<commit_message>
Update on 03 Feb 2025 at 10:45
</commit_message>
<xml_diff>
--- a/index.docx
+++ b/index.docx
@@ -1,6 +1,6 @@
 
 <file path=word/document.xml><?xml version="1.0" encoding="utf-8"?>
-<w:document xmlns:wpc="http://schemas.microsoft.com/office/word/2010/wordprocessingCanvas" xmlns:cx="http://schemas.microsoft.com/office/drawing/2014/chartex" xmlns:cx1="http://schemas.microsoft.com/office/drawing/2015/9/8/chartex" xmlns:cx2="http://schemas.microsoft.com/office/drawing/2015/10/21/chartex" xmlns:cx3="http://schemas.microsoft.com/office/drawing/2016/5/9/chartex" xmlns:cx4="http://schemas.microsoft.com/office/drawing/2016/5/10/chartex" xmlns:cx5="http://schemas.microsoft.com/office/drawing/2016/5/11/chartex" xmlns:cx6="http://schemas.microsoft.com/office/drawing/2016/5/12/chartex" xmlns:cx7="http://schemas.microsoft.com/office/drawing/2016/5/13/chartex" xmlns:cx8="http://schemas.microsoft.com/office/drawing/2016/5/14/chartex" xmlns:mc="http://schemas.openxmlformats.org/markup-compatibility/2006" xmlns:aink="http://schemas.microsoft.com/office/drawing/2016/ink" xmlns:am3d="http://schemas.microsoft.com/office/drawing/2017/model3d" xmlns:o="urn:schemas-microsoft-com:office:office" xmlns:oel="http://schemas.microsoft.com/office/2019/extlst" xmlns:r="http://schemas.openxmlformats.org/officeDocument/2006/relationships" xmlns:m="http://schemas.openxmlformats.org/officeDocument/2006/math" xmlns:v="urn:schemas-microsoft-com:vml" xmlns:wp14="http://schemas.microsoft.com/office/word/2010/wordprocessingDrawing" xmlns:wp="http://schemas.openxmlformats.org/drawingml/2006/wordprocessingDrawing" xmlns:w10="urn:schemas-microsoft-com:office:word" xmlns:w="http://schemas.openxmlformats.org/wordprocessingml/2006/main" xmlns:w14="http://schemas.microsoft.com/office/word/2010/wordml" xmlns:w15="http://schemas.microsoft.com/office/word/2012/wordml" xmlns:w16cex="http://schemas.microsoft.com/office/word/2018/wordml/cex" xmlns:w16cid="http://schemas.microsoft.com/office/word/2016/wordml/cid" xmlns:w16="http://schemas.microsoft.com/office/word/2018/wordml" xmlns:w16sdtdh="http://schemas.microsoft.com/office/word/2020/wordml/sdtdatahash" xmlns:w16se="http://schemas.microsoft.com/office/word/2015/wordml/symex" xmlns:wpg="http://schemas.microsoft.com/office/word/2010/wordprocessingGroup" xmlns:wpi="http://schemas.microsoft.com/office/word/2010/wordprocessingInk" xmlns:wne="http://schemas.microsoft.com/office/word/2006/wordml" xmlns:wps="http://schemas.microsoft.com/office/word/2010/wordprocessingShape" mc:Ignorable="w14 w15 w16se w16cid w16 w16cex w16sdtdh wp14">
+<w:document xmlns:wpc="http://schemas.microsoft.com/office/word/2010/wordprocessingCanvas" xmlns:cx="http://schemas.microsoft.com/office/drawing/2014/chartex" xmlns:cx1="http://schemas.microsoft.com/office/drawing/2015/9/8/chartex" xmlns:cx2="http://schemas.microsoft.com/office/drawing/2015/10/21/chartex" xmlns:cx3="http://schemas.microsoft.com/office/drawing/2016/5/9/chartex" xmlns:cx4="http://schemas.microsoft.com/office/drawing/2016/5/10/chartex" xmlns:cx5="http://schemas.microsoft.com/office/drawing/2016/5/11/chartex" xmlns:cx6="http://schemas.microsoft.com/office/drawing/2016/5/12/chartex" xmlns:cx7="http://schemas.microsoft.com/office/drawing/2016/5/13/chartex" xmlns:cx8="http://schemas.microsoft.com/office/drawing/2016/5/14/chartex" xmlns:mc="http://schemas.openxmlformats.org/markup-compatibility/2006" xmlns:aink="http://schemas.microsoft.com/office/drawing/2016/ink" xmlns:am3d="http://schemas.microsoft.com/office/drawing/2017/model3d" xmlns:o="urn:schemas-microsoft-com:office:office" xmlns:oel="http://schemas.microsoft.com/office/2019/extlst" xmlns:r="http://schemas.openxmlformats.org/officeDocument/2006/relationships" xmlns:m="http://schemas.openxmlformats.org/officeDocument/2006/math" xmlns:v="urn:schemas-microsoft-com:vml" xmlns:wp14="http://schemas.microsoft.com/office/word/2010/wordprocessingDrawing" xmlns:wp="http://schemas.openxmlformats.org/drawingml/2006/wordprocessingDrawing" xmlns:w10="urn:schemas-microsoft-com:office:word" xmlns:w="http://schemas.openxmlformats.org/wordprocessingml/2006/main" xmlns:w14="http://schemas.microsoft.com/office/word/2010/wordml" xmlns:w15="http://schemas.microsoft.com/office/word/2012/wordml" xmlns:w16cex="http://schemas.microsoft.com/office/word/2018/wordml/cex" xmlns:w16cid="http://schemas.microsoft.com/office/word/2016/wordml/cid" xmlns:w16="http://schemas.microsoft.com/office/word/2018/wordml" xmlns:w16sdtdh="http://schemas.microsoft.com/office/word/2020/wordml/sdtdatahash" xmlns:w16se="http://schemas.microsoft.com/office/word/2015/wordml/symex" xmlns:wpg="http://schemas.microsoft.com/office/word/2010/wordprocessingGroup" xmlns:wpi="http://schemas.microsoft.com/office/word/2010/wordprocessingInk" xmlns:wne="http://schemas.microsoft.com/office/word/2006/wordml" xmlns:wps="http://schemas.microsoft.com/office/word/2010/wordprocessingShape" xmlns:a="http://schemas.openxmlformats.org/drawingml/2006/main" xmlns:pic="http://schemas.openxmlformats.org/drawingml/2006/picture" xmlns:a14="http://schemas.microsoft.com/office/drawing/2010/main" mc:Ignorable="w14 w15 w16se w16cid w16 w16cex w16sdtdh wp14">
   <w:body>
     <w:p>
       <w:pPr>
@@ -91,12 +91,12 @@
       <w:tblPr>
         <w:tblW w:w="9345" w:type="dxa"/>
         <w:tblBorders>
-          <w:top w:val="single" w:sz="4" w:space="0" w:color="auto"/>
-          <w:left w:val="single" w:sz="4" w:space="0" w:color="auto"/>
-          <w:bottom w:val="single" w:sz="4" w:space="0" w:color="auto"/>
-          <w:right w:val="single" w:sz="4" w:space="0" w:color="auto"/>
-          <w:insideH w:val="single" w:sz="4" w:space="0" w:color="auto"/>
-          <w:insideV w:val="single" w:sz="4" w:space="0" w:color="auto"/>
+          <w:top w:val="single" w:color="auto" w:sz="4" w:space="0"/>
+          <w:left w:val="single" w:color="auto" w:sz="4" w:space="0"/>
+          <w:bottom w:val="single" w:color="auto" w:sz="4" w:space="0"/>
+          <w:right w:val="single" w:color="auto" w:sz="4" w:space="0"/>
+          <w:insideH w:val="single" w:color="auto" w:sz="4" w:space="0"/>
+          <w:insideV w:val="single" w:color="auto" w:sz="4" w:space="0"/>
         </w:tblBorders>
         <w:tblCellMar>
           <w:left w:w="0" w:type="dxa"/>
@@ -116,6 +116,7 @@
           <w:tcPr>
             <w:tcW w:w="1345" w:type="dxa"/>
             <w:shd w:val="clear" w:color="auto" w:fill="auto"/>
+            <w:tcMar/>
             <w:vAlign w:val="center"/>
             <w:hideMark/>
           </w:tcPr>
@@ -151,6 +152,7 @@
           <w:tcPr>
             <w:tcW w:w="8000" w:type="dxa"/>
             <w:shd w:val="clear" w:color="auto" w:fill="auto"/>
+            <w:tcMar/>
             <w:vAlign w:val="center"/>
           </w:tcPr>
           <w:p>
@@ -190,6 +192,7 @@
           <w:tcPr>
             <w:tcW w:w="1345" w:type="dxa"/>
             <w:shd w:val="clear" w:color="auto" w:fill="auto"/>
+            <w:tcMar/>
             <w:vAlign w:val="center"/>
           </w:tcPr>
           <w:p>
@@ -224,6 +227,7 @@
           <w:tcPr>
             <w:tcW w:w="8000" w:type="dxa"/>
             <w:shd w:val="clear" w:color="auto" w:fill="auto"/>
+            <w:tcMar/>
             <w:vAlign w:val="center"/>
           </w:tcPr>
           <w:p>
@@ -255,6 +259,7 @@
           <w:tcPr>
             <w:tcW w:w="1345" w:type="dxa"/>
             <w:shd w:val="clear" w:color="auto" w:fill="auto"/>
+            <w:tcMar/>
             <w:vAlign w:val="center"/>
           </w:tcPr>
           <w:p>
@@ -281,6 +286,7 @@
           <w:tcPr>
             <w:tcW w:w="8000" w:type="dxa"/>
             <w:shd w:val="clear" w:color="auto" w:fill="auto"/>
+            <w:tcMar/>
             <w:vAlign w:val="center"/>
           </w:tcPr>
           <w:p>
@@ -312,6 +318,7 @@
           <w:tcPr>
             <w:tcW w:w="1345" w:type="dxa"/>
             <w:shd w:val="clear" w:color="auto" w:fill="auto"/>
+            <w:tcMar/>
             <w:vAlign w:val="center"/>
           </w:tcPr>
           <w:p>
@@ -338,6 +345,7 @@
           <w:tcPr>
             <w:tcW w:w="8000" w:type="dxa"/>
             <w:shd w:val="clear" w:color="auto" w:fill="auto"/>
+            <w:tcMar/>
             <w:vAlign w:val="center"/>
           </w:tcPr>
           <w:p>
@@ -385,6 +393,7 @@
           <w:tcPr>
             <w:tcW w:w="1345" w:type="dxa"/>
             <w:shd w:val="clear" w:color="auto" w:fill="auto"/>
+            <w:tcMar/>
             <w:vAlign w:val="center"/>
           </w:tcPr>
           <w:p>
@@ -412,6 +421,7 @@
           <w:tcPr>
             <w:tcW w:w="8000" w:type="dxa"/>
             <w:shd w:val="clear" w:color="auto" w:fill="auto"/>
+            <w:tcMar/>
             <w:vAlign w:val="center"/>
           </w:tcPr>
           <w:p>
@@ -424,7 +434,7 @@
                 <w:szCs w:val="18"/>
               </w:rPr>
             </w:pPr>
-            <w:hyperlink r:id="rId10" w:history="1">
+            <w:hyperlink w:history="1" r:id="rId10">
               <w:r>
                 <w:rPr>
                   <w:rStyle w:val="Hyperlink"/>
@@ -435,6 +445,63 @@
                 <w:t>https://copilot.microsoft.com/</w:t>
               </w:r>
             </w:hyperlink>
+          </w:p>
+        </w:tc>
+      </w:tr>
+      <w:tr>
+        <w:trPr>
+          <w:trHeight w:val="300"/>
+        </w:trPr>
+        <w:tc>
+          <w:tcPr>
+            <w:tcW w:w="1345" w:type="dxa"/>
+            <w:shd w:val="clear" w:color="auto" w:fill="auto"/>
+            <w:tcMar/>
+            <w:vAlign w:val="center"/>
+          </w:tcPr>
+          <w:p>
+            <w:pPr>
+              <w:spacing w:after="0"/>
+              <w:textAlignment w:val="baseline"/>
+              <w:rPr>
+                <w:rFonts w:eastAsia="Times New Roman" w:cs="Calibri"/>
+                <w:sz w:val="18"/>
+                <w:szCs w:val="18"/>
+              </w:rPr>
+            </w:pPr>
+            <w:r>
+              <w:rPr>
+                <w:rFonts w:eastAsia="Times New Roman" w:cs="Calibri"/>
+                <w:sz w:val="18"/>
+                <w:szCs w:val="18"/>
+              </w:rPr>
+              <w:t>##Color</w:t>
+            </w:r>
+          </w:p>
+        </w:tc>
+        <w:tc>
+          <w:tcPr>
+            <w:tcW w:w="8000" w:type="dxa"/>
+            <w:shd w:val="clear" w:color="auto" w:fill="auto"/>
+            <w:tcMar/>
+            <w:vAlign w:val="center"/>
+          </w:tcPr>
+          <w:p w14:noSpellErr="1">
+            <w:pPr>
+              <w:spacing w:after="0"/>
+              <w:textAlignment w:val="baseline"/>
+              <w:rPr>
+                <w:sz w:val="18"/>
+                <w:szCs w:val="18"/>
+              </w:rPr>
+            </w:pPr>
+            <w:r>
+              <w:rPr>
+                <w:sz w:val="18"/>
+                <w:szCs w:val="18"/>
+              </w:rPr>
+              <w:t>Yes</w:t>
+            </w:r>
           </w:p>
         </w:tc>
       </w:tr>
@@ -539,17 +606,71 @@
         </w:rPr>
       </w:pPr>
     </w:p>
-    <w:p>
+    <w:p w14:noSpellErr="1">
       <w:pPr>
         <w:pStyle w:val="Caption"/>
         <w:rPr>
-          <w:b/>
-          <w:bCs/>
+          <w:b w:val="1"/>
+          <w:bCs w:val="1"/>
+        </w:rPr>
+      </w:pPr>
+    </w:p>
+    <w:p>
+      <w:pPr>
+        <w:pStyle w:val="Caption"/>
+        <w:rPr>
+          <w:b w:val="1"/>
+          <w:bCs w:val="1"/>
+        </w:rPr>
+      </w:pPr>
+    </w:p>
+    <w:p>
+      <w:pPr>
+        <w:pStyle w:val="Caption"/>
+        <w:rPr>
+          <w:b w:val="1"/>
+          <w:bCs w:val="1"/>
+        </w:rPr>
+      </w:pPr>
+    </w:p>
+    <w:p>
+      <w:pPr>
+        <w:pStyle w:val="Caption"/>
+        <w:rPr>
+          <w:b w:val="1"/>
+          <w:bCs w:val="1"/>
+        </w:rPr>
+      </w:pPr>
+    </w:p>
+    <w:p>
+      <w:pPr>
+        <w:pStyle w:val="Caption"/>
+        <w:rPr>
+          <w:b w:val="1"/>
+          <w:bCs w:val="1"/>
+        </w:rPr>
+      </w:pPr>
+    </w:p>
+    <w:p>
+      <w:pPr>
+        <w:pStyle w:val="Caption"/>
+        <w:rPr>
+          <w:b w:val="1"/>
+          <w:bCs w:val="1"/>
+        </w:rPr>
+      </w:pPr>
+    </w:p>
+    <w:p>
+      <w:pPr>
+        <w:pStyle w:val="Caption"/>
+        <w:rPr>
+          <w:b w:val="1"/>
+          <w:bCs w:val="1"/>
         </w:rPr>
       </w:pPr>
     </w:p>
     <w:sectPr>
-      <w:pgSz w:w="12240" w:h="15840"/>
+      <w:pgSz w:w="12240" w:h="15840" w:orient="portrait"/>
       <w:pgMar w:top="1440" w:right="1440" w:bottom="1440" w:left="1440" w:header="720" w:footer="720" w:gutter="0"/>
       <w:cols w:space="720"/>
     </w:sectPr>
@@ -791,7 +912,7 @@
         <w:ind w:left="1800" w:hanging="360"/>
       </w:pPr>
       <w:rPr>
-        <w:rFonts w:ascii="Symbol" w:hAnsi="Symbol" w:hint="default"/>
+        <w:rFonts w:hint="default" w:ascii="Symbol" w:hAnsi="Symbol"/>
       </w:rPr>
     </w:lvl>
   </w:abstractNum>
@@ -811,7 +932,7 @@
         <w:ind w:left="1440" w:hanging="360"/>
       </w:pPr>
       <w:rPr>
-        <w:rFonts w:ascii="Symbol" w:hAnsi="Symbol" w:hint="default"/>
+        <w:rFonts w:hint="default" w:ascii="Symbol" w:hAnsi="Symbol"/>
       </w:rPr>
     </w:lvl>
   </w:abstractNum>
@@ -831,7 +952,7 @@
         <w:ind w:left="1080" w:hanging="360"/>
       </w:pPr>
       <w:rPr>
-        <w:rFonts w:ascii="Symbol" w:hAnsi="Symbol" w:hint="default"/>
+        <w:rFonts w:hint="default" w:ascii="Symbol" w:hAnsi="Symbol"/>
       </w:rPr>
     </w:lvl>
   </w:abstractNum>
@@ -851,7 +972,7 @@
         <w:ind w:left="720" w:hanging="360"/>
       </w:pPr>
       <w:rPr>
-        <w:rFonts w:ascii="Symbol" w:hAnsi="Symbol" w:hint="default"/>
+        <w:rFonts w:hint="default" w:ascii="Symbol" w:hAnsi="Symbol"/>
       </w:rPr>
     </w:lvl>
   </w:abstractNum>
@@ -888,7 +1009,7 @@
         <w:ind w:left="360" w:hanging="360"/>
       </w:pPr>
       <w:rPr>
-        <w:rFonts w:ascii="Symbol" w:hAnsi="Symbol" w:hint="default"/>
+        <w:rFonts w:hint="default" w:ascii="Symbol" w:hAnsi="Symbol"/>
       </w:rPr>
     </w:lvl>
   </w:abstractNum>
@@ -904,7 +1025,7 @@
         <w:ind w:left="720" w:hanging="360"/>
       </w:pPr>
       <w:rPr>
-        <w:rFonts w:ascii="Wingdings" w:eastAsiaTheme="minorHAnsi" w:hAnsi="Wingdings" w:cstheme="minorBidi" w:hint="default"/>
+        <w:rFonts w:hint="default" w:ascii="Wingdings" w:hAnsi="Wingdings" w:eastAsiaTheme="minorHAnsi" w:cstheme="minorBidi"/>
       </w:rPr>
     </w:lvl>
     <w:lvl w:ilvl="1" w:tplc="04090003" w:tentative="1">
@@ -916,7 +1037,7 @@
         <w:ind w:left="1440" w:hanging="360"/>
       </w:pPr>
       <w:rPr>
-        <w:rFonts w:ascii="Courier New" w:hAnsi="Courier New" w:cs="Courier New" w:hint="default"/>
+        <w:rFonts w:hint="default" w:ascii="Courier New" w:hAnsi="Courier New" w:cs="Courier New"/>
       </w:rPr>
     </w:lvl>
     <w:lvl w:ilvl="2" w:tplc="04090005" w:tentative="1">
@@ -928,7 +1049,7 @@
         <w:ind w:left="2160" w:hanging="360"/>
       </w:pPr>
       <w:rPr>
-        <w:rFonts w:ascii="Wingdings" w:hAnsi="Wingdings" w:hint="default"/>
+        <w:rFonts w:hint="default" w:ascii="Wingdings" w:hAnsi="Wingdings"/>
       </w:rPr>
     </w:lvl>
     <w:lvl w:ilvl="3" w:tplc="04090001" w:tentative="1">
@@ -940,7 +1061,7 @@
         <w:ind w:left="2880" w:hanging="360"/>
       </w:pPr>
       <w:rPr>
-        <w:rFonts w:ascii="Symbol" w:hAnsi="Symbol" w:hint="default"/>
+        <w:rFonts w:hint="default" w:ascii="Symbol" w:hAnsi="Symbol"/>
       </w:rPr>
     </w:lvl>
     <w:lvl w:ilvl="4" w:tplc="04090003" w:tentative="1">
@@ -952,7 +1073,7 @@
         <w:ind w:left="3600" w:hanging="360"/>
       </w:pPr>
       <w:rPr>
-        <w:rFonts w:ascii="Courier New" w:hAnsi="Courier New" w:cs="Courier New" w:hint="default"/>
+        <w:rFonts w:hint="default" w:ascii="Courier New" w:hAnsi="Courier New" w:cs="Courier New"/>
       </w:rPr>
     </w:lvl>
     <w:lvl w:ilvl="5" w:tplc="04090005" w:tentative="1">
@@ -964,7 +1085,7 @@
         <w:ind w:left="4320" w:hanging="360"/>
       </w:pPr>
       <w:rPr>
-        <w:rFonts w:ascii="Wingdings" w:hAnsi="Wingdings" w:hint="default"/>
+        <w:rFonts w:hint="default" w:ascii="Wingdings" w:hAnsi="Wingdings"/>
       </w:rPr>
     </w:lvl>
     <w:lvl w:ilvl="6" w:tplc="04090001" w:tentative="1">
@@ -976,7 +1097,7 @@
         <w:ind w:left="5040" w:hanging="360"/>
       </w:pPr>
       <w:rPr>
-        <w:rFonts w:ascii="Symbol" w:hAnsi="Symbol" w:hint="default"/>
+        <w:rFonts w:hint="default" w:ascii="Symbol" w:hAnsi="Symbol"/>
       </w:rPr>
     </w:lvl>
     <w:lvl w:ilvl="7" w:tplc="04090003" w:tentative="1">
@@ -988,7 +1109,7 @@
         <w:ind w:left="5760" w:hanging="360"/>
       </w:pPr>
       <w:rPr>
-        <w:rFonts w:ascii="Courier New" w:hAnsi="Courier New" w:cs="Courier New" w:hint="default"/>
+        <w:rFonts w:hint="default" w:ascii="Courier New" w:hAnsi="Courier New" w:cs="Courier New"/>
       </w:rPr>
     </w:lvl>
     <w:lvl w:ilvl="8" w:tplc="04090005" w:tentative="1">
@@ -1000,7 +1121,7 @@
         <w:ind w:left="6480" w:hanging="360"/>
       </w:pPr>
       <w:rPr>
-        <w:rFonts w:ascii="Wingdings" w:hAnsi="Wingdings" w:hint="default"/>
+        <w:rFonts w:hint="default" w:ascii="Wingdings" w:hAnsi="Wingdings"/>
       </w:rPr>
     </w:lvl>
   </w:abstractNum>
@@ -1017,7 +1138,7 @@
         <w:ind w:left="720" w:hanging="360"/>
       </w:pPr>
       <w:rPr>
-        <w:rFonts w:ascii="Symbol" w:hAnsi="Symbol" w:hint="default"/>
+        <w:rFonts w:hint="default" w:ascii="Symbol" w:hAnsi="Symbol"/>
       </w:rPr>
     </w:lvl>
     <w:lvl w:ilvl="1" w:tplc="04090003" w:tentative="1">
@@ -1029,7 +1150,7 @@
         <w:ind w:left="1440" w:hanging="360"/>
       </w:pPr>
       <w:rPr>
-        <w:rFonts w:ascii="Courier New" w:hAnsi="Courier New" w:cs="Courier New" w:hint="default"/>
+        <w:rFonts w:hint="default" w:ascii="Courier New" w:hAnsi="Courier New" w:cs="Courier New"/>
       </w:rPr>
     </w:lvl>
     <w:lvl w:ilvl="2" w:tplc="04090005" w:tentative="1">
@@ -1041,7 +1162,7 @@
         <w:ind w:left="2160" w:hanging="360"/>
       </w:pPr>
       <w:rPr>
-        <w:rFonts w:ascii="Wingdings" w:hAnsi="Wingdings" w:hint="default"/>
+        <w:rFonts w:hint="default" w:ascii="Wingdings" w:hAnsi="Wingdings"/>
       </w:rPr>
     </w:lvl>
     <w:lvl w:ilvl="3" w:tplc="04090001" w:tentative="1">
@@ -1053,7 +1174,7 @@
         <w:ind w:left="2880" w:hanging="360"/>
       </w:pPr>
       <w:rPr>
-        <w:rFonts w:ascii="Symbol" w:hAnsi="Symbol" w:hint="default"/>
+        <w:rFonts w:hint="default" w:ascii="Symbol" w:hAnsi="Symbol"/>
       </w:rPr>
     </w:lvl>
     <w:lvl w:ilvl="4" w:tplc="04090003" w:tentative="1">
@@ -1065,7 +1186,7 @@
         <w:ind w:left="3600" w:hanging="360"/>
       </w:pPr>
       <w:rPr>
-        <w:rFonts w:ascii="Courier New" w:hAnsi="Courier New" w:cs="Courier New" w:hint="default"/>
+        <w:rFonts w:hint="default" w:ascii="Courier New" w:hAnsi="Courier New" w:cs="Courier New"/>
       </w:rPr>
     </w:lvl>
     <w:lvl w:ilvl="5" w:tplc="04090005" w:tentative="1">
@@ -1077,7 +1198,7 @@
         <w:ind w:left="4320" w:hanging="360"/>
       </w:pPr>
       <w:rPr>
-        <w:rFonts w:ascii="Wingdings" w:hAnsi="Wingdings" w:hint="default"/>
+        <w:rFonts w:hint="default" w:ascii="Wingdings" w:hAnsi="Wingdings"/>
       </w:rPr>
     </w:lvl>
     <w:lvl w:ilvl="6" w:tplc="04090001" w:tentative="1">
@@ -1089,7 +1210,7 @@
         <w:ind w:left="5040" w:hanging="360"/>
       </w:pPr>
       <w:rPr>
-        <w:rFonts w:ascii="Symbol" w:hAnsi="Symbol" w:hint="default"/>
+        <w:rFonts w:hint="default" w:ascii="Symbol" w:hAnsi="Symbol"/>
       </w:rPr>
     </w:lvl>
     <w:lvl w:ilvl="7" w:tplc="04090003" w:tentative="1">
@@ -1101,7 +1222,7 @@
         <w:ind w:left="5760" w:hanging="360"/>
       </w:pPr>
       <w:rPr>
-        <w:rFonts w:ascii="Courier New" w:hAnsi="Courier New" w:cs="Courier New" w:hint="default"/>
+        <w:rFonts w:hint="default" w:ascii="Courier New" w:hAnsi="Courier New" w:cs="Courier New"/>
       </w:rPr>
     </w:lvl>
     <w:lvl w:ilvl="8" w:tplc="04090005" w:tentative="1">
@@ -1113,7 +1234,7 @@
         <w:ind w:left="6480" w:hanging="360"/>
       </w:pPr>
       <w:rPr>
-        <w:rFonts w:ascii="Wingdings" w:hAnsi="Wingdings" w:hint="default"/>
+        <w:rFonts w:hint="default" w:ascii="Wingdings" w:hAnsi="Wingdings"/>
       </w:rPr>
     </w:lvl>
   </w:abstractNum>
@@ -1130,7 +1251,7 @@
         <w:ind w:left="720" w:hanging="360"/>
       </w:pPr>
       <w:rPr>
-        <w:rFonts w:ascii="Symbol" w:hAnsi="Symbol" w:hint="default"/>
+        <w:rFonts w:hint="default" w:ascii="Symbol" w:hAnsi="Symbol"/>
       </w:rPr>
     </w:lvl>
     <w:lvl w:ilvl="1" w:tplc="04090003" w:tentative="1">
@@ -1142,7 +1263,7 @@
         <w:ind w:left="1440" w:hanging="360"/>
       </w:pPr>
       <w:rPr>
-        <w:rFonts w:ascii="Courier New" w:hAnsi="Courier New" w:cs="Courier New" w:hint="default"/>
+        <w:rFonts w:hint="default" w:ascii="Courier New" w:hAnsi="Courier New" w:cs="Courier New"/>
       </w:rPr>
     </w:lvl>
     <w:lvl w:ilvl="2" w:tplc="04090005" w:tentative="1">
@@ -1154,7 +1275,7 @@
         <w:ind w:left="2160" w:hanging="360"/>
       </w:pPr>
       <w:rPr>
-        <w:rFonts w:ascii="Wingdings" w:hAnsi="Wingdings" w:hint="default"/>
+        <w:rFonts w:hint="default" w:ascii="Wingdings" w:hAnsi="Wingdings"/>
       </w:rPr>
     </w:lvl>
     <w:lvl w:ilvl="3" w:tplc="04090001" w:tentative="1">
@@ -1166,7 +1287,7 @@
         <w:ind w:left="2880" w:hanging="360"/>
       </w:pPr>
       <w:rPr>
-        <w:rFonts w:ascii="Symbol" w:hAnsi="Symbol" w:hint="default"/>
+        <w:rFonts w:hint="default" w:ascii="Symbol" w:hAnsi="Symbol"/>
       </w:rPr>
     </w:lvl>
     <w:lvl w:ilvl="4" w:tplc="04090003" w:tentative="1">
@@ -1178,7 +1299,7 @@
         <w:ind w:left="3600" w:hanging="360"/>
       </w:pPr>
       <w:rPr>
-        <w:rFonts w:ascii="Courier New" w:hAnsi="Courier New" w:cs="Courier New" w:hint="default"/>
+        <w:rFonts w:hint="default" w:ascii="Courier New" w:hAnsi="Courier New" w:cs="Courier New"/>
       </w:rPr>
     </w:lvl>
     <w:lvl w:ilvl="5" w:tplc="04090005" w:tentative="1">
@@ -1190,7 +1311,7 @@
         <w:ind w:left="4320" w:hanging="360"/>
       </w:pPr>
       <w:rPr>
-        <w:rFonts w:ascii="Wingdings" w:hAnsi="Wingdings" w:hint="default"/>
+        <w:rFonts w:hint="default" w:ascii="Wingdings" w:hAnsi="Wingdings"/>
       </w:rPr>
     </w:lvl>
     <w:lvl w:ilvl="6" w:tplc="04090001" w:tentative="1">
@@ -1202,7 +1323,7 @@
         <w:ind w:left="5040" w:hanging="360"/>
       </w:pPr>
       <w:rPr>
-        <w:rFonts w:ascii="Symbol" w:hAnsi="Symbol" w:hint="default"/>
+        <w:rFonts w:hint="default" w:ascii="Symbol" w:hAnsi="Symbol"/>
       </w:rPr>
     </w:lvl>
     <w:lvl w:ilvl="7" w:tplc="04090003" w:tentative="1">
@@ -1214,7 +1335,7 @@
         <w:ind w:left="5760" w:hanging="360"/>
       </w:pPr>
       <w:rPr>
-        <w:rFonts w:ascii="Courier New" w:hAnsi="Courier New" w:cs="Courier New" w:hint="default"/>
+        <w:rFonts w:hint="default" w:ascii="Courier New" w:hAnsi="Courier New" w:cs="Courier New"/>
       </w:rPr>
     </w:lvl>
     <w:lvl w:ilvl="8" w:tplc="04090005" w:tentative="1">
@@ -1226,7 +1347,7 @@
         <w:ind w:left="6480" w:hanging="360"/>
       </w:pPr>
       <w:rPr>
-        <w:rFonts w:ascii="Wingdings" w:hAnsi="Wingdings" w:hint="default"/>
+        <w:rFonts w:hint="default" w:ascii="Wingdings" w:hAnsi="Wingdings"/>
       </w:rPr>
     </w:lvl>
   </w:abstractNum>
@@ -1243,7 +1364,7 @@
         <w:ind w:left="720" w:hanging="360"/>
       </w:pPr>
       <w:rPr>
-        <w:rFonts w:ascii="Symbol" w:hAnsi="Symbol" w:hint="default"/>
+        <w:rFonts w:hint="default" w:ascii="Symbol" w:hAnsi="Symbol"/>
       </w:rPr>
     </w:lvl>
     <w:lvl w:ilvl="1" w:tplc="04090003" w:tentative="1">
@@ -1255,7 +1376,7 @@
         <w:ind w:left="1440" w:hanging="360"/>
       </w:pPr>
       <w:rPr>
-        <w:rFonts w:ascii="Courier New" w:hAnsi="Courier New" w:cs="Courier New" w:hint="default"/>
+        <w:rFonts w:hint="default" w:ascii="Courier New" w:hAnsi="Courier New" w:cs="Courier New"/>
       </w:rPr>
     </w:lvl>
     <w:lvl w:ilvl="2" w:tplc="04090005" w:tentative="1">
@@ -1267,7 +1388,7 @@
         <w:ind w:left="2160" w:hanging="360"/>
       </w:pPr>
       <w:rPr>
-        <w:rFonts w:ascii="Wingdings" w:hAnsi="Wingdings" w:hint="default"/>
+        <w:rFonts w:hint="default" w:ascii="Wingdings" w:hAnsi="Wingdings"/>
       </w:rPr>
     </w:lvl>
     <w:lvl w:ilvl="3" w:tplc="04090001" w:tentative="1">
@@ -1279,7 +1400,7 @@
         <w:ind w:left="2880" w:hanging="360"/>
       </w:pPr>
       <w:rPr>
-        <w:rFonts w:ascii="Symbol" w:hAnsi="Symbol" w:hint="default"/>
+        <w:rFonts w:hint="default" w:ascii="Symbol" w:hAnsi="Symbol"/>
       </w:rPr>
     </w:lvl>
     <w:lvl w:ilvl="4" w:tplc="04090003" w:tentative="1">
@@ -1291,7 +1412,7 @@
         <w:ind w:left="3600" w:hanging="360"/>
       </w:pPr>
       <w:rPr>
-        <w:rFonts w:ascii="Courier New" w:hAnsi="Courier New" w:cs="Courier New" w:hint="default"/>
+        <w:rFonts w:hint="default" w:ascii="Courier New" w:hAnsi="Courier New" w:cs="Courier New"/>
       </w:rPr>
     </w:lvl>
     <w:lvl w:ilvl="5" w:tplc="04090005" w:tentative="1">
@@ -1303,7 +1424,7 @@
         <w:ind w:left="4320" w:hanging="360"/>
       </w:pPr>
       <w:rPr>
-        <w:rFonts w:ascii="Wingdings" w:hAnsi="Wingdings" w:hint="default"/>
+        <w:rFonts w:hint="default" w:ascii="Wingdings" w:hAnsi="Wingdings"/>
       </w:rPr>
     </w:lvl>
     <w:lvl w:ilvl="6" w:tplc="04090001" w:tentative="1">
@@ -1315,7 +1436,7 @@
         <w:ind w:left="5040" w:hanging="360"/>
       </w:pPr>
       <w:rPr>
-        <w:rFonts w:ascii="Symbol" w:hAnsi="Symbol" w:hint="default"/>
+        <w:rFonts w:hint="default" w:ascii="Symbol" w:hAnsi="Symbol"/>
       </w:rPr>
     </w:lvl>
     <w:lvl w:ilvl="7" w:tplc="04090003" w:tentative="1">
@@ -1327,7 +1448,7 @@
         <w:ind w:left="5760" w:hanging="360"/>
       </w:pPr>
       <w:rPr>
-        <w:rFonts w:ascii="Courier New" w:hAnsi="Courier New" w:cs="Courier New" w:hint="default"/>
+        <w:rFonts w:hint="default" w:ascii="Courier New" w:hAnsi="Courier New" w:cs="Courier New"/>
       </w:rPr>
     </w:lvl>
     <w:lvl w:ilvl="8" w:tplc="04090005" w:tentative="1">
@@ -1339,7 +1460,7 @@
         <w:ind w:left="6480" w:hanging="360"/>
       </w:pPr>
       <w:rPr>
-        <w:rFonts w:ascii="Wingdings" w:hAnsi="Wingdings" w:hint="default"/>
+        <w:rFonts w:hint="default" w:ascii="Wingdings" w:hAnsi="Wingdings"/>
       </w:rPr>
     </w:lvl>
   </w:abstractNum>
@@ -1356,7 +1477,7 @@
         <w:ind w:left="720" w:hanging="360"/>
       </w:pPr>
       <w:rPr>
-        <w:rFonts w:ascii="Symbol" w:hAnsi="Symbol" w:hint="default"/>
+        <w:rFonts w:hint="default" w:ascii="Symbol" w:hAnsi="Symbol"/>
       </w:rPr>
     </w:lvl>
     <w:lvl w:ilvl="1" w:tplc="04090003" w:tentative="1">
@@ -1368,7 +1489,7 @@
         <w:ind w:left="1440" w:hanging="360"/>
       </w:pPr>
       <w:rPr>
-        <w:rFonts w:ascii="Courier New" w:hAnsi="Courier New" w:cs="Courier New" w:hint="default"/>
+        <w:rFonts w:hint="default" w:ascii="Courier New" w:hAnsi="Courier New" w:cs="Courier New"/>
       </w:rPr>
     </w:lvl>
     <w:lvl w:ilvl="2" w:tplc="04090005" w:tentative="1">
@@ -1380,7 +1501,7 @@
         <w:ind w:left="2160" w:hanging="360"/>
       </w:pPr>
       <w:rPr>
-        <w:rFonts w:ascii="Wingdings" w:hAnsi="Wingdings" w:hint="default"/>
+        <w:rFonts w:hint="default" w:ascii="Wingdings" w:hAnsi="Wingdings"/>
       </w:rPr>
     </w:lvl>
     <w:lvl w:ilvl="3" w:tplc="04090001" w:tentative="1">
@@ -1392,7 +1513,7 @@
         <w:ind w:left="2880" w:hanging="360"/>
       </w:pPr>
       <w:rPr>
-        <w:rFonts w:ascii="Symbol" w:hAnsi="Symbol" w:hint="default"/>
+        <w:rFonts w:hint="default" w:ascii="Symbol" w:hAnsi="Symbol"/>
       </w:rPr>
     </w:lvl>
     <w:lvl w:ilvl="4" w:tplc="04090003" w:tentative="1">
@@ -1404,7 +1525,7 @@
         <w:ind w:left="3600" w:hanging="360"/>
       </w:pPr>
       <w:rPr>
-        <w:rFonts w:ascii="Courier New" w:hAnsi="Courier New" w:cs="Courier New" w:hint="default"/>
+        <w:rFonts w:hint="default" w:ascii="Courier New" w:hAnsi="Courier New" w:cs="Courier New"/>
       </w:rPr>
     </w:lvl>
     <w:lvl w:ilvl="5" w:tplc="04090005" w:tentative="1">
@@ -1416,7 +1537,7 @@
         <w:ind w:left="4320" w:hanging="360"/>
       </w:pPr>
       <w:rPr>
-        <w:rFonts w:ascii="Wingdings" w:hAnsi="Wingdings" w:hint="default"/>
+        <w:rFonts w:hint="default" w:ascii="Wingdings" w:hAnsi="Wingdings"/>
       </w:rPr>
     </w:lvl>
     <w:lvl w:ilvl="6" w:tplc="04090001" w:tentative="1">
@@ -1428,7 +1549,7 @@
         <w:ind w:left="5040" w:hanging="360"/>
       </w:pPr>
       <w:rPr>
-        <w:rFonts w:ascii="Symbol" w:hAnsi="Symbol" w:hint="default"/>
+        <w:rFonts w:hint="default" w:ascii="Symbol" w:hAnsi="Symbol"/>
       </w:rPr>
     </w:lvl>
     <w:lvl w:ilvl="7" w:tplc="04090003" w:tentative="1">
@@ -1440,7 +1561,7 @@
         <w:ind w:left="5760" w:hanging="360"/>
       </w:pPr>
       <w:rPr>
-        <w:rFonts w:ascii="Courier New" w:hAnsi="Courier New" w:cs="Courier New" w:hint="default"/>
+        <w:rFonts w:hint="default" w:ascii="Courier New" w:hAnsi="Courier New" w:cs="Courier New"/>
       </w:rPr>
     </w:lvl>
     <w:lvl w:ilvl="8" w:tplc="04090005" w:tentative="1">
@@ -1452,7 +1573,7 @@
         <w:ind w:left="6480" w:hanging="360"/>
       </w:pPr>
       <w:rPr>
-        <w:rFonts w:ascii="Wingdings" w:hAnsi="Wingdings" w:hint="default"/>
+        <w:rFonts w:hint="default" w:ascii="Wingdings" w:hAnsi="Wingdings"/>
       </w:rPr>
     </w:lvl>
   </w:abstractNum>
@@ -1573,7 +1694,7 @@
         <w:ind w:left="720" w:hanging="360"/>
       </w:pPr>
       <w:rPr>
-        <w:rFonts w:ascii="Symbol" w:hAnsi="Symbol" w:hint="default"/>
+        <w:rFonts w:hint="default" w:ascii="Symbol" w:hAnsi="Symbol"/>
       </w:rPr>
     </w:lvl>
     <w:lvl w:ilvl="1" w:tplc="04090003" w:tentative="1">
@@ -1585,7 +1706,7 @@
         <w:ind w:left="1440" w:hanging="360"/>
       </w:pPr>
       <w:rPr>
-        <w:rFonts w:ascii="Courier New" w:hAnsi="Courier New" w:cs="Courier New" w:hint="default"/>
+        <w:rFonts w:hint="default" w:ascii="Courier New" w:hAnsi="Courier New" w:cs="Courier New"/>
       </w:rPr>
     </w:lvl>
     <w:lvl w:ilvl="2" w:tplc="04090005" w:tentative="1">
@@ -1597,7 +1718,7 @@
         <w:ind w:left="2160" w:hanging="360"/>
       </w:pPr>
       <w:rPr>
-        <w:rFonts w:ascii="Wingdings" w:hAnsi="Wingdings" w:hint="default"/>
+        <w:rFonts w:hint="default" w:ascii="Wingdings" w:hAnsi="Wingdings"/>
       </w:rPr>
     </w:lvl>
     <w:lvl w:ilvl="3" w:tplc="04090001" w:tentative="1">
@@ -1609,7 +1730,7 @@
         <w:ind w:left="2880" w:hanging="360"/>
       </w:pPr>
       <w:rPr>
-        <w:rFonts w:ascii="Symbol" w:hAnsi="Symbol" w:hint="default"/>
+        <w:rFonts w:hint="default" w:ascii="Symbol" w:hAnsi="Symbol"/>
       </w:rPr>
     </w:lvl>
     <w:lvl w:ilvl="4" w:tplc="04090003" w:tentative="1">
@@ -1621,7 +1742,7 @@
         <w:ind w:left="3600" w:hanging="360"/>
       </w:pPr>
       <w:rPr>
-        <w:rFonts w:ascii="Courier New" w:hAnsi="Courier New" w:cs="Courier New" w:hint="default"/>
+        <w:rFonts w:hint="default" w:ascii="Courier New" w:hAnsi="Courier New" w:cs="Courier New"/>
       </w:rPr>
     </w:lvl>
     <w:lvl w:ilvl="5" w:tplc="04090005" w:tentative="1">
@@ -1633,7 +1754,7 @@
         <w:ind w:left="4320" w:hanging="360"/>
       </w:pPr>
       <w:rPr>
-        <w:rFonts w:ascii="Wingdings" w:hAnsi="Wingdings" w:hint="default"/>
+        <w:rFonts w:hint="default" w:ascii="Wingdings" w:hAnsi="Wingdings"/>
       </w:rPr>
     </w:lvl>
     <w:lvl w:ilvl="6" w:tplc="04090001" w:tentative="1">
@@ -1645,7 +1766,7 @@
         <w:ind w:left="5040" w:hanging="360"/>
       </w:pPr>
       <w:rPr>
-        <w:rFonts w:ascii="Symbol" w:hAnsi="Symbol" w:hint="default"/>
+        <w:rFonts w:hint="default" w:ascii="Symbol" w:hAnsi="Symbol"/>
       </w:rPr>
     </w:lvl>
     <w:lvl w:ilvl="7" w:tplc="04090003" w:tentative="1">
@@ -1657,7 +1778,7 @@
         <w:ind w:left="5760" w:hanging="360"/>
       </w:pPr>
       <w:rPr>
-        <w:rFonts w:ascii="Courier New" w:hAnsi="Courier New" w:cs="Courier New" w:hint="default"/>
+        <w:rFonts w:hint="default" w:ascii="Courier New" w:hAnsi="Courier New" w:cs="Courier New"/>
       </w:rPr>
     </w:lvl>
     <w:lvl w:ilvl="8" w:tplc="04090005" w:tentative="1">
@@ -1669,7 +1790,7 @@
         <w:ind w:left="6480" w:hanging="360"/>
       </w:pPr>
       <w:rPr>
-        <w:rFonts w:ascii="Wingdings" w:hAnsi="Wingdings" w:hint="default"/>
+        <w:rFonts w:hint="default" w:ascii="Wingdings" w:hAnsi="Wingdings"/>
       </w:rPr>
     </w:lvl>
   </w:abstractNum>
@@ -1686,7 +1807,7 @@
         <w:ind w:left="720" w:hanging="360"/>
       </w:pPr>
       <w:rPr>
-        <w:rFonts w:ascii="Symbol" w:hAnsi="Symbol" w:hint="default"/>
+        <w:rFonts w:hint="default" w:ascii="Symbol" w:hAnsi="Symbol"/>
       </w:rPr>
     </w:lvl>
     <w:lvl w:ilvl="1" w:tplc="04090003" w:tentative="1">
@@ -1698,7 +1819,7 @@
         <w:ind w:left="1440" w:hanging="360"/>
       </w:pPr>
       <w:rPr>
-        <w:rFonts w:ascii="Courier New" w:hAnsi="Courier New" w:cs="Courier New" w:hint="default"/>
+        <w:rFonts w:hint="default" w:ascii="Courier New" w:hAnsi="Courier New" w:cs="Courier New"/>
       </w:rPr>
     </w:lvl>
     <w:lvl w:ilvl="2" w:tplc="04090005" w:tentative="1">
@@ -1710,7 +1831,7 @@
         <w:ind w:left="2160" w:hanging="360"/>
       </w:pPr>
       <w:rPr>
-        <w:rFonts w:ascii="Wingdings" w:hAnsi="Wingdings" w:hint="default"/>
+        <w:rFonts w:hint="default" w:ascii="Wingdings" w:hAnsi="Wingdings"/>
       </w:rPr>
     </w:lvl>
     <w:lvl w:ilvl="3" w:tplc="04090001" w:tentative="1">
@@ -1722,7 +1843,7 @@
         <w:ind w:left="2880" w:hanging="360"/>
       </w:pPr>
       <w:rPr>
-        <w:rFonts w:ascii="Symbol" w:hAnsi="Symbol" w:hint="default"/>
+        <w:rFonts w:hint="default" w:ascii="Symbol" w:hAnsi="Symbol"/>
       </w:rPr>
     </w:lvl>
     <w:lvl w:ilvl="4" w:tplc="04090003" w:tentative="1">
@@ -1734,7 +1855,7 @@
         <w:ind w:left="3600" w:hanging="360"/>
       </w:pPr>
       <w:rPr>
-        <w:rFonts w:ascii="Courier New" w:hAnsi="Courier New" w:cs="Courier New" w:hint="default"/>
+        <w:rFonts w:hint="default" w:ascii="Courier New" w:hAnsi="Courier New" w:cs="Courier New"/>
       </w:rPr>
     </w:lvl>
     <w:lvl w:ilvl="5" w:tplc="04090005" w:tentative="1">
@@ -1746,7 +1867,7 @@
         <w:ind w:left="4320" w:hanging="360"/>
       </w:pPr>
       <w:rPr>
-        <w:rFonts w:ascii="Wingdings" w:hAnsi="Wingdings" w:hint="default"/>
+        <w:rFonts w:hint="default" w:ascii="Wingdings" w:hAnsi="Wingdings"/>
       </w:rPr>
     </w:lvl>
     <w:lvl w:ilvl="6" w:tplc="04090001" w:tentative="1">
@@ -1758,7 +1879,7 @@
         <w:ind w:left="5040" w:hanging="360"/>
       </w:pPr>
       <w:rPr>
-        <w:rFonts w:ascii="Symbol" w:hAnsi="Symbol" w:hint="default"/>
+        <w:rFonts w:hint="default" w:ascii="Symbol" w:hAnsi="Symbol"/>
       </w:rPr>
     </w:lvl>
     <w:lvl w:ilvl="7" w:tplc="04090003" w:tentative="1">
@@ -1770,7 +1891,7 @@
         <w:ind w:left="5760" w:hanging="360"/>
       </w:pPr>
       <w:rPr>
-        <w:rFonts w:ascii="Courier New" w:hAnsi="Courier New" w:cs="Courier New" w:hint="default"/>
+        <w:rFonts w:hint="default" w:ascii="Courier New" w:hAnsi="Courier New" w:cs="Courier New"/>
       </w:rPr>
     </w:lvl>
     <w:lvl w:ilvl="8" w:tplc="04090005" w:tentative="1">
@@ -1782,7 +1903,7 @@
         <w:ind w:left="6480" w:hanging="360"/>
       </w:pPr>
       <w:rPr>
-        <w:rFonts w:ascii="Wingdings" w:hAnsi="Wingdings" w:hint="default"/>
+        <w:rFonts w:hint="default" w:ascii="Wingdings" w:hAnsi="Wingdings"/>
       </w:rPr>
     </w:lvl>
   </w:abstractNum>
@@ -1799,7 +1920,7 @@
         <w:ind w:left="720" w:hanging="360"/>
       </w:pPr>
       <w:rPr>
-        <w:rFonts w:ascii="Symbol" w:hAnsi="Symbol" w:hint="default"/>
+        <w:rFonts w:hint="default" w:ascii="Symbol" w:hAnsi="Symbol"/>
       </w:rPr>
     </w:lvl>
     <w:lvl w:ilvl="1" w:tplc="04090003" w:tentative="1">
@@ -1811,7 +1932,7 @@
         <w:ind w:left="1440" w:hanging="360"/>
       </w:pPr>
       <w:rPr>
-        <w:rFonts w:ascii="Courier New" w:hAnsi="Courier New" w:cs="Courier New" w:hint="default"/>
+        <w:rFonts w:hint="default" w:ascii="Courier New" w:hAnsi="Courier New" w:cs="Courier New"/>
       </w:rPr>
     </w:lvl>
     <w:lvl w:ilvl="2" w:tplc="04090005" w:tentative="1">
@@ -1823,7 +1944,7 @@
         <w:ind w:left="2160" w:hanging="360"/>
       </w:pPr>
       <w:rPr>
-        <w:rFonts w:ascii="Wingdings" w:hAnsi="Wingdings" w:hint="default"/>
+        <w:rFonts w:hint="default" w:ascii="Wingdings" w:hAnsi="Wingdings"/>
       </w:rPr>
     </w:lvl>
     <w:lvl w:ilvl="3" w:tplc="04090001" w:tentative="1">
@@ -1835,7 +1956,7 @@
         <w:ind w:left="2880" w:hanging="360"/>
       </w:pPr>
       <w:rPr>
-        <w:rFonts w:ascii="Symbol" w:hAnsi="Symbol" w:hint="default"/>
+        <w:rFonts w:hint="default" w:ascii="Symbol" w:hAnsi="Symbol"/>
       </w:rPr>
     </w:lvl>
     <w:lvl w:ilvl="4" w:tplc="04090003" w:tentative="1">
@@ -1847,7 +1968,7 @@
         <w:ind w:left="3600" w:hanging="360"/>
       </w:pPr>
       <w:rPr>
-        <w:rFonts w:ascii="Courier New" w:hAnsi="Courier New" w:cs="Courier New" w:hint="default"/>
+        <w:rFonts w:hint="default" w:ascii="Courier New" w:hAnsi="Courier New" w:cs="Courier New"/>
       </w:rPr>
     </w:lvl>
     <w:lvl w:ilvl="5" w:tplc="04090005" w:tentative="1">
@@ -1859,7 +1980,7 @@
         <w:ind w:left="4320" w:hanging="360"/>
       </w:pPr>
       <w:rPr>
-        <w:rFonts w:ascii="Wingdings" w:hAnsi="Wingdings" w:hint="default"/>
+        <w:rFonts w:hint="default" w:ascii="Wingdings" w:hAnsi="Wingdings"/>
       </w:rPr>
     </w:lvl>
     <w:lvl w:ilvl="6" w:tplc="04090001" w:tentative="1">
@@ -1871,7 +1992,7 @@
         <w:ind w:left="5040" w:hanging="360"/>
       </w:pPr>
       <w:rPr>
-        <w:rFonts w:ascii="Symbol" w:hAnsi="Symbol" w:hint="default"/>
+        <w:rFonts w:hint="default" w:ascii="Symbol" w:hAnsi="Symbol"/>
       </w:rPr>
     </w:lvl>
     <w:lvl w:ilvl="7" w:tplc="04090003" w:tentative="1">
@@ -1883,7 +2004,7 @@
         <w:ind w:left="5760" w:hanging="360"/>
       </w:pPr>
       <w:rPr>
-        <w:rFonts w:ascii="Courier New" w:hAnsi="Courier New" w:cs="Courier New" w:hint="default"/>
+        <w:rFonts w:hint="default" w:ascii="Courier New" w:hAnsi="Courier New" w:cs="Courier New"/>
       </w:rPr>
     </w:lvl>
     <w:lvl w:ilvl="8" w:tplc="04090005" w:tentative="1">
@@ -1895,7 +2016,7 @@
         <w:ind w:left="6480" w:hanging="360"/>
       </w:pPr>
       <w:rPr>
-        <w:rFonts w:ascii="Wingdings" w:hAnsi="Wingdings" w:hint="default"/>
+        <w:rFonts w:hint="default" w:ascii="Wingdings" w:hAnsi="Wingdings"/>
       </w:rPr>
     </w:lvl>
   </w:abstractNum>
@@ -1998,7 +2119,7 @@
         <w:ind w:left="720" w:hanging="360"/>
       </w:pPr>
       <w:rPr>
-        <w:rFonts w:ascii="Symbol" w:hAnsi="Symbol" w:hint="default"/>
+        <w:rFonts w:hint="default" w:ascii="Symbol" w:hAnsi="Symbol"/>
       </w:rPr>
     </w:lvl>
     <w:lvl w:ilvl="1" w:tplc="04090003" w:tentative="1">
@@ -2010,7 +2131,7 @@
         <w:ind w:left="1440" w:hanging="360"/>
       </w:pPr>
       <w:rPr>
-        <w:rFonts w:ascii="Courier New" w:hAnsi="Courier New" w:cs="Courier New" w:hint="default"/>
+        <w:rFonts w:hint="default" w:ascii="Courier New" w:hAnsi="Courier New" w:cs="Courier New"/>
       </w:rPr>
     </w:lvl>
     <w:lvl w:ilvl="2" w:tplc="04090005" w:tentative="1">
@@ -2022,7 +2143,7 @@
         <w:ind w:left="2160" w:hanging="360"/>
       </w:pPr>
       <w:rPr>
-        <w:rFonts w:ascii="Wingdings" w:hAnsi="Wingdings" w:hint="default"/>
+        <w:rFonts w:hint="default" w:ascii="Wingdings" w:hAnsi="Wingdings"/>
       </w:rPr>
     </w:lvl>
     <w:lvl w:ilvl="3" w:tplc="04090001" w:tentative="1">
@@ -2034,7 +2155,7 @@
         <w:ind w:left="2880" w:hanging="360"/>
       </w:pPr>
       <w:rPr>
-        <w:rFonts w:ascii="Symbol" w:hAnsi="Symbol" w:hint="default"/>
+        <w:rFonts w:hint="default" w:ascii="Symbol" w:hAnsi="Symbol"/>
       </w:rPr>
     </w:lvl>
     <w:lvl w:ilvl="4" w:tplc="04090003" w:tentative="1">
@@ -2046,7 +2167,7 @@
         <w:ind w:left="3600" w:hanging="360"/>
       </w:pPr>
       <w:rPr>
-        <w:rFonts w:ascii="Courier New" w:hAnsi="Courier New" w:cs="Courier New" w:hint="default"/>
+        <w:rFonts w:hint="default" w:ascii="Courier New" w:hAnsi="Courier New" w:cs="Courier New"/>
       </w:rPr>
     </w:lvl>
     <w:lvl w:ilvl="5" w:tplc="04090005" w:tentative="1">
@@ -2058,7 +2179,7 @@
         <w:ind w:left="4320" w:hanging="360"/>
       </w:pPr>
       <w:rPr>
-        <w:rFonts w:ascii="Wingdings" w:hAnsi="Wingdings" w:hint="default"/>
+        <w:rFonts w:hint="default" w:ascii="Wingdings" w:hAnsi="Wingdings"/>
       </w:rPr>
     </w:lvl>
     <w:lvl w:ilvl="6" w:tplc="04090001" w:tentative="1">
@@ -2070,7 +2191,7 @@
         <w:ind w:left="5040" w:hanging="360"/>
       </w:pPr>
       <w:rPr>
-        <w:rFonts w:ascii="Symbol" w:hAnsi="Symbol" w:hint="default"/>
+        <w:rFonts w:hint="default" w:ascii="Symbol" w:hAnsi="Symbol"/>
       </w:rPr>
     </w:lvl>
     <w:lvl w:ilvl="7" w:tplc="04090003" w:tentative="1">
@@ -2082,7 +2203,7 @@
         <w:ind w:left="5760" w:hanging="360"/>
       </w:pPr>
       <w:rPr>
-        <w:rFonts w:ascii="Courier New" w:hAnsi="Courier New" w:cs="Courier New" w:hint="default"/>
+        <w:rFonts w:hint="default" w:ascii="Courier New" w:hAnsi="Courier New" w:cs="Courier New"/>
       </w:rPr>
     </w:lvl>
     <w:lvl w:ilvl="8" w:tplc="04090005" w:tentative="1">
@@ -2094,7 +2215,7 @@
         <w:ind w:left="6480" w:hanging="360"/>
       </w:pPr>
       <w:rPr>
-        <w:rFonts w:ascii="Wingdings" w:hAnsi="Wingdings" w:hint="default"/>
+        <w:rFonts w:hint="default" w:ascii="Wingdings" w:hAnsi="Wingdings"/>
       </w:rPr>
     </w:lvl>
   </w:abstractNum>
@@ -2111,7 +2232,7 @@
         <w:ind w:left="720" w:hanging="360"/>
       </w:pPr>
       <w:rPr>
-        <w:rFonts w:ascii="Symbol" w:hAnsi="Symbol" w:hint="default"/>
+        <w:rFonts w:hint="default" w:ascii="Symbol" w:hAnsi="Symbol"/>
       </w:rPr>
     </w:lvl>
     <w:lvl w:ilvl="1" w:tplc="04090003" w:tentative="1">
@@ -2123,7 +2244,7 @@
         <w:ind w:left="1440" w:hanging="360"/>
       </w:pPr>
       <w:rPr>
-        <w:rFonts w:ascii="Courier New" w:hAnsi="Courier New" w:cs="Courier New" w:hint="default"/>
+        <w:rFonts w:hint="default" w:ascii="Courier New" w:hAnsi="Courier New" w:cs="Courier New"/>
       </w:rPr>
     </w:lvl>
     <w:lvl w:ilvl="2" w:tplc="04090005" w:tentative="1">
@@ -2135,7 +2256,7 @@
         <w:ind w:left="2160" w:hanging="360"/>
       </w:pPr>
       <w:rPr>
-        <w:rFonts w:ascii="Wingdings" w:hAnsi="Wingdings" w:hint="default"/>
+        <w:rFonts w:hint="default" w:ascii="Wingdings" w:hAnsi="Wingdings"/>
       </w:rPr>
     </w:lvl>
     <w:lvl w:ilvl="3" w:tplc="04090001" w:tentative="1">
@@ -2147,7 +2268,7 @@
         <w:ind w:left="2880" w:hanging="360"/>
       </w:pPr>
       <w:rPr>
-        <w:rFonts w:ascii="Symbol" w:hAnsi="Symbol" w:hint="default"/>
+        <w:rFonts w:hint="default" w:ascii="Symbol" w:hAnsi="Symbol"/>
       </w:rPr>
     </w:lvl>
     <w:lvl w:ilvl="4" w:tplc="04090003" w:tentative="1">
@@ -2159,7 +2280,7 @@
         <w:ind w:left="3600" w:hanging="360"/>
       </w:pPr>
       <w:rPr>
-        <w:rFonts w:ascii="Courier New" w:hAnsi="Courier New" w:cs="Courier New" w:hint="default"/>
+        <w:rFonts w:hint="default" w:ascii="Courier New" w:hAnsi="Courier New" w:cs="Courier New"/>
       </w:rPr>
     </w:lvl>
     <w:lvl w:ilvl="5" w:tplc="04090005" w:tentative="1">
@@ -2171,7 +2292,7 @@
         <w:ind w:left="4320" w:hanging="360"/>
       </w:pPr>
       <w:rPr>
-        <w:rFonts w:ascii="Wingdings" w:hAnsi="Wingdings" w:hint="default"/>
+        <w:rFonts w:hint="default" w:ascii="Wingdings" w:hAnsi="Wingdings"/>
       </w:rPr>
     </w:lvl>
     <w:lvl w:ilvl="6" w:tplc="04090001" w:tentative="1">
@@ -2183,7 +2304,7 @@
         <w:ind w:left="5040" w:hanging="360"/>
       </w:pPr>
       <w:rPr>
-        <w:rFonts w:ascii="Symbol" w:hAnsi="Symbol" w:hint="default"/>
+        <w:rFonts w:hint="default" w:ascii="Symbol" w:hAnsi="Symbol"/>
       </w:rPr>
     </w:lvl>
     <w:lvl w:ilvl="7" w:tplc="04090003" w:tentative="1">
@@ -2195,7 +2316,7 @@
         <w:ind w:left="5760" w:hanging="360"/>
       </w:pPr>
       <w:rPr>
-        <w:rFonts w:ascii="Courier New" w:hAnsi="Courier New" w:cs="Courier New" w:hint="default"/>
+        <w:rFonts w:hint="default" w:ascii="Courier New" w:hAnsi="Courier New" w:cs="Courier New"/>
       </w:rPr>
     </w:lvl>
     <w:lvl w:ilvl="8" w:tplc="04090005" w:tentative="1">
@@ -2207,7 +2328,7 @@
         <w:ind w:left="6480" w:hanging="360"/>
       </w:pPr>
       <w:rPr>
-        <w:rFonts w:ascii="Wingdings" w:hAnsi="Wingdings" w:hint="default"/>
+        <w:rFonts w:hint="default" w:ascii="Wingdings" w:hAnsi="Wingdings"/>
       </w:rPr>
     </w:lvl>
   </w:abstractNum>
@@ -2224,7 +2345,7 @@
         <w:ind w:left="720" w:hanging="360"/>
       </w:pPr>
       <w:rPr>
-        <w:rFonts w:ascii="Symbol" w:hAnsi="Symbol" w:hint="default"/>
+        <w:rFonts w:hint="default" w:ascii="Symbol" w:hAnsi="Symbol"/>
       </w:rPr>
     </w:lvl>
     <w:lvl w:ilvl="1" w:tplc="04090003" w:tentative="1">
@@ -2236,7 +2357,7 @@
         <w:ind w:left="1440" w:hanging="360"/>
       </w:pPr>
       <w:rPr>
-        <w:rFonts w:ascii="Courier New" w:hAnsi="Courier New" w:cs="Courier New" w:hint="default"/>
+        <w:rFonts w:hint="default" w:ascii="Courier New" w:hAnsi="Courier New" w:cs="Courier New"/>
       </w:rPr>
     </w:lvl>
     <w:lvl w:ilvl="2" w:tplc="04090005" w:tentative="1">
@@ -2248,7 +2369,7 @@
         <w:ind w:left="2160" w:hanging="360"/>
       </w:pPr>
       <w:rPr>
-        <w:rFonts w:ascii="Wingdings" w:hAnsi="Wingdings" w:hint="default"/>
+        <w:rFonts w:hint="default" w:ascii="Wingdings" w:hAnsi="Wingdings"/>
       </w:rPr>
     </w:lvl>
     <w:lvl w:ilvl="3" w:tplc="04090001" w:tentative="1">
@@ -2260,7 +2381,7 @@
         <w:ind w:left="2880" w:hanging="360"/>
       </w:pPr>
       <w:rPr>
-        <w:rFonts w:ascii="Symbol" w:hAnsi="Symbol" w:hint="default"/>
+        <w:rFonts w:hint="default" w:ascii="Symbol" w:hAnsi="Symbol"/>
       </w:rPr>
     </w:lvl>
     <w:lvl w:ilvl="4" w:tplc="04090003" w:tentative="1">
@@ -2272,7 +2393,7 @@
         <w:ind w:left="3600" w:hanging="360"/>
       </w:pPr>
       <w:rPr>
-        <w:rFonts w:ascii="Courier New" w:hAnsi="Courier New" w:cs="Courier New" w:hint="default"/>
+        <w:rFonts w:hint="default" w:ascii="Courier New" w:hAnsi="Courier New" w:cs="Courier New"/>
       </w:rPr>
     </w:lvl>
     <w:lvl w:ilvl="5" w:tplc="04090005" w:tentative="1">
@@ -2284,7 +2405,7 @@
         <w:ind w:left="4320" w:hanging="360"/>
       </w:pPr>
       <w:rPr>
-        <w:rFonts w:ascii="Wingdings" w:hAnsi="Wingdings" w:hint="default"/>
+        <w:rFonts w:hint="default" w:ascii="Wingdings" w:hAnsi="Wingdings"/>
       </w:rPr>
     </w:lvl>
     <w:lvl w:ilvl="6" w:tplc="04090001" w:tentative="1">
@@ -2296,7 +2417,7 @@
         <w:ind w:left="5040" w:hanging="360"/>
       </w:pPr>
       <w:rPr>
-        <w:rFonts w:ascii="Symbol" w:hAnsi="Symbol" w:hint="default"/>
+        <w:rFonts w:hint="default" w:ascii="Symbol" w:hAnsi="Symbol"/>
       </w:rPr>
     </w:lvl>
     <w:lvl w:ilvl="7" w:tplc="04090003" w:tentative="1">
@@ -2308,7 +2429,7 @@
         <w:ind w:left="5760" w:hanging="360"/>
       </w:pPr>
       <w:rPr>
-        <w:rFonts w:ascii="Courier New" w:hAnsi="Courier New" w:cs="Courier New" w:hint="default"/>
+        <w:rFonts w:hint="default" w:ascii="Courier New" w:hAnsi="Courier New" w:cs="Courier New"/>
       </w:rPr>
     </w:lvl>
     <w:lvl w:ilvl="8" w:tplc="04090005" w:tentative="1">
@@ -2320,7 +2441,7 @@
         <w:ind w:left="6480" w:hanging="360"/>
       </w:pPr>
       <w:rPr>
-        <w:rFonts w:ascii="Wingdings" w:hAnsi="Wingdings" w:hint="default"/>
+        <w:rFonts w:hint="default" w:ascii="Wingdings" w:hAnsi="Wingdings"/>
       </w:rPr>
     </w:lvl>
   </w:abstractNum>
@@ -2337,7 +2458,7 @@
         <w:ind w:left="720" w:hanging="360"/>
       </w:pPr>
       <w:rPr>
-        <w:rFonts w:ascii="Symbol" w:hAnsi="Symbol" w:hint="default"/>
+        <w:rFonts w:hint="default" w:ascii="Symbol" w:hAnsi="Symbol"/>
       </w:rPr>
     </w:lvl>
     <w:lvl w:ilvl="1" w:tplc="04090003" w:tentative="1">
@@ -2349,7 +2470,7 @@
         <w:ind w:left="1440" w:hanging="360"/>
       </w:pPr>
       <w:rPr>
-        <w:rFonts w:ascii="Courier New" w:hAnsi="Courier New" w:cs="Courier New" w:hint="default"/>
+        <w:rFonts w:hint="default" w:ascii="Courier New" w:hAnsi="Courier New" w:cs="Courier New"/>
       </w:rPr>
     </w:lvl>
     <w:lvl w:ilvl="2" w:tplc="04090005" w:tentative="1">
@@ -2361,7 +2482,7 @@
         <w:ind w:left="2160" w:hanging="360"/>
       </w:pPr>
       <w:rPr>
-        <w:rFonts w:ascii="Wingdings" w:hAnsi="Wingdings" w:hint="default"/>
+        <w:rFonts w:hint="default" w:ascii="Wingdings" w:hAnsi="Wingdings"/>
       </w:rPr>
     </w:lvl>
     <w:lvl w:ilvl="3" w:tplc="04090001" w:tentative="1">
@@ -2373,7 +2494,7 @@
         <w:ind w:left="2880" w:hanging="360"/>
       </w:pPr>
       <w:rPr>
-        <w:rFonts w:ascii="Symbol" w:hAnsi="Symbol" w:hint="default"/>
+        <w:rFonts w:hint="default" w:ascii="Symbol" w:hAnsi="Symbol"/>
       </w:rPr>
     </w:lvl>
     <w:lvl w:ilvl="4" w:tplc="04090003" w:tentative="1">
@@ -2385,7 +2506,7 @@
         <w:ind w:left="3600" w:hanging="360"/>
       </w:pPr>
       <w:rPr>
-        <w:rFonts w:ascii="Courier New" w:hAnsi="Courier New" w:cs="Courier New" w:hint="default"/>
+        <w:rFonts w:hint="default" w:ascii="Courier New" w:hAnsi="Courier New" w:cs="Courier New"/>
       </w:rPr>
     </w:lvl>
     <w:lvl w:ilvl="5" w:tplc="04090005" w:tentative="1">
@@ -2397,7 +2518,7 @@
         <w:ind w:left="4320" w:hanging="360"/>
       </w:pPr>
       <w:rPr>
-        <w:rFonts w:ascii="Wingdings" w:hAnsi="Wingdings" w:hint="default"/>
+        <w:rFonts w:hint="default" w:ascii="Wingdings" w:hAnsi="Wingdings"/>
       </w:rPr>
     </w:lvl>
     <w:lvl w:ilvl="6" w:tplc="04090001" w:tentative="1">
@@ -2409,7 +2530,7 @@
         <w:ind w:left="5040" w:hanging="360"/>
       </w:pPr>
       <w:rPr>
-        <w:rFonts w:ascii="Symbol" w:hAnsi="Symbol" w:hint="default"/>
+        <w:rFonts w:hint="default" w:ascii="Symbol" w:hAnsi="Symbol"/>
       </w:rPr>
     </w:lvl>
     <w:lvl w:ilvl="7" w:tplc="04090003" w:tentative="1">
@@ -2421,7 +2542,7 @@
         <w:ind w:left="5760" w:hanging="360"/>
       </w:pPr>
       <w:rPr>
-        <w:rFonts w:ascii="Courier New" w:hAnsi="Courier New" w:cs="Courier New" w:hint="default"/>
+        <w:rFonts w:hint="default" w:ascii="Courier New" w:hAnsi="Courier New" w:cs="Courier New"/>
       </w:rPr>
     </w:lvl>
     <w:lvl w:ilvl="8" w:tplc="04090005" w:tentative="1">
@@ -2433,7 +2554,7 @@
         <w:ind w:left="6480" w:hanging="360"/>
       </w:pPr>
       <w:rPr>
-        <w:rFonts w:ascii="Wingdings" w:hAnsi="Wingdings" w:hint="default"/>
+        <w:rFonts w:hint="default" w:ascii="Wingdings" w:hAnsi="Wingdings"/>
       </w:rPr>
     </w:lvl>
   </w:abstractNum>
@@ -2450,7 +2571,7 @@
         <w:ind w:left="720" w:hanging="360"/>
       </w:pPr>
       <w:rPr>
-        <w:rFonts w:ascii="Symbol" w:hAnsi="Symbol" w:hint="default"/>
+        <w:rFonts w:hint="default" w:ascii="Symbol" w:hAnsi="Symbol"/>
       </w:rPr>
     </w:lvl>
     <w:lvl w:ilvl="1" w:tplc="04090003" w:tentative="1">
@@ -2462,7 +2583,7 @@
         <w:ind w:left="1440" w:hanging="360"/>
       </w:pPr>
       <w:rPr>
-        <w:rFonts w:ascii="Courier New" w:hAnsi="Courier New" w:cs="Courier New" w:hint="default"/>
+        <w:rFonts w:hint="default" w:ascii="Courier New" w:hAnsi="Courier New" w:cs="Courier New"/>
       </w:rPr>
     </w:lvl>
     <w:lvl w:ilvl="2" w:tplc="04090005" w:tentative="1">
@@ -2474,7 +2595,7 @@
         <w:ind w:left="2160" w:hanging="360"/>
       </w:pPr>
       <w:rPr>
-        <w:rFonts w:ascii="Wingdings" w:hAnsi="Wingdings" w:hint="default"/>
+        <w:rFonts w:hint="default" w:ascii="Wingdings" w:hAnsi="Wingdings"/>
       </w:rPr>
     </w:lvl>
     <w:lvl w:ilvl="3" w:tplc="04090001" w:tentative="1">
@@ -2486,7 +2607,7 @@
         <w:ind w:left="2880" w:hanging="360"/>
       </w:pPr>
       <w:rPr>
-        <w:rFonts w:ascii="Symbol" w:hAnsi="Symbol" w:hint="default"/>
+        <w:rFonts w:hint="default" w:ascii="Symbol" w:hAnsi="Symbol"/>
       </w:rPr>
     </w:lvl>
     <w:lvl w:ilvl="4" w:tplc="04090003" w:tentative="1">
@@ -2498,7 +2619,7 @@
         <w:ind w:left="3600" w:hanging="360"/>
       </w:pPr>
       <w:rPr>
-        <w:rFonts w:ascii="Courier New" w:hAnsi="Courier New" w:cs="Courier New" w:hint="default"/>
+        <w:rFonts w:hint="default" w:ascii="Courier New" w:hAnsi="Courier New" w:cs="Courier New"/>
       </w:rPr>
     </w:lvl>
     <w:lvl w:ilvl="5" w:tplc="04090005" w:tentative="1">
@@ -2510,7 +2631,7 @@
         <w:ind w:left="4320" w:hanging="360"/>
       </w:pPr>
       <w:rPr>
-        <w:rFonts w:ascii="Wingdings" w:hAnsi="Wingdings" w:hint="default"/>
+        <w:rFonts w:hint="default" w:ascii="Wingdings" w:hAnsi="Wingdings"/>
       </w:rPr>
     </w:lvl>
     <w:lvl w:ilvl="6" w:tplc="04090001" w:tentative="1">
@@ -2522,7 +2643,7 @@
         <w:ind w:left="5040" w:hanging="360"/>
       </w:pPr>
       <w:rPr>
-        <w:rFonts w:ascii="Symbol" w:hAnsi="Symbol" w:hint="default"/>
+        <w:rFonts w:hint="default" w:ascii="Symbol" w:hAnsi="Symbol"/>
       </w:rPr>
     </w:lvl>
     <w:lvl w:ilvl="7" w:tplc="04090003" w:tentative="1">
@@ -2534,7 +2655,7 @@
         <w:ind w:left="5760" w:hanging="360"/>
       </w:pPr>
       <w:rPr>
-        <w:rFonts w:ascii="Courier New" w:hAnsi="Courier New" w:cs="Courier New" w:hint="default"/>
+        <w:rFonts w:hint="default" w:ascii="Courier New" w:hAnsi="Courier New" w:cs="Courier New"/>
       </w:rPr>
     </w:lvl>
     <w:lvl w:ilvl="8" w:tplc="04090005" w:tentative="1">
@@ -2546,7 +2667,7 @@
         <w:ind w:left="6480" w:hanging="360"/>
       </w:pPr>
       <w:rPr>
-        <w:rFonts w:ascii="Wingdings" w:hAnsi="Wingdings" w:hint="default"/>
+        <w:rFonts w:hint="default" w:ascii="Wingdings" w:hAnsi="Wingdings"/>
       </w:rPr>
     </w:lvl>
   </w:abstractNum>
@@ -2563,7 +2684,7 @@
         <w:ind w:left="720" w:hanging="360"/>
       </w:pPr>
       <w:rPr>
-        <w:rFonts w:ascii="Symbol" w:hAnsi="Symbol" w:hint="default"/>
+        <w:rFonts w:hint="default" w:ascii="Symbol" w:hAnsi="Symbol"/>
       </w:rPr>
     </w:lvl>
     <w:lvl w:ilvl="1" w:tplc="04090003" w:tentative="1">
@@ -2575,7 +2696,7 @@
         <w:ind w:left="1440" w:hanging="360"/>
       </w:pPr>
       <w:rPr>
-        <w:rFonts w:ascii="Courier New" w:hAnsi="Courier New" w:cs="Courier New" w:hint="default"/>
+        <w:rFonts w:hint="default" w:ascii="Courier New" w:hAnsi="Courier New" w:cs="Courier New"/>
       </w:rPr>
     </w:lvl>
     <w:lvl w:ilvl="2" w:tplc="04090005" w:tentative="1">
@@ -2587,7 +2708,7 @@
         <w:ind w:left="2160" w:hanging="360"/>
       </w:pPr>
       <w:rPr>
-        <w:rFonts w:ascii="Wingdings" w:hAnsi="Wingdings" w:hint="default"/>
+        <w:rFonts w:hint="default" w:ascii="Wingdings" w:hAnsi="Wingdings"/>
       </w:rPr>
     </w:lvl>
     <w:lvl w:ilvl="3" w:tplc="04090001" w:tentative="1">
@@ -2599,7 +2720,7 @@
         <w:ind w:left="2880" w:hanging="360"/>
       </w:pPr>
       <w:rPr>
-        <w:rFonts w:ascii="Symbol" w:hAnsi="Symbol" w:hint="default"/>
+        <w:rFonts w:hint="default" w:ascii="Symbol" w:hAnsi="Symbol"/>
       </w:rPr>
     </w:lvl>
     <w:lvl w:ilvl="4" w:tplc="04090003" w:tentative="1">
@@ -2611,7 +2732,7 @@
         <w:ind w:left="3600" w:hanging="360"/>
       </w:pPr>
       <w:rPr>
-        <w:rFonts w:ascii="Courier New" w:hAnsi="Courier New" w:cs="Courier New" w:hint="default"/>
+        <w:rFonts w:hint="default" w:ascii="Courier New" w:hAnsi="Courier New" w:cs="Courier New"/>
       </w:rPr>
     </w:lvl>
     <w:lvl w:ilvl="5" w:tplc="04090005" w:tentative="1">
@@ -2623,7 +2744,7 @@
         <w:ind w:left="4320" w:hanging="360"/>
       </w:pPr>
       <w:rPr>
-        <w:rFonts w:ascii="Wingdings" w:hAnsi="Wingdings" w:hint="default"/>
+        <w:rFonts w:hint="default" w:ascii="Wingdings" w:hAnsi="Wingdings"/>
       </w:rPr>
     </w:lvl>
     <w:lvl w:ilvl="6" w:tplc="04090001" w:tentative="1">
@@ -2635,7 +2756,7 @@
         <w:ind w:left="5040" w:hanging="360"/>
       </w:pPr>
       <w:rPr>
-        <w:rFonts w:ascii="Symbol" w:hAnsi="Symbol" w:hint="default"/>
+        <w:rFonts w:hint="default" w:ascii="Symbol" w:hAnsi="Symbol"/>
       </w:rPr>
     </w:lvl>
     <w:lvl w:ilvl="7" w:tplc="04090003" w:tentative="1">
@@ -2647,7 +2768,7 @@
         <w:ind w:left="5760" w:hanging="360"/>
       </w:pPr>
       <w:rPr>
-        <w:rFonts w:ascii="Courier New" w:hAnsi="Courier New" w:cs="Courier New" w:hint="default"/>
+        <w:rFonts w:hint="default" w:ascii="Courier New" w:hAnsi="Courier New" w:cs="Courier New"/>
       </w:rPr>
     </w:lvl>
     <w:lvl w:ilvl="8" w:tplc="04090005" w:tentative="1">
@@ -2659,7 +2780,7 @@
         <w:ind w:left="6480" w:hanging="360"/>
       </w:pPr>
       <w:rPr>
-        <w:rFonts w:ascii="Wingdings" w:hAnsi="Wingdings" w:hint="default"/>
+        <w:rFonts w:hint="default" w:ascii="Wingdings" w:hAnsi="Wingdings"/>
       </w:rPr>
     </w:lvl>
   </w:abstractNum>
@@ -2789,7 +2910,7 @@
         <w:ind w:left="720" w:hanging="360"/>
       </w:pPr>
       <w:rPr>
-        <w:rFonts w:ascii="Symbol" w:hAnsi="Symbol" w:hint="default"/>
+        <w:rFonts w:hint="default" w:ascii="Symbol" w:hAnsi="Symbol"/>
         <w:lang w:val="en-US"/>
       </w:rPr>
     </w:lvl>
@@ -2802,7 +2923,7 @@
         <w:ind w:left="1440" w:hanging="360"/>
       </w:pPr>
       <w:rPr>
-        <w:rFonts w:ascii="Courier New" w:hAnsi="Courier New" w:cs="Courier New" w:hint="default"/>
+        <w:rFonts w:hint="default" w:ascii="Courier New" w:hAnsi="Courier New" w:cs="Courier New"/>
       </w:rPr>
     </w:lvl>
     <w:lvl w:ilvl="2" w:tplc="04090005" w:tentative="1">
@@ -2814,7 +2935,7 @@
         <w:ind w:left="2160" w:hanging="360"/>
       </w:pPr>
       <w:rPr>
-        <w:rFonts w:ascii="Wingdings" w:hAnsi="Wingdings" w:hint="default"/>
+        <w:rFonts w:hint="default" w:ascii="Wingdings" w:hAnsi="Wingdings"/>
       </w:rPr>
     </w:lvl>
     <w:lvl w:ilvl="3" w:tplc="04090001" w:tentative="1">
@@ -2826,7 +2947,7 @@
         <w:ind w:left="2880" w:hanging="360"/>
       </w:pPr>
       <w:rPr>
-        <w:rFonts w:ascii="Symbol" w:hAnsi="Symbol" w:hint="default"/>
+        <w:rFonts w:hint="default" w:ascii="Symbol" w:hAnsi="Symbol"/>
       </w:rPr>
     </w:lvl>
     <w:lvl w:ilvl="4" w:tplc="04090003" w:tentative="1">
@@ -2838,7 +2959,7 @@
         <w:ind w:left="3600" w:hanging="360"/>
       </w:pPr>
       <w:rPr>
-        <w:rFonts w:ascii="Courier New" w:hAnsi="Courier New" w:cs="Courier New" w:hint="default"/>
+        <w:rFonts w:hint="default" w:ascii="Courier New" w:hAnsi="Courier New" w:cs="Courier New"/>
       </w:rPr>
     </w:lvl>
     <w:lvl w:ilvl="5" w:tplc="04090005" w:tentative="1">
@@ -2850,7 +2971,7 @@
         <w:ind w:left="4320" w:hanging="360"/>
       </w:pPr>
       <w:rPr>
-        <w:rFonts w:ascii="Wingdings" w:hAnsi="Wingdings" w:hint="default"/>
+        <w:rFonts w:hint="default" w:ascii="Wingdings" w:hAnsi="Wingdings"/>
       </w:rPr>
     </w:lvl>
     <w:lvl w:ilvl="6" w:tplc="04090001" w:tentative="1">
@@ -2862,7 +2983,7 @@
         <w:ind w:left="5040" w:hanging="360"/>
       </w:pPr>
       <w:rPr>
-        <w:rFonts w:ascii="Symbol" w:hAnsi="Symbol" w:hint="default"/>
+        <w:rFonts w:hint="default" w:ascii="Symbol" w:hAnsi="Symbol"/>
       </w:rPr>
     </w:lvl>
     <w:lvl w:ilvl="7" w:tplc="04090003" w:tentative="1">
@@ -2874,7 +2995,7 @@
         <w:ind w:left="5760" w:hanging="360"/>
       </w:pPr>
       <w:rPr>
-        <w:rFonts w:ascii="Courier New" w:hAnsi="Courier New" w:cs="Courier New" w:hint="default"/>
+        <w:rFonts w:hint="default" w:ascii="Courier New" w:hAnsi="Courier New" w:cs="Courier New"/>
       </w:rPr>
     </w:lvl>
     <w:lvl w:ilvl="8" w:tplc="04090005" w:tentative="1">
@@ -2886,7 +3007,7 @@
         <w:ind w:left="6480" w:hanging="360"/>
       </w:pPr>
       <w:rPr>
-        <w:rFonts w:ascii="Wingdings" w:hAnsi="Wingdings" w:hint="default"/>
+        <w:rFonts w:hint="default" w:ascii="Wingdings" w:hAnsi="Wingdings"/>
       </w:rPr>
     </w:lvl>
   </w:abstractNum>
@@ -2903,7 +3024,7 @@
         <w:ind w:left="720" w:hanging="360"/>
       </w:pPr>
       <w:rPr>
-        <w:rFonts w:ascii="Symbol" w:hAnsi="Symbol" w:hint="default"/>
+        <w:rFonts w:hint="default" w:ascii="Symbol" w:hAnsi="Symbol"/>
       </w:rPr>
     </w:lvl>
     <w:lvl w:ilvl="1" w:tplc="04090003" w:tentative="1">
@@ -2915,7 +3036,7 @@
         <w:ind w:left="1440" w:hanging="360"/>
       </w:pPr>
       <w:rPr>
-        <w:rFonts w:ascii="Courier New" w:hAnsi="Courier New" w:cs="Courier New" w:hint="default"/>
+        <w:rFonts w:hint="default" w:ascii="Courier New" w:hAnsi="Courier New" w:cs="Courier New"/>
       </w:rPr>
     </w:lvl>
     <w:lvl w:ilvl="2" w:tplc="04090005" w:tentative="1">
@@ -2927,7 +3048,7 @@
         <w:ind w:left="2160" w:hanging="360"/>
       </w:pPr>
       <w:rPr>
-        <w:rFonts w:ascii="Wingdings" w:hAnsi="Wingdings" w:hint="default"/>
+        <w:rFonts w:hint="default" w:ascii="Wingdings" w:hAnsi="Wingdings"/>
       </w:rPr>
     </w:lvl>
     <w:lvl w:ilvl="3" w:tplc="04090001" w:tentative="1">
@@ -2939,7 +3060,7 @@
         <w:ind w:left="2880" w:hanging="360"/>
       </w:pPr>
       <w:rPr>
-        <w:rFonts w:ascii="Symbol" w:hAnsi="Symbol" w:hint="default"/>
+        <w:rFonts w:hint="default" w:ascii="Symbol" w:hAnsi="Symbol"/>
       </w:rPr>
     </w:lvl>
     <w:lvl w:ilvl="4" w:tplc="04090003" w:tentative="1">
@@ -2951,7 +3072,7 @@
         <w:ind w:left="3600" w:hanging="360"/>
       </w:pPr>
       <w:rPr>
-        <w:rFonts w:ascii="Courier New" w:hAnsi="Courier New" w:cs="Courier New" w:hint="default"/>
+        <w:rFonts w:hint="default" w:ascii="Courier New" w:hAnsi="Courier New" w:cs="Courier New"/>
       </w:rPr>
     </w:lvl>
     <w:lvl w:ilvl="5" w:tplc="04090005" w:tentative="1">
@@ -2963,7 +3084,7 @@
         <w:ind w:left="4320" w:hanging="360"/>
       </w:pPr>
       <w:rPr>
-        <w:rFonts w:ascii="Wingdings" w:hAnsi="Wingdings" w:hint="default"/>
+        <w:rFonts w:hint="default" w:ascii="Wingdings" w:hAnsi="Wingdings"/>
       </w:rPr>
     </w:lvl>
     <w:lvl w:ilvl="6" w:tplc="04090001" w:tentative="1">
@@ -2975,7 +3096,7 @@
         <w:ind w:left="5040" w:hanging="360"/>
       </w:pPr>
       <w:rPr>
-        <w:rFonts w:ascii="Symbol" w:hAnsi="Symbol" w:hint="default"/>
+        <w:rFonts w:hint="default" w:ascii="Symbol" w:hAnsi="Symbol"/>
       </w:rPr>
     </w:lvl>
     <w:lvl w:ilvl="7" w:tplc="04090003" w:tentative="1">
@@ -2987,7 +3108,7 @@
         <w:ind w:left="5760" w:hanging="360"/>
       </w:pPr>
       <w:rPr>
-        <w:rFonts w:ascii="Courier New" w:hAnsi="Courier New" w:cs="Courier New" w:hint="default"/>
+        <w:rFonts w:hint="default" w:ascii="Courier New" w:hAnsi="Courier New" w:cs="Courier New"/>
       </w:rPr>
     </w:lvl>
     <w:lvl w:ilvl="8" w:tplc="04090005" w:tentative="1">
@@ -2999,7 +3120,7 @@
         <w:ind w:left="6480" w:hanging="360"/>
       </w:pPr>
       <w:rPr>
-        <w:rFonts w:ascii="Wingdings" w:hAnsi="Wingdings" w:hint="default"/>
+        <w:rFonts w:hint="default" w:ascii="Wingdings" w:hAnsi="Wingdings"/>
       </w:rPr>
     </w:lvl>
   </w:abstractNum>
@@ -3182,7 +3303,7 @@
   <w:docDefaults>
     <w:rPrDefault>
       <w:rPr>
-        <w:rFonts w:asciiTheme="minorHAnsi" w:eastAsiaTheme="minorHAnsi" w:hAnsiTheme="minorHAnsi" w:cstheme="minorBidi"/>
+        <w:rFonts w:asciiTheme="minorHAnsi" w:hAnsiTheme="minorHAnsi" w:eastAsiaTheme="minorHAnsi" w:cstheme="minorBidi"/>
         <w:sz w:val="24"/>
         <w:szCs w:val="24"/>
         <w:lang w:val="en-US" w:eastAsia="en-US" w:bidi="ar-SA"/>
@@ -3220,7 +3341,7 @@
     <w:lsdException w:name="footer" w:semiHidden="1" w:unhideWhenUsed="1"/>
     <w:lsdException w:name="index heading" w:semiHidden="1" w:unhideWhenUsed="1"/>
     <w:lsdException w:name="caption" w:semiHidden="1" w:unhideWhenUsed="1"/>
-    <w:lsdException w:name="table of figures" w:semiHidden="1" w:uiPriority="99" w:unhideWhenUsed="1"/>
+    <w:lsdException w:name="table of figures" w:uiPriority="99" w:semiHidden="1" w:unhideWhenUsed="1"/>
     <w:lsdException w:name="envelope address" w:semiHidden="1" w:unhideWhenUsed="1"/>
     <w:lsdException w:name="envelope return" w:semiHidden="1" w:unhideWhenUsed="1"/>
     <w:lsdException w:name="footnote reference" w:semiHidden="1" w:unhideWhenUsed="1"/>
@@ -3261,21 +3382,21 @@
     <w:lsdException w:name="Body Text Indent 2" w:semiHidden="1" w:unhideWhenUsed="1"/>
     <w:lsdException w:name="Body Text Indent 3" w:semiHidden="1" w:unhideWhenUsed="1"/>
     <w:lsdException w:name="Block Text" w:semiHidden="1" w:unhideWhenUsed="1"/>
-    <w:lsdException w:name="Hyperlink" w:semiHidden="1" w:uiPriority="99" w:unhideWhenUsed="1"/>
+    <w:lsdException w:name="Hyperlink" w:uiPriority="99" w:semiHidden="1" w:unhideWhenUsed="1"/>
     <w:lsdException w:name="FollowedHyperlink" w:semiHidden="1" w:unhideWhenUsed="1"/>
     <w:lsdException w:name="Document Map" w:semiHidden="1" w:unhideWhenUsed="1"/>
     <w:lsdException w:name="Plain Text" w:semiHidden="1" w:unhideWhenUsed="1"/>
     <w:lsdException w:name="E-mail Signature" w:semiHidden="1" w:unhideWhenUsed="1"/>
     <w:lsdException w:name="HTML Top of Form" w:semiHidden="1" w:unhideWhenUsed="1"/>
     <w:lsdException w:name="HTML Bottom of Form" w:semiHidden="1" w:unhideWhenUsed="1"/>
-    <w:lsdException w:name="Normal (Web)" w:semiHidden="1" w:uiPriority="99" w:unhideWhenUsed="1"/>
+    <w:lsdException w:name="Normal (Web)" w:uiPriority="99" w:semiHidden="1" w:unhideWhenUsed="1"/>
     <w:lsdException w:name="HTML Acronym" w:semiHidden="1" w:unhideWhenUsed="1"/>
     <w:lsdException w:name="HTML Address" w:semiHidden="1" w:unhideWhenUsed="1"/>
     <w:lsdException w:name="HTML Cite" w:semiHidden="1" w:unhideWhenUsed="1"/>
-    <w:lsdException w:name="HTML Code" w:semiHidden="1" w:uiPriority="99" w:unhideWhenUsed="1"/>
+    <w:lsdException w:name="HTML Code" w:uiPriority="99" w:semiHidden="1" w:unhideWhenUsed="1"/>
     <w:lsdException w:name="HTML Definition" w:semiHidden="1" w:unhideWhenUsed="1"/>
     <w:lsdException w:name="HTML Keyboard" w:semiHidden="1" w:unhideWhenUsed="1"/>
-    <w:lsdException w:name="HTML Preformatted" w:semiHidden="1" w:uiPriority="99" w:unhideWhenUsed="1"/>
+    <w:lsdException w:name="HTML Preformatted" w:uiPriority="99" w:semiHidden="1" w:unhideWhenUsed="1"/>
     <w:lsdException w:name="HTML Sample" w:semiHidden="1" w:unhideWhenUsed="1"/>
     <w:lsdException w:name="HTML Typewriter" w:semiHidden="1" w:unhideWhenUsed="1"/>
     <w:lsdException w:name="HTML Variable" w:semiHidden="1" w:unhideWhenUsed="1"/>
@@ -3526,13 +3647,13 @@
     <w:lsdException w:name="List Table 5 Dark Accent 6" w:uiPriority="50"/>
     <w:lsdException w:name="List Table 6 Colorful Accent 6" w:uiPriority="51"/>
     <w:lsdException w:name="List Table 7 Colorful Accent 6" w:uiPriority="52"/>
-    <w:lsdException w:name="Mention" w:semiHidden="1" w:uiPriority="99" w:unhideWhenUsed="1"/>
-    <w:lsdException w:name="Smart Hyperlink" w:semiHidden="1" w:uiPriority="99" w:unhideWhenUsed="1"/>
-    <w:lsdException w:name="Hashtag" w:semiHidden="1" w:uiPriority="99" w:unhideWhenUsed="1"/>
-    <w:lsdException w:name="Unresolved Mention" w:semiHidden="1" w:uiPriority="99" w:unhideWhenUsed="1"/>
-    <w:lsdException w:name="Smart Link" w:semiHidden="1" w:uiPriority="99" w:unhideWhenUsed="1"/>
+    <w:lsdException w:name="Mention" w:uiPriority="99" w:semiHidden="1" w:unhideWhenUsed="1"/>
+    <w:lsdException w:name="Smart Hyperlink" w:uiPriority="99" w:semiHidden="1" w:unhideWhenUsed="1"/>
+    <w:lsdException w:name="Hashtag" w:uiPriority="99" w:semiHidden="1" w:unhideWhenUsed="1"/>
+    <w:lsdException w:name="Unresolved Mention" w:uiPriority="99" w:semiHidden="1" w:unhideWhenUsed="1"/>
+    <w:lsdException w:name="Smart Link" w:uiPriority="99" w:semiHidden="1" w:unhideWhenUsed="1"/>
   </w:latentStyles>
-  <w:style w:type="paragraph" w:default="1" w:styleId="Normal">
+  <w:style w:type="paragraph" w:styleId="Normal" w:default="1">
     <w:name w:val="Normal"/>
     <w:qFormat/>
     <w:rsid w:val="00A3641E"/>
@@ -3551,7 +3672,7 @@
       <w:outlineLvl w:val="0"/>
     </w:pPr>
     <w:rPr>
-      <w:rFonts w:asciiTheme="majorHAnsi" w:eastAsiaTheme="majorEastAsia" w:hAnsiTheme="majorHAnsi" w:cstheme="majorBidi"/>
+      <w:rFonts w:asciiTheme="majorHAnsi" w:hAnsiTheme="majorHAnsi" w:eastAsiaTheme="majorEastAsia" w:cstheme="majorBidi"/>
       <w:b/>
       <w:bCs/>
       <w:color w:val="4F81BD" w:themeColor="accent1"/>
@@ -3574,7 +3695,7 @@
       <w:outlineLvl w:val="1"/>
     </w:pPr>
     <w:rPr>
-      <w:rFonts w:asciiTheme="majorHAnsi" w:eastAsiaTheme="majorEastAsia" w:hAnsiTheme="majorHAnsi" w:cstheme="majorBidi"/>
+      <w:rFonts w:asciiTheme="majorHAnsi" w:hAnsiTheme="majorHAnsi" w:eastAsiaTheme="majorEastAsia" w:cstheme="majorBidi"/>
       <w:b/>
       <w:bCs/>
       <w:color w:val="4F81BD" w:themeColor="accent1"/>
@@ -3597,7 +3718,7 @@
       <w:outlineLvl w:val="2"/>
     </w:pPr>
     <w:rPr>
-      <w:rFonts w:asciiTheme="majorHAnsi" w:eastAsiaTheme="majorEastAsia" w:hAnsiTheme="majorHAnsi" w:cstheme="majorBidi"/>
+      <w:rFonts w:asciiTheme="majorHAnsi" w:hAnsiTheme="majorHAnsi" w:eastAsiaTheme="majorEastAsia" w:cstheme="majorBidi"/>
       <w:b/>
       <w:bCs/>
       <w:color w:val="4F81BD" w:themeColor="accent1"/>
@@ -3618,7 +3739,7 @@
       <w:outlineLvl w:val="3"/>
     </w:pPr>
     <w:rPr>
-      <w:rFonts w:asciiTheme="majorHAnsi" w:eastAsiaTheme="majorEastAsia" w:hAnsiTheme="majorHAnsi" w:cstheme="majorBidi"/>
+      <w:rFonts w:asciiTheme="majorHAnsi" w:hAnsiTheme="majorHAnsi" w:eastAsiaTheme="majorEastAsia" w:cstheme="majorBidi"/>
       <w:bCs/>
       <w:i/>
       <w:color w:val="4F81BD" w:themeColor="accent1"/>
@@ -3638,7 +3759,7 @@
       <w:outlineLvl w:val="4"/>
     </w:pPr>
     <w:rPr>
-      <w:rFonts w:asciiTheme="majorHAnsi" w:eastAsiaTheme="majorEastAsia" w:hAnsiTheme="majorHAnsi" w:cstheme="majorBidi"/>
+      <w:rFonts w:asciiTheme="majorHAnsi" w:hAnsiTheme="majorHAnsi" w:eastAsiaTheme="majorEastAsia" w:cstheme="majorBidi"/>
       <w:iCs/>
       <w:color w:val="4F81BD" w:themeColor="accent1"/>
     </w:rPr>
@@ -3657,7 +3778,7 @@
       <w:outlineLvl w:val="5"/>
     </w:pPr>
     <w:rPr>
-      <w:rFonts w:asciiTheme="majorHAnsi" w:eastAsiaTheme="majorEastAsia" w:hAnsiTheme="majorHAnsi" w:cstheme="majorBidi"/>
+      <w:rFonts w:asciiTheme="majorHAnsi" w:hAnsiTheme="majorHAnsi" w:eastAsiaTheme="majorEastAsia" w:cstheme="majorBidi"/>
       <w:color w:val="4F81BD" w:themeColor="accent1"/>
     </w:rPr>
   </w:style>
@@ -3675,7 +3796,7 @@
       <w:outlineLvl w:val="6"/>
     </w:pPr>
     <w:rPr>
-      <w:rFonts w:asciiTheme="majorHAnsi" w:eastAsiaTheme="majorEastAsia" w:hAnsiTheme="majorHAnsi" w:cstheme="majorBidi"/>
+      <w:rFonts w:asciiTheme="majorHAnsi" w:hAnsiTheme="majorHAnsi" w:eastAsiaTheme="majorEastAsia" w:cstheme="majorBidi"/>
       <w:color w:val="4F81BD" w:themeColor="accent1"/>
     </w:rPr>
   </w:style>
@@ -3693,7 +3814,7 @@
       <w:outlineLvl w:val="7"/>
     </w:pPr>
     <w:rPr>
-      <w:rFonts w:asciiTheme="majorHAnsi" w:eastAsiaTheme="majorEastAsia" w:hAnsiTheme="majorHAnsi" w:cstheme="majorBidi"/>
+      <w:rFonts w:asciiTheme="majorHAnsi" w:hAnsiTheme="majorHAnsi" w:eastAsiaTheme="majorEastAsia" w:cstheme="majorBidi"/>
       <w:color w:val="4F81BD" w:themeColor="accent1"/>
     </w:rPr>
   </w:style>
@@ -3711,17 +3832,17 @@
       <w:outlineLvl w:val="8"/>
     </w:pPr>
     <w:rPr>
-      <w:rFonts w:asciiTheme="majorHAnsi" w:eastAsiaTheme="majorEastAsia" w:hAnsiTheme="majorHAnsi" w:cstheme="majorBidi"/>
+      <w:rFonts w:asciiTheme="majorHAnsi" w:hAnsiTheme="majorHAnsi" w:eastAsiaTheme="majorEastAsia" w:cstheme="majorBidi"/>
       <w:color w:val="4F81BD" w:themeColor="accent1"/>
     </w:rPr>
   </w:style>
-  <w:style w:type="character" w:default="1" w:styleId="DefaultParagraphFont">
+  <w:style w:type="character" w:styleId="DefaultParagraphFont" w:default="1">
     <w:name w:val="Default Paragraph Font"/>
     <w:uiPriority w:val="1"/>
     <w:semiHidden/>
     <w:unhideWhenUsed/>
   </w:style>
-  <w:style w:type="table" w:default="1" w:styleId="TableNormal">
+  <w:style w:type="table" w:styleId="TableNormal" w:default="1">
     <w:name w:val="Normal Table"/>
     <w:uiPriority w:val="99"/>
     <w:semiHidden/>
@@ -3736,7 +3857,7 @@
       </w:tblCellMar>
     </w:tblPr>
   </w:style>
-  <w:style w:type="numbering" w:default="1" w:styleId="NoList">
+  <w:style w:type="numbering" w:styleId="NoList" w:default="1">
     <w:name w:val="No List"/>
     <w:uiPriority w:val="99"/>
     <w:semiHidden/>
@@ -3751,13 +3872,13 @@
       <w:spacing w:before="180" w:after="180"/>
     </w:pPr>
   </w:style>
-  <w:style w:type="paragraph" w:customStyle="1" w:styleId="FirstParagraph">
+  <w:style w:type="paragraph" w:styleId="FirstParagraph" w:customStyle="1">
     <w:name w:val="First Paragraph"/>
     <w:basedOn w:val="BodyText"/>
     <w:next w:val="BodyText"/>
     <w:qFormat/>
   </w:style>
-  <w:style w:type="paragraph" w:customStyle="1" w:styleId="Compact">
+  <w:style w:type="paragraph" w:styleId="Compact" w:customStyle="1">
     <w:name w:val="Compact"/>
     <w:basedOn w:val="BodyText"/>
     <w:qFormat/>
@@ -3777,7 +3898,7 @@
       <w:jc w:val="center"/>
     </w:pPr>
     <w:rPr>
-      <w:rFonts w:asciiTheme="majorHAnsi" w:eastAsiaTheme="majorEastAsia" w:hAnsiTheme="majorHAnsi" w:cstheme="majorBidi"/>
+      <w:rFonts w:asciiTheme="majorHAnsi" w:hAnsiTheme="majorHAnsi" w:eastAsiaTheme="majorEastAsia" w:cstheme="majorBidi"/>
       <w:b/>
       <w:bCs/>
       <w:color w:val="345A8A" w:themeColor="accent1" w:themeShade="B5"/>
@@ -3798,7 +3919,7 @@
       <w:szCs w:val="30"/>
     </w:rPr>
   </w:style>
-  <w:style w:type="paragraph" w:customStyle="1" w:styleId="Author">
+  <w:style w:type="paragraph" w:styleId="Author" w:customStyle="1">
     <w:name w:val="Author"/>
     <w:next w:val="BodyText"/>
     <w:qFormat/>
@@ -3818,7 +3939,7 @@
       <w:jc w:val="center"/>
     </w:pPr>
   </w:style>
-  <w:style w:type="paragraph" w:customStyle="1" w:styleId="Abstract">
+  <w:style w:type="paragraph" w:styleId="Abstract" w:customStyle="1">
     <w:name w:val="Abstract"/>
     <w:basedOn w:val="Normal"/>
     <w:next w:val="BodyText"/>
@@ -3858,7 +3979,7 @@
     <w:unhideWhenUsed/>
     <w:qFormat/>
   </w:style>
-  <w:style w:type="table" w:customStyle="1" w:styleId="Table">
+  <w:style w:type="table" w:styleId="Table" w:customStyle="1">
     <w:name w:val="Table"/>
     <w:semiHidden/>
     <w:unhideWhenUsed/>
@@ -3873,7 +3994,7 @@
       </w:tblCellMar>
     </w:tblPr>
   </w:style>
-  <w:style w:type="paragraph" w:customStyle="1" w:styleId="DefinitionTerm">
+  <w:style w:type="paragraph" w:styleId="DefinitionTerm" w:customStyle="1">
     <w:name w:val="Definition Term"/>
     <w:basedOn w:val="Normal"/>
     <w:next w:val="Definition"/>
@@ -3886,7 +4007,7 @@
       <w:b/>
     </w:rPr>
   </w:style>
-  <w:style w:type="paragraph" w:customStyle="1" w:styleId="Definition">
+  <w:style w:type="paragraph" w:styleId="Definition" w:customStyle="1">
     <w:name w:val="Definition"/>
     <w:basedOn w:val="Normal"/>
   </w:style>
@@ -3899,35 +4020,35 @@
       <w:spacing w:after="120"/>
     </w:pPr>
   </w:style>
-  <w:style w:type="paragraph" w:customStyle="1" w:styleId="TableCaption">
+  <w:style w:type="paragraph" w:styleId="TableCaption" w:customStyle="1">
     <w:name w:val="Table Caption"/>
     <w:basedOn w:val="Caption"/>
     <w:pPr>
       <w:keepNext/>
     </w:pPr>
   </w:style>
-  <w:style w:type="paragraph" w:customStyle="1" w:styleId="ImageCaption">
+  <w:style w:type="paragraph" w:styleId="ImageCaption" w:customStyle="1">
     <w:name w:val="Image Caption"/>
     <w:basedOn w:val="Caption"/>
   </w:style>
-  <w:style w:type="paragraph" w:customStyle="1" w:styleId="Figure">
+  <w:style w:type="paragraph" w:styleId="Figure" w:customStyle="1">
     <w:name w:val="Figure"/>
     <w:basedOn w:val="Normal"/>
   </w:style>
-  <w:style w:type="paragraph" w:customStyle="1" w:styleId="CaptionedFigure">
+  <w:style w:type="paragraph" w:styleId="CaptionedFigure" w:customStyle="1">
     <w:name w:val="Captioned Figure"/>
     <w:basedOn w:val="Figure"/>
     <w:pPr>
       <w:keepNext/>
     </w:pPr>
   </w:style>
-  <w:style w:type="character" w:customStyle="1" w:styleId="CaptionChar">
+  <w:style w:type="character" w:styleId="CaptionChar" w:customStyle="1">
     <w:name w:val="Caption Char"/>
     <w:basedOn w:val="DefaultParagraphFont"/>
     <w:link w:val="Caption"/>
     <w:rsid w:val="00EC3551"/>
   </w:style>
-  <w:style w:type="character" w:customStyle="1" w:styleId="VerbatimChar">
+  <w:style w:type="character" w:styleId="VerbatimChar" w:customStyle="1">
     <w:name w:val="Verbatim Char"/>
     <w:basedOn w:val="CaptionChar"/>
     <w:link w:val="SourceCode"/>
@@ -3968,7 +4089,7 @@
       <w:color w:val="365F91" w:themeColor="accent1" w:themeShade="BF"/>
     </w:rPr>
   </w:style>
-  <w:style w:type="paragraph" w:customStyle="1" w:styleId="SourceCode">
+  <w:style w:type="paragraph" w:styleId="SourceCode" w:customStyle="1">
     <w:name w:val="Source Code"/>
     <w:basedOn w:val="Normal"/>
     <w:link w:val="VerbatimChar"/>
@@ -3976,7 +4097,7 @@
       <w:wordWrap w:val="0"/>
     </w:pPr>
   </w:style>
-  <w:style w:type="character" w:customStyle="1" w:styleId="KeywordTok">
+  <w:style w:type="character" w:styleId="KeywordTok" w:customStyle="1">
     <w:name w:val="KeywordTok"/>
     <w:basedOn w:val="VerbatimChar"/>
     <w:rPr>
@@ -3986,7 +4107,7 @@
       <w:sz w:val="22"/>
     </w:rPr>
   </w:style>
-  <w:style w:type="character" w:customStyle="1" w:styleId="DataTypeTok">
+  <w:style w:type="character" w:styleId="DataTypeTok" w:customStyle="1">
     <w:name w:val="DataTypeTok"/>
     <w:basedOn w:val="VerbatimChar"/>
     <w:rPr>
@@ -3995,7 +4116,7 @@
       <w:sz w:val="22"/>
     </w:rPr>
   </w:style>
-  <w:style w:type="character" w:customStyle="1" w:styleId="DecValTok">
+  <w:style w:type="character" w:styleId="DecValTok" w:customStyle="1">
     <w:name w:val="DecValTok"/>
     <w:basedOn w:val="VerbatimChar"/>
     <w:rPr>
@@ -4004,7 +4125,7 @@
       <w:sz w:val="22"/>
     </w:rPr>
   </w:style>
-  <w:style w:type="character" w:customStyle="1" w:styleId="BaseNTok">
+  <w:style w:type="character" w:styleId="BaseNTok" w:customStyle="1">
     <w:name w:val="BaseNTok"/>
     <w:basedOn w:val="VerbatimChar"/>
     <w:rPr>
@@ -4013,7 +4134,7 @@
       <w:sz w:val="22"/>
     </w:rPr>
   </w:style>
-  <w:style w:type="character" w:customStyle="1" w:styleId="FloatTok">
+  <w:style w:type="character" w:styleId="FloatTok" w:customStyle="1">
     <w:name w:val="FloatTok"/>
     <w:basedOn w:val="VerbatimChar"/>
     <w:rPr>
@@ -4022,7 +4143,7 @@
       <w:sz w:val="22"/>
     </w:rPr>
   </w:style>
-  <w:style w:type="character" w:customStyle="1" w:styleId="ConstantTok">
+  <w:style w:type="character" w:styleId="ConstantTok" w:customStyle="1">
     <w:name w:val="ConstantTok"/>
     <w:basedOn w:val="VerbatimChar"/>
     <w:rPr>
@@ -4031,7 +4152,7 @@
       <w:sz w:val="22"/>
     </w:rPr>
   </w:style>
-  <w:style w:type="character" w:customStyle="1" w:styleId="CharTok">
+  <w:style w:type="character" w:styleId="CharTok" w:customStyle="1">
     <w:name w:val="CharTok"/>
     <w:basedOn w:val="VerbatimChar"/>
     <w:rPr>
@@ -4040,7 +4161,7 @@
       <w:sz w:val="22"/>
     </w:rPr>
   </w:style>
-  <w:style w:type="character" w:customStyle="1" w:styleId="SpecialCharTok">
+  <w:style w:type="character" w:styleId="SpecialCharTok" w:customStyle="1">
     <w:name w:val="SpecialCharTok"/>
     <w:basedOn w:val="VerbatimChar"/>
     <w:rPr>
@@ -4049,7 +4170,7 @@
       <w:sz w:val="22"/>
     </w:rPr>
   </w:style>
-  <w:style w:type="character" w:customStyle="1" w:styleId="StringTok">
+  <w:style w:type="character" w:styleId="StringTok" w:customStyle="1">
     <w:name w:val="StringTok"/>
     <w:basedOn w:val="VerbatimChar"/>
     <w:rPr>
@@ -4058,7 +4179,7 @@
       <w:sz w:val="22"/>
     </w:rPr>
   </w:style>
-  <w:style w:type="character" w:customStyle="1" w:styleId="VerbatimStringTok">
+  <w:style w:type="character" w:styleId="VerbatimStringTok" w:customStyle="1">
     <w:name w:val="VerbatimStringTok"/>
     <w:basedOn w:val="VerbatimChar"/>
     <w:rPr>
@@ -4067,7 +4188,7 @@
       <w:sz w:val="22"/>
     </w:rPr>
   </w:style>
-  <w:style w:type="character" w:customStyle="1" w:styleId="SpecialStringTok">
+  <w:style w:type="character" w:styleId="SpecialStringTok" w:customStyle="1">
     <w:name w:val="SpecialStringTok"/>
     <w:basedOn w:val="VerbatimChar"/>
     <w:rPr>
@@ -4076,7 +4197,7 @@
       <w:sz w:val="22"/>
     </w:rPr>
   </w:style>
-  <w:style w:type="character" w:customStyle="1" w:styleId="ImportTok">
+  <w:style w:type="character" w:styleId="ImportTok" w:customStyle="1">
     <w:name w:val="ImportTok"/>
     <w:basedOn w:val="VerbatimChar"/>
     <w:rPr>
@@ -4084,7 +4205,7 @@
       <w:sz w:val="22"/>
     </w:rPr>
   </w:style>
-  <w:style w:type="character" w:customStyle="1" w:styleId="CommentTok">
+  <w:style w:type="character" w:styleId="CommentTok" w:customStyle="1">
     <w:name w:val="CommentTok"/>
     <w:basedOn w:val="VerbatimChar"/>
     <w:rPr>
@@ -4094,7 +4215,7 @@
       <w:sz w:val="22"/>
     </w:rPr>
   </w:style>
-  <w:style w:type="character" w:customStyle="1" w:styleId="DocumentationTok">
+  <w:style w:type="character" w:styleId="DocumentationTok" w:customStyle="1">
     <w:name w:val="DocumentationTok"/>
     <w:basedOn w:val="VerbatimChar"/>
     <w:rPr>
@@ -4104,7 +4225,7 @@
       <w:sz w:val="22"/>
     </w:rPr>
   </w:style>
-  <w:style w:type="character" w:customStyle="1" w:styleId="AnnotationTok">
+  <w:style w:type="character" w:styleId="AnnotationTok" w:customStyle="1">
     <w:name w:val="AnnotationTok"/>
     <w:basedOn w:val="VerbatimChar"/>
     <w:rPr>
@@ -4115,7 +4236,7 @@
       <w:sz w:val="22"/>
     </w:rPr>
   </w:style>
-  <w:style w:type="character" w:customStyle="1" w:styleId="CommentVarTok">
+  <w:style w:type="character" w:styleId="CommentVarTok" w:customStyle="1">
     <w:name w:val="CommentVarTok"/>
     <w:basedOn w:val="VerbatimChar"/>
     <w:rPr>
@@ -4126,7 +4247,7 @@
       <w:sz w:val="22"/>
     </w:rPr>
   </w:style>
-  <w:style w:type="character" w:customStyle="1" w:styleId="OtherTok">
+  <w:style w:type="character" w:styleId="OtherTok" w:customStyle="1">
     <w:name w:val="OtherTok"/>
     <w:basedOn w:val="VerbatimChar"/>
     <w:rPr>
@@ -4135,7 +4256,7 @@
       <w:sz w:val="22"/>
     </w:rPr>
   </w:style>
-  <w:style w:type="character" w:customStyle="1" w:styleId="FunctionTok">
+  <w:style w:type="character" w:styleId="FunctionTok" w:customStyle="1">
     <w:name w:val="FunctionTok"/>
     <w:basedOn w:val="VerbatimChar"/>
     <w:rPr>
@@ -4144,7 +4265,7 @@
       <w:sz w:val="22"/>
     </w:rPr>
   </w:style>
-  <w:style w:type="character" w:customStyle="1" w:styleId="VariableTok">
+  <w:style w:type="character" w:styleId="VariableTok" w:customStyle="1">
     <w:name w:val="VariableTok"/>
     <w:basedOn w:val="VerbatimChar"/>
     <w:rPr>
@@ -4153,7 +4274,7 @@
       <w:sz w:val="22"/>
     </w:rPr>
   </w:style>
-  <w:style w:type="character" w:customStyle="1" w:styleId="ControlFlowTok">
+  <w:style w:type="character" w:styleId="ControlFlowTok" w:customStyle="1">
     <w:name w:val="ControlFlowTok"/>
     <w:basedOn w:val="VerbatimChar"/>
     <w:rPr>
@@ -4163,7 +4284,7 @@
       <w:sz w:val="22"/>
     </w:rPr>
   </w:style>
-  <w:style w:type="character" w:customStyle="1" w:styleId="OperatorTok">
+  <w:style w:type="character" w:styleId="OperatorTok" w:customStyle="1">
     <w:name w:val="OperatorTok"/>
     <w:basedOn w:val="VerbatimChar"/>
     <w:rPr>
@@ -4172,7 +4293,7 @@
       <w:sz w:val="22"/>
     </w:rPr>
   </w:style>
-  <w:style w:type="character" w:customStyle="1" w:styleId="BuiltInTok">
+  <w:style w:type="character" w:styleId="BuiltInTok" w:customStyle="1">
     <w:name w:val="BuiltInTok"/>
     <w:basedOn w:val="VerbatimChar"/>
     <w:rPr>
@@ -4180,7 +4301,7 @@
       <w:sz w:val="22"/>
     </w:rPr>
   </w:style>
-  <w:style w:type="character" w:customStyle="1" w:styleId="ExtensionTok">
+  <w:style w:type="character" w:styleId="ExtensionTok" w:customStyle="1">
     <w:name w:val="ExtensionTok"/>
     <w:basedOn w:val="VerbatimChar"/>
     <w:rPr>
@@ -4188,7 +4309,7 @@
       <w:sz w:val="22"/>
     </w:rPr>
   </w:style>
-  <w:style w:type="character" w:customStyle="1" w:styleId="PreprocessorTok">
+  <w:style w:type="character" w:styleId="PreprocessorTok" w:customStyle="1">
     <w:name w:val="PreprocessorTok"/>
     <w:basedOn w:val="VerbatimChar"/>
     <w:rPr>
@@ -4197,7 +4318,7 @@
       <w:sz w:val="22"/>
     </w:rPr>
   </w:style>
-  <w:style w:type="character" w:customStyle="1" w:styleId="AttributeTok">
+  <w:style w:type="character" w:styleId="AttributeTok" w:customStyle="1">
     <w:name w:val="AttributeTok"/>
     <w:basedOn w:val="VerbatimChar"/>
     <w:rPr>
@@ -4206,7 +4327,7 @@
       <w:sz w:val="22"/>
     </w:rPr>
   </w:style>
-  <w:style w:type="character" w:customStyle="1" w:styleId="RegionMarkerTok">
+  <w:style w:type="character" w:styleId="RegionMarkerTok" w:customStyle="1">
     <w:name w:val="RegionMarkerTok"/>
     <w:basedOn w:val="VerbatimChar"/>
     <w:rPr>
@@ -4214,7 +4335,7 @@
       <w:sz w:val="22"/>
     </w:rPr>
   </w:style>
-  <w:style w:type="character" w:customStyle="1" w:styleId="InformationTok">
+  <w:style w:type="character" w:styleId="InformationTok" w:customStyle="1">
     <w:name w:val="InformationTok"/>
     <w:basedOn w:val="VerbatimChar"/>
     <w:rPr>
@@ -4225,7 +4346,7 @@
       <w:sz w:val="22"/>
     </w:rPr>
   </w:style>
-  <w:style w:type="character" w:customStyle="1" w:styleId="WarningTok">
+  <w:style w:type="character" w:styleId="WarningTok" w:customStyle="1">
     <w:name w:val="WarningTok"/>
     <w:basedOn w:val="VerbatimChar"/>
     <w:rPr>
@@ -4236,7 +4357,7 @@
       <w:sz w:val="22"/>
     </w:rPr>
   </w:style>
-  <w:style w:type="character" w:customStyle="1" w:styleId="AlertTok">
+  <w:style w:type="character" w:styleId="AlertTok" w:customStyle="1">
     <w:name w:val="AlertTok"/>
     <w:basedOn w:val="VerbatimChar"/>
     <w:rPr>
@@ -4246,7 +4367,7 @@
       <w:sz w:val="22"/>
     </w:rPr>
   </w:style>
-  <w:style w:type="character" w:customStyle="1" w:styleId="ErrorTok">
+  <w:style w:type="character" w:styleId="ErrorTok" w:customStyle="1">
     <w:name w:val="ErrorTok"/>
     <w:basedOn w:val="VerbatimChar"/>
     <w:rPr>
@@ -4256,7 +4377,7 @@
       <w:sz w:val="22"/>
     </w:rPr>
   </w:style>
-  <w:style w:type="character" w:customStyle="1" w:styleId="NormalTok">
+  <w:style w:type="character" w:styleId="NormalTok" w:customStyle="1">
     <w:name w:val="NormalTok"/>
     <w:basedOn w:val="VerbatimChar"/>
     <w:rPr>
@@ -4264,14 +4385,14 @@
       <w:sz w:val="22"/>
     </w:rPr>
   </w:style>
-  <w:style w:type="character" w:customStyle="1" w:styleId="Heading2Char">
+  <w:style w:type="character" w:styleId="Heading2Char" w:customStyle="1">
     <w:name w:val="Heading 2 Char"/>
     <w:basedOn w:val="DefaultParagraphFont"/>
     <w:link w:val="Heading2"/>
     <w:uiPriority w:val="9"/>
     <w:rsid w:val="004F7245"/>
     <w:rPr>
-      <w:rFonts w:asciiTheme="majorHAnsi" w:eastAsiaTheme="majorEastAsia" w:hAnsiTheme="majorHAnsi" w:cstheme="majorBidi"/>
+      <w:rFonts w:asciiTheme="majorHAnsi" w:hAnsiTheme="majorHAnsi" w:eastAsiaTheme="majorEastAsia" w:cstheme="majorBidi"/>
       <w:b/>
       <w:bCs/>
       <w:color w:val="4F81BD" w:themeColor="accent1"/>
@@ -4290,20 +4411,20 @@
       <w:u w:val="single"/>
     </w:rPr>
   </w:style>
-  <w:style w:type="character" w:customStyle="1" w:styleId="BodyTextChar">
+  <w:style w:type="character" w:styleId="BodyTextChar" w:customStyle="1">
     <w:name w:val="Body Text Char"/>
     <w:basedOn w:val="DefaultParagraphFont"/>
     <w:link w:val="BodyText"/>
     <w:rsid w:val="00B45D17"/>
   </w:style>
-  <w:style w:type="character" w:customStyle="1" w:styleId="Heading3Char">
+  <w:style w:type="character" w:styleId="Heading3Char" w:customStyle="1">
     <w:name w:val="Heading 3 Char"/>
     <w:basedOn w:val="DefaultParagraphFont"/>
     <w:link w:val="Heading3"/>
     <w:uiPriority w:val="9"/>
     <w:rsid w:val="00F665C6"/>
     <w:rPr>
-      <w:rFonts w:asciiTheme="majorHAnsi" w:eastAsiaTheme="majorEastAsia" w:hAnsiTheme="majorHAnsi" w:cstheme="majorBidi"/>
+      <w:rFonts w:asciiTheme="majorHAnsi" w:hAnsiTheme="majorHAnsi" w:eastAsiaTheme="majorEastAsia" w:cstheme="majorBidi"/>
       <w:b/>
       <w:bCs/>
       <w:color w:val="4F81BD" w:themeColor="accent1"/>
@@ -4331,7 +4452,7 @@
       <w:szCs w:val="20"/>
     </w:rPr>
   </w:style>
-  <w:style w:type="character" w:customStyle="1" w:styleId="CommentTextChar">
+  <w:style w:type="character" w:styleId="CommentTextChar" w:customStyle="1">
     <w:name w:val="Comment Text Char"/>
     <w:basedOn w:val="DefaultParagraphFont"/>
     <w:link w:val="CommentText"/>
@@ -4354,7 +4475,7 @@
       <w:bCs/>
     </w:rPr>
   </w:style>
-  <w:style w:type="character" w:customStyle="1" w:styleId="CommentSubjectChar">
+  <w:style w:type="character" w:styleId="CommentSubjectChar" w:customStyle="1">
     <w:name w:val="Comment Subject Char"/>
     <w:basedOn w:val="CommentTextChar"/>
     <w:link w:val="CommentSubject"/>
@@ -4376,16 +4497,16 @@
     </w:pPr>
     <w:tblPr>
       <w:tblBorders>
-        <w:top w:val="single" w:sz="4" w:space="0" w:color="auto"/>
-        <w:left w:val="single" w:sz="4" w:space="0" w:color="auto"/>
-        <w:bottom w:val="single" w:sz="4" w:space="0" w:color="auto"/>
-        <w:right w:val="single" w:sz="4" w:space="0" w:color="auto"/>
-        <w:insideH w:val="single" w:sz="4" w:space="0" w:color="auto"/>
-        <w:insideV w:val="single" w:sz="4" w:space="0" w:color="auto"/>
+        <w:top w:val="single" w:color="auto" w:sz="4" w:space="0"/>
+        <w:left w:val="single" w:color="auto" w:sz="4" w:space="0"/>
+        <w:bottom w:val="single" w:color="auto" w:sz="4" w:space="0"/>
+        <w:right w:val="single" w:color="auto" w:sz="4" w:space="0"/>
+        <w:insideH w:val="single" w:color="auto" w:sz="4" w:space="0"/>
+        <w:insideV w:val="single" w:color="auto" w:sz="4" w:space="0"/>
       </w:tblBorders>
     </w:tblPr>
   </w:style>
-  <w:style w:type="character" w:customStyle="1" w:styleId="FootnoteTextChar">
+  <w:style w:type="character" w:styleId="FootnoteTextChar" w:customStyle="1">
     <w:name w:val="Footnote Text Char"/>
     <w:basedOn w:val="DefaultParagraphFont"/>
     <w:link w:val="FootnoteText"/>
@@ -4412,14 +4533,14 @@
       <w:spacing w:after="0"/>
     </w:pPr>
   </w:style>
-  <w:style w:type="character" w:customStyle="1" w:styleId="Heading1Char">
+  <w:style w:type="character" w:styleId="Heading1Char" w:customStyle="1">
     <w:name w:val="Heading 1 Char"/>
     <w:basedOn w:val="DefaultParagraphFont"/>
     <w:link w:val="Heading1"/>
     <w:uiPriority w:val="9"/>
     <w:rsid w:val="00C4091C"/>
     <w:rPr>
-      <w:rFonts w:asciiTheme="majorHAnsi" w:eastAsiaTheme="majorEastAsia" w:hAnsiTheme="majorHAnsi" w:cstheme="majorBidi"/>
+      <w:rFonts w:asciiTheme="majorHAnsi" w:hAnsiTheme="majorHAnsi" w:eastAsiaTheme="majorEastAsia" w:cstheme="majorBidi"/>
       <w:b/>
       <w:bCs/>
       <w:color w:val="4F81BD" w:themeColor="accent1"/>
@@ -4444,7 +4565,7 @@
       <w:color w:val="404040" w:themeColor="text1" w:themeTint="BF"/>
     </w:rPr>
   </w:style>
-  <w:style w:type="character" w:customStyle="1" w:styleId="QuoteChar">
+  <w:style w:type="character" w:styleId="QuoteChar" w:customStyle="1">
     <w:name w:val="Quote Char"/>
     <w:basedOn w:val="DefaultParagraphFont"/>
     <w:link w:val="Quote"/>
@@ -4484,19 +4605,19 @@
       <w:spacing w:after="0"/>
     </w:pPr>
     <w:rPr>
-      <w:rFonts w:ascii="Courier New" w:eastAsia="Times New Roman" w:hAnsi="Courier New" w:cs="Courier New"/>
+      <w:rFonts w:ascii="Courier New" w:hAnsi="Courier New" w:eastAsia="Times New Roman" w:cs="Courier New"/>
       <w:sz w:val="20"/>
       <w:szCs w:val="20"/>
     </w:rPr>
   </w:style>
-  <w:style w:type="character" w:customStyle="1" w:styleId="HTMLPreformattedChar">
+  <w:style w:type="character" w:styleId="HTMLPreformattedChar" w:customStyle="1">
     <w:name w:val="HTML Preformatted Char"/>
     <w:basedOn w:val="DefaultParagraphFont"/>
     <w:link w:val="HTMLPreformatted"/>
     <w:uiPriority w:val="99"/>
     <w:rsid w:val="00B94245"/>
     <w:rPr>
-      <w:rFonts w:ascii="Courier New" w:eastAsia="Times New Roman" w:hAnsi="Courier New" w:cs="Courier New"/>
+      <w:rFonts w:ascii="Courier New" w:hAnsi="Courier New" w:eastAsia="Times New Roman" w:cs="Courier New"/>
       <w:sz w:val="20"/>
       <w:szCs w:val="20"/>
     </w:rPr>
@@ -4508,7 +4629,7 @@
     <w:unhideWhenUsed/>
     <w:rsid w:val="00B94245"/>
     <w:rPr>
-      <w:rFonts w:ascii="Courier New" w:eastAsia="Times New Roman" w:hAnsi="Courier New" w:cs="Courier New"/>
+      <w:rFonts w:ascii="Courier New" w:hAnsi="Courier New" w:eastAsia="Times New Roman" w:cs="Courier New"/>
       <w:sz w:val="20"/>
       <w:szCs w:val="20"/>
     </w:rPr>
@@ -4525,14 +4646,14 @@
       <w:shd w:val="clear" w:color="auto" w:fill="E1DFDD"/>
     </w:rPr>
   </w:style>
-  <w:style w:type="character" w:customStyle="1" w:styleId="Heading4Char">
+  <w:style w:type="character" w:styleId="Heading4Char" w:customStyle="1">
     <w:name w:val="Heading 4 Char"/>
     <w:basedOn w:val="DefaultParagraphFont"/>
     <w:link w:val="Heading4"/>
     <w:uiPriority w:val="9"/>
     <w:rsid w:val="00CF6297"/>
     <w:rPr>
-      <w:rFonts w:asciiTheme="majorHAnsi" w:eastAsiaTheme="majorEastAsia" w:hAnsiTheme="majorHAnsi" w:cstheme="majorBidi"/>
+      <w:rFonts w:asciiTheme="majorHAnsi" w:hAnsiTheme="majorHAnsi" w:eastAsiaTheme="majorEastAsia" w:cstheme="majorBidi"/>
       <w:bCs/>
       <w:i/>
       <w:color w:val="4F81BD" w:themeColor="accent1"/>
@@ -4553,7 +4674,7 @@
       <w:szCs w:val="20"/>
     </w:rPr>
   </w:style>
-  <w:style w:type="character" w:customStyle="1" w:styleId="EndnoteTextChar">
+  <w:style w:type="character" w:styleId="EndnoteTextChar" w:customStyle="1">
     <w:name w:val="Endnote Text Char"/>
     <w:basedOn w:val="DefaultParagraphFont"/>
     <w:link w:val="EndnoteText"/>
@@ -4574,7 +4695,7 @@
       <w:vertAlign w:val="superscript"/>
     </w:rPr>
   </w:style>
-  <w:style w:type="paragraph" w:customStyle="1" w:styleId="paragraph">
+  <w:style w:type="paragraph" w:styleId="paragraph" w:customStyle="1">
     <w:name w:val="paragraph"/>
     <w:basedOn w:val="Normal"/>
     <w:rsid w:val="00744324"/>
@@ -4582,15 +4703,15 @@
       <w:spacing w:before="100" w:beforeAutospacing="1" w:after="100" w:afterAutospacing="1"/>
     </w:pPr>
     <w:rPr>
-      <w:rFonts w:ascii="Times New Roman" w:eastAsia="Times New Roman" w:hAnsi="Times New Roman" w:cs="Times New Roman"/>
-    </w:rPr>
-  </w:style>
-  <w:style w:type="character" w:customStyle="1" w:styleId="normaltextrun">
+      <w:rFonts w:ascii="Times New Roman" w:hAnsi="Times New Roman" w:eastAsia="Times New Roman" w:cs="Times New Roman"/>
+    </w:rPr>
+  </w:style>
+  <w:style w:type="character" w:styleId="normaltextrun" w:customStyle="1">
     <w:name w:val="normaltextrun"/>
     <w:basedOn w:val="DefaultParagraphFont"/>
     <w:rsid w:val="00744324"/>
   </w:style>
-  <w:style w:type="character" w:customStyle="1" w:styleId="eop">
+  <w:style w:type="character" w:styleId="eop" w:customStyle="1">
     <w:name w:val="eop"/>
     <w:basedOn w:val="DefaultParagraphFont"/>
     <w:rsid w:val="00744324"/>
@@ -4606,10 +4727,10 @@
       <w:spacing w:before="100" w:beforeAutospacing="1" w:after="100" w:afterAutospacing="1"/>
     </w:pPr>
     <w:rPr>
-      <w:rFonts w:ascii="Times New Roman" w:eastAsia="Times New Roman" w:hAnsi="Times New Roman" w:cs="Times New Roman"/>
-    </w:rPr>
-  </w:style>
-  <w:style w:type="character" w:customStyle="1" w:styleId="s">
+      <w:rFonts w:ascii="Times New Roman" w:hAnsi="Times New Roman" w:eastAsia="Times New Roman" w:cs="Times New Roman"/>
+    </w:rPr>
+  </w:style>
+  <w:style w:type="character" w:styleId="s" w:customStyle="1">
     <w:name w:val="s"/>
     <w:basedOn w:val="DefaultParagraphFont"/>
     <w:rsid w:val="00C278FA"/>

</xml_diff>

<commit_message>
Update on 03 Feb 2025 at 11:39
</commit_message>
<xml_diff>
--- a/index.docx
+++ b/index.docx
@@ -615,60 +615,6 @@
         </w:rPr>
       </w:pPr>
     </w:p>
-    <w:p>
-      <w:pPr>
-        <w:pStyle w:val="Caption"/>
-        <w:rPr>
-          <w:b w:val="1"/>
-          <w:bCs w:val="1"/>
-        </w:rPr>
-      </w:pPr>
-    </w:p>
-    <w:p>
-      <w:pPr>
-        <w:pStyle w:val="Caption"/>
-        <w:rPr>
-          <w:b w:val="1"/>
-          <w:bCs w:val="1"/>
-        </w:rPr>
-      </w:pPr>
-    </w:p>
-    <w:p>
-      <w:pPr>
-        <w:pStyle w:val="Caption"/>
-        <w:rPr>
-          <w:b w:val="1"/>
-          <w:bCs w:val="1"/>
-        </w:rPr>
-      </w:pPr>
-    </w:p>
-    <w:p>
-      <w:pPr>
-        <w:pStyle w:val="Caption"/>
-        <w:rPr>
-          <w:b w:val="1"/>
-          <w:bCs w:val="1"/>
-        </w:rPr>
-      </w:pPr>
-    </w:p>
-    <w:p>
-      <w:pPr>
-        <w:pStyle w:val="Caption"/>
-        <w:rPr>
-          <w:b w:val="1"/>
-          <w:bCs w:val="1"/>
-        </w:rPr>
-      </w:pPr>
-    </w:p>
-    <w:p>
-      <w:pPr>
-        <w:pStyle w:val="Caption"/>
-        <w:rPr>
-          <w:b w:val="1"/>
-          <w:bCs w:val="1"/>
-        </w:rPr>
-      </w:pPr>
-    </w:p>
     <w:sectPr>
       <w:pgSz w:w="12240" w:h="15840" w:orient="portrait"/>
       <w:pgMar w:top="1440" w:right="1440" w:bottom="1440" w:left="1440" w:header="720" w:footer="720" w:gutter="0"/>

</xml_diff>

<commit_message>
Update on 03 Feb 2025 at 12:29
</commit_message>
<xml_diff>
--- a/index.docx
+++ b/index.docx
@@ -1,6 +1,6 @@
 
 <file path=word/document.xml><?xml version="1.0" encoding="utf-8"?>
-<w:document xmlns:wpc="http://schemas.microsoft.com/office/word/2010/wordprocessingCanvas" xmlns:cx="http://schemas.microsoft.com/office/drawing/2014/chartex" xmlns:cx1="http://schemas.microsoft.com/office/drawing/2015/9/8/chartex" xmlns:cx2="http://schemas.microsoft.com/office/drawing/2015/10/21/chartex" xmlns:cx3="http://schemas.microsoft.com/office/drawing/2016/5/9/chartex" xmlns:cx4="http://schemas.microsoft.com/office/drawing/2016/5/10/chartex" xmlns:cx5="http://schemas.microsoft.com/office/drawing/2016/5/11/chartex" xmlns:cx6="http://schemas.microsoft.com/office/drawing/2016/5/12/chartex" xmlns:cx7="http://schemas.microsoft.com/office/drawing/2016/5/13/chartex" xmlns:cx8="http://schemas.microsoft.com/office/drawing/2016/5/14/chartex" xmlns:mc="http://schemas.openxmlformats.org/markup-compatibility/2006" xmlns:aink="http://schemas.microsoft.com/office/drawing/2016/ink" xmlns:am3d="http://schemas.microsoft.com/office/drawing/2017/model3d" xmlns:o="urn:schemas-microsoft-com:office:office" xmlns:oel="http://schemas.microsoft.com/office/2019/extlst" xmlns:r="http://schemas.openxmlformats.org/officeDocument/2006/relationships" xmlns:m="http://schemas.openxmlformats.org/officeDocument/2006/math" xmlns:v="urn:schemas-microsoft-com:vml" xmlns:wp14="http://schemas.microsoft.com/office/word/2010/wordprocessingDrawing" xmlns:wp="http://schemas.openxmlformats.org/drawingml/2006/wordprocessingDrawing" xmlns:w10="urn:schemas-microsoft-com:office:word" xmlns:w="http://schemas.openxmlformats.org/wordprocessingml/2006/main" xmlns:w14="http://schemas.microsoft.com/office/word/2010/wordml" xmlns:w15="http://schemas.microsoft.com/office/word/2012/wordml" xmlns:w16cex="http://schemas.microsoft.com/office/word/2018/wordml/cex" xmlns:w16cid="http://schemas.microsoft.com/office/word/2016/wordml/cid" xmlns:w16="http://schemas.microsoft.com/office/word/2018/wordml" xmlns:w16sdtdh="http://schemas.microsoft.com/office/word/2020/wordml/sdtdatahash" xmlns:w16se="http://schemas.microsoft.com/office/word/2015/wordml/symex" xmlns:wpg="http://schemas.microsoft.com/office/word/2010/wordprocessingGroup" xmlns:wpi="http://schemas.microsoft.com/office/word/2010/wordprocessingInk" xmlns:wne="http://schemas.microsoft.com/office/word/2006/wordml" xmlns:wps="http://schemas.microsoft.com/office/word/2010/wordprocessingShape" xmlns:a="http://schemas.openxmlformats.org/drawingml/2006/main" xmlns:pic="http://schemas.openxmlformats.org/drawingml/2006/picture" xmlns:a14="http://schemas.microsoft.com/office/drawing/2010/main" mc:Ignorable="w14 w15 w16se w16cid w16 w16cex w16sdtdh wp14">
+<w:document xmlns:wpc="http://schemas.microsoft.com/office/word/2010/wordprocessingCanvas" xmlns:cx="http://schemas.microsoft.com/office/drawing/2014/chartex" xmlns:cx1="http://schemas.microsoft.com/office/drawing/2015/9/8/chartex" xmlns:cx2="http://schemas.microsoft.com/office/drawing/2015/10/21/chartex" xmlns:cx3="http://schemas.microsoft.com/office/drawing/2016/5/9/chartex" xmlns:cx4="http://schemas.microsoft.com/office/drawing/2016/5/10/chartex" xmlns:cx5="http://schemas.microsoft.com/office/drawing/2016/5/11/chartex" xmlns:cx6="http://schemas.microsoft.com/office/drawing/2016/5/12/chartex" xmlns:cx7="http://schemas.microsoft.com/office/drawing/2016/5/13/chartex" xmlns:cx8="http://schemas.microsoft.com/office/drawing/2016/5/14/chartex" xmlns:mc="http://schemas.openxmlformats.org/markup-compatibility/2006" xmlns:aink="http://schemas.microsoft.com/office/drawing/2016/ink" xmlns:am3d="http://schemas.microsoft.com/office/drawing/2017/model3d" xmlns:o="urn:schemas-microsoft-com:office:office" xmlns:oel="http://schemas.microsoft.com/office/2019/extlst" xmlns:r="http://schemas.openxmlformats.org/officeDocument/2006/relationships" xmlns:m="http://schemas.openxmlformats.org/officeDocument/2006/math" xmlns:v="urn:schemas-microsoft-com:vml" xmlns:wp14="http://schemas.microsoft.com/office/word/2010/wordprocessingDrawing" xmlns:wp="http://schemas.openxmlformats.org/drawingml/2006/wordprocessingDrawing" xmlns:w10="urn:schemas-microsoft-com:office:word" xmlns:w="http://schemas.openxmlformats.org/wordprocessingml/2006/main" xmlns:w14="http://schemas.microsoft.com/office/word/2010/wordml" xmlns:w15="http://schemas.microsoft.com/office/word/2012/wordml" xmlns:w16cex="http://schemas.microsoft.com/office/word/2018/wordml/cex" xmlns:w16cid="http://schemas.microsoft.com/office/word/2016/wordml/cid" xmlns:w16="http://schemas.microsoft.com/office/word/2018/wordml" xmlns:w16sdtdh="http://schemas.microsoft.com/office/word/2020/wordml/sdtdatahash" xmlns:w16se="http://schemas.microsoft.com/office/word/2015/wordml/symex" xmlns:wpg="http://schemas.microsoft.com/office/word/2010/wordprocessingGroup" xmlns:wpi="http://schemas.microsoft.com/office/word/2010/wordprocessingInk" xmlns:wne="http://schemas.microsoft.com/office/word/2006/wordml" xmlns:wps="http://schemas.microsoft.com/office/word/2010/wordprocessingShape" mc:Ignorable="w14 w15 w16se w16cid w16 w16cex w16sdtdh wp14">
   <w:body>
     <w:p>
       <w:pPr>
@@ -91,12 +91,12 @@
       <w:tblPr>
         <w:tblW w:w="9345" w:type="dxa"/>
         <w:tblBorders>
-          <w:top w:val="single" w:color="auto" w:sz="4" w:space="0"/>
-          <w:left w:val="single" w:color="auto" w:sz="4" w:space="0"/>
-          <w:bottom w:val="single" w:color="auto" w:sz="4" w:space="0"/>
-          <w:right w:val="single" w:color="auto" w:sz="4" w:space="0"/>
-          <w:insideH w:val="single" w:color="auto" w:sz="4" w:space="0"/>
-          <w:insideV w:val="single" w:color="auto" w:sz="4" w:space="0"/>
+          <w:top w:val="single" w:sz="4" w:space="0" w:color="auto"/>
+          <w:left w:val="single" w:sz="4" w:space="0" w:color="auto"/>
+          <w:bottom w:val="single" w:sz="4" w:space="0" w:color="auto"/>
+          <w:right w:val="single" w:sz="4" w:space="0" w:color="auto"/>
+          <w:insideH w:val="single" w:sz="4" w:space="0" w:color="auto"/>
+          <w:insideV w:val="single" w:sz="4" w:space="0" w:color="auto"/>
         </w:tblBorders>
         <w:tblCellMar>
           <w:left w:w="0" w:type="dxa"/>
@@ -116,7 +116,6 @@
           <w:tcPr>
             <w:tcW w:w="1345" w:type="dxa"/>
             <w:shd w:val="clear" w:color="auto" w:fill="auto"/>
-            <w:tcMar/>
             <w:vAlign w:val="center"/>
             <w:hideMark/>
           </w:tcPr>
@@ -152,7 +151,6 @@
           <w:tcPr>
             <w:tcW w:w="8000" w:type="dxa"/>
             <w:shd w:val="clear" w:color="auto" w:fill="auto"/>
-            <w:tcMar/>
             <w:vAlign w:val="center"/>
           </w:tcPr>
           <w:p>
@@ -192,7 +190,6 @@
           <w:tcPr>
             <w:tcW w:w="1345" w:type="dxa"/>
             <w:shd w:val="clear" w:color="auto" w:fill="auto"/>
-            <w:tcMar/>
             <w:vAlign w:val="center"/>
           </w:tcPr>
           <w:p>
@@ -227,7 +224,6 @@
           <w:tcPr>
             <w:tcW w:w="8000" w:type="dxa"/>
             <w:shd w:val="clear" w:color="auto" w:fill="auto"/>
-            <w:tcMar/>
             <w:vAlign w:val="center"/>
           </w:tcPr>
           <w:p>
@@ -259,7 +255,6 @@
           <w:tcPr>
             <w:tcW w:w="1345" w:type="dxa"/>
             <w:shd w:val="clear" w:color="auto" w:fill="auto"/>
-            <w:tcMar/>
             <w:vAlign w:val="center"/>
           </w:tcPr>
           <w:p>
@@ -286,7 +281,6 @@
           <w:tcPr>
             <w:tcW w:w="8000" w:type="dxa"/>
             <w:shd w:val="clear" w:color="auto" w:fill="auto"/>
-            <w:tcMar/>
             <w:vAlign w:val="center"/>
           </w:tcPr>
           <w:p>
@@ -318,7 +312,6 @@
           <w:tcPr>
             <w:tcW w:w="1345" w:type="dxa"/>
             <w:shd w:val="clear" w:color="auto" w:fill="auto"/>
-            <w:tcMar/>
             <w:vAlign w:val="center"/>
           </w:tcPr>
           <w:p>
@@ -345,7 +338,6 @@
           <w:tcPr>
             <w:tcW w:w="8000" w:type="dxa"/>
             <w:shd w:val="clear" w:color="auto" w:fill="auto"/>
-            <w:tcMar/>
             <w:vAlign w:val="center"/>
           </w:tcPr>
           <w:p>
@@ -393,7 +385,6 @@
           <w:tcPr>
             <w:tcW w:w="1345" w:type="dxa"/>
             <w:shd w:val="clear" w:color="auto" w:fill="auto"/>
-            <w:tcMar/>
             <w:vAlign w:val="center"/>
           </w:tcPr>
           <w:p>
@@ -421,7 +412,6 @@
           <w:tcPr>
             <w:tcW w:w="8000" w:type="dxa"/>
             <w:shd w:val="clear" w:color="auto" w:fill="auto"/>
-            <w:tcMar/>
             <w:vAlign w:val="center"/>
           </w:tcPr>
           <w:p>
@@ -434,7 +424,7 @@
                 <w:szCs w:val="18"/>
               </w:rPr>
             </w:pPr>
-            <w:hyperlink w:history="1" r:id="rId10">
+            <w:hyperlink r:id="rId10" w:history="1">
               <w:r>
                 <w:rPr>
                   <w:rStyle w:val="Hyperlink"/>
@@ -456,7 +446,6 @@
           <w:tcPr>
             <w:tcW w:w="1345" w:type="dxa"/>
             <w:shd w:val="clear" w:color="auto" w:fill="auto"/>
-            <w:tcMar/>
             <w:vAlign w:val="center"/>
           </w:tcPr>
           <w:p>
@@ -483,10 +472,64 @@
           <w:tcPr>
             <w:tcW w:w="8000" w:type="dxa"/>
             <w:shd w:val="clear" w:color="auto" w:fill="auto"/>
-            <w:tcMar/>
             <w:vAlign w:val="center"/>
           </w:tcPr>
-          <w:p w14:noSpellErr="1">
+          <w:p>
+            <w:pPr>
+              <w:spacing w:after="0"/>
+              <w:textAlignment w:val="baseline"/>
+              <w:rPr>
+                <w:sz w:val="18"/>
+                <w:szCs w:val="18"/>
+              </w:rPr>
+            </w:pPr>
+            <w:r>
+              <w:rPr>
+                <w:sz w:val="18"/>
+                <w:szCs w:val="18"/>
+              </w:rPr>
+              <w:t>Yes</w:t>
+            </w:r>
+          </w:p>
+        </w:tc>
+      </w:tr>
+      <w:tr>
+        <w:trPr>
+          <w:trHeight w:val="300"/>
+        </w:trPr>
+        <w:tc>
+          <w:tcPr>
+            <w:tcW w:w="1345" w:type="dxa"/>
+            <w:shd w:val="clear" w:color="auto" w:fill="auto"/>
+            <w:vAlign w:val="center"/>
+          </w:tcPr>
+          <w:p>
+            <w:pPr>
+              <w:spacing w:after="0"/>
+              <w:textAlignment w:val="baseline"/>
+              <w:rPr>
+                <w:rFonts w:eastAsia="Times New Roman" w:cs="Calibri"/>
+                <w:sz w:val="18"/>
+                <w:szCs w:val="18"/>
+              </w:rPr>
+            </w:pPr>
+            <w:r>
+              <w:rPr>
+                <w:rFonts w:eastAsia="Times New Roman" w:cs="Calibri"/>
+                <w:sz w:val="18"/>
+                <w:szCs w:val="18"/>
+              </w:rPr>
+              <w:t>##Is-ready</w:t>
+            </w:r>
+          </w:p>
+        </w:tc>
+        <w:tc>
+          <w:tcPr>
+            <w:tcW w:w="8000" w:type="dxa"/>
+            <w:shd w:val="clear" w:color="auto" w:fill="auto"/>
+            <w:vAlign w:val="center"/>
+          </w:tcPr>
+          <w:p>
             <w:pPr>
               <w:spacing w:after="0"/>
               <w:textAlignment w:val="baseline"/>
@@ -569,6 +612,9 @@
       <w:r>
         <w:t>Table of contents</w:t>
       </w:r>
+      <w:r>
+        <w:t xml:space="preserve"> </w:t>
+      </w:r>
     </w:p>
     <w:p>
       <w:pPr>
@@ -582,11 +628,9 @@
       <w:r>
         <w:t>:::{</w:t>
       </w:r>
-      <w:proofErr w:type="spellStart"/>
       <w:r>
         <w:t>tableofcontents</w:t>
       </w:r>
-      <w:proofErr w:type="spellEnd"/>
       <w:r>
         <w:t>}</w:t>
       </w:r>
@@ -606,17 +650,17 @@
         </w:rPr>
       </w:pPr>
     </w:p>
-    <w:p w14:noSpellErr="1">
+    <w:p>
       <w:pPr>
         <w:pStyle w:val="Caption"/>
         <w:rPr>
-          <w:b w:val="1"/>
-          <w:bCs w:val="1"/>
+          <w:b/>
+          <w:bCs/>
         </w:rPr>
       </w:pPr>
     </w:p>
     <w:sectPr>
-      <w:pgSz w:w="12240" w:h="15840" w:orient="portrait"/>
+      <w:pgSz w:w="12240" w:h="15840"/>
       <w:pgMar w:top="1440" w:right="1440" w:bottom="1440" w:left="1440" w:header="720" w:footer="720" w:gutter="0"/>
       <w:cols w:space="720"/>
     </w:sectPr>
@@ -858,7 +902,7 @@
         <w:ind w:left="1800" w:hanging="360"/>
       </w:pPr>
       <w:rPr>
-        <w:rFonts w:hint="default" w:ascii="Symbol" w:hAnsi="Symbol"/>
+        <w:rFonts w:ascii="Symbol" w:hAnsi="Symbol" w:hint="default"/>
       </w:rPr>
     </w:lvl>
   </w:abstractNum>
@@ -878,7 +922,7 @@
         <w:ind w:left="1440" w:hanging="360"/>
       </w:pPr>
       <w:rPr>
-        <w:rFonts w:hint="default" w:ascii="Symbol" w:hAnsi="Symbol"/>
+        <w:rFonts w:ascii="Symbol" w:hAnsi="Symbol" w:hint="default"/>
       </w:rPr>
     </w:lvl>
   </w:abstractNum>
@@ -898,7 +942,7 @@
         <w:ind w:left="1080" w:hanging="360"/>
       </w:pPr>
       <w:rPr>
-        <w:rFonts w:hint="default" w:ascii="Symbol" w:hAnsi="Symbol"/>
+        <w:rFonts w:ascii="Symbol" w:hAnsi="Symbol" w:hint="default"/>
       </w:rPr>
     </w:lvl>
   </w:abstractNum>
@@ -918,7 +962,7 @@
         <w:ind w:left="720" w:hanging="360"/>
       </w:pPr>
       <w:rPr>
-        <w:rFonts w:hint="default" w:ascii="Symbol" w:hAnsi="Symbol"/>
+        <w:rFonts w:ascii="Symbol" w:hAnsi="Symbol" w:hint="default"/>
       </w:rPr>
     </w:lvl>
   </w:abstractNum>
@@ -955,7 +999,7 @@
         <w:ind w:left="360" w:hanging="360"/>
       </w:pPr>
       <w:rPr>
-        <w:rFonts w:hint="default" w:ascii="Symbol" w:hAnsi="Symbol"/>
+        <w:rFonts w:ascii="Symbol" w:hAnsi="Symbol" w:hint="default"/>
       </w:rPr>
     </w:lvl>
   </w:abstractNum>
@@ -971,7 +1015,7 @@
         <w:ind w:left="720" w:hanging="360"/>
       </w:pPr>
       <w:rPr>
-        <w:rFonts w:hint="default" w:ascii="Wingdings" w:hAnsi="Wingdings" w:eastAsiaTheme="minorHAnsi" w:cstheme="minorBidi"/>
+        <w:rFonts w:ascii="Wingdings" w:eastAsiaTheme="minorHAnsi" w:hAnsi="Wingdings" w:cstheme="minorBidi" w:hint="default"/>
       </w:rPr>
     </w:lvl>
     <w:lvl w:ilvl="1" w:tplc="04090003" w:tentative="1">
@@ -983,7 +1027,7 @@
         <w:ind w:left="1440" w:hanging="360"/>
       </w:pPr>
       <w:rPr>
-        <w:rFonts w:hint="default" w:ascii="Courier New" w:hAnsi="Courier New" w:cs="Courier New"/>
+        <w:rFonts w:ascii="Courier New" w:hAnsi="Courier New" w:cs="Courier New" w:hint="default"/>
       </w:rPr>
     </w:lvl>
     <w:lvl w:ilvl="2" w:tplc="04090005" w:tentative="1">
@@ -995,7 +1039,7 @@
         <w:ind w:left="2160" w:hanging="360"/>
       </w:pPr>
       <w:rPr>
-        <w:rFonts w:hint="default" w:ascii="Wingdings" w:hAnsi="Wingdings"/>
+        <w:rFonts w:ascii="Wingdings" w:hAnsi="Wingdings" w:hint="default"/>
       </w:rPr>
     </w:lvl>
     <w:lvl w:ilvl="3" w:tplc="04090001" w:tentative="1">
@@ -1007,7 +1051,7 @@
         <w:ind w:left="2880" w:hanging="360"/>
       </w:pPr>
       <w:rPr>
-        <w:rFonts w:hint="default" w:ascii="Symbol" w:hAnsi="Symbol"/>
+        <w:rFonts w:ascii="Symbol" w:hAnsi="Symbol" w:hint="default"/>
       </w:rPr>
     </w:lvl>
     <w:lvl w:ilvl="4" w:tplc="04090003" w:tentative="1">
@@ -1019,7 +1063,7 @@
         <w:ind w:left="3600" w:hanging="360"/>
       </w:pPr>
       <w:rPr>
-        <w:rFonts w:hint="default" w:ascii="Courier New" w:hAnsi="Courier New" w:cs="Courier New"/>
+        <w:rFonts w:ascii="Courier New" w:hAnsi="Courier New" w:cs="Courier New" w:hint="default"/>
       </w:rPr>
     </w:lvl>
     <w:lvl w:ilvl="5" w:tplc="04090005" w:tentative="1">
@@ -1031,7 +1075,7 @@
         <w:ind w:left="4320" w:hanging="360"/>
       </w:pPr>
       <w:rPr>
-        <w:rFonts w:hint="default" w:ascii="Wingdings" w:hAnsi="Wingdings"/>
+        <w:rFonts w:ascii="Wingdings" w:hAnsi="Wingdings" w:hint="default"/>
       </w:rPr>
     </w:lvl>
     <w:lvl w:ilvl="6" w:tplc="04090001" w:tentative="1">
@@ -1043,7 +1087,7 @@
         <w:ind w:left="5040" w:hanging="360"/>
       </w:pPr>
       <w:rPr>
-        <w:rFonts w:hint="default" w:ascii="Symbol" w:hAnsi="Symbol"/>
+        <w:rFonts w:ascii="Symbol" w:hAnsi="Symbol" w:hint="default"/>
       </w:rPr>
     </w:lvl>
     <w:lvl w:ilvl="7" w:tplc="04090003" w:tentative="1">
@@ -1055,7 +1099,7 @@
         <w:ind w:left="5760" w:hanging="360"/>
       </w:pPr>
       <w:rPr>
-        <w:rFonts w:hint="default" w:ascii="Courier New" w:hAnsi="Courier New" w:cs="Courier New"/>
+        <w:rFonts w:ascii="Courier New" w:hAnsi="Courier New" w:cs="Courier New" w:hint="default"/>
       </w:rPr>
     </w:lvl>
     <w:lvl w:ilvl="8" w:tplc="04090005" w:tentative="1">
@@ -1067,7 +1111,7 @@
         <w:ind w:left="6480" w:hanging="360"/>
       </w:pPr>
       <w:rPr>
-        <w:rFonts w:hint="default" w:ascii="Wingdings" w:hAnsi="Wingdings"/>
+        <w:rFonts w:ascii="Wingdings" w:hAnsi="Wingdings" w:hint="default"/>
       </w:rPr>
     </w:lvl>
   </w:abstractNum>
@@ -1084,7 +1128,7 @@
         <w:ind w:left="720" w:hanging="360"/>
       </w:pPr>
       <w:rPr>
-        <w:rFonts w:hint="default" w:ascii="Symbol" w:hAnsi="Symbol"/>
+        <w:rFonts w:ascii="Symbol" w:hAnsi="Symbol" w:hint="default"/>
       </w:rPr>
     </w:lvl>
     <w:lvl w:ilvl="1" w:tplc="04090003" w:tentative="1">
@@ -1096,7 +1140,7 @@
         <w:ind w:left="1440" w:hanging="360"/>
       </w:pPr>
       <w:rPr>
-        <w:rFonts w:hint="default" w:ascii="Courier New" w:hAnsi="Courier New" w:cs="Courier New"/>
+        <w:rFonts w:ascii="Courier New" w:hAnsi="Courier New" w:cs="Courier New" w:hint="default"/>
       </w:rPr>
     </w:lvl>
     <w:lvl w:ilvl="2" w:tplc="04090005" w:tentative="1">
@@ -1108,7 +1152,7 @@
         <w:ind w:left="2160" w:hanging="360"/>
       </w:pPr>
       <w:rPr>
-        <w:rFonts w:hint="default" w:ascii="Wingdings" w:hAnsi="Wingdings"/>
+        <w:rFonts w:ascii="Wingdings" w:hAnsi="Wingdings" w:hint="default"/>
       </w:rPr>
     </w:lvl>
     <w:lvl w:ilvl="3" w:tplc="04090001" w:tentative="1">
@@ -1120,7 +1164,7 @@
         <w:ind w:left="2880" w:hanging="360"/>
       </w:pPr>
       <w:rPr>
-        <w:rFonts w:hint="default" w:ascii="Symbol" w:hAnsi="Symbol"/>
+        <w:rFonts w:ascii="Symbol" w:hAnsi="Symbol" w:hint="default"/>
       </w:rPr>
     </w:lvl>
     <w:lvl w:ilvl="4" w:tplc="04090003" w:tentative="1">
@@ -1132,7 +1176,7 @@
         <w:ind w:left="3600" w:hanging="360"/>
       </w:pPr>
       <w:rPr>
-        <w:rFonts w:hint="default" w:ascii="Courier New" w:hAnsi="Courier New" w:cs="Courier New"/>
+        <w:rFonts w:ascii="Courier New" w:hAnsi="Courier New" w:cs="Courier New" w:hint="default"/>
       </w:rPr>
     </w:lvl>
     <w:lvl w:ilvl="5" w:tplc="04090005" w:tentative="1">
@@ -1144,7 +1188,7 @@
         <w:ind w:left="4320" w:hanging="360"/>
       </w:pPr>
       <w:rPr>
-        <w:rFonts w:hint="default" w:ascii="Wingdings" w:hAnsi="Wingdings"/>
+        <w:rFonts w:ascii="Wingdings" w:hAnsi="Wingdings" w:hint="default"/>
       </w:rPr>
     </w:lvl>
     <w:lvl w:ilvl="6" w:tplc="04090001" w:tentative="1">
@@ -1156,7 +1200,7 @@
         <w:ind w:left="5040" w:hanging="360"/>
       </w:pPr>
       <w:rPr>
-        <w:rFonts w:hint="default" w:ascii="Symbol" w:hAnsi="Symbol"/>
+        <w:rFonts w:ascii="Symbol" w:hAnsi="Symbol" w:hint="default"/>
       </w:rPr>
     </w:lvl>
     <w:lvl w:ilvl="7" w:tplc="04090003" w:tentative="1">
@@ -1168,7 +1212,7 @@
         <w:ind w:left="5760" w:hanging="360"/>
       </w:pPr>
       <w:rPr>
-        <w:rFonts w:hint="default" w:ascii="Courier New" w:hAnsi="Courier New" w:cs="Courier New"/>
+        <w:rFonts w:ascii="Courier New" w:hAnsi="Courier New" w:cs="Courier New" w:hint="default"/>
       </w:rPr>
     </w:lvl>
     <w:lvl w:ilvl="8" w:tplc="04090005" w:tentative="1">
@@ -1180,7 +1224,7 @@
         <w:ind w:left="6480" w:hanging="360"/>
       </w:pPr>
       <w:rPr>
-        <w:rFonts w:hint="default" w:ascii="Wingdings" w:hAnsi="Wingdings"/>
+        <w:rFonts w:ascii="Wingdings" w:hAnsi="Wingdings" w:hint="default"/>
       </w:rPr>
     </w:lvl>
   </w:abstractNum>
@@ -1197,7 +1241,7 @@
         <w:ind w:left="720" w:hanging="360"/>
       </w:pPr>
       <w:rPr>
-        <w:rFonts w:hint="default" w:ascii="Symbol" w:hAnsi="Symbol"/>
+        <w:rFonts w:ascii="Symbol" w:hAnsi="Symbol" w:hint="default"/>
       </w:rPr>
     </w:lvl>
     <w:lvl w:ilvl="1" w:tplc="04090003" w:tentative="1">
@@ -1209,7 +1253,7 @@
         <w:ind w:left="1440" w:hanging="360"/>
       </w:pPr>
       <w:rPr>
-        <w:rFonts w:hint="default" w:ascii="Courier New" w:hAnsi="Courier New" w:cs="Courier New"/>
+        <w:rFonts w:ascii="Courier New" w:hAnsi="Courier New" w:cs="Courier New" w:hint="default"/>
       </w:rPr>
     </w:lvl>
     <w:lvl w:ilvl="2" w:tplc="04090005" w:tentative="1">
@@ -1221,7 +1265,7 @@
         <w:ind w:left="2160" w:hanging="360"/>
       </w:pPr>
       <w:rPr>
-        <w:rFonts w:hint="default" w:ascii="Wingdings" w:hAnsi="Wingdings"/>
+        <w:rFonts w:ascii="Wingdings" w:hAnsi="Wingdings" w:hint="default"/>
       </w:rPr>
     </w:lvl>
     <w:lvl w:ilvl="3" w:tplc="04090001" w:tentative="1">
@@ -1233,7 +1277,7 @@
         <w:ind w:left="2880" w:hanging="360"/>
       </w:pPr>
       <w:rPr>
-        <w:rFonts w:hint="default" w:ascii="Symbol" w:hAnsi="Symbol"/>
+        <w:rFonts w:ascii="Symbol" w:hAnsi="Symbol" w:hint="default"/>
       </w:rPr>
     </w:lvl>
     <w:lvl w:ilvl="4" w:tplc="04090003" w:tentative="1">
@@ -1245,7 +1289,7 @@
         <w:ind w:left="3600" w:hanging="360"/>
       </w:pPr>
       <w:rPr>
-        <w:rFonts w:hint="default" w:ascii="Courier New" w:hAnsi="Courier New" w:cs="Courier New"/>
+        <w:rFonts w:ascii="Courier New" w:hAnsi="Courier New" w:cs="Courier New" w:hint="default"/>
       </w:rPr>
     </w:lvl>
     <w:lvl w:ilvl="5" w:tplc="04090005" w:tentative="1">
@@ -1257,7 +1301,7 @@
         <w:ind w:left="4320" w:hanging="360"/>
       </w:pPr>
       <w:rPr>
-        <w:rFonts w:hint="default" w:ascii="Wingdings" w:hAnsi="Wingdings"/>
+        <w:rFonts w:ascii="Wingdings" w:hAnsi="Wingdings" w:hint="default"/>
       </w:rPr>
     </w:lvl>
     <w:lvl w:ilvl="6" w:tplc="04090001" w:tentative="1">
@@ -1269,7 +1313,7 @@
         <w:ind w:left="5040" w:hanging="360"/>
       </w:pPr>
       <w:rPr>
-        <w:rFonts w:hint="default" w:ascii="Symbol" w:hAnsi="Symbol"/>
+        <w:rFonts w:ascii="Symbol" w:hAnsi="Symbol" w:hint="default"/>
       </w:rPr>
     </w:lvl>
     <w:lvl w:ilvl="7" w:tplc="04090003" w:tentative="1">
@@ -1281,7 +1325,7 @@
         <w:ind w:left="5760" w:hanging="360"/>
       </w:pPr>
       <w:rPr>
-        <w:rFonts w:hint="default" w:ascii="Courier New" w:hAnsi="Courier New" w:cs="Courier New"/>
+        <w:rFonts w:ascii="Courier New" w:hAnsi="Courier New" w:cs="Courier New" w:hint="default"/>
       </w:rPr>
     </w:lvl>
     <w:lvl w:ilvl="8" w:tplc="04090005" w:tentative="1">
@@ -1293,7 +1337,7 @@
         <w:ind w:left="6480" w:hanging="360"/>
       </w:pPr>
       <w:rPr>
-        <w:rFonts w:hint="default" w:ascii="Wingdings" w:hAnsi="Wingdings"/>
+        <w:rFonts w:ascii="Wingdings" w:hAnsi="Wingdings" w:hint="default"/>
       </w:rPr>
     </w:lvl>
   </w:abstractNum>
@@ -1310,7 +1354,7 @@
         <w:ind w:left="720" w:hanging="360"/>
       </w:pPr>
       <w:rPr>
-        <w:rFonts w:hint="default" w:ascii="Symbol" w:hAnsi="Symbol"/>
+        <w:rFonts w:ascii="Symbol" w:hAnsi="Symbol" w:hint="default"/>
       </w:rPr>
     </w:lvl>
     <w:lvl w:ilvl="1" w:tplc="04090003" w:tentative="1">
@@ -1322,7 +1366,7 @@
         <w:ind w:left="1440" w:hanging="360"/>
       </w:pPr>
       <w:rPr>
-        <w:rFonts w:hint="default" w:ascii="Courier New" w:hAnsi="Courier New" w:cs="Courier New"/>
+        <w:rFonts w:ascii="Courier New" w:hAnsi="Courier New" w:cs="Courier New" w:hint="default"/>
       </w:rPr>
     </w:lvl>
     <w:lvl w:ilvl="2" w:tplc="04090005" w:tentative="1">
@@ -1334,7 +1378,7 @@
         <w:ind w:left="2160" w:hanging="360"/>
       </w:pPr>
       <w:rPr>
-        <w:rFonts w:hint="default" w:ascii="Wingdings" w:hAnsi="Wingdings"/>
+        <w:rFonts w:ascii="Wingdings" w:hAnsi="Wingdings" w:hint="default"/>
       </w:rPr>
     </w:lvl>
     <w:lvl w:ilvl="3" w:tplc="04090001" w:tentative="1">
@@ -1346,7 +1390,7 @@
         <w:ind w:left="2880" w:hanging="360"/>
       </w:pPr>
       <w:rPr>
-        <w:rFonts w:hint="default" w:ascii="Symbol" w:hAnsi="Symbol"/>
+        <w:rFonts w:ascii="Symbol" w:hAnsi="Symbol" w:hint="default"/>
       </w:rPr>
     </w:lvl>
     <w:lvl w:ilvl="4" w:tplc="04090003" w:tentative="1">
@@ -1358,7 +1402,7 @@
         <w:ind w:left="3600" w:hanging="360"/>
       </w:pPr>
       <w:rPr>
-        <w:rFonts w:hint="default" w:ascii="Courier New" w:hAnsi="Courier New" w:cs="Courier New"/>
+        <w:rFonts w:ascii="Courier New" w:hAnsi="Courier New" w:cs="Courier New" w:hint="default"/>
       </w:rPr>
     </w:lvl>
     <w:lvl w:ilvl="5" w:tplc="04090005" w:tentative="1">
@@ -1370,7 +1414,7 @@
         <w:ind w:left="4320" w:hanging="360"/>
       </w:pPr>
       <w:rPr>
-        <w:rFonts w:hint="default" w:ascii="Wingdings" w:hAnsi="Wingdings"/>
+        <w:rFonts w:ascii="Wingdings" w:hAnsi="Wingdings" w:hint="default"/>
       </w:rPr>
     </w:lvl>
     <w:lvl w:ilvl="6" w:tplc="04090001" w:tentative="1">
@@ -1382,7 +1426,7 @@
         <w:ind w:left="5040" w:hanging="360"/>
       </w:pPr>
       <w:rPr>
-        <w:rFonts w:hint="default" w:ascii="Symbol" w:hAnsi="Symbol"/>
+        <w:rFonts w:ascii="Symbol" w:hAnsi="Symbol" w:hint="default"/>
       </w:rPr>
     </w:lvl>
     <w:lvl w:ilvl="7" w:tplc="04090003" w:tentative="1">
@@ -1394,7 +1438,7 @@
         <w:ind w:left="5760" w:hanging="360"/>
       </w:pPr>
       <w:rPr>
-        <w:rFonts w:hint="default" w:ascii="Courier New" w:hAnsi="Courier New" w:cs="Courier New"/>
+        <w:rFonts w:ascii="Courier New" w:hAnsi="Courier New" w:cs="Courier New" w:hint="default"/>
       </w:rPr>
     </w:lvl>
     <w:lvl w:ilvl="8" w:tplc="04090005" w:tentative="1">
@@ -1406,7 +1450,7 @@
         <w:ind w:left="6480" w:hanging="360"/>
       </w:pPr>
       <w:rPr>
-        <w:rFonts w:hint="default" w:ascii="Wingdings" w:hAnsi="Wingdings"/>
+        <w:rFonts w:ascii="Wingdings" w:hAnsi="Wingdings" w:hint="default"/>
       </w:rPr>
     </w:lvl>
   </w:abstractNum>
@@ -1423,7 +1467,7 @@
         <w:ind w:left="720" w:hanging="360"/>
       </w:pPr>
       <w:rPr>
-        <w:rFonts w:hint="default" w:ascii="Symbol" w:hAnsi="Symbol"/>
+        <w:rFonts w:ascii="Symbol" w:hAnsi="Symbol" w:hint="default"/>
       </w:rPr>
     </w:lvl>
     <w:lvl w:ilvl="1" w:tplc="04090003" w:tentative="1">
@@ -1435,7 +1479,7 @@
         <w:ind w:left="1440" w:hanging="360"/>
       </w:pPr>
       <w:rPr>
-        <w:rFonts w:hint="default" w:ascii="Courier New" w:hAnsi="Courier New" w:cs="Courier New"/>
+        <w:rFonts w:ascii="Courier New" w:hAnsi="Courier New" w:cs="Courier New" w:hint="default"/>
       </w:rPr>
     </w:lvl>
     <w:lvl w:ilvl="2" w:tplc="04090005" w:tentative="1">
@@ -1447,7 +1491,7 @@
         <w:ind w:left="2160" w:hanging="360"/>
       </w:pPr>
       <w:rPr>
-        <w:rFonts w:hint="default" w:ascii="Wingdings" w:hAnsi="Wingdings"/>
+        <w:rFonts w:ascii="Wingdings" w:hAnsi="Wingdings" w:hint="default"/>
       </w:rPr>
     </w:lvl>
     <w:lvl w:ilvl="3" w:tplc="04090001" w:tentative="1">
@@ -1459,7 +1503,7 @@
         <w:ind w:left="2880" w:hanging="360"/>
       </w:pPr>
       <w:rPr>
-        <w:rFonts w:hint="default" w:ascii="Symbol" w:hAnsi="Symbol"/>
+        <w:rFonts w:ascii="Symbol" w:hAnsi="Symbol" w:hint="default"/>
       </w:rPr>
     </w:lvl>
     <w:lvl w:ilvl="4" w:tplc="04090003" w:tentative="1">
@@ -1471,7 +1515,7 @@
         <w:ind w:left="3600" w:hanging="360"/>
       </w:pPr>
       <w:rPr>
-        <w:rFonts w:hint="default" w:ascii="Courier New" w:hAnsi="Courier New" w:cs="Courier New"/>
+        <w:rFonts w:ascii="Courier New" w:hAnsi="Courier New" w:cs="Courier New" w:hint="default"/>
       </w:rPr>
     </w:lvl>
     <w:lvl w:ilvl="5" w:tplc="04090005" w:tentative="1">
@@ -1483,7 +1527,7 @@
         <w:ind w:left="4320" w:hanging="360"/>
       </w:pPr>
       <w:rPr>
-        <w:rFonts w:hint="default" w:ascii="Wingdings" w:hAnsi="Wingdings"/>
+        <w:rFonts w:ascii="Wingdings" w:hAnsi="Wingdings" w:hint="default"/>
       </w:rPr>
     </w:lvl>
     <w:lvl w:ilvl="6" w:tplc="04090001" w:tentative="1">
@@ -1495,7 +1539,7 @@
         <w:ind w:left="5040" w:hanging="360"/>
       </w:pPr>
       <w:rPr>
-        <w:rFonts w:hint="default" w:ascii="Symbol" w:hAnsi="Symbol"/>
+        <w:rFonts w:ascii="Symbol" w:hAnsi="Symbol" w:hint="default"/>
       </w:rPr>
     </w:lvl>
     <w:lvl w:ilvl="7" w:tplc="04090003" w:tentative="1">
@@ -1507,7 +1551,7 @@
         <w:ind w:left="5760" w:hanging="360"/>
       </w:pPr>
       <w:rPr>
-        <w:rFonts w:hint="default" w:ascii="Courier New" w:hAnsi="Courier New" w:cs="Courier New"/>
+        <w:rFonts w:ascii="Courier New" w:hAnsi="Courier New" w:cs="Courier New" w:hint="default"/>
       </w:rPr>
     </w:lvl>
     <w:lvl w:ilvl="8" w:tplc="04090005" w:tentative="1">
@@ -1519,7 +1563,7 @@
         <w:ind w:left="6480" w:hanging="360"/>
       </w:pPr>
       <w:rPr>
-        <w:rFonts w:hint="default" w:ascii="Wingdings" w:hAnsi="Wingdings"/>
+        <w:rFonts w:ascii="Wingdings" w:hAnsi="Wingdings" w:hint="default"/>
       </w:rPr>
     </w:lvl>
   </w:abstractNum>
@@ -1640,7 +1684,7 @@
         <w:ind w:left="720" w:hanging="360"/>
       </w:pPr>
       <w:rPr>
-        <w:rFonts w:hint="default" w:ascii="Symbol" w:hAnsi="Symbol"/>
+        <w:rFonts w:ascii="Symbol" w:hAnsi="Symbol" w:hint="default"/>
       </w:rPr>
     </w:lvl>
     <w:lvl w:ilvl="1" w:tplc="04090003" w:tentative="1">
@@ -1652,7 +1696,7 @@
         <w:ind w:left="1440" w:hanging="360"/>
       </w:pPr>
       <w:rPr>
-        <w:rFonts w:hint="default" w:ascii="Courier New" w:hAnsi="Courier New" w:cs="Courier New"/>
+        <w:rFonts w:ascii="Courier New" w:hAnsi="Courier New" w:cs="Courier New" w:hint="default"/>
       </w:rPr>
     </w:lvl>
     <w:lvl w:ilvl="2" w:tplc="04090005" w:tentative="1">
@@ -1664,7 +1708,7 @@
         <w:ind w:left="2160" w:hanging="360"/>
       </w:pPr>
       <w:rPr>
-        <w:rFonts w:hint="default" w:ascii="Wingdings" w:hAnsi="Wingdings"/>
+        <w:rFonts w:ascii="Wingdings" w:hAnsi="Wingdings" w:hint="default"/>
       </w:rPr>
     </w:lvl>
     <w:lvl w:ilvl="3" w:tplc="04090001" w:tentative="1">
@@ -1676,7 +1720,7 @@
         <w:ind w:left="2880" w:hanging="360"/>
       </w:pPr>
       <w:rPr>
-        <w:rFonts w:hint="default" w:ascii="Symbol" w:hAnsi="Symbol"/>
+        <w:rFonts w:ascii="Symbol" w:hAnsi="Symbol" w:hint="default"/>
       </w:rPr>
     </w:lvl>
     <w:lvl w:ilvl="4" w:tplc="04090003" w:tentative="1">
@@ -1688,7 +1732,7 @@
         <w:ind w:left="3600" w:hanging="360"/>
       </w:pPr>
       <w:rPr>
-        <w:rFonts w:hint="default" w:ascii="Courier New" w:hAnsi="Courier New" w:cs="Courier New"/>
+        <w:rFonts w:ascii="Courier New" w:hAnsi="Courier New" w:cs="Courier New" w:hint="default"/>
       </w:rPr>
     </w:lvl>
     <w:lvl w:ilvl="5" w:tplc="04090005" w:tentative="1">
@@ -1700,7 +1744,7 @@
         <w:ind w:left="4320" w:hanging="360"/>
       </w:pPr>
       <w:rPr>
-        <w:rFonts w:hint="default" w:ascii="Wingdings" w:hAnsi="Wingdings"/>
+        <w:rFonts w:ascii="Wingdings" w:hAnsi="Wingdings" w:hint="default"/>
       </w:rPr>
     </w:lvl>
     <w:lvl w:ilvl="6" w:tplc="04090001" w:tentative="1">
@@ -1712,7 +1756,7 @@
         <w:ind w:left="5040" w:hanging="360"/>
       </w:pPr>
       <w:rPr>
-        <w:rFonts w:hint="default" w:ascii="Symbol" w:hAnsi="Symbol"/>
+        <w:rFonts w:ascii="Symbol" w:hAnsi="Symbol" w:hint="default"/>
       </w:rPr>
     </w:lvl>
     <w:lvl w:ilvl="7" w:tplc="04090003" w:tentative="1">
@@ -1724,7 +1768,7 @@
         <w:ind w:left="5760" w:hanging="360"/>
       </w:pPr>
       <w:rPr>
-        <w:rFonts w:hint="default" w:ascii="Courier New" w:hAnsi="Courier New" w:cs="Courier New"/>
+        <w:rFonts w:ascii="Courier New" w:hAnsi="Courier New" w:cs="Courier New" w:hint="default"/>
       </w:rPr>
     </w:lvl>
     <w:lvl w:ilvl="8" w:tplc="04090005" w:tentative="1">
@@ -1736,7 +1780,7 @@
         <w:ind w:left="6480" w:hanging="360"/>
       </w:pPr>
       <w:rPr>
-        <w:rFonts w:hint="default" w:ascii="Wingdings" w:hAnsi="Wingdings"/>
+        <w:rFonts w:ascii="Wingdings" w:hAnsi="Wingdings" w:hint="default"/>
       </w:rPr>
     </w:lvl>
   </w:abstractNum>
@@ -1753,7 +1797,7 @@
         <w:ind w:left="720" w:hanging="360"/>
       </w:pPr>
       <w:rPr>
-        <w:rFonts w:hint="default" w:ascii="Symbol" w:hAnsi="Symbol"/>
+        <w:rFonts w:ascii="Symbol" w:hAnsi="Symbol" w:hint="default"/>
       </w:rPr>
     </w:lvl>
     <w:lvl w:ilvl="1" w:tplc="04090003" w:tentative="1">
@@ -1765,7 +1809,7 @@
         <w:ind w:left="1440" w:hanging="360"/>
       </w:pPr>
       <w:rPr>
-        <w:rFonts w:hint="default" w:ascii="Courier New" w:hAnsi="Courier New" w:cs="Courier New"/>
+        <w:rFonts w:ascii="Courier New" w:hAnsi="Courier New" w:cs="Courier New" w:hint="default"/>
       </w:rPr>
     </w:lvl>
     <w:lvl w:ilvl="2" w:tplc="04090005" w:tentative="1">
@@ -1777,7 +1821,7 @@
         <w:ind w:left="2160" w:hanging="360"/>
       </w:pPr>
       <w:rPr>
-        <w:rFonts w:hint="default" w:ascii="Wingdings" w:hAnsi="Wingdings"/>
+        <w:rFonts w:ascii="Wingdings" w:hAnsi="Wingdings" w:hint="default"/>
       </w:rPr>
     </w:lvl>
     <w:lvl w:ilvl="3" w:tplc="04090001" w:tentative="1">
@@ -1789,7 +1833,7 @@
         <w:ind w:left="2880" w:hanging="360"/>
       </w:pPr>
       <w:rPr>
-        <w:rFonts w:hint="default" w:ascii="Symbol" w:hAnsi="Symbol"/>
+        <w:rFonts w:ascii="Symbol" w:hAnsi="Symbol" w:hint="default"/>
       </w:rPr>
     </w:lvl>
     <w:lvl w:ilvl="4" w:tplc="04090003" w:tentative="1">
@@ -1801,7 +1845,7 @@
         <w:ind w:left="3600" w:hanging="360"/>
       </w:pPr>
       <w:rPr>
-        <w:rFonts w:hint="default" w:ascii="Courier New" w:hAnsi="Courier New" w:cs="Courier New"/>
+        <w:rFonts w:ascii="Courier New" w:hAnsi="Courier New" w:cs="Courier New" w:hint="default"/>
       </w:rPr>
     </w:lvl>
     <w:lvl w:ilvl="5" w:tplc="04090005" w:tentative="1">
@@ -1813,7 +1857,7 @@
         <w:ind w:left="4320" w:hanging="360"/>
       </w:pPr>
       <w:rPr>
-        <w:rFonts w:hint="default" w:ascii="Wingdings" w:hAnsi="Wingdings"/>
+        <w:rFonts w:ascii="Wingdings" w:hAnsi="Wingdings" w:hint="default"/>
       </w:rPr>
     </w:lvl>
     <w:lvl w:ilvl="6" w:tplc="04090001" w:tentative="1">
@@ -1825,7 +1869,7 @@
         <w:ind w:left="5040" w:hanging="360"/>
       </w:pPr>
       <w:rPr>
-        <w:rFonts w:hint="default" w:ascii="Symbol" w:hAnsi="Symbol"/>
+        <w:rFonts w:ascii="Symbol" w:hAnsi="Symbol" w:hint="default"/>
       </w:rPr>
     </w:lvl>
     <w:lvl w:ilvl="7" w:tplc="04090003" w:tentative="1">
@@ -1837,7 +1881,7 @@
         <w:ind w:left="5760" w:hanging="360"/>
       </w:pPr>
       <w:rPr>
-        <w:rFonts w:hint="default" w:ascii="Courier New" w:hAnsi="Courier New" w:cs="Courier New"/>
+        <w:rFonts w:ascii="Courier New" w:hAnsi="Courier New" w:cs="Courier New" w:hint="default"/>
       </w:rPr>
     </w:lvl>
     <w:lvl w:ilvl="8" w:tplc="04090005" w:tentative="1">
@@ -1849,7 +1893,7 @@
         <w:ind w:left="6480" w:hanging="360"/>
       </w:pPr>
       <w:rPr>
-        <w:rFonts w:hint="default" w:ascii="Wingdings" w:hAnsi="Wingdings"/>
+        <w:rFonts w:ascii="Wingdings" w:hAnsi="Wingdings" w:hint="default"/>
       </w:rPr>
     </w:lvl>
   </w:abstractNum>
@@ -1866,7 +1910,7 @@
         <w:ind w:left="720" w:hanging="360"/>
       </w:pPr>
       <w:rPr>
-        <w:rFonts w:hint="default" w:ascii="Symbol" w:hAnsi="Symbol"/>
+        <w:rFonts w:ascii="Symbol" w:hAnsi="Symbol" w:hint="default"/>
       </w:rPr>
     </w:lvl>
     <w:lvl w:ilvl="1" w:tplc="04090003" w:tentative="1">
@@ -1878,7 +1922,7 @@
         <w:ind w:left="1440" w:hanging="360"/>
       </w:pPr>
       <w:rPr>
-        <w:rFonts w:hint="default" w:ascii="Courier New" w:hAnsi="Courier New" w:cs="Courier New"/>
+        <w:rFonts w:ascii="Courier New" w:hAnsi="Courier New" w:cs="Courier New" w:hint="default"/>
       </w:rPr>
     </w:lvl>
     <w:lvl w:ilvl="2" w:tplc="04090005" w:tentative="1">
@@ -1890,7 +1934,7 @@
         <w:ind w:left="2160" w:hanging="360"/>
       </w:pPr>
       <w:rPr>
-        <w:rFonts w:hint="default" w:ascii="Wingdings" w:hAnsi="Wingdings"/>
+        <w:rFonts w:ascii="Wingdings" w:hAnsi="Wingdings" w:hint="default"/>
       </w:rPr>
     </w:lvl>
     <w:lvl w:ilvl="3" w:tplc="04090001" w:tentative="1">
@@ -1902,7 +1946,7 @@
         <w:ind w:left="2880" w:hanging="360"/>
       </w:pPr>
       <w:rPr>
-        <w:rFonts w:hint="default" w:ascii="Symbol" w:hAnsi="Symbol"/>
+        <w:rFonts w:ascii="Symbol" w:hAnsi="Symbol" w:hint="default"/>
       </w:rPr>
     </w:lvl>
     <w:lvl w:ilvl="4" w:tplc="04090003" w:tentative="1">
@@ -1914,7 +1958,7 @@
         <w:ind w:left="3600" w:hanging="360"/>
       </w:pPr>
       <w:rPr>
-        <w:rFonts w:hint="default" w:ascii="Courier New" w:hAnsi="Courier New" w:cs="Courier New"/>
+        <w:rFonts w:ascii="Courier New" w:hAnsi="Courier New" w:cs="Courier New" w:hint="default"/>
       </w:rPr>
     </w:lvl>
     <w:lvl w:ilvl="5" w:tplc="04090005" w:tentative="1">
@@ -1926,7 +1970,7 @@
         <w:ind w:left="4320" w:hanging="360"/>
       </w:pPr>
       <w:rPr>
-        <w:rFonts w:hint="default" w:ascii="Wingdings" w:hAnsi="Wingdings"/>
+        <w:rFonts w:ascii="Wingdings" w:hAnsi="Wingdings" w:hint="default"/>
       </w:rPr>
     </w:lvl>
     <w:lvl w:ilvl="6" w:tplc="04090001" w:tentative="1">
@@ -1938,7 +1982,7 @@
         <w:ind w:left="5040" w:hanging="360"/>
       </w:pPr>
       <w:rPr>
-        <w:rFonts w:hint="default" w:ascii="Symbol" w:hAnsi="Symbol"/>
+        <w:rFonts w:ascii="Symbol" w:hAnsi="Symbol" w:hint="default"/>
       </w:rPr>
     </w:lvl>
     <w:lvl w:ilvl="7" w:tplc="04090003" w:tentative="1">
@@ -1950,7 +1994,7 @@
         <w:ind w:left="5760" w:hanging="360"/>
       </w:pPr>
       <w:rPr>
-        <w:rFonts w:hint="default" w:ascii="Courier New" w:hAnsi="Courier New" w:cs="Courier New"/>
+        <w:rFonts w:ascii="Courier New" w:hAnsi="Courier New" w:cs="Courier New" w:hint="default"/>
       </w:rPr>
     </w:lvl>
     <w:lvl w:ilvl="8" w:tplc="04090005" w:tentative="1">
@@ -1962,7 +2006,7 @@
         <w:ind w:left="6480" w:hanging="360"/>
       </w:pPr>
       <w:rPr>
-        <w:rFonts w:hint="default" w:ascii="Wingdings" w:hAnsi="Wingdings"/>
+        <w:rFonts w:ascii="Wingdings" w:hAnsi="Wingdings" w:hint="default"/>
       </w:rPr>
     </w:lvl>
   </w:abstractNum>
@@ -2065,7 +2109,7 @@
         <w:ind w:left="720" w:hanging="360"/>
       </w:pPr>
       <w:rPr>
-        <w:rFonts w:hint="default" w:ascii="Symbol" w:hAnsi="Symbol"/>
+        <w:rFonts w:ascii="Symbol" w:hAnsi="Symbol" w:hint="default"/>
       </w:rPr>
     </w:lvl>
     <w:lvl w:ilvl="1" w:tplc="04090003" w:tentative="1">
@@ -2077,7 +2121,7 @@
         <w:ind w:left="1440" w:hanging="360"/>
       </w:pPr>
       <w:rPr>
-        <w:rFonts w:hint="default" w:ascii="Courier New" w:hAnsi="Courier New" w:cs="Courier New"/>
+        <w:rFonts w:ascii="Courier New" w:hAnsi="Courier New" w:cs="Courier New" w:hint="default"/>
       </w:rPr>
     </w:lvl>
     <w:lvl w:ilvl="2" w:tplc="04090005" w:tentative="1">
@@ -2089,7 +2133,7 @@
         <w:ind w:left="2160" w:hanging="360"/>
       </w:pPr>
       <w:rPr>
-        <w:rFonts w:hint="default" w:ascii="Wingdings" w:hAnsi="Wingdings"/>
+        <w:rFonts w:ascii="Wingdings" w:hAnsi="Wingdings" w:hint="default"/>
       </w:rPr>
     </w:lvl>
     <w:lvl w:ilvl="3" w:tplc="04090001" w:tentative="1">
@@ -2101,7 +2145,7 @@
         <w:ind w:left="2880" w:hanging="360"/>
       </w:pPr>
       <w:rPr>
-        <w:rFonts w:hint="default" w:ascii="Symbol" w:hAnsi="Symbol"/>
+        <w:rFonts w:ascii="Symbol" w:hAnsi="Symbol" w:hint="default"/>
       </w:rPr>
     </w:lvl>
     <w:lvl w:ilvl="4" w:tplc="04090003" w:tentative="1">
@@ -2113,7 +2157,7 @@
         <w:ind w:left="3600" w:hanging="360"/>
       </w:pPr>
       <w:rPr>
-        <w:rFonts w:hint="default" w:ascii="Courier New" w:hAnsi="Courier New" w:cs="Courier New"/>
+        <w:rFonts w:ascii="Courier New" w:hAnsi="Courier New" w:cs="Courier New" w:hint="default"/>
       </w:rPr>
     </w:lvl>
     <w:lvl w:ilvl="5" w:tplc="04090005" w:tentative="1">
@@ -2125,7 +2169,7 @@
         <w:ind w:left="4320" w:hanging="360"/>
       </w:pPr>
       <w:rPr>
-        <w:rFonts w:hint="default" w:ascii="Wingdings" w:hAnsi="Wingdings"/>
+        <w:rFonts w:ascii="Wingdings" w:hAnsi="Wingdings" w:hint="default"/>
       </w:rPr>
     </w:lvl>
     <w:lvl w:ilvl="6" w:tplc="04090001" w:tentative="1">
@@ -2137,7 +2181,7 @@
         <w:ind w:left="5040" w:hanging="360"/>
       </w:pPr>
       <w:rPr>
-        <w:rFonts w:hint="default" w:ascii="Symbol" w:hAnsi="Symbol"/>
+        <w:rFonts w:ascii="Symbol" w:hAnsi="Symbol" w:hint="default"/>
       </w:rPr>
     </w:lvl>
     <w:lvl w:ilvl="7" w:tplc="04090003" w:tentative="1">
@@ -2149,7 +2193,7 @@
         <w:ind w:left="5760" w:hanging="360"/>
       </w:pPr>
       <w:rPr>
-        <w:rFonts w:hint="default" w:ascii="Courier New" w:hAnsi="Courier New" w:cs="Courier New"/>
+        <w:rFonts w:ascii="Courier New" w:hAnsi="Courier New" w:cs="Courier New" w:hint="default"/>
       </w:rPr>
     </w:lvl>
     <w:lvl w:ilvl="8" w:tplc="04090005" w:tentative="1">
@@ -2161,7 +2205,7 @@
         <w:ind w:left="6480" w:hanging="360"/>
       </w:pPr>
       <w:rPr>
-        <w:rFonts w:hint="default" w:ascii="Wingdings" w:hAnsi="Wingdings"/>
+        <w:rFonts w:ascii="Wingdings" w:hAnsi="Wingdings" w:hint="default"/>
       </w:rPr>
     </w:lvl>
   </w:abstractNum>
@@ -2178,7 +2222,7 @@
         <w:ind w:left="720" w:hanging="360"/>
       </w:pPr>
       <w:rPr>
-        <w:rFonts w:hint="default" w:ascii="Symbol" w:hAnsi="Symbol"/>
+        <w:rFonts w:ascii="Symbol" w:hAnsi="Symbol" w:hint="default"/>
       </w:rPr>
     </w:lvl>
     <w:lvl w:ilvl="1" w:tplc="04090003" w:tentative="1">
@@ -2190,7 +2234,7 @@
         <w:ind w:left="1440" w:hanging="360"/>
       </w:pPr>
       <w:rPr>
-        <w:rFonts w:hint="default" w:ascii="Courier New" w:hAnsi="Courier New" w:cs="Courier New"/>
+        <w:rFonts w:ascii="Courier New" w:hAnsi="Courier New" w:cs="Courier New" w:hint="default"/>
       </w:rPr>
     </w:lvl>
     <w:lvl w:ilvl="2" w:tplc="04090005" w:tentative="1">
@@ -2202,7 +2246,7 @@
         <w:ind w:left="2160" w:hanging="360"/>
       </w:pPr>
       <w:rPr>
-        <w:rFonts w:hint="default" w:ascii="Wingdings" w:hAnsi="Wingdings"/>
+        <w:rFonts w:ascii="Wingdings" w:hAnsi="Wingdings" w:hint="default"/>
       </w:rPr>
     </w:lvl>
     <w:lvl w:ilvl="3" w:tplc="04090001" w:tentative="1">
@@ -2214,7 +2258,7 @@
         <w:ind w:left="2880" w:hanging="360"/>
       </w:pPr>
       <w:rPr>
-        <w:rFonts w:hint="default" w:ascii="Symbol" w:hAnsi="Symbol"/>
+        <w:rFonts w:ascii="Symbol" w:hAnsi="Symbol" w:hint="default"/>
       </w:rPr>
     </w:lvl>
     <w:lvl w:ilvl="4" w:tplc="04090003" w:tentative="1">
@@ -2226,7 +2270,7 @@
         <w:ind w:left="3600" w:hanging="360"/>
       </w:pPr>
       <w:rPr>
-        <w:rFonts w:hint="default" w:ascii="Courier New" w:hAnsi="Courier New" w:cs="Courier New"/>
+        <w:rFonts w:ascii="Courier New" w:hAnsi="Courier New" w:cs="Courier New" w:hint="default"/>
       </w:rPr>
     </w:lvl>
     <w:lvl w:ilvl="5" w:tplc="04090005" w:tentative="1">
@@ -2238,7 +2282,7 @@
         <w:ind w:left="4320" w:hanging="360"/>
       </w:pPr>
       <w:rPr>
-        <w:rFonts w:hint="default" w:ascii="Wingdings" w:hAnsi="Wingdings"/>
+        <w:rFonts w:ascii="Wingdings" w:hAnsi="Wingdings" w:hint="default"/>
       </w:rPr>
     </w:lvl>
     <w:lvl w:ilvl="6" w:tplc="04090001" w:tentative="1">
@@ -2250,7 +2294,7 @@
         <w:ind w:left="5040" w:hanging="360"/>
       </w:pPr>
       <w:rPr>
-        <w:rFonts w:hint="default" w:ascii="Symbol" w:hAnsi="Symbol"/>
+        <w:rFonts w:ascii="Symbol" w:hAnsi="Symbol" w:hint="default"/>
       </w:rPr>
     </w:lvl>
     <w:lvl w:ilvl="7" w:tplc="04090003" w:tentative="1">
@@ -2262,7 +2306,7 @@
         <w:ind w:left="5760" w:hanging="360"/>
       </w:pPr>
       <w:rPr>
-        <w:rFonts w:hint="default" w:ascii="Courier New" w:hAnsi="Courier New" w:cs="Courier New"/>
+        <w:rFonts w:ascii="Courier New" w:hAnsi="Courier New" w:cs="Courier New" w:hint="default"/>
       </w:rPr>
     </w:lvl>
     <w:lvl w:ilvl="8" w:tplc="04090005" w:tentative="1">
@@ -2274,7 +2318,7 @@
         <w:ind w:left="6480" w:hanging="360"/>
       </w:pPr>
       <w:rPr>
-        <w:rFonts w:hint="default" w:ascii="Wingdings" w:hAnsi="Wingdings"/>
+        <w:rFonts w:ascii="Wingdings" w:hAnsi="Wingdings" w:hint="default"/>
       </w:rPr>
     </w:lvl>
   </w:abstractNum>
@@ -2291,7 +2335,7 @@
         <w:ind w:left="720" w:hanging="360"/>
       </w:pPr>
       <w:rPr>
-        <w:rFonts w:hint="default" w:ascii="Symbol" w:hAnsi="Symbol"/>
+        <w:rFonts w:ascii="Symbol" w:hAnsi="Symbol" w:hint="default"/>
       </w:rPr>
     </w:lvl>
     <w:lvl w:ilvl="1" w:tplc="04090003" w:tentative="1">
@@ -2303,7 +2347,7 @@
         <w:ind w:left="1440" w:hanging="360"/>
       </w:pPr>
       <w:rPr>
-        <w:rFonts w:hint="default" w:ascii="Courier New" w:hAnsi="Courier New" w:cs="Courier New"/>
+        <w:rFonts w:ascii="Courier New" w:hAnsi="Courier New" w:cs="Courier New" w:hint="default"/>
       </w:rPr>
     </w:lvl>
     <w:lvl w:ilvl="2" w:tplc="04090005" w:tentative="1">
@@ -2315,7 +2359,7 @@
         <w:ind w:left="2160" w:hanging="360"/>
       </w:pPr>
       <w:rPr>
-        <w:rFonts w:hint="default" w:ascii="Wingdings" w:hAnsi="Wingdings"/>
+        <w:rFonts w:ascii="Wingdings" w:hAnsi="Wingdings" w:hint="default"/>
       </w:rPr>
     </w:lvl>
     <w:lvl w:ilvl="3" w:tplc="04090001" w:tentative="1">
@@ -2327,7 +2371,7 @@
         <w:ind w:left="2880" w:hanging="360"/>
       </w:pPr>
       <w:rPr>
-        <w:rFonts w:hint="default" w:ascii="Symbol" w:hAnsi="Symbol"/>
+        <w:rFonts w:ascii="Symbol" w:hAnsi="Symbol" w:hint="default"/>
       </w:rPr>
     </w:lvl>
     <w:lvl w:ilvl="4" w:tplc="04090003" w:tentative="1">
@@ -2339,7 +2383,7 @@
         <w:ind w:left="3600" w:hanging="360"/>
       </w:pPr>
       <w:rPr>
-        <w:rFonts w:hint="default" w:ascii="Courier New" w:hAnsi="Courier New" w:cs="Courier New"/>
+        <w:rFonts w:ascii="Courier New" w:hAnsi="Courier New" w:cs="Courier New" w:hint="default"/>
       </w:rPr>
     </w:lvl>
     <w:lvl w:ilvl="5" w:tplc="04090005" w:tentative="1">
@@ -2351,7 +2395,7 @@
         <w:ind w:left="4320" w:hanging="360"/>
       </w:pPr>
       <w:rPr>
-        <w:rFonts w:hint="default" w:ascii="Wingdings" w:hAnsi="Wingdings"/>
+        <w:rFonts w:ascii="Wingdings" w:hAnsi="Wingdings" w:hint="default"/>
       </w:rPr>
     </w:lvl>
     <w:lvl w:ilvl="6" w:tplc="04090001" w:tentative="1">
@@ -2363,7 +2407,7 @@
         <w:ind w:left="5040" w:hanging="360"/>
       </w:pPr>
       <w:rPr>
-        <w:rFonts w:hint="default" w:ascii="Symbol" w:hAnsi="Symbol"/>
+        <w:rFonts w:ascii="Symbol" w:hAnsi="Symbol" w:hint="default"/>
       </w:rPr>
     </w:lvl>
     <w:lvl w:ilvl="7" w:tplc="04090003" w:tentative="1">
@@ -2375,7 +2419,7 @@
         <w:ind w:left="5760" w:hanging="360"/>
       </w:pPr>
       <w:rPr>
-        <w:rFonts w:hint="default" w:ascii="Courier New" w:hAnsi="Courier New" w:cs="Courier New"/>
+        <w:rFonts w:ascii="Courier New" w:hAnsi="Courier New" w:cs="Courier New" w:hint="default"/>
       </w:rPr>
     </w:lvl>
     <w:lvl w:ilvl="8" w:tplc="04090005" w:tentative="1">
@@ -2387,7 +2431,7 @@
         <w:ind w:left="6480" w:hanging="360"/>
       </w:pPr>
       <w:rPr>
-        <w:rFonts w:hint="default" w:ascii="Wingdings" w:hAnsi="Wingdings"/>
+        <w:rFonts w:ascii="Wingdings" w:hAnsi="Wingdings" w:hint="default"/>
       </w:rPr>
     </w:lvl>
   </w:abstractNum>
@@ -2404,7 +2448,7 @@
         <w:ind w:left="720" w:hanging="360"/>
       </w:pPr>
       <w:rPr>
-        <w:rFonts w:hint="default" w:ascii="Symbol" w:hAnsi="Symbol"/>
+        <w:rFonts w:ascii="Symbol" w:hAnsi="Symbol" w:hint="default"/>
       </w:rPr>
     </w:lvl>
     <w:lvl w:ilvl="1" w:tplc="04090003" w:tentative="1">
@@ -2416,7 +2460,7 @@
         <w:ind w:left="1440" w:hanging="360"/>
       </w:pPr>
       <w:rPr>
-        <w:rFonts w:hint="default" w:ascii="Courier New" w:hAnsi="Courier New" w:cs="Courier New"/>
+        <w:rFonts w:ascii="Courier New" w:hAnsi="Courier New" w:cs="Courier New" w:hint="default"/>
       </w:rPr>
     </w:lvl>
     <w:lvl w:ilvl="2" w:tplc="04090005" w:tentative="1">
@@ -2428,7 +2472,7 @@
         <w:ind w:left="2160" w:hanging="360"/>
       </w:pPr>
       <w:rPr>
-        <w:rFonts w:hint="default" w:ascii="Wingdings" w:hAnsi="Wingdings"/>
+        <w:rFonts w:ascii="Wingdings" w:hAnsi="Wingdings" w:hint="default"/>
       </w:rPr>
     </w:lvl>
     <w:lvl w:ilvl="3" w:tplc="04090001" w:tentative="1">
@@ -2440,7 +2484,7 @@
         <w:ind w:left="2880" w:hanging="360"/>
       </w:pPr>
       <w:rPr>
-        <w:rFonts w:hint="default" w:ascii="Symbol" w:hAnsi="Symbol"/>
+        <w:rFonts w:ascii="Symbol" w:hAnsi="Symbol" w:hint="default"/>
       </w:rPr>
     </w:lvl>
     <w:lvl w:ilvl="4" w:tplc="04090003" w:tentative="1">
@@ -2452,7 +2496,7 @@
         <w:ind w:left="3600" w:hanging="360"/>
       </w:pPr>
       <w:rPr>
-        <w:rFonts w:hint="default" w:ascii="Courier New" w:hAnsi="Courier New" w:cs="Courier New"/>
+        <w:rFonts w:ascii="Courier New" w:hAnsi="Courier New" w:cs="Courier New" w:hint="default"/>
       </w:rPr>
     </w:lvl>
     <w:lvl w:ilvl="5" w:tplc="04090005" w:tentative="1">
@@ -2464,7 +2508,7 @@
         <w:ind w:left="4320" w:hanging="360"/>
       </w:pPr>
       <w:rPr>
-        <w:rFonts w:hint="default" w:ascii="Wingdings" w:hAnsi="Wingdings"/>
+        <w:rFonts w:ascii="Wingdings" w:hAnsi="Wingdings" w:hint="default"/>
       </w:rPr>
     </w:lvl>
     <w:lvl w:ilvl="6" w:tplc="04090001" w:tentative="1">
@@ -2476,7 +2520,7 @@
         <w:ind w:left="5040" w:hanging="360"/>
       </w:pPr>
       <w:rPr>
-        <w:rFonts w:hint="default" w:ascii="Symbol" w:hAnsi="Symbol"/>
+        <w:rFonts w:ascii="Symbol" w:hAnsi="Symbol" w:hint="default"/>
       </w:rPr>
     </w:lvl>
     <w:lvl w:ilvl="7" w:tplc="04090003" w:tentative="1">
@@ -2488,7 +2532,7 @@
         <w:ind w:left="5760" w:hanging="360"/>
       </w:pPr>
       <w:rPr>
-        <w:rFonts w:hint="default" w:ascii="Courier New" w:hAnsi="Courier New" w:cs="Courier New"/>
+        <w:rFonts w:ascii="Courier New" w:hAnsi="Courier New" w:cs="Courier New" w:hint="default"/>
       </w:rPr>
     </w:lvl>
     <w:lvl w:ilvl="8" w:tplc="04090005" w:tentative="1">
@@ -2500,7 +2544,7 @@
         <w:ind w:left="6480" w:hanging="360"/>
       </w:pPr>
       <w:rPr>
-        <w:rFonts w:hint="default" w:ascii="Wingdings" w:hAnsi="Wingdings"/>
+        <w:rFonts w:ascii="Wingdings" w:hAnsi="Wingdings" w:hint="default"/>
       </w:rPr>
     </w:lvl>
   </w:abstractNum>
@@ -2517,7 +2561,7 @@
         <w:ind w:left="720" w:hanging="360"/>
       </w:pPr>
       <w:rPr>
-        <w:rFonts w:hint="default" w:ascii="Symbol" w:hAnsi="Symbol"/>
+        <w:rFonts w:ascii="Symbol" w:hAnsi="Symbol" w:hint="default"/>
       </w:rPr>
     </w:lvl>
     <w:lvl w:ilvl="1" w:tplc="04090003" w:tentative="1">
@@ -2529,7 +2573,7 @@
         <w:ind w:left="1440" w:hanging="360"/>
       </w:pPr>
       <w:rPr>
-        <w:rFonts w:hint="default" w:ascii="Courier New" w:hAnsi="Courier New" w:cs="Courier New"/>
+        <w:rFonts w:ascii="Courier New" w:hAnsi="Courier New" w:cs="Courier New" w:hint="default"/>
       </w:rPr>
     </w:lvl>
     <w:lvl w:ilvl="2" w:tplc="04090005" w:tentative="1">
@@ -2541,7 +2585,7 @@
         <w:ind w:left="2160" w:hanging="360"/>
       </w:pPr>
       <w:rPr>
-        <w:rFonts w:hint="default" w:ascii="Wingdings" w:hAnsi="Wingdings"/>
+        <w:rFonts w:ascii="Wingdings" w:hAnsi="Wingdings" w:hint="default"/>
       </w:rPr>
     </w:lvl>
     <w:lvl w:ilvl="3" w:tplc="04090001" w:tentative="1">
@@ -2553,7 +2597,7 @@
         <w:ind w:left="2880" w:hanging="360"/>
       </w:pPr>
       <w:rPr>
-        <w:rFonts w:hint="default" w:ascii="Symbol" w:hAnsi="Symbol"/>
+        <w:rFonts w:ascii="Symbol" w:hAnsi="Symbol" w:hint="default"/>
       </w:rPr>
     </w:lvl>
     <w:lvl w:ilvl="4" w:tplc="04090003" w:tentative="1">
@@ -2565,7 +2609,7 @@
         <w:ind w:left="3600" w:hanging="360"/>
       </w:pPr>
       <w:rPr>
-        <w:rFonts w:hint="default" w:ascii="Courier New" w:hAnsi="Courier New" w:cs="Courier New"/>
+        <w:rFonts w:ascii="Courier New" w:hAnsi="Courier New" w:cs="Courier New" w:hint="default"/>
       </w:rPr>
     </w:lvl>
     <w:lvl w:ilvl="5" w:tplc="04090005" w:tentative="1">
@@ -2577,7 +2621,7 @@
         <w:ind w:left="4320" w:hanging="360"/>
       </w:pPr>
       <w:rPr>
-        <w:rFonts w:hint="default" w:ascii="Wingdings" w:hAnsi="Wingdings"/>
+        <w:rFonts w:ascii="Wingdings" w:hAnsi="Wingdings" w:hint="default"/>
       </w:rPr>
     </w:lvl>
     <w:lvl w:ilvl="6" w:tplc="04090001" w:tentative="1">
@@ -2589,7 +2633,7 @@
         <w:ind w:left="5040" w:hanging="360"/>
       </w:pPr>
       <w:rPr>
-        <w:rFonts w:hint="default" w:ascii="Symbol" w:hAnsi="Symbol"/>
+        <w:rFonts w:ascii="Symbol" w:hAnsi="Symbol" w:hint="default"/>
       </w:rPr>
     </w:lvl>
     <w:lvl w:ilvl="7" w:tplc="04090003" w:tentative="1">
@@ -2601,7 +2645,7 @@
         <w:ind w:left="5760" w:hanging="360"/>
       </w:pPr>
       <w:rPr>
-        <w:rFonts w:hint="default" w:ascii="Courier New" w:hAnsi="Courier New" w:cs="Courier New"/>
+        <w:rFonts w:ascii="Courier New" w:hAnsi="Courier New" w:cs="Courier New" w:hint="default"/>
       </w:rPr>
     </w:lvl>
     <w:lvl w:ilvl="8" w:tplc="04090005" w:tentative="1">
@@ -2613,7 +2657,7 @@
         <w:ind w:left="6480" w:hanging="360"/>
       </w:pPr>
       <w:rPr>
-        <w:rFonts w:hint="default" w:ascii="Wingdings" w:hAnsi="Wingdings"/>
+        <w:rFonts w:ascii="Wingdings" w:hAnsi="Wingdings" w:hint="default"/>
       </w:rPr>
     </w:lvl>
   </w:abstractNum>
@@ -2630,7 +2674,7 @@
         <w:ind w:left="720" w:hanging="360"/>
       </w:pPr>
       <w:rPr>
-        <w:rFonts w:hint="default" w:ascii="Symbol" w:hAnsi="Symbol"/>
+        <w:rFonts w:ascii="Symbol" w:hAnsi="Symbol" w:hint="default"/>
       </w:rPr>
     </w:lvl>
     <w:lvl w:ilvl="1" w:tplc="04090003" w:tentative="1">
@@ -2642,7 +2686,7 @@
         <w:ind w:left="1440" w:hanging="360"/>
       </w:pPr>
       <w:rPr>
-        <w:rFonts w:hint="default" w:ascii="Courier New" w:hAnsi="Courier New" w:cs="Courier New"/>
+        <w:rFonts w:ascii="Courier New" w:hAnsi="Courier New" w:cs="Courier New" w:hint="default"/>
       </w:rPr>
     </w:lvl>
     <w:lvl w:ilvl="2" w:tplc="04090005" w:tentative="1">
@@ -2654,7 +2698,7 @@
         <w:ind w:left="2160" w:hanging="360"/>
       </w:pPr>
       <w:rPr>
-        <w:rFonts w:hint="default" w:ascii="Wingdings" w:hAnsi="Wingdings"/>
+        <w:rFonts w:ascii="Wingdings" w:hAnsi="Wingdings" w:hint="default"/>
       </w:rPr>
     </w:lvl>
     <w:lvl w:ilvl="3" w:tplc="04090001" w:tentative="1">
@@ -2666,7 +2710,7 @@
         <w:ind w:left="2880" w:hanging="360"/>
       </w:pPr>
       <w:rPr>
-        <w:rFonts w:hint="default" w:ascii="Symbol" w:hAnsi="Symbol"/>
+        <w:rFonts w:ascii="Symbol" w:hAnsi="Symbol" w:hint="default"/>
       </w:rPr>
     </w:lvl>
     <w:lvl w:ilvl="4" w:tplc="04090003" w:tentative="1">
@@ -2678,7 +2722,7 @@
         <w:ind w:left="3600" w:hanging="360"/>
       </w:pPr>
       <w:rPr>
-        <w:rFonts w:hint="default" w:ascii="Courier New" w:hAnsi="Courier New" w:cs="Courier New"/>
+        <w:rFonts w:ascii="Courier New" w:hAnsi="Courier New" w:cs="Courier New" w:hint="default"/>
       </w:rPr>
     </w:lvl>
     <w:lvl w:ilvl="5" w:tplc="04090005" w:tentative="1">
@@ -2690,7 +2734,7 @@
         <w:ind w:left="4320" w:hanging="360"/>
       </w:pPr>
       <w:rPr>
-        <w:rFonts w:hint="default" w:ascii="Wingdings" w:hAnsi="Wingdings"/>
+        <w:rFonts w:ascii="Wingdings" w:hAnsi="Wingdings" w:hint="default"/>
       </w:rPr>
     </w:lvl>
     <w:lvl w:ilvl="6" w:tplc="04090001" w:tentative="1">
@@ -2702,7 +2746,7 @@
         <w:ind w:left="5040" w:hanging="360"/>
       </w:pPr>
       <w:rPr>
-        <w:rFonts w:hint="default" w:ascii="Symbol" w:hAnsi="Symbol"/>
+        <w:rFonts w:ascii="Symbol" w:hAnsi="Symbol" w:hint="default"/>
       </w:rPr>
     </w:lvl>
     <w:lvl w:ilvl="7" w:tplc="04090003" w:tentative="1">
@@ -2714,7 +2758,7 @@
         <w:ind w:left="5760" w:hanging="360"/>
       </w:pPr>
       <w:rPr>
-        <w:rFonts w:hint="default" w:ascii="Courier New" w:hAnsi="Courier New" w:cs="Courier New"/>
+        <w:rFonts w:ascii="Courier New" w:hAnsi="Courier New" w:cs="Courier New" w:hint="default"/>
       </w:rPr>
     </w:lvl>
     <w:lvl w:ilvl="8" w:tplc="04090005" w:tentative="1">
@@ -2726,7 +2770,7 @@
         <w:ind w:left="6480" w:hanging="360"/>
       </w:pPr>
       <w:rPr>
-        <w:rFonts w:hint="default" w:ascii="Wingdings" w:hAnsi="Wingdings"/>
+        <w:rFonts w:ascii="Wingdings" w:hAnsi="Wingdings" w:hint="default"/>
       </w:rPr>
     </w:lvl>
   </w:abstractNum>
@@ -2856,7 +2900,7 @@
         <w:ind w:left="720" w:hanging="360"/>
       </w:pPr>
       <w:rPr>
-        <w:rFonts w:hint="default" w:ascii="Symbol" w:hAnsi="Symbol"/>
+        <w:rFonts w:ascii="Symbol" w:hAnsi="Symbol" w:hint="default"/>
         <w:lang w:val="en-US"/>
       </w:rPr>
     </w:lvl>
@@ -2869,7 +2913,7 @@
         <w:ind w:left="1440" w:hanging="360"/>
       </w:pPr>
       <w:rPr>
-        <w:rFonts w:hint="default" w:ascii="Courier New" w:hAnsi="Courier New" w:cs="Courier New"/>
+        <w:rFonts w:ascii="Courier New" w:hAnsi="Courier New" w:cs="Courier New" w:hint="default"/>
       </w:rPr>
     </w:lvl>
     <w:lvl w:ilvl="2" w:tplc="04090005" w:tentative="1">
@@ -2881,7 +2925,7 @@
         <w:ind w:left="2160" w:hanging="360"/>
       </w:pPr>
       <w:rPr>
-        <w:rFonts w:hint="default" w:ascii="Wingdings" w:hAnsi="Wingdings"/>
+        <w:rFonts w:ascii="Wingdings" w:hAnsi="Wingdings" w:hint="default"/>
       </w:rPr>
     </w:lvl>
     <w:lvl w:ilvl="3" w:tplc="04090001" w:tentative="1">
@@ -2893,7 +2937,7 @@
         <w:ind w:left="2880" w:hanging="360"/>
       </w:pPr>
       <w:rPr>
-        <w:rFonts w:hint="default" w:ascii="Symbol" w:hAnsi="Symbol"/>
+        <w:rFonts w:ascii="Symbol" w:hAnsi="Symbol" w:hint="default"/>
       </w:rPr>
     </w:lvl>
     <w:lvl w:ilvl="4" w:tplc="04090003" w:tentative="1">
@@ -2905,7 +2949,7 @@
         <w:ind w:left="3600" w:hanging="360"/>
       </w:pPr>
       <w:rPr>
-        <w:rFonts w:hint="default" w:ascii="Courier New" w:hAnsi="Courier New" w:cs="Courier New"/>
+        <w:rFonts w:ascii="Courier New" w:hAnsi="Courier New" w:cs="Courier New" w:hint="default"/>
       </w:rPr>
     </w:lvl>
     <w:lvl w:ilvl="5" w:tplc="04090005" w:tentative="1">
@@ -2917,7 +2961,7 @@
         <w:ind w:left="4320" w:hanging="360"/>
       </w:pPr>
       <w:rPr>
-        <w:rFonts w:hint="default" w:ascii="Wingdings" w:hAnsi="Wingdings"/>
+        <w:rFonts w:ascii="Wingdings" w:hAnsi="Wingdings" w:hint="default"/>
       </w:rPr>
     </w:lvl>
     <w:lvl w:ilvl="6" w:tplc="04090001" w:tentative="1">
@@ -2929,7 +2973,7 @@
         <w:ind w:left="5040" w:hanging="360"/>
       </w:pPr>
       <w:rPr>
-        <w:rFonts w:hint="default" w:ascii="Symbol" w:hAnsi="Symbol"/>
+        <w:rFonts w:ascii="Symbol" w:hAnsi="Symbol" w:hint="default"/>
       </w:rPr>
     </w:lvl>
     <w:lvl w:ilvl="7" w:tplc="04090003" w:tentative="1">
@@ -2941,7 +2985,7 @@
         <w:ind w:left="5760" w:hanging="360"/>
       </w:pPr>
       <w:rPr>
-        <w:rFonts w:hint="default" w:ascii="Courier New" w:hAnsi="Courier New" w:cs="Courier New"/>
+        <w:rFonts w:ascii="Courier New" w:hAnsi="Courier New" w:cs="Courier New" w:hint="default"/>
       </w:rPr>
     </w:lvl>
     <w:lvl w:ilvl="8" w:tplc="04090005" w:tentative="1">
@@ -2953,7 +2997,7 @@
         <w:ind w:left="6480" w:hanging="360"/>
       </w:pPr>
       <w:rPr>
-        <w:rFonts w:hint="default" w:ascii="Wingdings" w:hAnsi="Wingdings"/>
+        <w:rFonts w:ascii="Wingdings" w:hAnsi="Wingdings" w:hint="default"/>
       </w:rPr>
     </w:lvl>
   </w:abstractNum>
@@ -2970,7 +3014,7 @@
         <w:ind w:left="720" w:hanging="360"/>
       </w:pPr>
       <w:rPr>
-        <w:rFonts w:hint="default" w:ascii="Symbol" w:hAnsi="Symbol"/>
+        <w:rFonts w:ascii="Symbol" w:hAnsi="Symbol" w:hint="default"/>
       </w:rPr>
     </w:lvl>
     <w:lvl w:ilvl="1" w:tplc="04090003" w:tentative="1">
@@ -2982,7 +3026,7 @@
         <w:ind w:left="1440" w:hanging="360"/>
       </w:pPr>
       <w:rPr>
-        <w:rFonts w:hint="default" w:ascii="Courier New" w:hAnsi="Courier New" w:cs="Courier New"/>
+        <w:rFonts w:ascii="Courier New" w:hAnsi="Courier New" w:cs="Courier New" w:hint="default"/>
       </w:rPr>
     </w:lvl>
     <w:lvl w:ilvl="2" w:tplc="04090005" w:tentative="1">
@@ -2994,7 +3038,7 @@
         <w:ind w:left="2160" w:hanging="360"/>
       </w:pPr>
       <w:rPr>
-        <w:rFonts w:hint="default" w:ascii="Wingdings" w:hAnsi="Wingdings"/>
+        <w:rFonts w:ascii="Wingdings" w:hAnsi="Wingdings" w:hint="default"/>
       </w:rPr>
     </w:lvl>
     <w:lvl w:ilvl="3" w:tplc="04090001" w:tentative="1">
@@ -3006,7 +3050,7 @@
         <w:ind w:left="2880" w:hanging="360"/>
       </w:pPr>
       <w:rPr>
-        <w:rFonts w:hint="default" w:ascii="Symbol" w:hAnsi="Symbol"/>
+        <w:rFonts w:ascii="Symbol" w:hAnsi="Symbol" w:hint="default"/>
       </w:rPr>
     </w:lvl>
     <w:lvl w:ilvl="4" w:tplc="04090003" w:tentative="1">
@@ -3018,7 +3062,7 @@
         <w:ind w:left="3600" w:hanging="360"/>
       </w:pPr>
       <w:rPr>
-        <w:rFonts w:hint="default" w:ascii="Courier New" w:hAnsi="Courier New" w:cs="Courier New"/>
+        <w:rFonts w:ascii="Courier New" w:hAnsi="Courier New" w:cs="Courier New" w:hint="default"/>
       </w:rPr>
     </w:lvl>
     <w:lvl w:ilvl="5" w:tplc="04090005" w:tentative="1">
@@ -3030,7 +3074,7 @@
         <w:ind w:left="4320" w:hanging="360"/>
       </w:pPr>
       <w:rPr>
-        <w:rFonts w:hint="default" w:ascii="Wingdings" w:hAnsi="Wingdings"/>
+        <w:rFonts w:ascii="Wingdings" w:hAnsi="Wingdings" w:hint="default"/>
       </w:rPr>
     </w:lvl>
     <w:lvl w:ilvl="6" w:tplc="04090001" w:tentative="1">
@@ -3042,7 +3086,7 @@
         <w:ind w:left="5040" w:hanging="360"/>
       </w:pPr>
       <w:rPr>
-        <w:rFonts w:hint="default" w:ascii="Symbol" w:hAnsi="Symbol"/>
+        <w:rFonts w:ascii="Symbol" w:hAnsi="Symbol" w:hint="default"/>
       </w:rPr>
     </w:lvl>
     <w:lvl w:ilvl="7" w:tplc="04090003" w:tentative="1">
@@ -3054,7 +3098,7 @@
         <w:ind w:left="5760" w:hanging="360"/>
       </w:pPr>
       <w:rPr>
-        <w:rFonts w:hint="default" w:ascii="Courier New" w:hAnsi="Courier New" w:cs="Courier New"/>
+        <w:rFonts w:ascii="Courier New" w:hAnsi="Courier New" w:cs="Courier New" w:hint="default"/>
       </w:rPr>
     </w:lvl>
     <w:lvl w:ilvl="8" w:tplc="04090005" w:tentative="1">
@@ -3066,7 +3110,7 @@
         <w:ind w:left="6480" w:hanging="360"/>
       </w:pPr>
       <w:rPr>
-        <w:rFonts w:hint="default" w:ascii="Wingdings" w:hAnsi="Wingdings"/>
+        <w:rFonts w:ascii="Wingdings" w:hAnsi="Wingdings" w:hint="default"/>
       </w:rPr>
     </w:lvl>
   </w:abstractNum>
@@ -3249,7 +3293,7 @@
   <w:docDefaults>
     <w:rPrDefault>
       <w:rPr>
-        <w:rFonts w:asciiTheme="minorHAnsi" w:hAnsiTheme="minorHAnsi" w:eastAsiaTheme="minorHAnsi" w:cstheme="minorBidi"/>
+        <w:rFonts w:asciiTheme="minorHAnsi" w:eastAsiaTheme="minorHAnsi" w:hAnsiTheme="minorHAnsi" w:cstheme="minorBidi"/>
         <w:sz w:val="24"/>
         <w:szCs w:val="24"/>
         <w:lang w:val="en-US" w:eastAsia="en-US" w:bidi="ar-SA"/>
@@ -3287,7 +3331,7 @@
     <w:lsdException w:name="footer" w:semiHidden="1" w:unhideWhenUsed="1"/>
     <w:lsdException w:name="index heading" w:semiHidden="1" w:unhideWhenUsed="1"/>
     <w:lsdException w:name="caption" w:semiHidden="1" w:unhideWhenUsed="1"/>
-    <w:lsdException w:name="table of figures" w:uiPriority="99" w:semiHidden="1" w:unhideWhenUsed="1"/>
+    <w:lsdException w:name="table of figures" w:semiHidden="1" w:uiPriority="99" w:unhideWhenUsed="1"/>
     <w:lsdException w:name="envelope address" w:semiHidden="1" w:unhideWhenUsed="1"/>
     <w:lsdException w:name="envelope return" w:semiHidden="1" w:unhideWhenUsed="1"/>
     <w:lsdException w:name="footnote reference" w:semiHidden="1" w:unhideWhenUsed="1"/>
@@ -3328,21 +3372,21 @@
     <w:lsdException w:name="Body Text Indent 2" w:semiHidden="1" w:unhideWhenUsed="1"/>
     <w:lsdException w:name="Body Text Indent 3" w:semiHidden="1" w:unhideWhenUsed="1"/>
     <w:lsdException w:name="Block Text" w:semiHidden="1" w:unhideWhenUsed="1"/>
-    <w:lsdException w:name="Hyperlink" w:uiPriority="99" w:semiHidden="1" w:unhideWhenUsed="1"/>
+    <w:lsdException w:name="Hyperlink" w:semiHidden="1" w:uiPriority="99" w:unhideWhenUsed="1"/>
     <w:lsdException w:name="FollowedHyperlink" w:semiHidden="1" w:unhideWhenUsed="1"/>
     <w:lsdException w:name="Document Map" w:semiHidden="1" w:unhideWhenUsed="1"/>
     <w:lsdException w:name="Plain Text" w:semiHidden="1" w:unhideWhenUsed="1"/>
     <w:lsdException w:name="E-mail Signature" w:semiHidden="1" w:unhideWhenUsed="1"/>
     <w:lsdException w:name="HTML Top of Form" w:semiHidden="1" w:unhideWhenUsed="1"/>
     <w:lsdException w:name="HTML Bottom of Form" w:semiHidden="1" w:unhideWhenUsed="1"/>
-    <w:lsdException w:name="Normal (Web)" w:uiPriority="99" w:semiHidden="1" w:unhideWhenUsed="1"/>
+    <w:lsdException w:name="Normal (Web)" w:semiHidden="1" w:uiPriority="99" w:unhideWhenUsed="1"/>
     <w:lsdException w:name="HTML Acronym" w:semiHidden="1" w:unhideWhenUsed="1"/>
     <w:lsdException w:name="HTML Address" w:semiHidden="1" w:unhideWhenUsed="1"/>
     <w:lsdException w:name="HTML Cite" w:semiHidden="1" w:unhideWhenUsed="1"/>
-    <w:lsdException w:name="HTML Code" w:uiPriority="99" w:semiHidden="1" w:unhideWhenUsed="1"/>
+    <w:lsdException w:name="HTML Code" w:semiHidden="1" w:uiPriority="99" w:unhideWhenUsed="1"/>
     <w:lsdException w:name="HTML Definition" w:semiHidden="1" w:unhideWhenUsed="1"/>
     <w:lsdException w:name="HTML Keyboard" w:semiHidden="1" w:unhideWhenUsed="1"/>
-    <w:lsdException w:name="HTML Preformatted" w:uiPriority="99" w:semiHidden="1" w:unhideWhenUsed="1"/>
+    <w:lsdException w:name="HTML Preformatted" w:semiHidden="1" w:uiPriority="99" w:unhideWhenUsed="1"/>
     <w:lsdException w:name="HTML Sample" w:semiHidden="1" w:unhideWhenUsed="1"/>
     <w:lsdException w:name="HTML Typewriter" w:semiHidden="1" w:unhideWhenUsed="1"/>
     <w:lsdException w:name="HTML Variable" w:semiHidden="1" w:unhideWhenUsed="1"/>
@@ -3593,13 +3637,13 @@
     <w:lsdException w:name="List Table 5 Dark Accent 6" w:uiPriority="50"/>
     <w:lsdException w:name="List Table 6 Colorful Accent 6" w:uiPriority="51"/>
     <w:lsdException w:name="List Table 7 Colorful Accent 6" w:uiPriority="52"/>
-    <w:lsdException w:name="Mention" w:uiPriority="99" w:semiHidden="1" w:unhideWhenUsed="1"/>
-    <w:lsdException w:name="Smart Hyperlink" w:uiPriority="99" w:semiHidden="1" w:unhideWhenUsed="1"/>
-    <w:lsdException w:name="Hashtag" w:uiPriority="99" w:semiHidden="1" w:unhideWhenUsed="1"/>
-    <w:lsdException w:name="Unresolved Mention" w:uiPriority="99" w:semiHidden="1" w:unhideWhenUsed="1"/>
-    <w:lsdException w:name="Smart Link" w:uiPriority="99" w:semiHidden="1" w:unhideWhenUsed="1"/>
+    <w:lsdException w:name="Mention" w:semiHidden="1" w:uiPriority="99" w:unhideWhenUsed="1"/>
+    <w:lsdException w:name="Smart Hyperlink" w:semiHidden="1" w:uiPriority="99" w:unhideWhenUsed="1"/>
+    <w:lsdException w:name="Hashtag" w:semiHidden="1" w:uiPriority="99" w:unhideWhenUsed="1"/>
+    <w:lsdException w:name="Unresolved Mention" w:semiHidden="1" w:uiPriority="99" w:unhideWhenUsed="1"/>
+    <w:lsdException w:name="Smart Link" w:semiHidden="1" w:uiPriority="99" w:unhideWhenUsed="1"/>
   </w:latentStyles>
-  <w:style w:type="paragraph" w:styleId="Normal" w:default="1">
+  <w:style w:type="paragraph" w:default="1" w:styleId="Normal">
     <w:name w:val="Normal"/>
     <w:qFormat/>
     <w:rsid w:val="00A3641E"/>
@@ -3618,7 +3662,7 @@
       <w:outlineLvl w:val="0"/>
     </w:pPr>
     <w:rPr>
-      <w:rFonts w:asciiTheme="majorHAnsi" w:hAnsiTheme="majorHAnsi" w:eastAsiaTheme="majorEastAsia" w:cstheme="majorBidi"/>
+      <w:rFonts w:asciiTheme="majorHAnsi" w:eastAsiaTheme="majorEastAsia" w:hAnsiTheme="majorHAnsi" w:cstheme="majorBidi"/>
       <w:b/>
       <w:bCs/>
       <w:color w:val="4F81BD" w:themeColor="accent1"/>
@@ -3641,7 +3685,7 @@
       <w:outlineLvl w:val="1"/>
     </w:pPr>
     <w:rPr>
-      <w:rFonts w:asciiTheme="majorHAnsi" w:hAnsiTheme="majorHAnsi" w:eastAsiaTheme="majorEastAsia" w:cstheme="majorBidi"/>
+      <w:rFonts w:asciiTheme="majorHAnsi" w:eastAsiaTheme="majorEastAsia" w:hAnsiTheme="majorHAnsi" w:cstheme="majorBidi"/>
       <w:b/>
       <w:bCs/>
       <w:color w:val="4F81BD" w:themeColor="accent1"/>
@@ -3664,7 +3708,7 @@
       <w:outlineLvl w:val="2"/>
     </w:pPr>
     <w:rPr>
-      <w:rFonts w:asciiTheme="majorHAnsi" w:hAnsiTheme="majorHAnsi" w:eastAsiaTheme="majorEastAsia" w:cstheme="majorBidi"/>
+      <w:rFonts w:asciiTheme="majorHAnsi" w:eastAsiaTheme="majorEastAsia" w:hAnsiTheme="majorHAnsi" w:cstheme="majorBidi"/>
       <w:b/>
       <w:bCs/>
       <w:color w:val="4F81BD" w:themeColor="accent1"/>
@@ -3685,7 +3729,7 @@
       <w:outlineLvl w:val="3"/>
     </w:pPr>
     <w:rPr>
-      <w:rFonts w:asciiTheme="majorHAnsi" w:hAnsiTheme="majorHAnsi" w:eastAsiaTheme="majorEastAsia" w:cstheme="majorBidi"/>
+      <w:rFonts w:asciiTheme="majorHAnsi" w:eastAsiaTheme="majorEastAsia" w:hAnsiTheme="majorHAnsi" w:cstheme="majorBidi"/>
       <w:bCs/>
       <w:i/>
       <w:color w:val="4F81BD" w:themeColor="accent1"/>
@@ -3705,7 +3749,7 @@
       <w:outlineLvl w:val="4"/>
     </w:pPr>
     <w:rPr>
-      <w:rFonts w:asciiTheme="majorHAnsi" w:hAnsiTheme="majorHAnsi" w:eastAsiaTheme="majorEastAsia" w:cstheme="majorBidi"/>
+      <w:rFonts w:asciiTheme="majorHAnsi" w:eastAsiaTheme="majorEastAsia" w:hAnsiTheme="majorHAnsi" w:cstheme="majorBidi"/>
       <w:iCs/>
       <w:color w:val="4F81BD" w:themeColor="accent1"/>
     </w:rPr>
@@ -3724,7 +3768,7 @@
       <w:outlineLvl w:val="5"/>
     </w:pPr>
     <w:rPr>
-      <w:rFonts w:asciiTheme="majorHAnsi" w:hAnsiTheme="majorHAnsi" w:eastAsiaTheme="majorEastAsia" w:cstheme="majorBidi"/>
+      <w:rFonts w:asciiTheme="majorHAnsi" w:eastAsiaTheme="majorEastAsia" w:hAnsiTheme="majorHAnsi" w:cstheme="majorBidi"/>
       <w:color w:val="4F81BD" w:themeColor="accent1"/>
     </w:rPr>
   </w:style>
@@ -3742,7 +3786,7 @@
       <w:outlineLvl w:val="6"/>
     </w:pPr>
     <w:rPr>
-      <w:rFonts w:asciiTheme="majorHAnsi" w:hAnsiTheme="majorHAnsi" w:eastAsiaTheme="majorEastAsia" w:cstheme="majorBidi"/>
+      <w:rFonts w:asciiTheme="majorHAnsi" w:eastAsiaTheme="majorEastAsia" w:hAnsiTheme="majorHAnsi" w:cstheme="majorBidi"/>
       <w:color w:val="4F81BD" w:themeColor="accent1"/>
     </w:rPr>
   </w:style>
@@ -3760,7 +3804,7 @@
       <w:outlineLvl w:val="7"/>
     </w:pPr>
     <w:rPr>
-      <w:rFonts w:asciiTheme="majorHAnsi" w:hAnsiTheme="majorHAnsi" w:eastAsiaTheme="majorEastAsia" w:cstheme="majorBidi"/>
+      <w:rFonts w:asciiTheme="majorHAnsi" w:eastAsiaTheme="majorEastAsia" w:hAnsiTheme="majorHAnsi" w:cstheme="majorBidi"/>
       <w:color w:val="4F81BD" w:themeColor="accent1"/>
     </w:rPr>
   </w:style>
@@ -3778,17 +3822,17 @@
       <w:outlineLvl w:val="8"/>
     </w:pPr>
     <w:rPr>
-      <w:rFonts w:asciiTheme="majorHAnsi" w:hAnsiTheme="majorHAnsi" w:eastAsiaTheme="majorEastAsia" w:cstheme="majorBidi"/>
+      <w:rFonts w:asciiTheme="majorHAnsi" w:eastAsiaTheme="majorEastAsia" w:hAnsiTheme="majorHAnsi" w:cstheme="majorBidi"/>
       <w:color w:val="4F81BD" w:themeColor="accent1"/>
     </w:rPr>
   </w:style>
-  <w:style w:type="character" w:styleId="DefaultParagraphFont" w:default="1">
+  <w:style w:type="character" w:default="1" w:styleId="DefaultParagraphFont">
     <w:name w:val="Default Paragraph Font"/>
     <w:uiPriority w:val="1"/>
     <w:semiHidden/>
     <w:unhideWhenUsed/>
   </w:style>
-  <w:style w:type="table" w:styleId="TableNormal" w:default="1">
+  <w:style w:type="table" w:default="1" w:styleId="TableNormal">
     <w:name w:val="Normal Table"/>
     <w:uiPriority w:val="99"/>
     <w:semiHidden/>
@@ -3803,7 +3847,7 @@
       </w:tblCellMar>
     </w:tblPr>
   </w:style>
-  <w:style w:type="numbering" w:styleId="NoList" w:default="1">
+  <w:style w:type="numbering" w:default="1" w:styleId="NoList">
     <w:name w:val="No List"/>
     <w:uiPriority w:val="99"/>
     <w:semiHidden/>
@@ -3818,13 +3862,13 @@
       <w:spacing w:before="180" w:after="180"/>
     </w:pPr>
   </w:style>
-  <w:style w:type="paragraph" w:styleId="FirstParagraph" w:customStyle="1">
+  <w:style w:type="paragraph" w:customStyle="1" w:styleId="FirstParagraph">
     <w:name w:val="First Paragraph"/>
     <w:basedOn w:val="BodyText"/>
     <w:next w:val="BodyText"/>
     <w:qFormat/>
   </w:style>
-  <w:style w:type="paragraph" w:styleId="Compact" w:customStyle="1">
+  <w:style w:type="paragraph" w:customStyle="1" w:styleId="Compact">
     <w:name w:val="Compact"/>
     <w:basedOn w:val="BodyText"/>
     <w:qFormat/>
@@ -3844,7 +3888,7 @@
       <w:jc w:val="center"/>
     </w:pPr>
     <w:rPr>
-      <w:rFonts w:asciiTheme="majorHAnsi" w:hAnsiTheme="majorHAnsi" w:eastAsiaTheme="majorEastAsia" w:cstheme="majorBidi"/>
+      <w:rFonts w:asciiTheme="majorHAnsi" w:eastAsiaTheme="majorEastAsia" w:hAnsiTheme="majorHAnsi" w:cstheme="majorBidi"/>
       <w:b/>
       <w:bCs/>
       <w:color w:val="345A8A" w:themeColor="accent1" w:themeShade="B5"/>
@@ -3865,7 +3909,7 @@
       <w:szCs w:val="30"/>
     </w:rPr>
   </w:style>
-  <w:style w:type="paragraph" w:styleId="Author" w:customStyle="1">
+  <w:style w:type="paragraph" w:customStyle="1" w:styleId="Author">
     <w:name w:val="Author"/>
     <w:next w:val="BodyText"/>
     <w:qFormat/>
@@ -3885,7 +3929,7 @@
       <w:jc w:val="center"/>
     </w:pPr>
   </w:style>
-  <w:style w:type="paragraph" w:styleId="Abstract" w:customStyle="1">
+  <w:style w:type="paragraph" w:customStyle="1" w:styleId="Abstract">
     <w:name w:val="Abstract"/>
     <w:basedOn w:val="Normal"/>
     <w:next w:val="BodyText"/>
@@ -3925,7 +3969,7 @@
     <w:unhideWhenUsed/>
     <w:qFormat/>
   </w:style>
-  <w:style w:type="table" w:styleId="Table" w:customStyle="1">
+  <w:style w:type="table" w:customStyle="1" w:styleId="Table">
     <w:name w:val="Table"/>
     <w:semiHidden/>
     <w:unhideWhenUsed/>
@@ -3940,7 +3984,7 @@
       </w:tblCellMar>
     </w:tblPr>
   </w:style>
-  <w:style w:type="paragraph" w:styleId="DefinitionTerm" w:customStyle="1">
+  <w:style w:type="paragraph" w:customStyle="1" w:styleId="DefinitionTerm">
     <w:name w:val="Definition Term"/>
     <w:basedOn w:val="Normal"/>
     <w:next w:val="Definition"/>
@@ -3953,7 +3997,7 @@
       <w:b/>
     </w:rPr>
   </w:style>
-  <w:style w:type="paragraph" w:styleId="Definition" w:customStyle="1">
+  <w:style w:type="paragraph" w:customStyle="1" w:styleId="Definition">
     <w:name w:val="Definition"/>
     <w:basedOn w:val="Normal"/>
   </w:style>
@@ -3966,35 +4010,35 @@
       <w:spacing w:after="120"/>
     </w:pPr>
   </w:style>
-  <w:style w:type="paragraph" w:styleId="TableCaption" w:customStyle="1">
+  <w:style w:type="paragraph" w:customStyle="1" w:styleId="TableCaption">
     <w:name w:val="Table Caption"/>
     <w:basedOn w:val="Caption"/>
     <w:pPr>
       <w:keepNext/>
     </w:pPr>
   </w:style>
-  <w:style w:type="paragraph" w:styleId="ImageCaption" w:customStyle="1">
+  <w:style w:type="paragraph" w:customStyle="1" w:styleId="ImageCaption">
     <w:name w:val="Image Caption"/>
     <w:basedOn w:val="Caption"/>
   </w:style>
-  <w:style w:type="paragraph" w:styleId="Figure" w:customStyle="1">
+  <w:style w:type="paragraph" w:customStyle="1" w:styleId="Figure">
     <w:name w:val="Figure"/>
     <w:basedOn w:val="Normal"/>
   </w:style>
-  <w:style w:type="paragraph" w:styleId="CaptionedFigure" w:customStyle="1">
+  <w:style w:type="paragraph" w:customStyle="1" w:styleId="CaptionedFigure">
     <w:name w:val="Captioned Figure"/>
     <w:basedOn w:val="Figure"/>
     <w:pPr>
       <w:keepNext/>
     </w:pPr>
   </w:style>
-  <w:style w:type="character" w:styleId="CaptionChar" w:customStyle="1">
+  <w:style w:type="character" w:customStyle="1" w:styleId="CaptionChar">
     <w:name w:val="Caption Char"/>
     <w:basedOn w:val="DefaultParagraphFont"/>
     <w:link w:val="Caption"/>
     <w:rsid w:val="00EC3551"/>
   </w:style>
-  <w:style w:type="character" w:styleId="VerbatimChar" w:customStyle="1">
+  <w:style w:type="character" w:customStyle="1" w:styleId="VerbatimChar">
     <w:name w:val="Verbatim Char"/>
     <w:basedOn w:val="CaptionChar"/>
     <w:link w:val="SourceCode"/>
@@ -4035,7 +4079,7 @@
       <w:color w:val="365F91" w:themeColor="accent1" w:themeShade="BF"/>
     </w:rPr>
   </w:style>
-  <w:style w:type="paragraph" w:styleId="SourceCode" w:customStyle="1">
+  <w:style w:type="paragraph" w:customStyle="1" w:styleId="SourceCode">
     <w:name w:val="Source Code"/>
     <w:basedOn w:val="Normal"/>
     <w:link w:val="VerbatimChar"/>
@@ -4043,7 +4087,7 @@
       <w:wordWrap w:val="0"/>
     </w:pPr>
   </w:style>
-  <w:style w:type="character" w:styleId="KeywordTok" w:customStyle="1">
+  <w:style w:type="character" w:customStyle="1" w:styleId="KeywordTok">
     <w:name w:val="KeywordTok"/>
     <w:basedOn w:val="VerbatimChar"/>
     <w:rPr>
@@ -4053,7 +4097,7 @@
       <w:sz w:val="22"/>
     </w:rPr>
   </w:style>
-  <w:style w:type="character" w:styleId="DataTypeTok" w:customStyle="1">
+  <w:style w:type="character" w:customStyle="1" w:styleId="DataTypeTok">
     <w:name w:val="DataTypeTok"/>
     <w:basedOn w:val="VerbatimChar"/>
     <w:rPr>
@@ -4062,7 +4106,7 @@
       <w:sz w:val="22"/>
     </w:rPr>
   </w:style>
-  <w:style w:type="character" w:styleId="DecValTok" w:customStyle="1">
+  <w:style w:type="character" w:customStyle="1" w:styleId="DecValTok">
     <w:name w:val="DecValTok"/>
     <w:basedOn w:val="VerbatimChar"/>
     <w:rPr>
@@ -4071,7 +4115,7 @@
       <w:sz w:val="22"/>
     </w:rPr>
   </w:style>
-  <w:style w:type="character" w:styleId="BaseNTok" w:customStyle="1">
+  <w:style w:type="character" w:customStyle="1" w:styleId="BaseNTok">
     <w:name w:val="BaseNTok"/>
     <w:basedOn w:val="VerbatimChar"/>
     <w:rPr>
@@ -4080,7 +4124,7 @@
       <w:sz w:val="22"/>
     </w:rPr>
   </w:style>
-  <w:style w:type="character" w:styleId="FloatTok" w:customStyle="1">
+  <w:style w:type="character" w:customStyle="1" w:styleId="FloatTok">
     <w:name w:val="FloatTok"/>
     <w:basedOn w:val="VerbatimChar"/>
     <w:rPr>
@@ -4089,7 +4133,7 @@
       <w:sz w:val="22"/>
     </w:rPr>
   </w:style>
-  <w:style w:type="character" w:styleId="ConstantTok" w:customStyle="1">
+  <w:style w:type="character" w:customStyle="1" w:styleId="ConstantTok">
     <w:name w:val="ConstantTok"/>
     <w:basedOn w:val="VerbatimChar"/>
     <w:rPr>
@@ -4098,7 +4142,7 @@
       <w:sz w:val="22"/>
     </w:rPr>
   </w:style>
-  <w:style w:type="character" w:styleId="CharTok" w:customStyle="1">
+  <w:style w:type="character" w:customStyle="1" w:styleId="CharTok">
     <w:name w:val="CharTok"/>
     <w:basedOn w:val="VerbatimChar"/>
     <w:rPr>
@@ -4107,7 +4151,7 @@
       <w:sz w:val="22"/>
     </w:rPr>
   </w:style>
-  <w:style w:type="character" w:styleId="SpecialCharTok" w:customStyle="1">
+  <w:style w:type="character" w:customStyle="1" w:styleId="SpecialCharTok">
     <w:name w:val="SpecialCharTok"/>
     <w:basedOn w:val="VerbatimChar"/>
     <w:rPr>
@@ -4116,7 +4160,7 @@
       <w:sz w:val="22"/>
     </w:rPr>
   </w:style>
-  <w:style w:type="character" w:styleId="StringTok" w:customStyle="1">
+  <w:style w:type="character" w:customStyle="1" w:styleId="StringTok">
     <w:name w:val="StringTok"/>
     <w:basedOn w:val="VerbatimChar"/>
     <w:rPr>
@@ -4125,7 +4169,7 @@
       <w:sz w:val="22"/>
     </w:rPr>
   </w:style>
-  <w:style w:type="character" w:styleId="VerbatimStringTok" w:customStyle="1">
+  <w:style w:type="character" w:customStyle="1" w:styleId="VerbatimStringTok">
     <w:name w:val="VerbatimStringTok"/>
     <w:basedOn w:val="VerbatimChar"/>
     <w:rPr>
@@ -4134,7 +4178,7 @@
       <w:sz w:val="22"/>
     </w:rPr>
   </w:style>
-  <w:style w:type="character" w:styleId="SpecialStringTok" w:customStyle="1">
+  <w:style w:type="character" w:customStyle="1" w:styleId="SpecialStringTok">
     <w:name w:val="SpecialStringTok"/>
     <w:basedOn w:val="VerbatimChar"/>
     <w:rPr>
@@ -4143,7 +4187,7 @@
       <w:sz w:val="22"/>
     </w:rPr>
   </w:style>
-  <w:style w:type="character" w:styleId="ImportTok" w:customStyle="1">
+  <w:style w:type="character" w:customStyle="1" w:styleId="ImportTok">
     <w:name w:val="ImportTok"/>
     <w:basedOn w:val="VerbatimChar"/>
     <w:rPr>
@@ -4151,7 +4195,7 @@
       <w:sz w:val="22"/>
     </w:rPr>
   </w:style>
-  <w:style w:type="character" w:styleId="CommentTok" w:customStyle="1">
+  <w:style w:type="character" w:customStyle="1" w:styleId="CommentTok">
     <w:name w:val="CommentTok"/>
     <w:basedOn w:val="VerbatimChar"/>
     <w:rPr>
@@ -4161,7 +4205,7 @@
       <w:sz w:val="22"/>
     </w:rPr>
   </w:style>
-  <w:style w:type="character" w:styleId="DocumentationTok" w:customStyle="1">
+  <w:style w:type="character" w:customStyle="1" w:styleId="DocumentationTok">
     <w:name w:val="DocumentationTok"/>
     <w:basedOn w:val="VerbatimChar"/>
     <w:rPr>
@@ -4171,7 +4215,7 @@
       <w:sz w:val="22"/>
     </w:rPr>
   </w:style>
-  <w:style w:type="character" w:styleId="AnnotationTok" w:customStyle="1">
+  <w:style w:type="character" w:customStyle="1" w:styleId="AnnotationTok">
     <w:name w:val="AnnotationTok"/>
     <w:basedOn w:val="VerbatimChar"/>
     <w:rPr>
@@ -4182,7 +4226,7 @@
       <w:sz w:val="22"/>
     </w:rPr>
   </w:style>
-  <w:style w:type="character" w:styleId="CommentVarTok" w:customStyle="1">
+  <w:style w:type="character" w:customStyle="1" w:styleId="CommentVarTok">
     <w:name w:val="CommentVarTok"/>
     <w:basedOn w:val="VerbatimChar"/>
     <w:rPr>
@@ -4193,7 +4237,7 @@
       <w:sz w:val="22"/>
     </w:rPr>
   </w:style>
-  <w:style w:type="character" w:styleId="OtherTok" w:customStyle="1">
+  <w:style w:type="character" w:customStyle="1" w:styleId="OtherTok">
     <w:name w:val="OtherTok"/>
     <w:basedOn w:val="VerbatimChar"/>
     <w:rPr>
@@ -4202,7 +4246,7 @@
       <w:sz w:val="22"/>
     </w:rPr>
   </w:style>
-  <w:style w:type="character" w:styleId="FunctionTok" w:customStyle="1">
+  <w:style w:type="character" w:customStyle="1" w:styleId="FunctionTok">
     <w:name w:val="FunctionTok"/>
     <w:basedOn w:val="VerbatimChar"/>
     <w:rPr>
@@ -4211,7 +4255,7 @@
       <w:sz w:val="22"/>
     </w:rPr>
   </w:style>
-  <w:style w:type="character" w:styleId="VariableTok" w:customStyle="1">
+  <w:style w:type="character" w:customStyle="1" w:styleId="VariableTok">
     <w:name w:val="VariableTok"/>
     <w:basedOn w:val="VerbatimChar"/>
     <w:rPr>
@@ -4220,7 +4264,7 @@
       <w:sz w:val="22"/>
     </w:rPr>
   </w:style>
-  <w:style w:type="character" w:styleId="ControlFlowTok" w:customStyle="1">
+  <w:style w:type="character" w:customStyle="1" w:styleId="ControlFlowTok">
     <w:name w:val="ControlFlowTok"/>
     <w:basedOn w:val="VerbatimChar"/>
     <w:rPr>
@@ -4230,7 +4274,7 @@
       <w:sz w:val="22"/>
     </w:rPr>
   </w:style>
-  <w:style w:type="character" w:styleId="OperatorTok" w:customStyle="1">
+  <w:style w:type="character" w:customStyle="1" w:styleId="OperatorTok">
     <w:name w:val="OperatorTok"/>
     <w:basedOn w:val="VerbatimChar"/>
     <w:rPr>
@@ -4239,7 +4283,7 @@
       <w:sz w:val="22"/>
     </w:rPr>
   </w:style>
-  <w:style w:type="character" w:styleId="BuiltInTok" w:customStyle="1">
+  <w:style w:type="character" w:customStyle="1" w:styleId="BuiltInTok">
     <w:name w:val="BuiltInTok"/>
     <w:basedOn w:val="VerbatimChar"/>
     <w:rPr>
@@ -4247,7 +4291,7 @@
       <w:sz w:val="22"/>
     </w:rPr>
   </w:style>
-  <w:style w:type="character" w:styleId="ExtensionTok" w:customStyle="1">
+  <w:style w:type="character" w:customStyle="1" w:styleId="ExtensionTok">
     <w:name w:val="ExtensionTok"/>
     <w:basedOn w:val="VerbatimChar"/>
     <w:rPr>
@@ -4255,7 +4299,7 @@
       <w:sz w:val="22"/>
     </w:rPr>
   </w:style>
-  <w:style w:type="character" w:styleId="PreprocessorTok" w:customStyle="1">
+  <w:style w:type="character" w:customStyle="1" w:styleId="PreprocessorTok">
     <w:name w:val="PreprocessorTok"/>
     <w:basedOn w:val="VerbatimChar"/>
     <w:rPr>
@@ -4264,7 +4308,7 @@
       <w:sz w:val="22"/>
     </w:rPr>
   </w:style>
-  <w:style w:type="character" w:styleId="AttributeTok" w:customStyle="1">
+  <w:style w:type="character" w:customStyle="1" w:styleId="AttributeTok">
     <w:name w:val="AttributeTok"/>
     <w:basedOn w:val="VerbatimChar"/>
     <w:rPr>
@@ -4273,7 +4317,7 @@
       <w:sz w:val="22"/>
     </w:rPr>
   </w:style>
-  <w:style w:type="character" w:styleId="RegionMarkerTok" w:customStyle="1">
+  <w:style w:type="character" w:customStyle="1" w:styleId="RegionMarkerTok">
     <w:name w:val="RegionMarkerTok"/>
     <w:basedOn w:val="VerbatimChar"/>
     <w:rPr>
@@ -4281,7 +4325,7 @@
       <w:sz w:val="22"/>
     </w:rPr>
   </w:style>
-  <w:style w:type="character" w:styleId="InformationTok" w:customStyle="1">
+  <w:style w:type="character" w:customStyle="1" w:styleId="InformationTok">
     <w:name w:val="InformationTok"/>
     <w:basedOn w:val="VerbatimChar"/>
     <w:rPr>
@@ -4292,7 +4336,7 @@
       <w:sz w:val="22"/>
     </w:rPr>
   </w:style>
-  <w:style w:type="character" w:styleId="WarningTok" w:customStyle="1">
+  <w:style w:type="character" w:customStyle="1" w:styleId="WarningTok">
     <w:name w:val="WarningTok"/>
     <w:basedOn w:val="VerbatimChar"/>
     <w:rPr>
@@ -4303,7 +4347,7 @@
       <w:sz w:val="22"/>
     </w:rPr>
   </w:style>
-  <w:style w:type="character" w:styleId="AlertTok" w:customStyle="1">
+  <w:style w:type="character" w:customStyle="1" w:styleId="AlertTok">
     <w:name w:val="AlertTok"/>
     <w:basedOn w:val="VerbatimChar"/>
     <w:rPr>
@@ -4313,7 +4357,7 @@
       <w:sz w:val="22"/>
     </w:rPr>
   </w:style>
-  <w:style w:type="character" w:styleId="ErrorTok" w:customStyle="1">
+  <w:style w:type="character" w:customStyle="1" w:styleId="ErrorTok">
     <w:name w:val="ErrorTok"/>
     <w:basedOn w:val="VerbatimChar"/>
     <w:rPr>
@@ -4323,7 +4367,7 @@
       <w:sz w:val="22"/>
     </w:rPr>
   </w:style>
-  <w:style w:type="character" w:styleId="NormalTok" w:customStyle="1">
+  <w:style w:type="character" w:customStyle="1" w:styleId="NormalTok">
     <w:name w:val="NormalTok"/>
     <w:basedOn w:val="VerbatimChar"/>
     <w:rPr>
@@ -4331,14 +4375,14 @@
       <w:sz w:val="22"/>
     </w:rPr>
   </w:style>
-  <w:style w:type="character" w:styleId="Heading2Char" w:customStyle="1">
+  <w:style w:type="character" w:customStyle="1" w:styleId="Heading2Char">
     <w:name w:val="Heading 2 Char"/>
     <w:basedOn w:val="DefaultParagraphFont"/>
     <w:link w:val="Heading2"/>
     <w:uiPriority w:val="9"/>
     <w:rsid w:val="004F7245"/>
     <w:rPr>
-      <w:rFonts w:asciiTheme="majorHAnsi" w:hAnsiTheme="majorHAnsi" w:eastAsiaTheme="majorEastAsia" w:cstheme="majorBidi"/>
+      <w:rFonts w:asciiTheme="majorHAnsi" w:eastAsiaTheme="majorEastAsia" w:hAnsiTheme="majorHAnsi" w:cstheme="majorBidi"/>
       <w:b/>
       <w:bCs/>
       <w:color w:val="4F81BD" w:themeColor="accent1"/>
@@ -4357,20 +4401,20 @@
       <w:u w:val="single"/>
     </w:rPr>
   </w:style>
-  <w:style w:type="character" w:styleId="BodyTextChar" w:customStyle="1">
+  <w:style w:type="character" w:customStyle="1" w:styleId="BodyTextChar">
     <w:name w:val="Body Text Char"/>
     <w:basedOn w:val="DefaultParagraphFont"/>
     <w:link w:val="BodyText"/>
     <w:rsid w:val="00B45D17"/>
   </w:style>
-  <w:style w:type="character" w:styleId="Heading3Char" w:customStyle="1">
+  <w:style w:type="character" w:customStyle="1" w:styleId="Heading3Char">
     <w:name w:val="Heading 3 Char"/>
     <w:basedOn w:val="DefaultParagraphFont"/>
     <w:link w:val="Heading3"/>
     <w:uiPriority w:val="9"/>
     <w:rsid w:val="00F665C6"/>
     <w:rPr>
-      <w:rFonts w:asciiTheme="majorHAnsi" w:hAnsiTheme="majorHAnsi" w:eastAsiaTheme="majorEastAsia" w:cstheme="majorBidi"/>
+      <w:rFonts w:asciiTheme="majorHAnsi" w:eastAsiaTheme="majorEastAsia" w:hAnsiTheme="majorHAnsi" w:cstheme="majorBidi"/>
       <w:b/>
       <w:bCs/>
       <w:color w:val="4F81BD" w:themeColor="accent1"/>
@@ -4398,7 +4442,7 @@
       <w:szCs w:val="20"/>
     </w:rPr>
   </w:style>
-  <w:style w:type="character" w:styleId="CommentTextChar" w:customStyle="1">
+  <w:style w:type="character" w:customStyle="1" w:styleId="CommentTextChar">
     <w:name w:val="Comment Text Char"/>
     <w:basedOn w:val="DefaultParagraphFont"/>
     <w:link w:val="CommentText"/>
@@ -4421,7 +4465,7 @@
       <w:bCs/>
     </w:rPr>
   </w:style>
-  <w:style w:type="character" w:styleId="CommentSubjectChar" w:customStyle="1">
+  <w:style w:type="character" w:customStyle="1" w:styleId="CommentSubjectChar">
     <w:name w:val="Comment Subject Char"/>
     <w:basedOn w:val="CommentTextChar"/>
     <w:link w:val="CommentSubject"/>
@@ -4443,16 +4487,16 @@
     </w:pPr>
     <w:tblPr>
       <w:tblBorders>
-        <w:top w:val="single" w:color="auto" w:sz="4" w:space="0"/>
-        <w:left w:val="single" w:color="auto" w:sz="4" w:space="0"/>
-        <w:bottom w:val="single" w:color="auto" w:sz="4" w:space="0"/>
-        <w:right w:val="single" w:color="auto" w:sz="4" w:space="0"/>
-        <w:insideH w:val="single" w:color="auto" w:sz="4" w:space="0"/>
-        <w:insideV w:val="single" w:color="auto" w:sz="4" w:space="0"/>
+        <w:top w:val="single" w:sz="4" w:space="0" w:color="auto"/>
+        <w:left w:val="single" w:sz="4" w:space="0" w:color="auto"/>
+        <w:bottom w:val="single" w:sz="4" w:space="0" w:color="auto"/>
+        <w:right w:val="single" w:sz="4" w:space="0" w:color="auto"/>
+        <w:insideH w:val="single" w:sz="4" w:space="0" w:color="auto"/>
+        <w:insideV w:val="single" w:sz="4" w:space="0" w:color="auto"/>
       </w:tblBorders>
     </w:tblPr>
   </w:style>
-  <w:style w:type="character" w:styleId="FootnoteTextChar" w:customStyle="1">
+  <w:style w:type="character" w:customStyle="1" w:styleId="FootnoteTextChar">
     <w:name w:val="Footnote Text Char"/>
     <w:basedOn w:val="DefaultParagraphFont"/>
     <w:link w:val="FootnoteText"/>
@@ -4479,14 +4523,14 @@
       <w:spacing w:after="0"/>
     </w:pPr>
   </w:style>
-  <w:style w:type="character" w:styleId="Heading1Char" w:customStyle="1">
+  <w:style w:type="character" w:customStyle="1" w:styleId="Heading1Char">
     <w:name w:val="Heading 1 Char"/>
     <w:basedOn w:val="DefaultParagraphFont"/>
     <w:link w:val="Heading1"/>
     <w:uiPriority w:val="9"/>
     <w:rsid w:val="00C4091C"/>
     <w:rPr>
-      <w:rFonts w:asciiTheme="majorHAnsi" w:hAnsiTheme="majorHAnsi" w:eastAsiaTheme="majorEastAsia" w:cstheme="majorBidi"/>
+      <w:rFonts w:asciiTheme="majorHAnsi" w:eastAsiaTheme="majorEastAsia" w:hAnsiTheme="majorHAnsi" w:cstheme="majorBidi"/>
       <w:b/>
       <w:bCs/>
       <w:color w:val="4F81BD" w:themeColor="accent1"/>
@@ -4511,7 +4555,7 @@
       <w:color w:val="404040" w:themeColor="text1" w:themeTint="BF"/>
     </w:rPr>
   </w:style>
-  <w:style w:type="character" w:styleId="QuoteChar" w:customStyle="1">
+  <w:style w:type="character" w:customStyle="1" w:styleId="QuoteChar">
     <w:name w:val="Quote Char"/>
     <w:basedOn w:val="DefaultParagraphFont"/>
     <w:link w:val="Quote"/>
@@ -4551,19 +4595,19 @@
       <w:spacing w:after="0"/>
     </w:pPr>
     <w:rPr>
-      <w:rFonts w:ascii="Courier New" w:hAnsi="Courier New" w:eastAsia="Times New Roman" w:cs="Courier New"/>
+      <w:rFonts w:ascii="Courier New" w:eastAsia="Times New Roman" w:hAnsi="Courier New" w:cs="Courier New"/>
       <w:sz w:val="20"/>
       <w:szCs w:val="20"/>
     </w:rPr>
   </w:style>
-  <w:style w:type="character" w:styleId="HTMLPreformattedChar" w:customStyle="1">
+  <w:style w:type="character" w:customStyle="1" w:styleId="HTMLPreformattedChar">
     <w:name w:val="HTML Preformatted Char"/>
     <w:basedOn w:val="DefaultParagraphFont"/>
     <w:link w:val="HTMLPreformatted"/>
     <w:uiPriority w:val="99"/>
     <w:rsid w:val="00B94245"/>
     <w:rPr>
-      <w:rFonts w:ascii="Courier New" w:hAnsi="Courier New" w:eastAsia="Times New Roman" w:cs="Courier New"/>
+      <w:rFonts w:ascii="Courier New" w:eastAsia="Times New Roman" w:hAnsi="Courier New" w:cs="Courier New"/>
       <w:sz w:val="20"/>
       <w:szCs w:val="20"/>
     </w:rPr>
@@ -4575,7 +4619,7 @@
     <w:unhideWhenUsed/>
     <w:rsid w:val="00B94245"/>
     <w:rPr>
-      <w:rFonts w:ascii="Courier New" w:hAnsi="Courier New" w:eastAsia="Times New Roman" w:cs="Courier New"/>
+      <w:rFonts w:ascii="Courier New" w:eastAsia="Times New Roman" w:hAnsi="Courier New" w:cs="Courier New"/>
       <w:sz w:val="20"/>
       <w:szCs w:val="20"/>
     </w:rPr>
@@ -4592,14 +4636,14 @@
       <w:shd w:val="clear" w:color="auto" w:fill="E1DFDD"/>
     </w:rPr>
   </w:style>
-  <w:style w:type="character" w:styleId="Heading4Char" w:customStyle="1">
+  <w:style w:type="character" w:customStyle="1" w:styleId="Heading4Char">
     <w:name w:val="Heading 4 Char"/>
     <w:basedOn w:val="DefaultParagraphFont"/>
     <w:link w:val="Heading4"/>
     <w:uiPriority w:val="9"/>
     <w:rsid w:val="00CF6297"/>
     <w:rPr>
-      <w:rFonts w:asciiTheme="majorHAnsi" w:hAnsiTheme="majorHAnsi" w:eastAsiaTheme="majorEastAsia" w:cstheme="majorBidi"/>
+      <w:rFonts w:asciiTheme="majorHAnsi" w:eastAsiaTheme="majorEastAsia" w:hAnsiTheme="majorHAnsi" w:cstheme="majorBidi"/>
       <w:bCs/>
       <w:i/>
       <w:color w:val="4F81BD" w:themeColor="accent1"/>
@@ -4620,7 +4664,7 @@
       <w:szCs w:val="20"/>
     </w:rPr>
   </w:style>
-  <w:style w:type="character" w:styleId="EndnoteTextChar" w:customStyle="1">
+  <w:style w:type="character" w:customStyle="1" w:styleId="EndnoteTextChar">
     <w:name w:val="Endnote Text Char"/>
     <w:basedOn w:val="DefaultParagraphFont"/>
     <w:link w:val="EndnoteText"/>
@@ -4641,7 +4685,7 @@
       <w:vertAlign w:val="superscript"/>
     </w:rPr>
   </w:style>
-  <w:style w:type="paragraph" w:styleId="paragraph" w:customStyle="1">
+  <w:style w:type="paragraph" w:customStyle="1" w:styleId="paragraph">
     <w:name w:val="paragraph"/>
     <w:basedOn w:val="Normal"/>
     <w:rsid w:val="00744324"/>
@@ -4649,15 +4693,15 @@
       <w:spacing w:before="100" w:beforeAutospacing="1" w:after="100" w:afterAutospacing="1"/>
     </w:pPr>
     <w:rPr>
-      <w:rFonts w:ascii="Times New Roman" w:hAnsi="Times New Roman" w:eastAsia="Times New Roman" w:cs="Times New Roman"/>
-    </w:rPr>
-  </w:style>
-  <w:style w:type="character" w:styleId="normaltextrun" w:customStyle="1">
+      <w:rFonts w:ascii="Times New Roman" w:eastAsia="Times New Roman" w:hAnsi="Times New Roman" w:cs="Times New Roman"/>
+    </w:rPr>
+  </w:style>
+  <w:style w:type="character" w:customStyle="1" w:styleId="normaltextrun">
     <w:name w:val="normaltextrun"/>
     <w:basedOn w:val="DefaultParagraphFont"/>
     <w:rsid w:val="00744324"/>
   </w:style>
-  <w:style w:type="character" w:styleId="eop" w:customStyle="1">
+  <w:style w:type="character" w:customStyle="1" w:styleId="eop">
     <w:name w:val="eop"/>
     <w:basedOn w:val="DefaultParagraphFont"/>
     <w:rsid w:val="00744324"/>
@@ -4673,10 +4717,10 @@
       <w:spacing w:before="100" w:beforeAutospacing="1" w:after="100" w:afterAutospacing="1"/>
     </w:pPr>
     <w:rPr>
-      <w:rFonts w:ascii="Times New Roman" w:hAnsi="Times New Roman" w:eastAsia="Times New Roman" w:cs="Times New Roman"/>
-    </w:rPr>
-  </w:style>
-  <w:style w:type="character" w:styleId="s" w:customStyle="1">
+      <w:rFonts w:ascii="Times New Roman" w:eastAsia="Times New Roman" w:hAnsi="Times New Roman" w:cs="Times New Roman"/>
+    </w:rPr>
+  </w:style>
+  <w:style w:type="character" w:customStyle="1" w:styleId="s">
     <w:name w:val="s"/>
     <w:basedOn w:val="DefaultParagraphFont"/>
     <w:rsid w:val="00C278FA"/>

</xml_diff>

<commit_message>
Update on 27 Feb 2025 at 12:57
</commit_message>
<xml_diff>
--- a/index.docx
+++ b/index.docx
@@ -645,40 +645,6 @@
       <w:pPr>
         <w:pStyle w:val="Caption"/>
         <w:rPr>
-          <w:b/>
-          <w:bCs/>
-        </w:rPr>
-      </w:pPr>
-    </w:p>
-    <w:p>
-      <w:pPr>
-        <w:pStyle w:val="Caption"/>
-        <w:rPr>
-          <w:b w:val="1"/>
-          <w:bCs w:val="1"/>
-        </w:rPr>
-      </w:pPr>
-    </w:p>
-    <w:p>
-      <w:pPr>
-        <w:pStyle w:val="Caption"/>
-        <w:rPr>
-          <w:b w:val="1"/>
-          <w:bCs w:val="1"/>
-        </w:rPr>
-      </w:pPr>
-      <w:r>
-        <w:rPr>
-          <w:b w:val="1"/>
-          <w:bCs w:val="1"/>
-        </w:rPr>
-        <w:t>Test</w:t>
-      </w:r>
-    </w:p>
-    <w:p>
-      <w:pPr>
-        <w:pStyle w:val="Caption"/>
-        <w:rPr>
           <w:b w:val="1"/>
           <w:bCs w:val="1"/>
         </w:rPr>

</xml_diff>

<commit_message>
Update on 14 May 2025 at 09:00
</commit_message>
<xml_diff>
--- a/index.docx
+++ b/index.docx
@@ -1,6 +1,6 @@
 
 <file path=word/document.xml><?xml version="1.0" encoding="utf-8"?>
-<w:document xmlns:wpc="http://schemas.microsoft.com/office/word/2010/wordprocessingCanvas" xmlns:cx="http://schemas.microsoft.com/office/drawing/2014/chartex" xmlns:cx1="http://schemas.microsoft.com/office/drawing/2015/9/8/chartex" xmlns:cx2="http://schemas.microsoft.com/office/drawing/2015/10/21/chartex" xmlns:cx3="http://schemas.microsoft.com/office/drawing/2016/5/9/chartex" xmlns:cx4="http://schemas.microsoft.com/office/drawing/2016/5/10/chartex" xmlns:cx5="http://schemas.microsoft.com/office/drawing/2016/5/11/chartex" xmlns:cx6="http://schemas.microsoft.com/office/drawing/2016/5/12/chartex" xmlns:cx7="http://schemas.microsoft.com/office/drawing/2016/5/13/chartex" xmlns:cx8="http://schemas.microsoft.com/office/drawing/2016/5/14/chartex" xmlns:mc="http://schemas.openxmlformats.org/markup-compatibility/2006" xmlns:aink="http://schemas.microsoft.com/office/drawing/2016/ink" xmlns:am3d="http://schemas.microsoft.com/office/drawing/2017/model3d" xmlns:o="urn:schemas-microsoft-com:office:office" xmlns:oel="http://schemas.microsoft.com/office/2019/extlst" xmlns:r="http://schemas.openxmlformats.org/officeDocument/2006/relationships" xmlns:m="http://schemas.openxmlformats.org/officeDocument/2006/math" xmlns:v="urn:schemas-microsoft-com:vml" xmlns:wp14="http://schemas.microsoft.com/office/word/2010/wordprocessingDrawing" xmlns:wp="http://schemas.openxmlformats.org/drawingml/2006/wordprocessingDrawing" xmlns:w10="urn:schemas-microsoft-com:office:word" xmlns:w="http://schemas.openxmlformats.org/wordprocessingml/2006/main" xmlns:w14="http://schemas.microsoft.com/office/word/2010/wordml" xmlns:w15="http://schemas.microsoft.com/office/word/2012/wordml" xmlns:w16cex="http://schemas.microsoft.com/office/word/2018/wordml/cex" xmlns:w16cid="http://schemas.microsoft.com/office/word/2016/wordml/cid" xmlns:w16="http://schemas.microsoft.com/office/word/2018/wordml" xmlns:w16sdtdh="http://schemas.microsoft.com/office/word/2020/wordml/sdtdatahash" xmlns:w16se="http://schemas.microsoft.com/office/word/2015/wordml/symex" xmlns:wpg="http://schemas.microsoft.com/office/word/2010/wordprocessingGroup" xmlns:wpi="http://schemas.microsoft.com/office/word/2010/wordprocessingInk" xmlns:wne="http://schemas.microsoft.com/office/word/2006/wordml" xmlns:wps="http://schemas.microsoft.com/office/word/2010/wordprocessingShape" xmlns:a="http://schemas.openxmlformats.org/drawingml/2006/main" xmlns:pic="http://schemas.openxmlformats.org/drawingml/2006/picture" xmlns:a14="http://schemas.microsoft.com/office/drawing/2010/main" mc:Ignorable="w14 w15 w16se w16cid w16 w16cex w16sdtdh wp14">
+<w:document xmlns:wpc="http://schemas.microsoft.com/office/word/2010/wordprocessingCanvas" xmlns:cx="http://schemas.microsoft.com/office/drawing/2014/chartex" xmlns:cx1="http://schemas.microsoft.com/office/drawing/2015/9/8/chartex" xmlns:cx2="http://schemas.microsoft.com/office/drawing/2015/10/21/chartex" xmlns:cx3="http://schemas.microsoft.com/office/drawing/2016/5/9/chartex" xmlns:cx4="http://schemas.microsoft.com/office/drawing/2016/5/10/chartex" xmlns:cx5="http://schemas.microsoft.com/office/drawing/2016/5/11/chartex" xmlns:cx6="http://schemas.microsoft.com/office/drawing/2016/5/12/chartex" xmlns:cx7="http://schemas.microsoft.com/office/drawing/2016/5/13/chartex" xmlns:cx8="http://schemas.microsoft.com/office/drawing/2016/5/14/chartex" xmlns:mc="http://schemas.openxmlformats.org/markup-compatibility/2006" xmlns:aink="http://schemas.microsoft.com/office/drawing/2016/ink" xmlns:am3d="http://schemas.microsoft.com/office/drawing/2017/model3d" xmlns:o="urn:schemas-microsoft-com:office:office" xmlns:oel="http://schemas.microsoft.com/office/2019/extlst" xmlns:r="http://schemas.openxmlformats.org/officeDocument/2006/relationships" xmlns:m="http://schemas.openxmlformats.org/officeDocument/2006/math" xmlns:v="urn:schemas-microsoft-com:vml" xmlns:wp14="http://schemas.microsoft.com/office/word/2010/wordprocessingDrawing" xmlns:wp="http://schemas.openxmlformats.org/drawingml/2006/wordprocessingDrawing" xmlns:w10="urn:schemas-microsoft-com:office:word" xmlns:w="http://schemas.openxmlformats.org/wordprocessingml/2006/main" xmlns:w14="http://schemas.microsoft.com/office/word/2010/wordml" xmlns:w15="http://schemas.microsoft.com/office/word/2012/wordml" xmlns:w16cex="http://schemas.microsoft.com/office/word/2018/wordml/cex" xmlns:w16cid="http://schemas.microsoft.com/office/word/2016/wordml/cid" xmlns:w16="http://schemas.microsoft.com/office/word/2018/wordml" xmlns:w16du="http://schemas.microsoft.com/office/word/2023/wordml/word16du" xmlns:w16sdtdh="http://schemas.microsoft.com/office/word/2020/wordml/sdtdatahash" xmlns:w16sdtfl="http://schemas.microsoft.com/office/word/2024/wordml/sdtformatlock" xmlns:w16se="http://schemas.microsoft.com/office/word/2015/wordml/symex" xmlns:wpg="http://schemas.microsoft.com/office/word/2010/wordprocessingGroup" xmlns:wpi="http://schemas.microsoft.com/office/word/2010/wordprocessingInk" xmlns:wne="http://schemas.microsoft.com/office/word/2006/wordml" xmlns:wps="http://schemas.microsoft.com/office/word/2010/wordprocessingShape" mc:Ignorable="w14 w15 w16se w16cid w16 w16cex w16sdtdh w16sdtfl w16du wp14">
   <w:body>
     <w:p>
       <w:pPr>
@@ -91,12 +91,12 @@
       <w:tblPr>
         <w:tblW w:w="9345" w:type="dxa"/>
         <w:tblBorders>
-          <w:top w:val="single" w:color="auto" w:sz="4" w:space="0"/>
-          <w:left w:val="single" w:color="auto" w:sz="4" w:space="0"/>
-          <w:bottom w:val="single" w:color="auto" w:sz="4" w:space="0"/>
-          <w:right w:val="single" w:color="auto" w:sz="4" w:space="0"/>
-          <w:insideH w:val="single" w:color="auto" w:sz="4" w:space="0"/>
-          <w:insideV w:val="single" w:color="auto" w:sz="4" w:space="0"/>
+          <w:top w:val="single" w:sz="4" w:space="0" w:color="auto"/>
+          <w:left w:val="single" w:sz="4" w:space="0" w:color="auto"/>
+          <w:bottom w:val="single" w:sz="4" w:space="0" w:color="auto"/>
+          <w:right w:val="single" w:sz="4" w:space="0" w:color="auto"/>
+          <w:insideH w:val="single" w:sz="4" w:space="0" w:color="auto"/>
+          <w:insideV w:val="single" w:sz="4" w:space="0" w:color="auto"/>
         </w:tblBorders>
         <w:tblCellMar>
           <w:left w:w="0" w:type="dxa"/>
@@ -424,7 +424,7 @@
                 <w:szCs w:val="18"/>
               </w:rPr>
             </w:pPr>
-            <w:hyperlink w:history="1" r:id="rId10">
+            <w:hyperlink r:id="rId10" w:history="1">
               <w:r>
                 <w:rPr>
                   <w:rStyle w:val="Hyperlink"/>
@@ -432,9 +432,17 @@
                   <w:sz w:val="18"/>
                   <w:szCs w:val="18"/>
                 </w:rPr>
-                <w:t>https://copilot.microsoft.com/</w:t>
+                <w:t>https://web.archive.org/web/20250101003919/https://copilot.microsoft.com/</w:t>
               </w:r>
             </w:hyperlink>
+            <w:r>
+              <w:rPr>
+                <w:rFonts w:eastAsia="Times New Roman" w:cs="Calibri"/>
+                <w:sz w:val="18"/>
+                <w:szCs w:val="18"/>
+              </w:rPr>
+              <w:t xml:space="preserve"> </w:t>
+            </w:r>
           </w:p>
         </w:tc>
       </w:tr>
@@ -628,9 +636,11 @@
       <w:r>
         <w:t>:::{</w:t>
       </w:r>
+      <w:proofErr w:type="spellStart"/>
       <w:r>
         <w:t>tableofcontents</w:t>
       </w:r>
+      <w:proofErr w:type="spellEnd"/>
       <w:r>
         <w:t>}</w:t>
       </w:r>
@@ -645,8 +655,8 @@
       <w:pPr>
         <w:pStyle w:val="Caption"/>
         <w:rPr>
-          <w:b w:val="1"/>
-          <w:bCs w:val="1"/>
+          <w:b/>
+          <w:bCs/>
         </w:rPr>
       </w:pPr>
     </w:p>
@@ -654,76 +664,13 @@
       <w:pPr>
         <w:pStyle w:val="Caption"/>
         <w:rPr>
-          <w:b w:val="1"/>
-          <w:bCs w:val="1"/>
-        </w:rPr>
-      </w:pPr>
-    </w:p>
-    <w:p>
-      <w:pPr>
-        <w:pStyle w:val="Caption"/>
-        <w:rPr>
-          <w:b w:val="1"/>
-          <w:bCs w:val="1"/>
-        </w:rPr>
-      </w:pPr>
-    </w:p>
-    <w:p>
-      <w:pPr>
-        <w:pStyle w:val="Caption"/>
-        <w:rPr>
-          <w:b w:val="1"/>
-          <w:bCs w:val="1"/>
-        </w:rPr>
-      </w:pPr>
-    </w:p>
-    <w:p>
-      <w:pPr>
-        <w:pStyle w:val="Caption"/>
-        <w:rPr>
-          <w:b w:val="1"/>
-          <w:bCs w:val="1"/>
-        </w:rPr>
-      </w:pPr>
-    </w:p>
-    <w:p>
-      <w:pPr>
-        <w:pStyle w:val="Caption"/>
-        <w:rPr>
-          <w:b w:val="1"/>
-          <w:bCs w:val="1"/>
-        </w:rPr>
-      </w:pPr>
-    </w:p>
-    <w:p>
-      <w:pPr>
-        <w:pStyle w:val="Caption"/>
-        <w:rPr>
-          <w:b w:val="1"/>
-          <w:bCs w:val="1"/>
-        </w:rPr>
-      </w:pPr>
-    </w:p>
-    <w:p>
-      <w:pPr>
-        <w:pStyle w:val="Caption"/>
-        <w:rPr>
-          <w:b w:val="1"/>
-          <w:bCs w:val="1"/>
-        </w:rPr>
-      </w:pPr>
-    </w:p>
-    <w:p>
-      <w:pPr>
-        <w:pStyle w:val="Caption"/>
-        <w:rPr>
-          <w:b w:val="1"/>
-          <w:bCs w:val="1"/>
+          <w:b/>
+          <w:bCs/>
         </w:rPr>
       </w:pPr>
     </w:p>
     <w:sectPr>
-      <w:pgSz w:w="12240" w:h="15840" w:orient="portrait"/>
+      <w:pgSz w:w="12240" w:h="15840"/>
       <w:pgMar w:top="1440" w:right="1440" w:bottom="1440" w:left="1440" w:header="720" w:footer="720" w:gutter="0"/>
       <w:cols w:space="720"/>
     </w:sectPr>
@@ -732,7 +679,7 @@
 </file>
 
 <file path=word/endnotes.xml><?xml version="1.0" encoding="utf-8"?>
-<w:endnotes xmlns:wpc="http://schemas.microsoft.com/office/word/2010/wordprocessingCanvas" xmlns:cx="http://schemas.microsoft.com/office/drawing/2014/chartex" xmlns:cx1="http://schemas.microsoft.com/office/drawing/2015/9/8/chartex" xmlns:cx2="http://schemas.microsoft.com/office/drawing/2015/10/21/chartex" xmlns:cx3="http://schemas.microsoft.com/office/drawing/2016/5/9/chartex" xmlns:cx4="http://schemas.microsoft.com/office/drawing/2016/5/10/chartex" xmlns:cx5="http://schemas.microsoft.com/office/drawing/2016/5/11/chartex" xmlns:cx6="http://schemas.microsoft.com/office/drawing/2016/5/12/chartex" xmlns:cx7="http://schemas.microsoft.com/office/drawing/2016/5/13/chartex" xmlns:cx8="http://schemas.microsoft.com/office/drawing/2016/5/14/chartex" xmlns:mc="http://schemas.openxmlformats.org/markup-compatibility/2006" xmlns:aink="http://schemas.microsoft.com/office/drawing/2016/ink" xmlns:am3d="http://schemas.microsoft.com/office/drawing/2017/model3d" xmlns:o="urn:schemas-microsoft-com:office:office" xmlns:oel="http://schemas.microsoft.com/office/2019/extlst" xmlns:r="http://schemas.openxmlformats.org/officeDocument/2006/relationships" xmlns:m="http://schemas.openxmlformats.org/officeDocument/2006/math" xmlns:v="urn:schemas-microsoft-com:vml" xmlns:wp14="http://schemas.microsoft.com/office/word/2010/wordprocessingDrawing" xmlns:wp="http://schemas.openxmlformats.org/drawingml/2006/wordprocessingDrawing" xmlns:w10="urn:schemas-microsoft-com:office:word" xmlns:w="http://schemas.openxmlformats.org/wordprocessingml/2006/main" xmlns:w14="http://schemas.microsoft.com/office/word/2010/wordml" xmlns:w15="http://schemas.microsoft.com/office/word/2012/wordml" xmlns:w16cex="http://schemas.microsoft.com/office/word/2018/wordml/cex" xmlns:w16cid="http://schemas.microsoft.com/office/word/2016/wordml/cid" xmlns:w16="http://schemas.microsoft.com/office/word/2018/wordml" xmlns:w16sdtdh="http://schemas.microsoft.com/office/word/2020/wordml/sdtdatahash" xmlns:w16se="http://schemas.microsoft.com/office/word/2015/wordml/symex" xmlns:wpg="http://schemas.microsoft.com/office/word/2010/wordprocessingGroup" xmlns:wpi="http://schemas.microsoft.com/office/word/2010/wordprocessingInk" xmlns:wne="http://schemas.microsoft.com/office/word/2006/wordml" xmlns:wps="http://schemas.microsoft.com/office/word/2010/wordprocessingShape" mc:Ignorable="w14 w15 w16se w16cid w16 w16cex w16sdtdh wp14">
+<w:endnotes xmlns:wpc="http://schemas.microsoft.com/office/word/2010/wordprocessingCanvas" xmlns:cx="http://schemas.microsoft.com/office/drawing/2014/chartex" xmlns:cx1="http://schemas.microsoft.com/office/drawing/2015/9/8/chartex" xmlns:cx2="http://schemas.microsoft.com/office/drawing/2015/10/21/chartex" xmlns:cx3="http://schemas.microsoft.com/office/drawing/2016/5/9/chartex" xmlns:cx4="http://schemas.microsoft.com/office/drawing/2016/5/10/chartex" xmlns:cx5="http://schemas.microsoft.com/office/drawing/2016/5/11/chartex" xmlns:cx6="http://schemas.microsoft.com/office/drawing/2016/5/12/chartex" xmlns:cx7="http://schemas.microsoft.com/office/drawing/2016/5/13/chartex" xmlns:cx8="http://schemas.microsoft.com/office/drawing/2016/5/14/chartex" xmlns:mc="http://schemas.openxmlformats.org/markup-compatibility/2006" xmlns:aink="http://schemas.microsoft.com/office/drawing/2016/ink" xmlns:am3d="http://schemas.microsoft.com/office/drawing/2017/model3d" xmlns:o="urn:schemas-microsoft-com:office:office" xmlns:oel="http://schemas.microsoft.com/office/2019/extlst" xmlns:r="http://schemas.openxmlformats.org/officeDocument/2006/relationships" xmlns:m="http://schemas.openxmlformats.org/officeDocument/2006/math" xmlns:v="urn:schemas-microsoft-com:vml" xmlns:wp14="http://schemas.microsoft.com/office/word/2010/wordprocessingDrawing" xmlns:wp="http://schemas.openxmlformats.org/drawingml/2006/wordprocessingDrawing" xmlns:w10="urn:schemas-microsoft-com:office:word" xmlns:w="http://schemas.openxmlformats.org/wordprocessingml/2006/main" xmlns:w14="http://schemas.microsoft.com/office/word/2010/wordml" xmlns:w15="http://schemas.microsoft.com/office/word/2012/wordml" xmlns:w16cex="http://schemas.microsoft.com/office/word/2018/wordml/cex" xmlns:w16cid="http://schemas.microsoft.com/office/word/2016/wordml/cid" xmlns:w16="http://schemas.microsoft.com/office/word/2018/wordml" xmlns:w16du="http://schemas.microsoft.com/office/word/2023/wordml/word16du" xmlns:w16sdtdh="http://schemas.microsoft.com/office/word/2020/wordml/sdtdatahash" xmlns:w16sdtfl="http://schemas.microsoft.com/office/word/2024/wordml/sdtformatlock" xmlns:w16se="http://schemas.microsoft.com/office/word/2015/wordml/symex" xmlns:wpg="http://schemas.microsoft.com/office/word/2010/wordprocessingGroup" xmlns:wpi="http://schemas.microsoft.com/office/word/2010/wordprocessingInk" xmlns:wne="http://schemas.microsoft.com/office/word/2006/wordml" xmlns:wps="http://schemas.microsoft.com/office/word/2010/wordprocessingShape" mc:Ignorable="w14 w15 w16se w16cid w16 w16cex w16sdtdh w16sdtfl w16du wp14">
   <w:endnote w:type="separator" w:id="-1">
     <w:p>
       <w:pPr>
@@ -757,7 +704,7 @@
 </file>
 
 <file path=word/footnotes.xml><?xml version="1.0" encoding="utf-8"?>
-<w:footnotes xmlns:wpc="http://schemas.microsoft.com/office/word/2010/wordprocessingCanvas" xmlns:cx="http://schemas.microsoft.com/office/drawing/2014/chartex" xmlns:cx1="http://schemas.microsoft.com/office/drawing/2015/9/8/chartex" xmlns:cx2="http://schemas.microsoft.com/office/drawing/2015/10/21/chartex" xmlns:cx3="http://schemas.microsoft.com/office/drawing/2016/5/9/chartex" xmlns:cx4="http://schemas.microsoft.com/office/drawing/2016/5/10/chartex" xmlns:cx5="http://schemas.microsoft.com/office/drawing/2016/5/11/chartex" xmlns:cx6="http://schemas.microsoft.com/office/drawing/2016/5/12/chartex" xmlns:cx7="http://schemas.microsoft.com/office/drawing/2016/5/13/chartex" xmlns:cx8="http://schemas.microsoft.com/office/drawing/2016/5/14/chartex" xmlns:mc="http://schemas.openxmlformats.org/markup-compatibility/2006" xmlns:aink="http://schemas.microsoft.com/office/drawing/2016/ink" xmlns:am3d="http://schemas.microsoft.com/office/drawing/2017/model3d" xmlns:o="urn:schemas-microsoft-com:office:office" xmlns:oel="http://schemas.microsoft.com/office/2019/extlst" xmlns:r="http://schemas.openxmlformats.org/officeDocument/2006/relationships" xmlns:m="http://schemas.openxmlformats.org/officeDocument/2006/math" xmlns:v="urn:schemas-microsoft-com:vml" xmlns:wp14="http://schemas.microsoft.com/office/word/2010/wordprocessingDrawing" xmlns:wp="http://schemas.openxmlformats.org/drawingml/2006/wordprocessingDrawing" xmlns:w10="urn:schemas-microsoft-com:office:word" xmlns:w="http://schemas.openxmlformats.org/wordprocessingml/2006/main" xmlns:w14="http://schemas.microsoft.com/office/word/2010/wordml" xmlns:w15="http://schemas.microsoft.com/office/word/2012/wordml" xmlns:w16cex="http://schemas.microsoft.com/office/word/2018/wordml/cex" xmlns:w16cid="http://schemas.microsoft.com/office/word/2016/wordml/cid" xmlns:w16="http://schemas.microsoft.com/office/word/2018/wordml" xmlns:w16sdtdh="http://schemas.microsoft.com/office/word/2020/wordml/sdtdatahash" xmlns:w16se="http://schemas.microsoft.com/office/word/2015/wordml/symex" xmlns:wpg="http://schemas.microsoft.com/office/word/2010/wordprocessingGroup" xmlns:wpi="http://schemas.microsoft.com/office/word/2010/wordprocessingInk" xmlns:wne="http://schemas.microsoft.com/office/word/2006/wordml" xmlns:wps="http://schemas.microsoft.com/office/word/2010/wordprocessingShape" mc:Ignorable="w14 w15 w16se w16cid w16 w16cex w16sdtdh wp14">
+<w:footnotes xmlns:wpc="http://schemas.microsoft.com/office/word/2010/wordprocessingCanvas" xmlns:cx="http://schemas.microsoft.com/office/drawing/2014/chartex" xmlns:cx1="http://schemas.microsoft.com/office/drawing/2015/9/8/chartex" xmlns:cx2="http://schemas.microsoft.com/office/drawing/2015/10/21/chartex" xmlns:cx3="http://schemas.microsoft.com/office/drawing/2016/5/9/chartex" xmlns:cx4="http://schemas.microsoft.com/office/drawing/2016/5/10/chartex" xmlns:cx5="http://schemas.microsoft.com/office/drawing/2016/5/11/chartex" xmlns:cx6="http://schemas.microsoft.com/office/drawing/2016/5/12/chartex" xmlns:cx7="http://schemas.microsoft.com/office/drawing/2016/5/13/chartex" xmlns:cx8="http://schemas.microsoft.com/office/drawing/2016/5/14/chartex" xmlns:mc="http://schemas.openxmlformats.org/markup-compatibility/2006" xmlns:aink="http://schemas.microsoft.com/office/drawing/2016/ink" xmlns:am3d="http://schemas.microsoft.com/office/drawing/2017/model3d" xmlns:o="urn:schemas-microsoft-com:office:office" xmlns:oel="http://schemas.microsoft.com/office/2019/extlst" xmlns:r="http://schemas.openxmlformats.org/officeDocument/2006/relationships" xmlns:m="http://schemas.openxmlformats.org/officeDocument/2006/math" xmlns:v="urn:schemas-microsoft-com:vml" xmlns:wp14="http://schemas.microsoft.com/office/word/2010/wordprocessingDrawing" xmlns:wp="http://schemas.openxmlformats.org/drawingml/2006/wordprocessingDrawing" xmlns:w10="urn:schemas-microsoft-com:office:word" xmlns:w="http://schemas.openxmlformats.org/wordprocessingml/2006/main" xmlns:w14="http://schemas.microsoft.com/office/word/2010/wordml" xmlns:w15="http://schemas.microsoft.com/office/word/2012/wordml" xmlns:w16cex="http://schemas.microsoft.com/office/word/2018/wordml/cex" xmlns:w16cid="http://schemas.microsoft.com/office/word/2016/wordml/cid" xmlns:w16="http://schemas.microsoft.com/office/word/2018/wordml" xmlns:w16du="http://schemas.microsoft.com/office/word/2023/wordml/word16du" xmlns:w16sdtdh="http://schemas.microsoft.com/office/word/2020/wordml/sdtdatahash" xmlns:w16sdtfl="http://schemas.microsoft.com/office/word/2024/wordml/sdtformatlock" xmlns:w16se="http://schemas.microsoft.com/office/word/2015/wordml/symex" xmlns:wpg="http://schemas.microsoft.com/office/word/2010/wordprocessingGroup" xmlns:wpi="http://schemas.microsoft.com/office/word/2010/wordprocessingInk" xmlns:wne="http://schemas.microsoft.com/office/word/2006/wordml" xmlns:wps="http://schemas.microsoft.com/office/word/2010/wordprocessingShape" mc:Ignorable="w14 w15 w16se w16cid w16 w16cex w16sdtdh w16sdtfl w16du wp14">
   <w:footnote w:type="separator" w:id="-1">
     <w:p>
       <w:r>
@@ -776,7 +723,7 @@
 </file>
 
 <file path=word/numbering.xml><?xml version="1.0" encoding="utf-8"?>
-<w:numbering xmlns:wpc="http://schemas.microsoft.com/office/word/2010/wordprocessingCanvas" xmlns:cx="http://schemas.microsoft.com/office/drawing/2014/chartex" xmlns:cx1="http://schemas.microsoft.com/office/drawing/2015/9/8/chartex" xmlns:cx2="http://schemas.microsoft.com/office/drawing/2015/10/21/chartex" xmlns:cx3="http://schemas.microsoft.com/office/drawing/2016/5/9/chartex" xmlns:cx4="http://schemas.microsoft.com/office/drawing/2016/5/10/chartex" xmlns:cx5="http://schemas.microsoft.com/office/drawing/2016/5/11/chartex" xmlns:cx6="http://schemas.microsoft.com/office/drawing/2016/5/12/chartex" xmlns:cx7="http://schemas.microsoft.com/office/drawing/2016/5/13/chartex" xmlns:cx8="http://schemas.microsoft.com/office/drawing/2016/5/14/chartex" xmlns:mc="http://schemas.openxmlformats.org/markup-compatibility/2006" xmlns:aink="http://schemas.microsoft.com/office/drawing/2016/ink" xmlns:am3d="http://schemas.microsoft.com/office/drawing/2017/model3d" xmlns:o="urn:schemas-microsoft-com:office:office" xmlns:oel="http://schemas.microsoft.com/office/2019/extlst" xmlns:r="http://schemas.openxmlformats.org/officeDocument/2006/relationships" xmlns:m="http://schemas.openxmlformats.org/officeDocument/2006/math" xmlns:v="urn:schemas-microsoft-com:vml" xmlns:wp14="http://schemas.microsoft.com/office/word/2010/wordprocessingDrawing" xmlns:wp="http://schemas.openxmlformats.org/drawingml/2006/wordprocessingDrawing" xmlns:w10="urn:schemas-microsoft-com:office:word" xmlns:w="http://schemas.openxmlformats.org/wordprocessingml/2006/main" xmlns:w14="http://schemas.microsoft.com/office/word/2010/wordml" xmlns:w15="http://schemas.microsoft.com/office/word/2012/wordml" xmlns:w16cex="http://schemas.microsoft.com/office/word/2018/wordml/cex" xmlns:w16cid="http://schemas.microsoft.com/office/word/2016/wordml/cid" xmlns:w16="http://schemas.microsoft.com/office/word/2018/wordml" xmlns:w16sdtdh="http://schemas.microsoft.com/office/word/2020/wordml/sdtdatahash" xmlns:w16se="http://schemas.microsoft.com/office/word/2015/wordml/symex" xmlns:wpg="http://schemas.microsoft.com/office/word/2010/wordprocessingGroup" xmlns:wpi="http://schemas.microsoft.com/office/word/2010/wordprocessingInk" xmlns:wne="http://schemas.microsoft.com/office/word/2006/wordml" xmlns:wps="http://schemas.microsoft.com/office/word/2010/wordprocessingShape" mc:Ignorable="w14 w15 w16se w16cid w16 w16cex w16sdtdh wp14">
+<w:numbering xmlns:wpc="http://schemas.microsoft.com/office/word/2010/wordprocessingCanvas" xmlns:cx="http://schemas.microsoft.com/office/drawing/2014/chartex" xmlns:cx1="http://schemas.microsoft.com/office/drawing/2015/9/8/chartex" xmlns:cx2="http://schemas.microsoft.com/office/drawing/2015/10/21/chartex" xmlns:cx3="http://schemas.microsoft.com/office/drawing/2016/5/9/chartex" xmlns:cx4="http://schemas.microsoft.com/office/drawing/2016/5/10/chartex" xmlns:cx5="http://schemas.microsoft.com/office/drawing/2016/5/11/chartex" xmlns:cx6="http://schemas.microsoft.com/office/drawing/2016/5/12/chartex" xmlns:cx7="http://schemas.microsoft.com/office/drawing/2016/5/13/chartex" xmlns:cx8="http://schemas.microsoft.com/office/drawing/2016/5/14/chartex" xmlns:mc="http://schemas.openxmlformats.org/markup-compatibility/2006" xmlns:aink="http://schemas.microsoft.com/office/drawing/2016/ink" xmlns:am3d="http://schemas.microsoft.com/office/drawing/2017/model3d" xmlns:o="urn:schemas-microsoft-com:office:office" xmlns:oel="http://schemas.microsoft.com/office/2019/extlst" xmlns:r="http://schemas.openxmlformats.org/officeDocument/2006/relationships" xmlns:m="http://schemas.openxmlformats.org/officeDocument/2006/math" xmlns:v="urn:schemas-microsoft-com:vml" xmlns:wp14="http://schemas.microsoft.com/office/word/2010/wordprocessingDrawing" xmlns:wp="http://schemas.openxmlformats.org/drawingml/2006/wordprocessingDrawing" xmlns:w10="urn:schemas-microsoft-com:office:word" xmlns:w="http://schemas.openxmlformats.org/wordprocessingml/2006/main" xmlns:w14="http://schemas.microsoft.com/office/word/2010/wordml" xmlns:w15="http://schemas.microsoft.com/office/word/2012/wordml" xmlns:w16cex="http://schemas.microsoft.com/office/word/2018/wordml/cex" xmlns:w16cid="http://schemas.microsoft.com/office/word/2016/wordml/cid" xmlns:w16="http://schemas.microsoft.com/office/word/2018/wordml" xmlns:w16du="http://schemas.microsoft.com/office/word/2023/wordml/word16du" xmlns:w16sdtdh="http://schemas.microsoft.com/office/word/2020/wordml/sdtdatahash" xmlns:w16sdtfl="http://schemas.microsoft.com/office/word/2024/wordml/sdtformatlock" xmlns:w16se="http://schemas.microsoft.com/office/word/2015/wordml/symex" xmlns:wpg="http://schemas.microsoft.com/office/word/2010/wordprocessingGroup" xmlns:wpi="http://schemas.microsoft.com/office/word/2010/wordprocessingInk" xmlns:wne="http://schemas.microsoft.com/office/word/2006/wordml" xmlns:wps="http://schemas.microsoft.com/office/word/2010/wordprocessingShape" mc:Ignorable="w14 w15 w16se w16cid w16 w16cex w16sdtdh w16sdtfl w16du wp14">
   <w:abstractNum w:abstractNumId="0" w15:restartNumberingAfterBreak="0">
     <w:nsid w:val="EA454B4C"/>
     <w:multiLevelType w:val="multilevel"/>
@@ -965,7 +912,7 @@
         <w:ind w:left="1800" w:hanging="360"/>
       </w:pPr>
       <w:rPr>
-        <w:rFonts w:hint="default" w:ascii="Symbol" w:hAnsi="Symbol"/>
+        <w:rFonts w:ascii="Symbol" w:hAnsi="Symbol" w:hint="default"/>
       </w:rPr>
     </w:lvl>
   </w:abstractNum>
@@ -985,7 +932,7 @@
         <w:ind w:left="1440" w:hanging="360"/>
       </w:pPr>
       <w:rPr>
-        <w:rFonts w:hint="default" w:ascii="Symbol" w:hAnsi="Symbol"/>
+        <w:rFonts w:ascii="Symbol" w:hAnsi="Symbol" w:hint="default"/>
       </w:rPr>
     </w:lvl>
   </w:abstractNum>
@@ -1005,7 +952,7 @@
         <w:ind w:left="1080" w:hanging="360"/>
       </w:pPr>
       <w:rPr>
-        <w:rFonts w:hint="default" w:ascii="Symbol" w:hAnsi="Symbol"/>
+        <w:rFonts w:ascii="Symbol" w:hAnsi="Symbol" w:hint="default"/>
       </w:rPr>
     </w:lvl>
   </w:abstractNum>
@@ -1025,7 +972,7 @@
         <w:ind w:left="720" w:hanging="360"/>
       </w:pPr>
       <w:rPr>
-        <w:rFonts w:hint="default" w:ascii="Symbol" w:hAnsi="Symbol"/>
+        <w:rFonts w:ascii="Symbol" w:hAnsi="Symbol" w:hint="default"/>
       </w:rPr>
     </w:lvl>
   </w:abstractNum>
@@ -1062,7 +1009,7 @@
         <w:ind w:left="360" w:hanging="360"/>
       </w:pPr>
       <w:rPr>
-        <w:rFonts w:hint="default" w:ascii="Symbol" w:hAnsi="Symbol"/>
+        <w:rFonts w:ascii="Symbol" w:hAnsi="Symbol" w:hint="default"/>
       </w:rPr>
     </w:lvl>
   </w:abstractNum>
@@ -1078,7 +1025,7 @@
         <w:ind w:left="720" w:hanging="360"/>
       </w:pPr>
       <w:rPr>
-        <w:rFonts w:hint="default" w:ascii="Wingdings" w:hAnsi="Wingdings" w:eastAsiaTheme="minorHAnsi" w:cstheme="minorBidi"/>
+        <w:rFonts w:ascii="Wingdings" w:eastAsiaTheme="minorHAnsi" w:hAnsi="Wingdings" w:cstheme="minorBidi" w:hint="default"/>
       </w:rPr>
     </w:lvl>
     <w:lvl w:ilvl="1" w:tplc="04090003" w:tentative="1">
@@ -1090,7 +1037,7 @@
         <w:ind w:left="1440" w:hanging="360"/>
       </w:pPr>
       <w:rPr>
-        <w:rFonts w:hint="default" w:ascii="Courier New" w:hAnsi="Courier New" w:cs="Courier New"/>
+        <w:rFonts w:ascii="Courier New" w:hAnsi="Courier New" w:cs="Courier New" w:hint="default"/>
       </w:rPr>
     </w:lvl>
     <w:lvl w:ilvl="2" w:tplc="04090005" w:tentative="1">
@@ -1102,7 +1049,7 @@
         <w:ind w:left="2160" w:hanging="360"/>
       </w:pPr>
       <w:rPr>
-        <w:rFonts w:hint="default" w:ascii="Wingdings" w:hAnsi="Wingdings"/>
+        <w:rFonts w:ascii="Wingdings" w:hAnsi="Wingdings" w:hint="default"/>
       </w:rPr>
     </w:lvl>
     <w:lvl w:ilvl="3" w:tplc="04090001" w:tentative="1">
@@ -1114,7 +1061,7 @@
         <w:ind w:left="2880" w:hanging="360"/>
       </w:pPr>
       <w:rPr>
-        <w:rFonts w:hint="default" w:ascii="Symbol" w:hAnsi="Symbol"/>
+        <w:rFonts w:ascii="Symbol" w:hAnsi="Symbol" w:hint="default"/>
       </w:rPr>
     </w:lvl>
     <w:lvl w:ilvl="4" w:tplc="04090003" w:tentative="1">
@@ -1126,7 +1073,7 @@
         <w:ind w:left="3600" w:hanging="360"/>
       </w:pPr>
       <w:rPr>
-        <w:rFonts w:hint="default" w:ascii="Courier New" w:hAnsi="Courier New" w:cs="Courier New"/>
+        <w:rFonts w:ascii="Courier New" w:hAnsi="Courier New" w:cs="Courier New" w:hint="default"/>
       </w:rPr>
     </w:lvl>
     <w:lvl w:ilvl="5" w:tplc="04090005" w:tentative="1">
@@ -1138,7 +1085,7 @@
         <w:ind w:left="4320" w:hanging="360"/>
       </w:pPr>
       <w:rPr>
-        <w:rFonts w:hint="default" w:ascii="Wingdings" w:hAnsi="Wingdings"/>
+        <w:rFonts w:ascii="Wingdings" w:hAnsi="Wingdings" w:hint="default"/>
       </w:rPr>
     </w:lvl>
     <w:lvl w:ilvl="6" w:tplc="04090001" w:tentative="1">
@@ -1150,7 +1097,7 @@
         <w:ind w:left="5040" w:hanging="360"/>
       </w:pPr>
       <w:rPr>
-        <w:rFonts w:hint="default" w:ascii="Symbol" w:hAnsi="Symbol"/>
+        <w:rFonts w:ascii="Symbol" w:hAnsi="Symbol" w:hint="default"/>
       </w:rPr>
     </w:lvl>
     <w:lvl w:ilvl="7" w:tplc="04090003" w:tentative="1">
@@ -1162,7 +1109,7 @@
         <w:ind w:left="5760" w:hanging="360"/>
       </w:pPr>
       <w:rPr>
-        <w:rFonts w:hint="default" w:ascii="Courier New" w:hAnsi="Courier New" w:cs="Courier New"/>
+        <w:rFonts w:ascii="Courier New" w:hAnsi="Courier New" w:cs="Courier New" w:hint="default"/>
       </w:rPr>
     </w:lvl>
     <w:lvl w:ilvl="8" w:tplc="04090005" w:tentative="1">
@@ -1174,7 +1121,7 @@
         <w:ind w:left="6480" w:hanging="360"/>
       </w:pPr>
       <w:rPr>
-        <w:rFonts w:hint="default" w:ascii="Wingdings" w:hAnsi="Wingdings"/>
+        <w:rFonts w:ascii="Wingdings" w:hAnsi="Wingdings" w:hint="default"/>
       </w:rPr>
     </w:lvl>
   </w:abstractNum>
@@ -1191,7 +1138,7 @@
         <w:ind w:left="720" w:hanging="360"/>
       </w:pPr>
       <w:rPr>
-        <w:rFonts w:hint="default" w:ascii="Symbol" w:hAnsi="Symbol"/>
+        <w:rFonts w:ascii="Symbol" w:hAnsi="Symbol" w:hint="default"/>
       </w:rPr>
     </w:lvl>
     <w:lvl w:ilvl="1" w:tplc="04090003" w:tentative="1">
@@ -1203,7 +1150,7 @@
         <w:ind w:left="1440" w:hanging="360"/>
       </w:pPr>
       <w:rPr>
-        <w:rFonts w:hint="default" w:ascii="Courier New" w:hAnsi="Courier New" w:cs="Courier New"/>
+        <w:rFonts w:ascii="Courier New" w:hAnsi="Courier New" w:cs="Courier New" w:hint="default"/>
       </w:rPr>
     </w:lvl>
     <w:lvl w:ilvl="2" w:tplc="04090005" w:tentative="1">
@@ -1215,7 +1162,7 @@
         <w:ind w:left="2160" w:hanging="360"/>
       </w:pPr>
       <w:rPr>
-        <w:rFonts w:hint="default" w:ascii="Wingdings" w:hAnsi="Wingdings"/>
+        <w:rFonts w:ascii="Wingdings" w:hAnsi="Wingdings" w:hint="default"/>
       </w:rPr>
     </w:lvl>
     <w:lvl w:ilvl="3" w:tplc="04090001" w:tentative="1">
@@ -1227,7 +1174,7 @@
         <w:ind w:left="2880" w:hanging="360"/>
       </w:pPr>
       <w:rPr>
-        <w:rFonts w:hint="default" w:ascii="Symbol" w:hAnsi="Symbol"/>
+        <w:rFonts w:ascii="Symbol" w:hAnsi="Symbol" w:hint="default"/>
       </w:rPr>
     </w:lvl>
     <w:lvl w:ilvl="4" w:tplc="04090003" w:tentative="1">
@@ -1239,7 +1186,7 @@
         <w:ind w:left="3600" w:hanging="360"/>
       </w:pPr>
       <w:rPr>
-        <w:rFonts w:hint="default" w:ascii="Courier New" w:hAnsi="Courier New" w:cs="Courier New"/>
+        <w:rFonts w:ascii="Courier New" w:hAnsi="Courier New" w:cs="Courier New" w:hint="default"/>
       </w:rPr>
     </w:lvl>
     <w:lvl w:ilvl="5" w:tplc="04090005" w:tentative="1">
@@ -1251,7 +1198,7 @@
         <w:ind w:left="4320" w:hanging="360"/>
       </w:pPr>
       <w:rPr>
-        <w:rFonts w:hint="default" w:ascii="Wingdings" w:hAnsi="Wingdings"/>
+        <w:rFonts w:ascii="Wingdings" w:hAnsi="Wingdings" w:hint="default"/>
       </w:rPr>
     </w:lvl>
     <w:lvl w:ilvl="6" w:tplc="04090001" w:tentative="1">
@@ -1263,7 +1210,7 @@
         <w:ind w:left="5040" w:hanging="360"/>
       </w:pPr>
       <w:rPr>
-        <w:rFonts w:hint="default" w:ascii="Symbol" w:hAnsi="Symbol"/>
+        <w:rFonts w:ascii="Symbol" w:hAnsi="Symbol" w:hint="default"/>
       </w:rPr>
     </w:lvl>
     <w:lvl w:ilvl="7" w:tplc="04090003" w:tentative="1">
@@ -1275,7 +1222,7 @@
         <w:ind w:left="5760" w:hanging="360"/>
       </w:pPr>
       <w:rPr>
-        <w:rFonts w:hint="default" w:ascii="Courier New" w:hAnsi="Courier New" w:cs="Courier New"/>
+        <w:rFonts w:ascii="Courier New" w:hAnsi="Courier New" w:cs="Courier New" w:hint="default"/>
       </w:rPr>
     </w:lvl>
     <w:lvl w:ilvl="8" w:tplc="04090005" w:tentative="1">
@@ -1287,7 +1234,7 @@
         <w:ind w:left="6480" w:hanging="360"/>
       </w:pPr>
       <w:rPr>
-        <w:rFonts w:hint="default" w:ascii="Wingdings" w:hAnsi="Wingdings"/>
+        <w:rFonts w:ascii="Wingdings" w:hAnsi="Wingdings" w:hint="default"/>
       </w:rPr>
     </w:lvl>
   </w:abstractNum>
@@ -1304,7 +1251,7 @@
         <w:ind w:left="720" w:hanging="360"/>
       </w:pPr>
       <w:rPr>
-        <w:rFonts w:hint="default" w:ascii="Symbol" w:hAnsi="Symbol"/>
+        <w:rFonts w:ascii="Symbol" w:hAnsi="Symbol" w:hint="default"/>
       </w:rPr>
     </w:lvl>
     <w:lvl w:ilvl="1" w:tplc="04090003" w:tentative="1">
@@ -1316,7 +1263,7 @@
         <w:ind w:left="1440" w:hanging="360"/>
       </w:pPr>
       <w:rPr>
-        <w:rFonts w:hint="default" w:ascii="Courier New" w:hAnsi="Courier New" w:cs="Courier New"/>
+        <w:rFonts w:ascii="Courier New" w:hAnsi="Courier New" w:cs="Courier New" w:hint="default"/>
       </w:rPr>
     </w:lvl>
     <w:lvl w:ilvl="2" w:tplc="04090005" w:tentative="1">
@@ -1328,7 +1275,7 @@
         <w:ind w:left="2160" w:hanging="360"/>
       </w:pPr>
       <w:rPr>
-        <w:rFonts w:hint="default" w:ascii="Wingdings" w:hAnsi="Wingdings"/>
+        <w:rFonts w:ascii="Wingdings" w:hAnsi="Wingdings" w:hint="default"/>
       </w:rPr>
     </w:lvl>
     <w:lvl w:ilvl="3" w:tplc="04090001" w:tentative="1">
@@ -1340,7 +1287,7 @@
         <w:ind w:left="2880" w:hanging="360"/>
       </w:pPr>
       <w:rPr>
-        <w:rFonts w:hint="default" w:ascii="Symbol" w:hAnsi="Symbol"/>
+        <w:rFonts w:ascii="Symbol" w:hAnsi="Symbol" w:hint="default"/>
       </w:rPr>
     </w:lvl>
     <w:lvl w:ilvl="4" w:tplc="04090003" w:tentative="1">
@@ -1352,7 +1299,7 @@
         <w:ind w:left="3600" w:hanging="360"/>
       </w:pPr>
       <w:rPr>
-        <w:rFonts w:hint="default" w:ascii="Courier New" w:hAnsi="Courier New" w:cs="Courier New"/>
+        <w:rFonts w:ascii="Courier New" w:hAnsi="Courier New" w:cs="Courier New" w:hint="default"/>
       </w:rPr>
     </w:lvl>
     <w:lvl w:ilvl="5" w:tplc="04090005" w:tentative="1">
@@ -1364,7 +1311,7 @@
         <w:ind w:left="4320" w:hanging="360"/>
       </w:pPr>
       <w:rPr>
-        <w:rFonts w:hint="default" w:ascii="Wingdings" w:hAnsi="Wingdings"/>
+        <w:rFonts w:ascii="Wingdings" w:hAnsi="Wingdings" w:hint="default"/>
       </w:rPr>
     </w:lvl>
     <w:lvl w:ilvl="6" w:tplc="04090001" w:tentative="1">
@@ -1376,7 +1323,7 @@
         <w:ind w:left="5040" w:hanging="360"/>
       </w:pPr>
       <w:rPr>
-        <w:rFonts w:hint="default" w:ascii="Symbol" w:hAnsi="Symbol"/>
+        <w:rFonts w:ascii="Symbol" w:hAnsi="Symbol" w:hint="default"/>
       </w:rPr>
     </w:lvl>
     <w:lvl w:ilvl="7" w:tplc="04090003" w:tentative="1">
@@ -1388,7 +1335,7 @@
         <w:ind w:left="5760" w:hanging="360"/>
       </w:pPr>
       <w:rPr>
-        <w:rFonts w:hint="default" w:ascii="Courier New" w:hAnsi="Courier New" w:cs="Courier New"/>
+        <w:rFonts w:ascii="Courier New" w:hAnsi="Courier New" w:cs="Courier New" w:hint="default"/>
       </w:rPr>
     </w:lvl>
     <w:lvl w:ilvl="8" w:tplc="04090005" w:tentative="1">
@@ -1400,7 +1347,7 @@
         <w:ind w:left="6480" w:hanging="360"/>
       </w:pPr>
       <w:rPr>
-        <w:rFonts w:hint="default" w:ascii="Wingdings" w:hAnsi="Wingdings"/>
+        <w:rFonts w:ascii="Wingdings" w:hAnsi="Wingdings" w:hint="default"/>
       </w:rPr>
     </w:lvl>
   </w:abstractNum>
@@ -1417,7 +1364,7 @@
         <w:ind w:left="720" w:hanging="360"/>
       </w:pPr>
       <w:rPr>
-        <w:rFonts w:hint="default" w:ascii="Symbol" w:hAnsi="Symbol"/>
+        <w:rFonts w:ascii="Symbol" w:hAnsi="Symbol" w:hint="default"/>
       </w:rPr>
     </w:lvl>
     <w:lvl w:ilvl="1" w:tplc="04090003" w:tentative="1">
@@ -1429,7 +1376,7 @@
         <w:ind w:left="1440" w:hanging="360"/>
       </w:pPr>
       <w:rPr>
-        <w:rFonts w:hint="default" w:ascii="Courier New" w:hAnsi="Courier New" w:cs="Courier New"/>
+        <w:rFonts w:ascii="Courier New" w:hAnsi="Courier New" w:cs="Courier New" w:hint="default"/>
       </w:rPr>
     </w:lvl>
     <w:lvl w:ilvl="2" w:tplc="04090005" w:tentative="1">
@@ -1441,7 +1388,7 @@
         <w:ind w:left="2160" w:hanging="360"/>
       </w:pPr>
       <w:rPr>
-        <w:rFonts w:hint="default" w:ascii="Wingdings" w:hAnsi="Wingdings"/>
+        <w:rFonts w:ascii="Wingdings" w:hAnsi="Wingdings" w:hint="default"/>
       </w:rPr>
     </w:lvl>
     <w:lvl w:ilvl="3" w:tplc="04090001" w:tentative="1">
@@ -1453,7 +1400,7 @@
         <w:ind w:left="2880" w:hanging="360"/>
       </w:pPr>
       <w:rPr>
-        <w:rFonts w:hint="default" w:ascii="Symbol" w:hAnsi="Symbol"/>
+        <w:rFonts w:ascii="Symbol" w:hAnsi="Symbol" w:hint="default"/>
       </w:rPr>
     </w:lvl>
     <w:lvl w:ilvl="4" w:tplc="04090003" w:tentative="1">
@@ -1465,7 +1412,7 @@
         <w:ind w:left="3600" w:hanging="360"/>
       </w:pPr>
       <w:rPr>
-        <w:rFonts w:hint="default" w:ascii="Courier New" w:hAnsi="Courier New" w:cs="Courier New"/>
+        <w:rFonts w:ascii="Courier New" w:hAnsi="Courier New" w:cs="Courier New" w:hint="default"/>
       </w:rPr>
     </w:lvl>
     <w:lvl w:ilvl="5" w:tplc="04090005" w:tentative="1">
@@ -1477,7 +1424,7 @@
         <w:ind w:left="4320" w:hanging="360"/>
       </w:pPr>
       <w:rPr>
-        <w:rFonts w:hint="default" w:ascii="Wingdings" w:hAnsi="Wingdings"/>
+        <w:rFonts w:ascii="Wingdings" w:hAnsi="Wingdings" w:hint="default"/>
       </w:rPr>
     </w:lvl>
     <w:lvl w:ilvl="6" w:tplc="04090001" w:tentative="1">
@@ -1489,7 +1436,7 @@
         <w:ind w:left="5040" w:hanging="360"/>
       </w:pPr>
       <w:rPr>
-        <w:rFonts w:hint="default" w:ascii="Symbol" w:hAnsi="Symbol"/>
+        <w:rFonts w:ascii="Symbol" w:hAnsi="Symbol" w:hint="default"/>
       </w:rPr>
     </w:lvl>
     <w:lvl w:ilvl="7" w:tplc="04090003" w:tentative="1">
@@ -1501,7 +1448,7 @@
         <w:ind w:left="5760" w:hanging="360"/>
       </w:pPr>
       <w:rPr>
-        <w:rFonts w:hint="default" w:ascii="Courier New" w:hAnsi="Courier New" w:cs="Courier New"/>
+        <w:rFonts w:ascii="Courier New" w:hAnsi="Courier New" w:cs="Courier New" w:hint="default"/>
       </w:rPr>
     </w:lvl>
     <w:lvl w:ilvl="8" w:tplc="04090005" w:tentative="1">
@@ -1513,7 +1460,7 @@
         <w:ind w:left="6480" w:hanging="360"/>
       </w:pPr>
       <w:rPr>
-        <w:rFonts w:hint="default" w:ascii="Wingdings" w:hAnsi="Wingdings"/>
+        <w:rFonts w:ascii="Wingdings" w:hAnsi="Wingdings" w:hint="default"/>
       </w:rPr>
     </w:lvl>
   </w:abstractNum>
@@ -1530,7 +1477,7 @@
         <w:ind w:left="720" w:hanging="360"/>
       </w:pPr>
       <w:rPr>
-        <w:rFonts w:hint="default" w:ascii="Symbol" w:hAnsi="Symbol"/>
+        <w:rFonts w:ascii="Symbol" w:hAnsi="Symbol" w:hint="default"/>
       </w:rPr>
     </w:lvl>
     <w:lvl w:ilvl="1" w:tplc="04090003" w:tentative="1">
@@ -1542,7 +1489,7 @@
         <w:ind w:left="1440" w:hanging="360"/>
       </w:pPr>
       <w:rPr>
-        <w:rFonts w:hint="default" w:ascii="Courier New" w:hAnsi="Courier New" w:cs="Courier New"/>
+        <w:rFonts w:ascii="Courier New" w:hAnsi="Courier New" w:cs="Courier New" w:hint="default"/>
       </w:rPr>
     </w:lvl>
     <w:lvl w:ilvl="2" w:tplc="04090005" w:tentative="1">
@@ -1554,7 +1501,7 @@
         <w:ind w:left="2160" w:hanging="360"/>
       </w:pPr>
       <w:rPr>
-        <w:rFonts w:hint="default" w:ascii="Wingdings" w:hAnsi="Wingdings"/>
+        <w:rFonts w:ascii="Wingdings" w:hAnsi="Wingdings" w:hint="default"/>
       </w:rPr>
     </w:lvl>
     <w:lvl w:ilvl="3" w:tplc="04090001" w:tentative="1">
@@ -1566,7 +1513,7 @@
         <w:ind w:left="2880" w:hanging="360"/>
       </w:pPr>
       <w:rPr>
-        <w:rFonts w:hint="default" w:ascii="Symbol" w:hAnsi="Symbol"/>
+        <w:rFonts w:ascii="Symbol" w:hAnsi="Symbol" w:hint="default"/>
       </w:rPr>
     </w:lvl>
     <w:lvl w:ilvl="4" w:tplc="04090003" w:tentative="1">
@@ -1578,7 +1525,7 @@
         <w:ind w:left="3600" w:hanging="360"/>
       </w:pPr>
       <w:rPr>
-        <w:rFonts w:hint="default" w:ascii="Courier New" w:hAnsi="Courier New" w:cs="Courier New"/>
+        <w:rFonts w:ascii="Courier New" w:hAnsi="Courier New" w:cs="Courier New" w:hint="default"/>
       </w:rPr>
     </w:lvl>
     <w:lvl w:ilvl="5" w:tplc="04090005" w:tentative="1">
@@ -1590,7 +1537,7 @@
         <w:ind w:left="4320" w:hanging="360"/>
       </w:pPr>
       <w:rPr>
-        <w:rFonts w:hint="default" w:ascii="Wingdings" w:hAnsi="Wingdings"/>
+        <w:rFonts w:ascii="Wingdings" w:hAnsi="Wingdings" w:hint="default"/>
       </w:rPr>
     </w:lvl>
     <w:lvl w:ilvl="6" w:tplc="04090001" w:tentative="1">
@@ -1602,7 +1549,7 @@
         <w:ind w:left="5040" w:hanging="360"/>
       </w:pPr>
       <w:rPr>
-        <w:rFonts w:hint="default" w:ascii="Symbol" w:hAnsi="Symbol"/>
+        <w:rFonts w:ascii="Symbol" w:hAnsi="Symbol" w:hint="default"/>
       </w:rPr>
     </w:lvl>
     <w:lvl w:ilvl="7" w:tplc="04090003" w:tentative="1">
@@ -1614,7 +1561,7 @@
         <w:ind w:left="5760" w:hanging="360"/>
       </w:pPr>
       <w:rPr>
-        <w:rFonts w:hint="default" w:ascii="Courier New" w:hAnsi="Courier New" w:cs="Courier New"/>
+        <w:rFonts w:ascii="Courier New" w:hAnsi="Courier New" w:cs="Courier New" w:hint="default"/>
       </w:rPr>
     </w:lvl>
     <w:lvl w:ilvl="8" w:tplc="04090005" w:tentative="1">
@@ -1626,7 +1573,7 @@
         <w:ind w:left="6480" w:hanging="360"/>
       </w:pPr>
       <w:rPr>
-        <w:rFonts w:hint="default" w:ascii="Wingdings" w:hAnsi="Wingdings"/>
+        <w:rFonts w:ascii="Wingdings" w:hAnsi="Wingdings" w:hint="default"/>
       </w:rPr>
     </w:lvl>
   </w:abstractNum>
@@ -1747,7 +1694,7 @@
         <w:ind w:left="720" w:hanging="360"/>
       </w:pPr>
       <w:rPr>
-        <w:rFonts w:hint="default" w:ascii="Symbol" w:hAnsi="Symbol"/>
+        <w:rFonts w:ascii="Symbol" w:hAnsi="Symbol" w:hint="default"/>
       </w:rPr>
     </w:lvl>
     <w:lvl w:ilvl="1" w:tplc="04090003" w:tentative="1">
@@ -1759,7 +1706,7 @@
         <w:ind w:left="1440" w:hanging="360"/>
       </w:pPr>
       <w:rPr>
-        <w:rFonts w:hint="default" w:ascii="Courier New" w:hAnsi="Courier New" w:cs="Courier New"/>
+        <w:rFonts w:ascii="Courier New" w:hAnsi="Courier New" w:cs="Courier New" w:hint="default"/>
       </w:rPr>
     </w:lvl>
     <w:lvl w:ilvl="2" w:tplc="04090005" w:tentative="1">
@@ -1771,7 +1718,7 @@
         <w:ind w:left="2160" w:hanging="360"/>
       </w:pPr>
       <w:rPr>
-        <w:rFonts w:hint="default" w:ascii="Wingdings" w:hAnsi="Wingdings"/>
+        <w:rFonts w:ascii="Wingdings" w:hAnsi="Wingdings" w:hint="default"/>
       </w:rPr>
     </w:lvl>
     <w:lvl w:ilvl="3" w:tplc="04090001" w:tentative="1">
@@ -1783,7 +1730,7 @@
         <w:ind w:left="2880" w:hanging="360"/>
       </w:pPr>
       <w:rPr>
-        <w:rFonts w:hint="default" w:ascii="Symbol" w:hAnsi="Symbol"/>
+        <w:rFonts w:ascii="Symbol" w:hAnsi="Symbol" w:hint="default"/>
       </w:rPr>
     </w:lvl>
     <w:lvl w:ilvl="4" w:tplc="04090003" w:tentative="1">
@@ -1795,7 +1742,7 @@
         <w:ind w:left="3600" w:hanging="360"/>
       </w:pPr>
       <w:rPr>
-        <w:rFonts w:hint="default" w:ascii="Courier New" w:hAnsi="Courier New" w:cs="Courier New"/>
+        <w:rFonts w:ascii="Courier New" w:hAnsi="Courier New" w:cs="Courier New" w:hint="default"/>
       </w:rPr>
     </w:lvl>
     <w:lvl w:ilvl="5" w:tplc="04090005" w:tentative="1">
@@ -1807,7 +1754,7 @@
         <w:ind w:left="4320" w:hanging="360"/>
       </w:pPr>
       <w:rPr>
-        <w:rFonts w:hint="default" w:ascii="Wingdings" w:hAnsi="Wingdings"/>
+        <w:rFonts w:ascii="Wingdings" w:hAnsi="Wingdings" w:hint="default"/>
       </w:rPr>
     </w:lvl>
     <w:lvl w:ilvl="6" w:tplc="04090001" w:tentative="1">
@@ -1819,7 +1766,7 @@
         <w:ind w:left="5040" w:hanging="360"/>
       </w:pPr>
       <w:rPr>
-        <w:rFonts w:hint="default" w:ascii="Symbol" w:hAnsi="Symbol"/>
+        <w:rFonts w:ascii="Symbol" w:hAnsi="Symbol" w:hint="default"/>
       </w:rPr>
     </w:lvl>
     <w:lvl w:ilvl="7" w:tplc="04090003" w:tentative="1">
@@ -1831,7 +1778,7 @@
         <w:ind w:left="5760" w:hanging="360"/>
       </w:pPr>
       <w:rPr>
-        <w:rFonts w:hint="default" w:ascii="Courier New" w:hAnsi="Courier New" w:cs="Courier New"/>
+        <w:rFonts w:ascii="Courier New" w:hAnsi="Courier New" w:cs="Courier New" w:hint="default"/>
       </w:rPr>
     </w:lvl>
     <w:lvl w:ilvl="8" w:tplc="04090005" w:tentative="1">
@@ -1843,7 +1790,7 @@
         <w:ind w:left="6480" w:hanging="360"/>
       </w:pPr>
       <w:rPr>
-        <w:rFonts w:hint="default" w:ascii="Wingdings" w:hAnsi="Wingdings"/>
+        <w:rFonts w:ascii="Wingdings" w:hAnsi="Wingdings" w:hint="default"/>
       </w:rPr>
     </w:lvl>
   </w:abstractNum>
@@ -1860,7 +1807,7 @@
         <w:ind w:left="720" w:hanging="360"/>
       </w:pPr>
       <w:rPr>
-        <w:rFonts w:hint="default" w:ascii="Symbol" w:hAnsi="Symbol"/>
+        <w:rFonts w:ascii="Symbol" w:hAnsi="Symbol" w:hint="default"/>
       </w:rPr>
     </w:lvl>
     <w:lvl w:ilvl="1" w:tplc="04090003" w:tentative="1">
@@ -1872,7 +1819,7 @@
         <w:ind w:left="1440" w:hanging="360"/>
       </w:pPr>
       <w:rPr>
-        <w:rFonts w:hint="default" w:ascii="Courier New" w:hAnsi="Courier New" w:cs="Courier New"/>
+        <w:rFonts w:ascii="Courier New" w:hAnsi="Courier New" w:cs="Courier New" w:hint="default"/>
       </w:rPr>
     </w:lvl>
     <w:lvl w:ilvl="2" w:tplc="04090005" w:tentative="1">
@@ -1884,7 +1831,7 @@
         <w:ind w:left="2160" w:hanging="360"/>
       </w:pPr>
       <w:rPr>
-        <w:rFonts w:hint="default" w:ascii="Wingdings" w:hAnsi="Wingdings"/>
+        <w:rFonts w:ascii="Wingdings" w:hAnsi="Wingdings" w:hint="default"/>
       </w:rPr>
     </w:lvl>
     <w:lvl w:ilvl="3" w:tplc="04090001" w:tentative="1">
@@ -1896,7 +1843,7 @@
         <w:ind w:left="2880" w:hanging="360"/>
       </w:pPr>
       <w:rPr>
-        <w:rFonts w:hint="default" w:ascii="Symbol" w:hAnsi="Symbol"/>
+        <w:rFonts w:ascii="Symbol" w:hAnsi="Symbol" w:hint="default"/>
       </w:rPr>
     </w:lvl>
     <w:lvl w:ilvl="4" w:tplc="04090003" w:tentative="1">
@@ -1908,7 +1855,7 @@
         <w:ind w:left="3600" w:hanging="360"/>
       </w:pPr>
       <w:rPr>
-        <w:rFonts w:hint="default" w:ascii="Courier New" w:hAnsi="Courier New" w:cs="Courier New"/>
+        <w:rFonts w:ascii="Courier New" w:hAnsi="Courier New" w:cs="Courier New" w:hint="default"/>
       </w:rPr>
     </w:lvl>
     <w:lvl w:ilvl="5" w:tplc="04090005" w:tentative="1">
@@ -1920,7 +1867,7 @@
         <w:ind w:left="4320" w:hanging="360"/>
       </w:pPr>
       <w:rPr>
-        <w:rFonts w:hint="default" w:ascii="Wingdings" w:hAnsi="Wingdings"/>
+        <w:rFonts w:ascii="Wingdings" w:hAnsi="Wingdings" w:hint="default"/>
       </w:rPr>
     </w:lvl>
     <w:lvl w:ilvl="6" w:tplc="04090001" w:tentative="1">
@@ -1932,7 +1879,7 @@
         <w:ind w:left="5040" w:hanging="360"/>
       </w:pPr>
       <w:rPr>
-        <w:rFonts w:hint="default" w:ascii="Symbol" w:hAnsi="Symbol"/>
+        <w:rFonts w:ascii="Symbol" w:hAnsi="Symbol" w:hint="default"/>
       </w:rPr>
     </w:lvl>
     <w:lvl w:ilvl="7" w:tplc="04090003" w:tentative="1">
@@ -1944,7 +1891,7 @@
         <w:ind w:left="5760" w:hanging="360"/>
       </w:pPr>
       <w:rPr>
-        <w:rFonts w:hint="default" w:ascii="Courier New" w:hAnsi="Courier New" w:cs="Courier New"/>
+        <w:rFonts w:ascii="Courier New" w:hAnsi="Courier New" w:cs="Courier New" w:hint="default"/>
       </w:rPr>
     </w:lvl>
     <w:lvl w:ilvl="8" w:tplc="04090005" w:tentative="1">
@@ -1956,7 +1903,7 @@
         <w:ind w:left="6480" w:hanging="360"/>
       </w:pPr>
       <w:rPr>
-        <w:rFonts w:hint="default" w:ascii="Wingdings" w:hAnsi="Wingdings"/>
+        <w:rFonts w:ascii="Wingdings" w:hAnsi="Wingdings" w:hint="default"/>
       </w:rPr>
     </w:lvl>
   </w:abstractNum>
@@ -1973,7 +1920,7 @@
         <w:ind w:left="720" w:hanging="360"/>
       </w:pPr>
       <w:rPr>
-        <w:rFonts w:hint="default" w:ascii="Symbol" w:hAnsi="Symbol"/>
+        <w:rFonts w:ascii="Symbol" w:hAnsi="Symbol" w:hint="default"/>
       </w:rPr>
     </w:lvl>
     <w:lvl w:ilvl="1" w:tplc="04090003" w:tentative="1">
@@ -1985,7 +1932,7 @@
         <w:ind w:left="1440" w:hanging="360"/>
       </w:pPr>
       <w:rPr>
-        <w:rFonts w:hint="default" w:ascii="Courier New" w:hAnsi="Courier New" w:cs="Courier New"/>
+        <w:rFonts w:ascii="Courier New" w:hAnsi="Courier New" w:cs="Courier New" w:hint="default"/>
       </w:rPr>
     </w:lvl>
     <w:lvl w:ilvl="2" w:tplc="04090005" w:tentative="1">
@@ -1997,7 +1944,7 @@
         <w:ind w:left="2160" w:hanging="360"/>
       </w:pPr>
       <w:rPr>
-        <w:rFonts w:hint="default" w:ascii="Wingdings" w:hAnsi="Wingdings"/>
+        <w:rFonts w:ascii="Wingdings" w:hAnsi="Wingdings" w:hint="default"/>
       </w:rPr>
     </w:lvl>
     <w:lvl w:ilvl="3" w:tplc="04090001" w:tentative="1">
@@ -2009,7 +1956,7 @@
         <w:ind w:left="2880" w:hanging="360"/>
       </w:pPr>
       <w:rPr>
-        <w:rFonts w:hint="default" w:ascii="Symbol" w:hAnsi="Symbol"/>
+        <w:rFonts w:ascii="Symbol" w:hAnsi="Symbol" w:hint="default"/>
       </w:rPr>
     </w:lvl>
     <w:lvl w:ilvl="4" w:tplc="04090003" w:tentative="1">
@@ -2021,7 +1968,7 @@
         <w:ind w:left="3600" w:hanging="360"/>
       </w:pPr>
       <w:rPr>
-        <w:rFonts w:hint="default" w:ascii="Courier New" w:hAnsi="Courier New" w:cs="Courier New"/>
+        <w:rFonts w:ascii="Courier New" w:hAnsi="Courier New" w:cs="Courier New" w:hint="default"/>
       </w:rPr>
     </w:lvl>
     <w:lvl w:ilvl="5" w:tplc="04090005" w:tentative="1">
@@ -2033,7 +1980,7 @@
         <w:ind w:left="4320" w:hanging="360"/>
       </w:pPr>
       <w:rPr>
-        <w:rFonts w:hint="default" w:ascii="Wingdings" w:hAnsi="Wingdings"/>
+        <w:rFonts w:ascii="Wingdings" w:hAnsi="Wingdings" w:hint="default"/>
       </w:rPr>
     </w:lvl>
     <w:lvl w:ilvl="6" w:tplc="04090001" w:tentative="1">
@@ -2045,7 +1992,7 @@
         <w:ind w:left="5040" w:hanging="360"/>
       </w:pPr>
       <w:rPr>
-        <w:rFonts w:hint="default" w:ascii="Symbol" w:hAnsi="Symbol"/>
+        <w:rFonts w:ascii="Symbol" w:hAnsi="Symbol" w:hint="default"/>
       </w:rPr>
     </w:lvl>
     <w:lvl w:ilvl="7" w:tplc="04090003" w:tentative="1">
@@ -2057,7 +2004,7 @@
         <w:ind w:left="5760" w:hanging="360"/>
       </w:pPr>
       <w:rPr>
-        <w:rFonts w:hint="default" w:ascii="Courier New" w:hAnsi="Courier New" w:cs="Courier New"/>
+        <w:rFonts w:ascii="Courier New" w:hAnsi="Courier New" w:cs="Courier New" w:hint="default"/>
       </w:rPr>
     </w:lvl>
     <w:lvl w:ilvl="8" w:tplc="04090005" w:tentative="1">
@@ -2069,7 +2016,7 @@
         <w:ind w:left="6480" w:hanging="360"/>
       </w:pPr>
       <w:rPr>
-        <w:rFonts w:hint="default" w:ascii="Wingdings" w:hAnsi="Wingdings"/>
+        <w:rFonts w:ascii="Wingdings" w:hAnsi="Wingdings" w:hint="default"/>
       </w:rPr>
     </w:lvl>
   </w:abstractNum>
@@ -2172,7 +2119,7 @@
         <w:ind w:left="720" w:hanging="360"/>
       </w:pPr>
       <w:rPr>
-        <w:rFonts w:hint="default" w:ascii="Symbol" w:hAnsi="Symbol"/>
+        <w:rFonts w:ascii="Symbol" w:hAnsi="Symbol" w:hint="default"/>
       </w:rPr>
     </w:lvl>
     <w:lvl w:ilvl="1" w:tplc="04090003" w:tentative="1">
@@ -2184,7 +2131,7 @@
         <w:ind w:left="1440" w:hanging="360"/>
       </w:pPr>
       <w:rPr>
-        <w:rFonts w:hint="default" w:ascii="Courier New" w:hAnsi="Courier New" w:cs="Courier New"/>
+        <w:rFonts w:ascii="Courier New" w:hAnsi="Courier New" w:cs="Courier New" w:hint="default"/>
       </w:rPr>
     </w:lvl>
     <w:lvl w:ilvl="2" w:tplc="04090005" w:tentative="1">
@@ -2196,7 +2143,7 @@
         <w:ind w:left="2160" w:hanging="360"/>
       </w:pPr>
       <w:rPr>
-        <w:rFonts w:hint="default" w:ascii="Wingdings" w:hAnsi="Wingdings"/>
+        <w:rFonts w:ascii="Wingdings" w:hAnsi="Wingdings" w:hint="default"/>
       </w:rPr>
     </w:lvl>
     <w:lvl w:ilvl="3" w:tplc="04090001" w:tentative="1">
@@ -2208,7 +2155,7 @@
         <w:ind w:left="2880" w:hanging="360"/>
       </w:pPr>
       <w:rPr>
-        <w:rFonts w:hint="default" w:ascii="Symbol" w:hAnsi="Symbol"/>
+        <w:rFonts w:ascii="Symbol" w:hAnsi="Symbol" w:hint="default"/>
       </w:rPr>
     </w:lvl>
     <w:lvl w:ilvl="4" w:tplc="04090003" w:tentative="1">
@@ -2220,7 +2167,7 @@
         <w:ind w:left="3600" w:hanging="360"/>
       </w:pPr>
       <w:rPr>
-        <w:rFonts w:hint="default" w:ascii="Courier New" w:hAnsi="Courier New" w:cs="Courier New"/>
+        <w:rFonts w:ascii="Courier New" w:hAnsi="Courier New" w:cs="Courier New" w:hint="default"/>
       </w:rPr>
     </w:lvl>
     <w:lvl w:ilvl="5" w:tplc="04090005" w:tentative="1">
@@ -2232,7 +2179,7 @@
         <w:ind w:left="4320" w:hanging="360"/>
       </w:pPr>
       <w:rPr>
-        <w:rFonts w:hint="default" w:ascii="Wingdings" w:hAnsi="Wingdings"/>
+        <w:rFonts w:ascii="Wingdings" w:hAnsi="Wingdings" w:hint="default"/>
       </w:rPr>
     </w:lvl>
     <w:lvl w:ilvl="6" w:tplc="04090001" w:tentative="1">
@@ -2244,7 +2191,7 @@
         <w:ind w:left="5040" w:hanging="360"/>
       </w:pPr>
       <w:rPr>
-        <w:rFonts w:hint="default" w:ascii="Symbol" w:hAnsi="Symbol"/>
+        <w:rFonts w:ascii="Symbol" w:hAnsi="Symbol" w:hint="default"/>
       </w:rPr>
     </w:lvl>
     <w:lvl w:ilvl="7" w:tplc="04090003" w:tentative="1">
@@ -2256,7 +2203,7 @@
         <w:ind w:left="5760" w:hanging="360"/>
       </w:pPr>
       <w:rPr>
-        <w:rFonts w:hint="default" w:ascii="Courier New" w:hAnsi="Courier New" w:cs="Courier New"/>
+        <w:rFonts w:ascii="Courier New" w:hAnsi="Courier New" w:cs="Courier New" w:hint="default"/>
       </w:rPr>
     </w:lvl>
     <w:lvl w:ilvl="8" w:tplc="04090005" w:tentative="1">
@@ -2268,7 +2215,7 @@
         <w:ind w:left="6480" w:hanging="360"/>
       </w:pPr>
       <w:rPr>
-        <w:rFonts w:hint="default" w:ascii="Wingdings" w:hAnsi="Wingdings"/>
+        <w:rFonts w:ascii="Wingdings" w:hAnsi="Wingdings" w:hint="default"/>
       </w:rPr>
     </w:lvl>
   </w:abstractNum>
@@ -2285,7 +2232,7 @@
         <w:ind w:left="720" w:hanging="360"/>
       </w:pPr>
       <w:rPr>
-        <w:rFonts w:hint="default" w:ascii="Symbol" w:hAnsi="Symbol"/>
+        <w:rFonts w:ascii="Symbol" w:hAnsi="Symbol" w:hint="default"/>
       </w:rPr>
     </w:lvl>
     <w:lvl w:ilvl="1" w:tplc="04090003" w:tentative="1">
@@ -2297,7 +2244,7 @@
         <w:ind w:left="1440" w:hanging="360"/>
       </w:pPr>
       <w:rPr>
-        <w:rFonts w:hint="default" w:ascii="Courier New" w:hAnsi="Courier New" w:cs="Courier New"/>
+        <w:rFonts w:ascii="Courier New" w:hAnsi="Courier New" w:cs="Courier New" w:hint="default"/>
       </w:rPr>
     </w:lvl>
     <w:lvl w:ilvl="2" w:tplc="04090005" w:tentative="1">
@@ -2309,7 +2256,7 @@
         <w:ind w:left="2160" w:hanging="360"/>
       </w:pPr>
       <w:rPr>
-        <w:rFonts w:hint="default" w:ascii="Wingdings" w:hAnsi="Wingdings"/>
+        <w:rFonts w:ascii="Wingdings" w:hAnsi="Wingdings" w:hint="default"/>
       </w:rPr>
     </w:lvl>
     <w:lvl w:ilvl="3" w:tplc="04090001" w:tentative="1">
@@ -2321,7 +2268,7 @@
         <w:ind w:left="2880" w:hanging="360"/>
       </w:pPr>
       <w:rPr>
-        <w:rFonts w:hint="default" w:ascii="Symbol" w:hAnsi="Symbol"/>
+        <w:rFonts w:ascii="Symbol" w:hAnsi="Symbol" w:hint="default"/>
       </w:rPr>
     </w:lvl>
     <w:lvl w:ilvl="4" w:tplc="04090003" w:tentative="1">
@@ -2333,7 +2280,7 @@
         <w:ind w:left="3600" w:hanging="360"/>
       </w:pPr>
       <w:rPr>
-        <w:rFonts w:hint="default" w:ascii="Courier New" w:hAnsi="Courier New" w:cs="Courier New"/>
+        <w:rFonts w:ascii="Courier New" w:hAnsi="Courier New" w:cs="Courier New" w:hint="default"/>
       </w:rPr>
     </w:lvl>
     <w:lvl w:ilvl="5" w:tplc="04090005" w:tentative="1">
@@ -2345,7 +2292,7 @@
         <w:ind w:left="4320" w:hanging="360"/>
       </w:pPr>
       <w:rPr>
-        <w:rFonts w:hint="default" w:ascii="Wingdings" w:hAnsi="Wingdings"/>
+        <w:rFonts w:ascii="Wingdings" w:hAnsi="Wingdings" w:hint="default"/>
       </w:rPr>
     </w:lvl>
     <w:lvl w:ilvl="6" w:tplc="04090001" w:tentative="1">
@@ -2357,7 +2304,7 @@
         <w:ind w:left="5040" w:hanging="360"/>
       </w:pPr>
       <w:rPr>
-        <w:rFonts w:hint="default" w:ascii="Symbol" w:hAnsi="Symbol"/>
+        <w:rFonts w:ascii="Symbol" w:hAnsi="Symbol" w:hint="default"/>
       </w:rPr>
     </w:lvl>
     <w:lvl w:ilvl="7" w:tplc="04090003" w:tentative="1">
@@ -2369,7 +2316,7 @@
         <w:ind w:left="5760" w:hanging="360"/>
       </w:pPr>
       <w:rPr>
-        <w:rFonts w:hint="default" w:ascii="Courier New" w:hAnsi="Courier New" w:cs="Courier New"/>
+        <w:rFonts w:ascii="Courier New" w:hAnsi="Courier New" w:cs="Courier New" w:hint="default"/>
       </w:rPr>
     </w:lvl>
     <w:lvl w:ilvl="8" w:tplc="04090005" w:tentative="1">
@@ -2381,7 +2328,7 @@
         <w:ind w:left="6480" w:hanging="360"/>
       </w:pPr>
       <w:rPr>
-        <w:rFonts w:hint="default" w:ascii="Wingdings" w:hAnsi="Wingdings"/>
+        <w:rFonts w:ascii="Wingdings" w:hAnsi="Wingdings" w:hint="default"/>
       </w:rPr>
     </w:lvl>
   </w:abstractNum>
@@ -2398,7 +2345,7 @@
         <w:ind w:left="720" w:hanging="360"/>
       </w:pPr>
       <w:rPr>
-        <w:rFonts w:hint="default" w:ascii="Symbol" w:hAnsi="Symbol"/>
+        <w:rFonts w:ascii="Symbol" w:hAnsi="Symbol" w:hint="default"/>
       </w:rPr>
     </w:lvl>
     <w:lvl w:ilvl="1" w:tplc="04090003" w:tentative="1">
@@ -2410,7 +2357,7 @@
         <w:ind w:left="1440" w:hanging="360"/>
       </w:pPr>
       <w:rPr>
-        <w:rFonts w:hint="default" w:ascii="Courier New" w:hAnsi="Courier New" w:cs="Courier New"/>
+        <w:rFonts w:ascii="Courier New" w:hAnsi="Courier New" w:cs="Courier New" w:hint="default"/>
       </w:rPr>
     </w:lvl>
     <w:lvl w:ilvl="2" w:tplc="04090005" w:tentative="1">
@@ -2422,7 +2369,7 @@
         <w:ind w:left="2160" w:hanging="360"/>
       </w:pPr>
       <w:rPr>
-        <w:rFonts w:hint="default" w:ascii="Wingdings" w:hAnsi="Wingdings"/>
+        <w:rFonts w:ascii="Wingdings" w:hAnsi="Wingdings" w:hint="default"/>
       </w:rPr>
     </w:lvl>
     <w:lvl w:ilvl="3" w:tplc="04090001" w:tentative="1">
@@ -2434,7 +2381,7 @@
         <w:ind w:left="2880" w:hanging="360"/>
       </w:pPr>
       <w:rPr>
-        <w:rFonts w:hint="default" w:ascii="Symbol" w:hAnsi="Symbol"/>
+        <w:rFonts w:ascii="Symbol" w:hAnsi="Symbol" w:hint="default"/>
       </w:rPr>
     </w:lvl>
     <w:lvl w:ilvl="4" w:tplc="04090003" w:tentative="1">
@@ -2446,7 +2393,7 @@
         <w:ind w:left="3600" w:hanging="360"/>
       </w:pPr>
       <w:rPr>
-        <w:rFonts w:hint="default" w:ascii="Courier New" w:hAnsi="Courier New" w:cs="Courier New"/>
+        <w:rFonts w:ascii="Courier New" w:hAnsi="Courier New" w:cs="Courier New" w:hint="default"/>
       </w:rPr>
     </w:lvl>
     <w:lvl w:ilvl="5" w:tplc="04090005" w:tentative="1">
@@ -2458,7 +2405,7 @@
         <w:ind w:left="4320" w:hanging="360"/>
       </w:pPr>
       <w:rPr>
-        <w:rFonts w:hint="default" w:ascii="Wingdings" w:hAnsi="Wingdings"/>
+        <w:rFonts w:ascii="Wingdings" w:hAnsi="Wingdings" w:hint="default"/>
       </w:rPr>
     </w:lvl>
     <w:lvl w:ilvl="6" w:tplc="04090001" w:tentative="1">
@@ -2470,7 +2417,7 @@
         <w:ind w:left="5040" w:hanging="360"/>
       </w:pPr>
       <w:rPr>
-        <w:rFonts w:hint="default" w:ascii="Symbol" w:hAnsi="Symbol"/>
+        <w:rFonts w:ascii="Symbol" w:hAnsi="Symbol" w:hint="default"/>
       </w:rPr>
     </w:lvl>
     <w:lvl w:ilvl="7" w:tplc="04090003" w:tentative="1">
@@ -2482,7 +2429,7 @@
         <w:ind w:left="5760" w:hanging="360"/>
       </w:pPr>
       <w:rPr>
-        <w:rFonts w:hint="default" w:ascii="Courier New" w:hAnsi="Courier New" w:cs="Courier New"/>
+        <w:rFonts w:ascii="Courier New" w:hAnsi="Courier New" w:cs="Courier New" w:hint="default"/>
       </w:rPr>
     </w:lvl>
     <w:lvl w:ilvl="8" w:tplc="04090005" w:tentative="1">
@@ -2494,7 +2441,7 @@
         <w:ind w:left="6480" w:hanging="360"/>
       </w:pPr>
       <w:rPr>
-        <w:rFonts w:hint="default" w:ascii="Wingdings" w:hAnsi="Wingdings"/>
+        <w:rFonts w:ascii="Wingdings" w:hAnsi="Wingdings" w:hint="default"/>
       </w:rPr>
     </w:lvl>
   </w:abstractNum>
@@ -2511,7 +2458,7 @@
         <w:ind w:left="720" w:hanging="360"/>
       </w:pPr>
       <w:rPr>
-        <w:rFonts w:hint="default" w:ascii="Symbol" w:hAnsi="Symbol"/>
+        <w:rFonts w:ascii="Symbol" w:hAnsi="Symbol" w:hint="default"/>
       </w:rPr>
     </w:lvl>
     <w:lvl w:ilvl="1" w:tplc="04090003" w:tentative="1">
@@ -2523,7 +2470,7 @@
         <w:ind w:left="1440" w:hanging="360"/>
       </w:pPr>
       <w:rPr>
-        <w:rFonts w:hint="default" w:ascii="Courier New" w:hAnsi="Courier New" w:cs="Courier New"/>
+        <w:rFonts w:ascii="Courier New" w:hAnsi="Courier New" w:cs="Courier New" w:hint="default"/>
       </w:rPr>
     </w:lvl>
     <w:lvl w:ilvl="2" w:tplc="04090005" w:tentative="1">
@@ -2535,7 +2482,7 @@
         <w:ind w:left="2160" w:hanging="360"/>
       </w:pPr>
       <w:rPr>
-        <w:rFonts w:hint="default" w:ascii="Wingdings" w:hAnsi="Wingdings"/>
+        <w:rFonts w:ascii="Wingdings" w:hAnsi="Wingdings" w:hint="default"/>
       </w:rPr>
     </w:lvl>
     <w:lvl w:ilvl="3" w:tplc="04090001" w:tentative="1">
@@ -2547,7 +2494,7 @@
         <w:ind w:left="2880" w:hanging="360"/>
       </w:pPr>
       <w:rPr>
-        <w:rFonts w:hint="default" w:ascii="Symbol" w:hAnsi="Symbol"/>
+        <w:rFonts w:ascii="Symbol" w:hAnsi="Symbol" w:hint="default"/>
       </w:rPr>
     </w:lvl>
     <w:lvl w:ilvl="4" w:tplc="04090003" w:tentative="1">
@@ -2559,7 +2506,7 @@
         <w:ind w:left="3600" w:hanging="360"/>
       </w:pPr>
       <w:rPr>
-        <w:rFonts w:hint="default" w:ascii="Courier New" w:hAnsi="Courier New" w:cs="Courier New"/>
+        <w:rFonts w:ascii="Courier New" w:hAnsi="Courier New" w:cs="Courier New" w:hint="default"/>
       </w:rPr>
     </w:lvl>
     <w:lvl w:ilvl="5" w:tplc="04090005" w:tentative="1">
@@ -2571,7 +2518,7 @@
         <w:ind w:left="4320" w:hanging="360"/>
       </w:pPr>
       <w:rPr>
-        <w:rFonts w:hint="default" w:ascii="Wingdings" w:hAnsi="Wingdings"/>
+        <w:rFonts w:ascii="Wingdings" w:hAnsi="Wingdings" w:hint="default"/>
       </w:rPr>
     </w:lvl>
     <w:lvl w:ilvl="6" w:tplc="04090001" w:tentative="1">
@@ -2583,7 +2530,7 @@
         <w:ind w:left="5040" w:hanging="360"/>
       </w:pPr>
       <w:rPr>
-        <w:rFonts w:hint="default" w:ascii="Symbol" w:hAnsi="Symbol"/>
+        <w:rFonts w:ascii="Symbol" w:hAnsi="Symbol" w:hint="default"/>
       </w:rPr>
     </w:lvl>
     <w:lvl w:ilvl="7" w:tplc="04090003" w:tentative="1">
@@ -2595,7 +2542,7 @@
         <w:ind w:left="5760" w:hanging="360"/>
       </w:pPr>
       <w:rPr>
-        <w:rFonts w:hint="default" w:ascii="Courier New" w:hAnsi="Courier New" w:cs="Courier New"/>
+        <w:rFonts w:ascii="Courier New" w:hAnsi="Courier New" w:cs="Courier New" w:hint="default"/>
       </w:rPr>
     </w:lvl>
     <w:lvl w:ilvl="8" w:tplc="04090005" w:tentative="1">
@@ -2607,7 +2554,7 @@
         <w:ind w:left="6480" w:hanging="360"/>
       </w:pPr>
       <w:rPr>
-        <w:rFonts w:hint="default" w:ascii="Wingdings" w:hAnsi="Wingdings"/>
+        <w:rFonts w:ascii="Wingdings" w:hAnsi="Wingdings" w:hint="default"/>
       </w:rPr>
     </w:lvl>
   </w:abstractNum>
@@ -2624,7 +2571,7 @@
         <w:ind w:left="720" w:hanging="360"/>
       </w:pPr>
       <w:rPr>
-        <w:rFonts w:hint="default" w:ascii="Symbol" w:hAnsi="Symbol"/>
+        <w:rFonts w:ascii="Symbol" w:hAnsi="Symbol" w:hint="default"/>
       </w:rPr>
     </w:lvl>
     <w:lvl w:ilvl="1" w:tplc="04090003" w:tentative="1">
@@ -2636,7 +2583,7 @@
         <w:ind w:left="1440" w:hanging="360"/>
       </w:pPr>
       <w:rPr>
-        <w:rFonts w:hint="default" w:ascii="Courier New" w:hAnsi="Courier New" w:cs="Courier New"/>
+        <w:rFonts w:ascii="Courier New" w:hAnsi="Courier New" w:cs="Courier New" w:hint="default"/>
       </w:rPr>
     </w:lvl>
     <w:lvl w:ilvl="2" w:tplc="04090005" w:tentative="1">
@@ -2648,7 +2595,7 @@
         <w:ind w:left="2160" w:hanging="360"/>
       </w:pPr>
       <w:rPr>
-        <w:rFonts w:hint="default" w:ascii="Wingdings" w:hAnsi="Wingdings"/>
+        <w:rFonts w:ascii="Wingdings" w:hAnsi="Wingdings" w:hint="default"/>
       </w:rPr>
     </w:lvl>
     <w:lvl w:ilvl="3" w:tplc="04090001" w:tentative="1">
@@ -2660,7 +2607,7 @@
         <w:ind w:left="2880" w:hanging="360"/>
       </w:pPr>
       <w:rPr>
-        <w:rFonts w:hint="default" w:ascii="Symbol" w:hAnsi="Symbol"/>
+        <w:rFonts w:ascii="Symbol" w:hAnsi="Symbol" w:hint="default"/>
       </w:rPr>
     </w:lvl>
     <w:lvl w:ilvl="4" w:tplc="04090003" w:tentative="1">
@@ -2672,7 +2619,7 @@
         <w:ind w:left="3600" w:hanging="360"/>
       </w:pPr>
       <w:rPr>
-        <w:rFonts w:hint="default" w:ascii="Courier New" w:hAnsi="Courier New" w:cs="Courier New"/>
+        <w:rFonts w:ascii="Courier New" w:hAnsi="Courier New" w:cs="Courier New" w:hint="default"/>
       </w:rPr>
     </w:lvl>
     <w:lvl w:ilvl="5" w:tplc="04090005" w:tentative="1">
@@ -2684,7 +2631,7 @@
         <w:ind w:left="4320" w:hanging="360"/>
       </w:pPr>
       <w:rPr>
-        <w:rFonts w:hint="default" w:ascii="Wingdings" w:hAnsi="Wingdings"/>
+        <w:rFonts w:ascii="Wingdings" w:hAnsi="Wingdings" w:hint="default"/>
       </w:rPr>
     </w:lvl>
     <w:lvl w:ilvl="6" w:tplc="04090001" w:tentative="1">
@@ -2696,7 +2643,7 @@
         <w:ind w:left="5040" w:hanging="360"/>
       </w:pPr>
       <w:rPr>
-        <w:rFonts w:hint="default" w:ascii="Symbol" w:hAnsi="Symbol"/>
+        <w:rFonts w:ascii="Symbol" w:hAnsi="Symbol" w:hint="default"/>
       </w:rPr>
     </w:lvl>
     <w:lvl w:ilvl="7" w:tplc="04090003" w:tentative="1">
@@ -2708,7 +2655,7 @@
         <w:ind w:left="5760" w:hanging="360"/>
       </w:pPr>
       <w:rPr>
-        <w:rFonts w:hint="default" w:ascii="Courier New" w:hAnsi="Courier New" w:cs="Courier New"/>
+        <w:rFonts w:ascii="Courier New" w:hAnsi="Courier New" w:cs="Courier New" w:hint="default"/>
       </w:rPr>
     </w:lvl>
     <w:lvl w:ilvl="8" w:tplc="04090005" w:tentative="1">
@@ -2720,7 +2667,7 @@
         <w:ind w:left="6480" w:hanging="360"/>
       </w:pPr>
       <w:rPr>
-        <w:rFonts w:hint="default" w:ascii="Wingdings" w:hAnsi="Wingdings"/>
+        <w:rFonts w:ascii="Wingdings" w:hAnsi="Wingdings" w:hint="default"/>
       </w:rPr>
     </w:lvl>
   </w:abstractNum>
@@ -2737,7 +2684,7 @@
         <w:ind w:left="720" w:hanging="360"/>
       </w:pPr>
       <w:rPr>
-        <w:rFonts w:hint="default" w:ascii="Symbol" w:hAnsi="Symbol"/>
+        <w:rFonts w:ascii="Symbol" w:hAnsi="Symbol" w:hint="default"/>
       </w:rPr>
     </w:lvl>
     <w:lvl w:ilvl="1" w:tplc="04090003" w:tentative="1">
@@ -2749,7 +2696,7 @@
         <w:ind w:left="1440" w:hanging="360"/>
       </w:pPr>
       <w:rPr>
-        <w:rFonts w:hint="default" w:ascii="Courier New" w:hAnsi="Courier New" w:cs="Courier New"/>
+        <w:rFonts w:ascii="Courier New" w:hAnsi="Courier New" w:cs="Courier New" w:hint="default"/>
       </w:rPr>
     </w:lvl>
     <w:lvl w:ilvl="2" w:tplc="04090005" w:tentative="1">
@@ -2761,7 +2708,7 @@
         <w:ind w:left="2160" w:hanging="360"/>
       </w:pPr>
       <w:rPr>
-        <w:rFonts w:hint="default" w:ascii="Wingdings" w:hAnsi="Wingdings"/>
+        <w:rFonts w:ascii="Wingdings" w:hAnsi="Wingdings" w:hint="default"/>
       </w:rPr>
     </w:lvl>
     <w:lvl w:ilvl="3" w:tplc="04090001" w:tentative="1">
@@ -2773,7 +2720,7 @@
         <w:ind w:left="2880" w:hanging="360"/>
       </w:pPr>
       <w:rPr>
-        <w:rFonts w:hint="default" w:ascii="Symbol" w:hAnsi="Symbol"/>
+        <w:rFonts w:ascii="Symbol" w:hAnsi="Symbol" w:hint="default"/>
       </w:rPr>
     </w:lvl>
     <w:lvl w:ilvl="4" w:tplc="04090003" w:tentative="1">
@@ -2785,7 +2732,7 @@
         <w:ind w:left="3600" w:hanging="360"/>
       </w:pPr>
       <w:rPr>
-        <w:rFonts w:hint="default" w:ascii="Courier New" w:hAnsi="Courier New" w:cs="Courier New"/>
+        <w:rFonts w:ascii="Courier New" w:hAnsi="Courier New" w:cs="Courier New" w:hint="default"/>
       </w:rPr>
     </w:lvl>
     <w:lvl w:ilvl="5" w:tplc="04090005" w:tentative="1">
@@ -2797,7 +2744,7 @@
         <w:ind w:left="4320" w:hanging="360"/>
       </w:pPr>
       <w:rPr>
-        <w:rFonts w:hint="default" w:ascii="Wingdings" w:hAnsi="Wingdings"/>
+        <w:rFonts w:ascii="Wingdings" w:hAnsi="Wingdings" w:hint="default"/>
       </w:rPr>
     </w:lvl>
     <w:lvl w:ilvl="6" w:tplc="04090001" w:tentative="1">
@@ -2809,7 +2756,7 @@
         <w:ind w:left="5040" w:hanging="360"/>
       </w:pPr>
       <w:rPr>
-        <w:rFonts w:hint="default" w:ascii="Symbol" w:hAnsi="Symbol"/>
+        <w:rFonts w:ascii="Symbol" w:hAnsi="Symbol" w:hint="default"/>
       </w:rPr>
     </w:lvl>
     <w:lvl w:ilvl="7" w:tplc="04090003" w:tentative="1">
@@ -2821,7 +2768,7 @@
         <w:ind w:left="5760" w:hanging="360"/>
       </w:pPr>
       <w:rPr>
-        <w:rFonts w:hint="default" w:ascii="Courier New" w:hAnsi="Courier New" w:cs="Courier New"/>
+        <w:rFonts w:ascii="Courier New" w:hAnsi="Courier New" w:cs="Courier New" w:hint="default"/>
       </w:rPr>
     </w:lvl>
     <w:lvl w:ilvl="8" w:tplc="04090005" w:tentative="1">
@@ -2833,7 +2780,7 @@
         <w:ind w:left="6480" w:hanging="360"/>
       </w:pPr>
       <w:rPr>
-        <w:rFonts w:hint="default" w:ascii="Wingdings" w:hAnsi="Wingdings"/>
+        <w:rFonts w:ascii="Wingdings" w:hAnsi="Wingdings" w:hint="default"/>
       </w:rPr>
     </w:lvl>
   </w:abstractNum>
@@ -2963,7 +2910,7 @@
         <w:ind w:left="720" w:hanging="360"/>
       </w:pPr>
       <w:rPr>
-        <w:rFonts w:hint="default" w:ascii="Symbol" w:hAnsi="Symbol"/>
+        <w:rFonts w:ascii="Symbol" w:hAnsi="Symbol" w:hint="default"/>
         <w:lang w:val="en-US"/>
       </w:rPr>
     </w:lvl>
@@ -2976,7 +2923,7 @@
         <w:ind w:left="1440" w:hanging="360"/>
       </w:pPr>
       <w:rPr>
-        <w:rFonts w:hint="default" w:ascii="Courier New" w:hAnsi="Courier New" w:cs="Courier New"/>
+        <w:rFonts w:ascii="Courier New" w:hAnsi="Courier New" w:cs="Courier New" w:hint="default"/>
       </w:rPr>
     </w:lvl>
     <w:lvl w:ilvl="2" w:tplc="04090005" w:tentative="1">
@@ -2988,7 +2935,7 @@
         <w:ind w:left="2160" w:hanging="360"/>
       </w:pPr>
       <w:rPr>
-        <w:rFonts w:hint="default" w:ascii="Wingdings" w:hAnsi="Wingdings"/>
+        <w:rFonts w:ascii="Wingdings" w:hAnsi="Wingdings" w:hint="default"/>
       </w:rPr>
     </w:lvl>
     <w:lvl w:ilvl="3" w:tplc="04090001" w:tentative="1">
@@ -3000,7 +2947,7 @@
         <w:ind w:left="2880" w:hanging="360"/>
       </w:pPr>
       <w:rPr>
-        <w:rFonts w:hint="default" w:ascii="Symbol" w:hAnsi="Symbol"/>
+        <w:rFonts w:ascii="Symbol" w:hAnsi="Symbol" w:hint="default"/>
       </w:rPr>
     </w:lvl>
     <w:lvl w:ilvl="4" w:tplc="04090003" w:tentative="1">
@@ -3012,7 +2959,7 @@
         <w:ind w:left="3600" w:hanging="360"/>
       </w:pPr>
       <w:rPr>
-        <w:rFonts w:hint="default" w:ascii="Courier New" w:hAnsi="Courier New" w:cs="Courier New"/>
+        <w:rFonts w:ascii="Courier New" w:hAnsi="Courier New" w:cs="Courier New" w:hint="default"/>
       </w:rPr>
     </w:lvl>
     <w:lvl w:ilvl="5" w:tplc="04090005" w:tentative="1">
@@ -3024,7 +2971,7 @@
         <w:ind w:left="4320" w:hanging="360"/>
       </w:pPr>
       <w:rPr>
-        <w:rFonts w:hint="default" w:ascii="Wingdings" w:hAnsi="Wingdings"/>
+        <w:rFonts w:ascii="Wingdings" w:hAnsi="Wingdings" w:hint="default"/>
       </w:rPr>
     </w:lvl>
     <w:lvl w:ilvl="6" w:tplc="04090001" w:tentative="1">
@@ -3036,7 +2983,7 @@
         <w:ind w:left="5040" w:hanging="360"/>
       </w:pPr>
       <w:rPr>
-        <w:rFonts w:hint="default" w:ascii="Symbol" w:hAnsi="Symbol"/>
+        <w:rFonts w:ascii="Symbol" w:hAnsi="Symbol" w:hint="default"/>
       </w:rPr>
     </w:lvl>
     <w:lvl w:ilvl="7" w:tplc="04090003" w:tentative="1">
@@ -3048,7 +2995,7 @@
         <w:ind w:left="5760" w:hanging="360"/>
       </w:pPr>
       <w:rPr>
-        <w:rFonts w:hint="default" w:ascii="Courier New" w:hAnsi="Courier New" w:cs="Courier New"/>
+        <w:rFonts w:ascii="Courier New" w:hAnsi="Courier New" w:cs="Courier New" w:hint="default"/>
       </w:rPr>
     </w:lvl>
     <w:lvl w:ilvl="8" w:tplc="04090005" w:tentative="1">
@@ -3060,7 +3007,7 @@
         <w:ind w:left="6480" w:hanging="360"/>
       </w:pPr>
       <w:rPr>
-        <w:rFonts w:hint="default" w:ascii="Wingdings" w:hAnsi="Wingdings"/>
+        <w:rFonts w:ascii="Wingdings" w:hAnsi="Wingdings" w:hint="default"/>
       </w:rPr>
     </w:lvl>
   </w:abstractNum>
@@ -3077,7 +3024,7 @@
         <w:ind w:left="720" w:hanging="360"/>
       </w:pPr>
       <w:rPr>
-        <w:rFonts w:hint="default" w:ascii="Symbol" w:hAnsi="Symbol"/>
+        <w:rFonts w:ascii="Symbol" w:hAnsi="Symbol" w:hint="default"/>
       </w:rPr>
     </w:lvl>
     <w:lvl w:ilvl="1" w:tplc="04090003" w:tentative="1">
@@ -3089,7 +3036,7 @@
         <w:ind w:left="1440" w:hanging="360"/>
       </w:pPr>
       <w:rPr>
-        <w:rFonts w:hint="default" w:ascii="Courier New" w:hAnsi="Courier New" w:cs="Courier New"/>
+        <w:rFonts w:ascii="Courier New" w:hAnsi="Courier New" w:cs="Courier New" w:hint="default"/>
       </w:rPr>
     </w:lvl>
     <w:lvl w:ilvl="2" w:tplc="04090005" w:tentative="1">
@@ -3101,7 +3048,7 @@
         <w:ind w:left="2160" w:hanging="360"/>
       </w:pPr>
       <w:rPr>
-        <w:rFonts w:hint="default" w:ascii="Wingdings" w:hAnsi="Wingdings"/>
+        <w:rFonts w:ascii="Wingdings" w:hAnsi="Wingdings" w:hint="default"/>
       </w:rPr>
     </w:lvl>
     <w:lvl w:ilvl="3" w:tplc="04090001" w:tentative="1">
@@ -3113,7 +3060,7 @@
         <w:ind w:left="2880" w:hanging="360"/>
       </w:pPr>
       <w:rPr>
-        <w:rFonts w:hint="default" w:ascii="Symbol" w:hAnsi="Symbol"/>
+        <w:rFonts w:ascii="Symbol" w:hAnsi="Symbol" w:hint="default"/>
       </w:rPr>
     </w:lvl>
     <w:lvl w:ilvl="4" w:tplc="04090003" w:tentative="1">
@@ -3125,7 +3072,7 @@
         <w:ind w:left="3600" w:hanging="360"/>
       </w:pPr>
       <w:rPr>
-        <w:rFonts w:hint="default" w:ascii="Courier New" w:hAnsi="Courier New" w:cs="Courier New"/>
+        <w:rFonts w:ascii="Courier New" w:hAnsi="Courier New" w:cs="Courier New" w:hint="default"/>
       </w:rPr>
     </w:lvl>
     <w:lvl w:ilvl="5" w:tplc="04090005" w:tentative="1">
@@ -3137,7 +3084,7 @@
         <w:ind w:left="4320" w:hanging="360"/>
       </w:pPr>
       <w:rPr>
-        <w:rFonts w:hint="default" w:ascii="Wingdings" w:hAnsi="Wingdings"/>
+        <w:rFonts w:ascii="Wingdings" w:hAnsi="Wingdings" w:hint="default"/>
       </w:rPr>
     </w:lvl>
     <w:lvl w:ilvl="6" w:tplc="04090001" w:tentative="1">
@@ -3149,7 +3096,7 @@
         <w:ind w:left="5040" w:hanging="360"/>
       </w:pPr>
       <w:rPr>
-        <w:rFonts w:hint="default" w:ascii="Symbol" w:hAnsi="Symbol"/>
+        <w:rFonts w:ascii="Symbol" w:hAnsi="Symbol" w:hint="default"/>
       </w:rPr>
     </w:lvl>
     <w:lvl w:ilvl="7" w:tplc="04090003" w:tentative="1">
@@ -3161,7 +3108,7 @@
         <w:ind w:left="5760" w:hanging="360"/>
       </w:pPr>
       <w:rPr>
-        <w:rFonts w:hint="default" w:ascii="Courier New" w:hAnsi="Courier New" w:cs="Courier New"/>
+        <w:rFonts w:ascii="Courier New" w:hAnsi="Courier New" w:cs="Courier New" w:hint="default"/>
       </w:rPr>
     </w:lvl>
     <w:lvl w:ilvl="8" w:tplc="04090005" w:tentative="1">
@@ -3173,7 +3120,7 @@
         <w:ind w:left="6480" w:hanging="360"/>
       </w:pPr>
       <w:rPr>
-        <w:rFonts w:hint="default" w:ascii="Wingdings" w:hAnsi="Wingdings"/>
+        <w:rFonts w:ascii="Wingdings" w:hAnsi="Wingdings" w:hint="default"/>
       </w:rPr>
     </w:lvl>
   </w:abstractNum>
@@ -3352,11 +3299,11 @@
 </file>
 
 <file path=word/styles.xml><?xml version="1.0" encoding="utf-8"?>
-<w:styles xmlns:mc="http://schemas.openxmlformats.org/markup-compatibility/2006" xmlns:r="http://schemas.openxmlformats.org/officeDocument/2006/relationships" xmlns:w="http://schemas.openxmlformats.org/wordprocessingml/2006/main" xmlns:w14="http://schemas.microsoft.com/office/word/2010/wordml" xmlns:w15="http://schemas.microsoft.com/office/word/2012/wordml" xmlns:w16cex="http://schemas.microsoft.com/office/word/2018/wordml/cex" xmlns:w16cid="http://schemas.microsoft.com/office/word/2016/wordml/cid" xmlns:w16="http://schemas.microsoft.com/office/word/2018/wordml" xmlns:w16sdtdh="http://schemas.microsoft.com/office/word/2020/wordml/sdtdatahash" xmlns:w16se="http://schemas.microsoft.com/office/word/2015/wordml/symex" mc:Ignorable="w14 w15 w16se w16cid w16 w16cex w16sdtdh">
+<w:styles xmlns:mc="http://schemas.openxmlformats.org/markup-compatibility/2006" xmlns:r="http://schemas.openxmlformats.org/officeDocument/2006/relationships" xmlns:w="http://schemas.openxmlformats.org/wordprocessingml/2006/main" xmlns:w14="http://schemas.microsoft.com/office/word/2010/wordml" xmlns:w15="http://schemas.microsoft.com/office/word/2012/wordml" xmlns:w16cex="http://schemas.microsoft.com/office/word/2018/wordml/cex" xmlns:w16cid="http://schemas.microsoft.com/office/word/2016/wordml/cid" xmlns:w16="http://schemas.microsoft.com/office/word/2018/wordml" xmlns:w16du="http://schemas.microsoft.com/office/word/2023/wordml/word16du" xmlns:w16sdtdh="http://schemas.microsoft.com/office/word/2020/wordml/sdtdatahash" xmlns:w16sdtfl="http://schemas.microsoft.com/office/word/2024/wordml/sdtformatlock" xmlns:w16se="http://schemas.microsoft.com/office/word/2015/wordml/symex" mc:Ignorable="w14 w15 w16se w16cid w16 w16cex w16sdtdh w16sdtfl w16du">
   <w:docDefaults>
     <w:rPrDefault>
       <w:rPr>
-        <w:rFonts w:asciiTheme="minorHAnsi" w:hAnsiTheme="minorHAnsi" w:eastAsiaTheme="minorHAnsi" w:cstheme="minorBidi"/>
+        <w:rFonts w:asciiTheme="minorHAnsi" w:eastAsiaTheme="minorHAnsi" w:hAnsiTheme="minorHAnsi" w:cstheme="minorBidi"/>
         <w:sz w:val="24"/>
         <w:szCs w:val="24"/>
         <w:lang w:val="en-US" w:eastAsia="en-US" w:bidi="ar-SA"/>
@@ -3394,7 +3341,7 @@
     <w:lsdException w:name="footer" w:semiHidden="1" w:unhideWhenUsed="1"/>
     <w:lsdException w:name="index heading" w:semiHidden="1" w:unhideWhenUsed="1"/>
     <w:lsdException w:name="caption" w:semiHidden="1" w:unhideWhenUsed="1"/>
-    <w:lsdException w:name="table of figures" w:uiPriority="99" w:semiHidden="1" w:unhideWhenUsed="1"/>
+    <w:lsdException w:name="table of figures" w:semiHidden="1" w:uiPriority="99" w:unhideWhenUsed="1"/>
     <w:lsdException w:name="envelope address" w:semiHidden="1" w:unhideWhenUsed="1"/>
     <w:lsdException w:name="envelope return" w:semiHidden="1" w:unhideWhenUsed="1"/>
     <w:lsdException w:name="footnote reference" w:semiHidden="1" w:unhideWhenUsed="1"/>
@@ -3435,21 +3382,21 @@
     <w:lsdException w:name="Body Text Indent 2" w:semiHidden="1" w:unhideWhenUsed="1"/>
     <w:lsdException w:name="Body Text Indent 3" w:semiHidden="1" w:unhideWhenUsed="1"/>
     <w:lsdException w:name="Block Text" w:semiHidden="1" w:unhideWhenUsed="1"/>
-    <w:lsdException w:name="Hyperlink" w:uiPriority="99" w:semiHidden="1" w:unhideWhenUsed="1"/>
+    <w:lsdException w:name="Hyperlink" w:semiHidden="1" w:uiPriority="99" w:unhideWhenUsed="1"/>
     <w:lsdException w:name="FollowedHyperlink" w:semiHidden="1" w:unhideWhenUsed="1"/>
     <w:lsdException w:name="Document Map" w:semiHidden="1" w:unhideWhenUsed="1"/>
     <w:lsdException w:name="Plain Text" w:semiHidden="1" w:unhideWhenUsed="1"/>
     <w:lsdException w:name="E-mail Signature" w:semiHidden="1" w:unhideWhenUsed="1"/>
     <w:lsdException w:name="HTML Top of Form" w:semiHidden="1" w:unhideWhenUsed="1"/>
     <w:lsdException w:name="HTML Bottom of Form" w:semiHidden="1" w:unhideWhenUsed="1"/>
-    <w:lsdException w:name="Normal (Web)" w:uiPriority="99" w:semiHidden="1" w:unhideWhenUsed="1"/>
+    <w:lsdException w:name="Normal (Web)" w:semiHidden="1" w:uiPriority="99" w:unhideWhenUsed="1"/>
     <w:lsdException w:name="HTML Acronym" w:semiHidden="1" w:unhideWhenUsed="1"/>
     <w:lsdException w:name="HTML Address" w:semiHidden="1" w:unhideWhenUsed="1"/>
     <w:lsdException w:name="HTML Cite" w:semiHidden="1" w:unhideWhenUsed="1"/>
-    <w:lsdException w:name="HTML Code" w:uiPriority="99" w:semiHidden="1" w:unhideWhenUsed="1"/>
+    <w:lsdException w:name="HTML Code" w:semiHidden="1" w:uiPriority="99" w:unhideWhenUsed="1"/>
     <w:lsdException w:name="HTML Definition" w:semiHidden="1" w:unhideWhenUsed="1"/>
     <w:lsdException w:name="HTML Keyboard" w:semiHidden="1" w:unhideWhenUsed="1"/>
-    <w:lsdException w:name="HTML Preformatted" w:uiPriority="99" w:semiHidden="1" w:unhideWhenUsed="1"/>
+    <w:lsdException w:name="HTML Preformatted" w:semiHidden="1" w:uiPriority="99" w:unhideWhenUsed="1"/>
     <w:lsdException w:name="HTML Sample" w:semiHidden="1" w:unhideWhenUsed="1"/>
     <w:lsdException w:name="HTML Typewriter" w:semiHidden="1" w:unhideWhenUsed="1"/>
     <w:lsdException w:name="HTML Variable" w:semiHidden="1" w:unhideWhenUsed="1"/>
@@ -3700,13 +3647,13 @@
     <w:lsdException w:name="List Table 5 Dark Accent 6" w:uiPriority="50"/>
     <w:lsdException w:name="List Table 6 Colorful Accent 6" w:uiPriority="51"/>
     <w:lsdException w:name="List Table 7 Colorful Accent 6" w:uiPriority="52"/>
-    <w:lsdException w:name="Mention" w:uiPriority="99" w:semiHidden="1" w:unhideWhenUsed="1"/>
-    <w:lsdException w:name="Smart Hyperlink" w:uiPriority="99" w:semiHidden="1" w:unhideWhenUsed="1"/>
-    <w:lsdException w:name="Hashtag" w:uiPriority="99" w:semiHidden="1" w:unhideWhenUsed="1"/>
-    <w:lsdException w:name="Unresolved Mention" w:uiPriority="99" w:semiHidden="1" w:unhideWhenUsed="1"/>
-    <w:lsdException w:name="Smart Link" w:uiPriority="99" w:semiHidden="1" w:unhideWhenUsed="1"/>
+    <w:lsdException w:name="Mention" w:semiHidden="1" w:uiPriority="99" w:unhideWhenUsed="1"/>
+    <w:lsdException w:name="Smart Hyperlink" w:semiHidden="1" w:uiPriority="99" w:unhideWhenUsed="1"/>
+    <w:lsdException w:name="Hashtag" w:semiHidden="1" w:uiPriority="99" w:unhideWhenUsed="1"/>
+    <w:lsdException w:name="Unresolved Mention" w:semiHidden="1" w:uiPriority="99" w:unhideWhenUsed="1"/>
+    <w:lsdException w:name="Smart Link" w:semiHidden="1" w:uiPriority="99" w:unhideWhenUsed="1"/>
   </w:latentStyles>
-  <w:style w:type="paragraph" w:styleId="Normal" w:default="1">
+  <w:style w:type="paragraph" w:default="1" w:styleId="Normal">
     <w:name w:val="Normal"/>
     <w:qFormat/>
     <w:rsid w:val="00A3641E"/>
@@ -3725,7 +3672,7 @@
       <w:outlineLvl w:val="0"/>
     </w:pPr>
     <w:rPr>
-      <w:rFonts w:asciiTheme="majorHAnsi" w:hAnsiTheme="majorHAnsi" w:eastAsiaTheme="majorEastAsia" w:cstheme="majorBidi"/>
+      <w:rFonts w:asciiTheme="majorHAnsi" w:eastAsiaTheme="majorEastAsia" w:hAnsiTheme="majorHAnsi" w:cstheme="majorBidi"/>
       <w:b/>
       <w:bCs/>
       <w:color w:val="4F81BD" w:themeColor="accent1"/>
@@ -3748,7 +3695,7 @@
       <w:outlineLvl w:val="1"/>
     </w:pPr>
     <w:rPr>
-      <w:rFonts w:asciiTheme="majorHAnsi" w:hAnsiTheme="majorHAnsi" w:eastAsiaTheme="majorEastAsia" w:cstheme="majorBidi"/>
+      <w:rFonts w:asciiTheme="majorHAnsi" w:eastAsiaTheme="majorEastAsia" w:hAnsiTheme="majorHAnsi" w:cstheme="majorBidi"/>
       <w:b/>
       <w:bCs/>
       <w:color w:val="4F81BD" w:themeColor="accent1"/>
@@ -3771,7 +3718,7 @@
       <w:outlineLvl w:val="2"/>
     </w:pPr>
     <w:rPr>
-      <w:rFonts w:asciiTheme="majorHAnsi" w:hAnsiTheme="majorHAnsi" w:eastAsiaTheme="majorEastAsia" w:cstheme="majorBidi"/>
+      <w:rFonts w:asciiTheme="majorHAnsi" w:eastAsiaTheme="majorEastAsia" w:hAnsiTheme="majorHAnsi" w:cstheme="majorBidi"/>
       <w:b/>
       <w:bCs/>
       <w:color w:val="4F81BD" w:themeColor="accent1"/>
@@ -3792,7 +3739,7 @@
       <w:outlineLvl w:val="3"/>
     </w:pPr>
     <w:rPr>
-      <w:rFonts w:asciiTheme="majorHAnsi" w:hAnsiTheme="majorHAnsi" w:eastAsiaTheme="majorEastAsia" w:cstheme="majorBidi"/>
+      <w:rFonts w:asciiTheme="majorHAnsi" w:eastAsiaTheme="majorEastAsia" w:hAnsiTheme="majorHAnsi" w:cstheme="majorBidi"/>
       <w:bCs/>
       <w:i/>
       <w:color w:val="4F81BD" w:themeColor="accent1"/>
@@ -3812,7 +3759,7 @@
       <w:outlineLvl w:val="4"/>
     </w:pPr>
     <w:rPr>
-      <w:rFonts w:asciiTheme="majorHAnsi" w:hAnsiTheme="majorHAnsi" w:eastAsiaTheme="majorEastAsia" w:cstheme="majorBidi"/>
+      <w:rFonts w:asciiTheme="majorHAnsi" w:eastAsiaTheme="majorEastAsia" w:hAnsiTheme="majorHAnsi" w:cstheme="majorBidi"/>
       <w:iCs/>
       <w:color w:val="4F81BD" w:themeColor="accent1"/>
     </w:rPr>
@@ -3831,7 +3778,7 @@
       <w:outlineLvl w:val="5"/>
     </w:pPr>
     <w:rPr>
-      <w:rFonts w:asciiTheme="majorHAnsi" w:hAnsiTheme="majorHAnsi" w:eastAsiaTheme="majorEastAsia" w:cstheme="majorBidi"/>
+      <w:rFonts w:asciiTheme="majorHAnsi" w:eastAsiaTheme="majorEastAsia" w:hAnsiTheme="majorHAnsi" w:cstheme="majorBidi"/>
       <w:color w:val="4F81BD" w:themeColor="accent1"/>
     </w:rPr>
   </w:style>
@@ -3849,7 +3796,7 @@
       <w:outlineLvl w:val="6"/>
     </w:pPr>
     <w:rPr>
-      <w:rFonts w:asciiTheme="majorHAnsi" w:hAnsiTheme="majorHAnsi" w:eastAsiaTheme="majorEastAsia" w:cstheme="majorBidi"/>
+      <w:rFonts w:asciiTheme="majorHAnsi" w:eastAsiaTheme="majorEastAsia" w:hAnsiTheme="majorHAnsi" w:cstheme="majorBidi"/>
       <w:color w:val="4F81BD" w:themeColor="accent1"/>
     </w:rPr>
   </w:style>
@@ -3867,7 +3814,7 @@
       <w:outlineLvl w:val="7"/>
     </w:pPr>
     <w:rPr>
-      <w:rFonts w:asciiTheme="majorHAnsi" w:hAnsiTheme="majorHAnsi" w:eastAsiaTheme="majorEastAsia" w:cstheme="majorBidi"/>
+      <w:rFonts w:asciiTheme="majorHAnsi" w:eastAsiaTheme="majorEastAsia" w:hAnsiTheme="majorHAnsi" w:cstheme="majorBidi"/>
       <w:color w:val="4F81BD" w:themeColor="accent1"/>
     </w:rPr>
   </w:style>
@@ -3885,17 +3832,17 @@
       <w:outlineLvl w:val="8"/>
     </w:pPr>
     <w:rPr>
-      <w:rFonts w:asciiTheme="majorHAnsi" w:hAnsiTheme="majorHAnsi" w:eastAsiaTheme="majorEastAsia" w:cstheme="majorBidi"/>
+      <w:rFonts w:asciiTheme="majorHAnsi" w:eastAsiaTheme="majorEastAsia" w:hAnsiTheme="majorHAnsi" w:cstheme="majorBidi"/>
       <w:color w:val="4F81BD" w:themeColor="accent1"/>
     </w:rPr>
   </w:style>
-  <w:style w:type="character" w:styleId="DefaultParagraphFont" w:default="1">
+  <w:style w:type="character" w:default="1" w:styleId="DefaultParagraphFont">
     <w:name w:val="Default Paragraph Font"/>
     <w:uiPriority w:val="1"/>
     <w:semiHidden/>
     <w:unhideWhenUsed/>
   </w:style>
-  <w:style w:type="table" w:styleId="TableNormal" w:default="1">
+  <w:style w:type="table" w:default="1" w:styleId="TableNormal">
     <w:name w:val="Normal Table"/>
     <w:uiPriority w:val="99"/>
     <w:semiHidden/>
@@ -3910,7 +3857,7 @@
       </w:tblCellMar>
     </w:tblPr>
   </w:style>
-  <w:style w:type="numbering" w:styleId="NoList" w:default="1">
+  <w:style w:type="numbering" w:default="1" w:styleId="NoList">
     <w:name w:val="No List"/>
     <w:uiPriority w:val="99"/>
     <w:semiHidden/>
@@ -3925,13 +3872,13 @@
       <w:spacing w:before="180" w:after="180"/>
     </w:pPr>
   </w:style>
-  <w:style w:type="paragraph" w:styleId="FirstParagraph" w:customStyle="1">
+  <w:style w:type="paragraph" w:customStyle="1" w:styleId="FirstParagraph">
     <w:name w:val="First Paragraph"/>
     <w:basedOn w:val="BodyText"/>
     <w:next w:val="BodyText"/>
     <w:qFormat/>
   </w:style>
-  <w:style w:type="paragraph" w:styleId="Compact" w:customStyle="1">
+  <w:style w:type="paragraph" w:customStyle="1" w:styleId="Compact">
     <w:name w:val="Compact"/>
     <w:basedOn w:val="BodyText"/>
     <w:qFormat/>
@@ -3951,7 +3898,7 @@
       <w:jc w:val="center"/>
     </w:pPr>
     <w:rPr>
-      <w:rFonts w:asciiTheme="majorHAnsi" w:hAnsiTheme="majorHAnsi" w:eastAsiaTheme="majorEastAsia" w:cstheme="majorBidi"/>
+      <w:rFonts w:asciiTheme="majorHAnsi" w:eastAsiaTheme="majorEastAsia" w:hAnsiTheme="majorHAnsi" w:cstheme="majorBidi"/>
       <w:b/>
       <w:bCs/>
       <w:color w:val="345A8A" w:themeColor="accent1" w:themeShade="B5"/>
@@ -3972,7 +3919,7 @@
       <w:szCs w:val="30"/>
     </w:rPr>
   </w:style>
-  <w:style w:type="paragraph" w:styleId="Author" w:customStyle="1">
+  <w:style w:type="paragraph" w:customStyle="1" w:styleId="Author">
     <w:name w:val="Author"/>
     <w:next w:val="BodyText"/>
     <w:qFormat/>
@@ -3992,7 +3939,7 @@
       <w:jc w:val="center"/>
     </w:pPr>
   </w:style>
-  <w:style w:type="paragraph" w:styleId="Abstract" w:customStyle="1">
+  <w:style w:type="paragraph" w:customStyle="1" w:styleId="Abstract">
     <w:name w:val="Abstract"/>
     <w:basedOn w:val="Normal"/>
     <w:next w:val="BodyText"/>
@@ -4032,7 +3979,7 @@
     <w:unhideWhenUsed/>
     <w:qFormat/>
   </w:style>
-  <w:style w:type="table" w:styleId="Table" w:customStyle="1">
+  <w:style w:type="table" w:customStyle="1" w:styleId="Table">
     <w:name w:val="Table"/>
     <w:semiHidden/>
     <w:unhideWhenUsed/>
@@ -4047,7 +3994,7 @@
       </w:tblCellMar>
     </w:tblPr>
   </w:style>
-  <w:style w:type="paragraph" w:styleId="DefinitionTerm" w:customStyle="1">
+  <w:style w:type="paragraph" w:customStyle="1" w:styleId="DefinitionTerm">
     <w:name w:val="Definition Term"/>
     <w:basedOn w:val="Normal"/>
     <w:next w:val="Definition"/>
@@ -4060,7 +4007,7 @@
       <w:b/>
     </w:rPr>
   </w:style>
-  <w:style w:type="paragraph" w:styleId="Definition" w:customStyle="1">
+  <w:style w:type="paragraph" w:customStyle="1" w:styleId="Definition">
     <w:name w:val="Definition"/>
     <w:basedOn w:val="Normal"/>
   </w:style>
@@ -4073,35 +4020,35 @@
       <w:spacing w:after="120"/>
     </w:pPr>
   </w:style>
-  <w:style w:type="paragraph" w:styleId="TableCaption" w:customStyle="1">
+  <w:style w:type="paragraph" w:customStyle="1" w:styleId="TableCaption">
     <w:name w:val="Table Caption"/>
     <w:basedOn w:val="Caption"/>
     <w:pPr>
       <w:keepNext/>
     </w:pPr>
   </w:style>
-  <w:style w:type="paragraph" w:styleId="ImageCaption" w:customStyle="1">
+  <w:style w:type="paragraph" w:customStyle="1" w:styleId="ImageCaption">
     <w:name w:val="Image Caption"/>
     <w:basedOn w:val="Caption"/>
   </w:style>
-  <w:style w:type="paragraph" w:styleId="Figure" w:customStyle="1">
+  <w:style w:type="paragraph" w:customStyle="1" w:styleId="Figure">
     <w:name w:val="Figure"/>
     <w:basedOn w:val="Normal"/>
   </w:style>
-  <w:style w:type="paragraph" w:styleId="CaptionedFigure" w:customStyle="1">
+  <w:style w:type="paragraph" w:customStyle="1" w:styleId="CaptionedFigure">
     <w:name w:val="Captioned Figure"/>
     <w:basedOn w:val="Figure"/>
     <w:pPr>
       <w:keepNext/>
     </w:pPr>
   </w:style>
-  <w:style w:type="character" w:styleId="CaptionChar" w:customStyle="1">
+  <w:style w:type="character" w:customStyle="1" w:styleId="CaptionChar">
     <w:name w:val="Caption Char"/>
     <w:basedOn w:val="DefaultParagraphFont"/>
     <w:link w:val="Caption"/>
     <w:rsid w:val="00EC3551"/>
   </w:style>
-  <w:style w:type="character" w:styleId="VerbatimChar" w:customStyle="1">
+  <w:style w:type="character" w:customStyle="1" w:styleId="VerbatimChar">
     <w:name w:val="Verbatim Char"/>
     <w:basedOn w:val="CaptionChar"/>
     <w:link w:val="SourceCode"/>
@@ -4142,7 +4089,7 @@
       <w:color w:val="365F91" w:themeColor="accent1" w:themeShade="BF"/>
     </w:rPr>
   </w:style>
-  <w:style w:type="paragraph" w:styleId="SourceCode" w:customStyle="1">
+  <w:style w:type="paragraph" w:customStyle="1" w:styleId="SourceCode">
     <w:name w:val="Source Code"/>
     <w:basedOn w:val="Normal"/>
     <w:link w:val="VerbatimChar"/>
@@ -4150,7 +4097,7 @@
       <w:wordWrap w:val="0"/>
     </w:pPr>
   </w:style>
-  <w:style w:type="character" w:styleId="KeywordTok" w:customStyle="1">
+  <w:style w:type="character" w:customStyle="1" w:styleId="KeywordTok">
     <w:name w:val="KeywordTok"/>
     <w:basedOn w:val="VerbatimChar"/>
     <w:rPr>
@@ -4160,7 +4107,7 @@
       <w:sz w:val="22"/>
     </w:rPr>
   </w:style>
-  <w:style w:type="character" w:styleId="DataTypeTok" w:customStyle="1">
+  <w:style w:type="character" w:customStyle="1" w:styleId="DataTypeTok">
     <w:name w:val="DataTypeTok"/>
     <w:basedOn w:val="VerbatimChar"/>
     <w:rPr>
@@ -4169,7 +4116,7 @@
       <w:sz w:val="22"/>
     </w:rPr>
   </w:style>
-  <w:style w:type="character" w:styleId="DecValTok" w:customStyle="1">
+  <w:style w:type="character" w:customStyle="1" w:styleId="DecValTok">
     <w:name w:val="DecValTok"/>
     <w:basedOn w:val="VerbatimChar"/>
     <w:rPr>
@@ -4178,7 +4125,7 @@
       <w:sz w:val="22"/>
     </w:rPr>
   </w:style>
-  <w:style w:type="character" w:styleId="BaseNTok" w:customStyle="1">
+  <w:style w:type="character" w:customStyle="1" w:styleId="BaseNTok">
     <w:name w:val="BaseNTok"/>
     <w:basedOn w:val="VerbatimChar"/>
     <w:rPr>
@@ -4187,7 +4134,7 @@
       <w:sz w:val="22"/>
     </w:rPr>
   </w:style>
-  <w:style w:type="character" w:styleId="FloatTok" w:customStyle="1">
+  <w:style w:type="character" w:customStyle="1" w:styleId="FloatTok">
     <w:name w:val="FloatTok"/>
     <w:basedOn w:val="VerbatimChar"/>
     <w:rPr>
@@ -4196,7 +4143,7 @@
       <w:sz w:val="22"/>
     </w:rPr>
   </w:style>
-  <w:style w:type="character" w:styleId="ConstantTok" w:customStyle="1">
+  <w:style w:type="character" w:customStyle="1" w:styleId="ConstantTok">
     <w:name w:val="ConstantTok"/>
     <w:basedOn w:val="VerbatimChar"/>
     <w:rPr>
@@ -4205,7 +4152,7 @@
       <w:sz w:val="22"/>
     </w:rPr>
   </w:style>
-  <w:style w:type="character" w:styleId="CharTok" w:customStyle="1">
+  <w:style w:type="character" w:customStyle="1" w:styleId="CharTok">
     <w:name w:val="CharTok"/>
     <w:basedOn w:val="VerbatimChar"/>
     <w:rPr>
@@ -4214,7 +4161,7 @@
       <w:sz w:val="22"/>
     </w:rPr>
   </w:style>
-  <w:style w:type="character" w:styleId="SpecialCharTok" w:customStyle="1">
+  <w:style w:type="character" w:customStyle="1" w:styleId="SpecialCharTok">
     <w:name w:val="SpecialCharTok"/>
     <w:basedOn w:val="VerbatimChar"/>
     <w:rPr>
@@ -4223,7 +4170,7 @@
       <w:sz w:val="22"/>
     </w:rPr>
   </w:style>
-  <w:style w:type="character" w:styleId="StringTok" w:customStyle="1">
+  <w:style w:type="character" w:customStyle="1" w:styleId="StringTok">
     <w:name w:val="StringTok"/>
     <w:basedOn w:val="VerbatimChar"/>
     <w:rPr>
@@ -4232,7 +4179,7 @@
       <w:sz w:val="22"/>
     </w:rPr>
   </w:style>
-  <w:style w:type="character" w:styleId="VerbatimStringTok" w:customStyle="1">
+  <w:style w:type="character" w:customStyle="1" w:styleId="VerbatimStringTok">
     <w:name w:val="VerbatimStringTok"/>
     <w:basedOn w:val="VerbatimChar"/>
     <w:rPr>
@@ -4241,7 +4188,7 @@
       <w:sz w:val="22"/>
     </w:rPr>
   </w:style>
-  <w:style w:type="character" w:styleId="SpecialStringTok" w:customStyle="1">
+  <w:style w:type="character" w:customStyle="1" w:styleId="SpecialStringTok">
     <w:name w:val="SpecialStringTok"/>
     <w:basedOn w:val="VerbatimChar"/>
     <w:rPr>
@@ -4250,7 +4197,7 @@
       <w:sz w:val="22"/>
     </w:rPr>
   </w:style>
-  <w:style w:type="character" w:styleId="ImportTok" w:customStyle="1">
+  <w:style w:type="character" w:customStyle="1" w:styleId="ImportTok">
     <w:name w:val="ImportTok"/>
     <w:basedOn w:val="VerbatimChar"/>
     <w:rPr>
@@ -4258,7 +4205,7 @@
       <w:sz w:val="22"/>
     </w:rPr>
   </w:style>
-  <w:style w:type="character" w:styleId="CommentTok" w:customStyle="1">
+  <w:style w:type="character" w:customStyle="1" w:styleId="CommentTok">
     <w:name w:val="CommentTok"/>
     <w:basedOn w:val="VerbatimChar"/>
     <w:rPr>
@@ -4268,7 +4215,7 @@
       <w:sz w:val="22"/>
     </w:rPr>
   </w:style>
-  <w:style w:type="character" w:styleId="DocumentationTok" w:customStyle="1">
+  <w:style w:type="character" w:customStyle="1" w:styleId="DocumentationTok">
     <w:name w:val="DocumentationTok"/>
     <w:basedOn w:val="VerbatimChar"/>
     <w:rPr>
@@ -4278,7 +4225,7 @@
       <w:sz w:val="22"/>
     </w:rPr>
   </w:style>
-  <w:style w:type="character" w:styleId="AnnotationTok" w:customStyle="1">
+  <w:style w:type="character" w:customStyle="1" w:styleId="AnnotationTok">
     <w:name w:val="AnnotationTok"/>
     <w:basedOn w:val="VerbatimChar"/>
     <w:rPr>
@@ -4289,7 +4236,7 @@
       <w:sz w:val="22"/>
     </w:rPr>
   </w:style>
-  <w:style w:type="character" w:styleId="CommentVarTok" w:customStyle="1">
+  <w:style w:type="character" w:customStyle="1" w:styleId="CommentVarTok">
     <w:name w:val="CommentVarTok"/>
     <w:basedOn w:val="VerbatimChar"/>
     <w:rPr>
@@ -4300,7 +4247,7 @@
       <w:sz w:val="22"/>
     </w:rPr>
   </w:style>
-  <w:style w:type="character" w:styleId="OtherTok" w:customStyle="1">
+  <w:style w:type="character" w:customStyle="1" w:styleId="OtherTok">
     <w:name w:val="OtherTok"/>
     <w:basedOn w:val="VerbatimChar"/>
     <w:rPr>
@@ -4309,7 +4256,7 @@
       <w:sz w:val="22"/>
     </w:rPr>
   </w:style>
-  <w:style w:type="character" w:styleId="FunctionTok" w:customStyle="1">
+  <w:style w:type="character" w:customStyle="1" w:styleId="FunctionTok">
     <w:name w:val="FunctionTok"/>
     <w:basedOn w:val="VerbatimChar"/>
     <w:rPr>
@@ -4318,7 +4265,7 @@
       <w:sz w:val="22"/>
     </w:rPr>
   </w:style>
-  <w:style w:type="character" w:styleId="VariableTok" w:customStyle="1">
+  <w:style w:type="character" w:customStyle="1" w:styleId="VariableTok">
     <w:name w:val="VariableTok"/>
     <w:basedOn w:val="VerbatimChar"/>
     <w:rPr>
@@ -4327,7 +4274,7 @@
       <w:sz w:val="22"/>
     </w:rPr>
   </w:style>
-  <w:style w:type="character" w:styleId="ControlFlowTok" w:customStyle="1">
+  <w:style w:type="character" w:customStyle="1" w:styleId="ControlFlowTok">
     <w:name w:val="ControlFlowTok"/>
     <w:basedOn w:val="VerbatimChar"/>
     <w:rPr>
@@ -4337,7 +4284,7 @@
       <w:sz w:val="22"/>
     </w:rPr>
   </w:style>
-  <w:style w:type="character" w:styleId="OperatorTok" w:customStyle="1">
+  <w:style w:type="character" w:customStyle="1" w:styleId="OperatorTok">
     <w:name w:val="OperatorTok"/>
     <w:basedOn w:val="VerbatimChar"/>
     <w:rPr>
@@ -4346,7 +4293,7 @@
       <w:sz w:val="22"/>
     </w:rPr>
   </w:style>
-  <w:style w:type="character" w:styleId="BuiltInTok" w:customStyle="1">
+  <w:style w:type="character" w:customStyle="1" w:styleId="BuiltInTok">
     <w:name w:val="BuiltInTok"/>
     <w:basedOn w:val="VerbatimChar"/>
     <w:rPr>
@@ -4354,7 +4301,7 @@
       <w:sz w:val="22"/>
     </w:rPr>
   </w:style>
-  <w:style w:type="character" w:styleId="ExtensionTok" w:customStyle="1">
+  <w:style w:type="character" w:customStyle="1" w:styleId="ExtensionTok">
     <w:name w:val="ExtensionTok"/>
     <w:basedOn w:val="VerbatimChar"/>
     <w:rPr>
@@ -4362,7 +4309,7 @@
       <w:sz w:val="22"/>
     </w:rPr>
   </w:style>
-  <w:style w:type="character" w:styleId="PreprocessorTok" w:customStyle="1">
+  <w:style w:type="character" w:customStyle="1" w:styleId="PreprocessorTok">
     <w:name w:val="PreprocessorTok"/>
     <w:basedOn w:val="VerbatimChar"/>
     <w:rPr>
@@ -4371,7 +4318,7 @@
       <w:sz w:val="22"/>
     </w:rPr>
   </w:style>
-  <w:style w:type="character" w:styleId="AttributeTok" w:customStyle="1">
+  <w:style w:type="character" w:customStyle="1" w:styleId="AttributeTok">
     <w:name w:val="AttributeTok"/>
     <w:basedOn w:val="VerbatimChar"/>
     <w:rPr>
@@ -4380,7 +4327,7 @@
       <w:sz w:val="22"/>
     </w:rPr>
   </w:style>
-  <w:style w:type="character" w:styleId="RegionMarkerTok" w:customStyle="1">
+  <w:style w:type="character" w:customStyle="1" w:styleId="RegionMarkerTok">
     <w:name w:val="RegionMarkerTok"/>
     <w:basedOn w:val="VerbatimChar"/>
     <w:rPr>
@@ -4388,7 +4335,7 @@
       <w:sz w:val="22"/>
     </w:rPr>
   </w:style>
-  <w:style w:type="character" w:styleId="InformationTok" w:customStyle="1">
+  <w:style w:type="character" w:customStyle="1" w:styleId="InformationTok">
     <w:name w:val="InformationTok"/>
     <w:basedOn w:val="VerbatimChar"/>
     <w:rPr>
@@ -4399,7 +4346,7 @@
       <w:sz w:val="22"/>
     </w:rPr>
   </w:style>
-  <w:style w:type="character" w:styleId="WarningTok" w:customStyle="1">
+  <w:style w:type="character" w:customStyle="1" w:styleId="WarningTok">
     <w:name w:val="WarningTok"/>
     <w:basedOn w:val="VerbatimChar"/>
     <w:rPr>
@@ -4410,7 +4357,7 @@
       <w:sz w:val="22"/>
     </w:rPr>
   </w:style>
-  <w:style w:type="character" w:styleId="AlertTok" w:customStyle="1">
+  <w:style w:type="character" w:customStyle="1" w:styleId="AlertTok">
     <w:name w:val="AlertTok"/>
     <w:basedOn w:val="VerbatimChar"/>
     <w:rPr>
@@ -4420,7 +4367,7 @@
       <w:sz w:val="22"/>
     </w:rPr>
   </w:style>
-  <w:style w:type="character" w:styleId="ErrorTok" w:customStyle="1">
+  <w:style w:type="character" w:customStyle="1" w:styleId="ErrorTok">
     <w:name w:val="ErrorTok"/>
     <w:basedOn w:val="VerbatimChar"/>
     <w:rPr>
@@ -4430,7 +4377,7 @@
       <w:sz w:val="22"/>
     </w:rPr>
   </w:style>
-  <w:style w:type="character" w:styleId="NormalTok" w:customStyle="1">
+  <w:style w:type="character" w:customStyle="1" w:styleId="NormalTok">
     <w:name w:val="NormalTok"/>
     <w:basedOn w:val="VerbatimChar"/>
     <w:rPr>
@@ -4438,14 +4385,14 @@
       <w:sz w:val="22"/>
     </w:rPr>
   </w:style>
-  <w:style w:type="character" w:styleId="Heading2Char" w:customStyle="1">
+  <w:style w:type="character" w:customStyle="1" w:styleId="Heading2Char">
     <w:name w:val="Heading 2 Char"/>
     <w:basedOn w:val="DefaultParagraphFont"/>
     <w:link w:val="Heading2"/>
     <w:uiPriority w:val="9"/>
     <w:rsid w:val="004F7245"/>
     <w:rPr>
-      <w:rFonts w:asciiTheme="majorHAnsi" w:hAnsiTheme="majorHAnsi" w:eastAsiaTheme="majorEastAsia" w:cstheme="majorBidi"/>
+      <w:rFonts w:asciiTheme="majorHAnsi" w:eastAsiaTheme="majorEastAsia" w:hAnsiTheme="majorHAnsi" w:cstheme="majorBidi"/>
       <w:b/>
       <w:bCs/>
       <w:color w:val="4F81BD" w:themeColor="accent1"/>
@@ -4464,20 +4411,20 @@
       <w:u w:val="single"/>
     </w:rPr>
   </w:style>
-  <w:style w:type="character" w:styleId="BodyTextChar" w:customStyle="1">
+  <w:style w:type="character" w:customStyle="1" w:styleId="BodyTextChar">
     <w:name w:val="Body Text Char"/>
     <w:basedOn w:val="DefaultParagraphFont"/>
     <w:link w:val="BodyText"/>
     <w:rsid w:val="00B45D17"/>
   </w:style>
-  <w:style w:type="character" w:styleId="Heading3Char" w:customStyle="1">
+  <w:style w:type="character" w:customStyle="1" w:styleId="Heading3Char">
     <w:name w:val="Heading 3 Char"/>
     <w:basedOn w:val="DefaultParagraphFont"/>
     <w:link w:val="Heading3"/>
     <w:uiPriority w:val="9"/>
     <w:rsid w:val="00F665C6"/>
     <w:rPr>
-      <w:rFonts w:asciiTheme="majorHAnsi" w:hAnsiTheme="majorHAnsi" w:eastAsiaTheme="majorEastAsia" w:cstheme="majorBidi"/>
+      <w:rFonts w:asciiTheme="majorHAnsi" w:eastAsiaTheme="majorEastAsia" w:hAnsiTheme="majorHAnsi" w:cstheme="majorBidi"/>
       <w:b/>
       <w:bCs/>
       <w:color w:val="4F81BD" w:themeColor="accent1"/>
@@ -4505,7 +4452,7 @@
       <w:szCs w:val="20"/>
     </w:rPr>
   </w:style>
-  <w:style w:type="character" w:styleId="CommentTextChar" w:customStyle="1">
+  <w:style w:type="character" w:customStyle="1" w:styleId="CommentTextChar">
     <w:name w:val="Comment Text Char"/>
     <w:basedOn w:val="DefaultParagraphFont"/>
     <w:link w:val="CommentText"/>
@@ -4528,7 +4475,7 @@
       <w:bCs/>
     </w:rPr>
   </w:style>
-  <w:style w:type="character" w:styleId="CommentSubjectChar" w:customStyle="1">
+  <w:style w:type="character" w:customStyle="1" w:styleId="CommentSubjectChar">
     <w:name w:val="Comment Subject Char"/>
     <w:basedOn w:val="CommentTextChar"/>
     <w:link w:val="CommentSubject"/>
@@ -4550,16 +4497,16 @@
     </w:pPr>
     <w:tblPr>
       <w:tblBorders>
-        <w:top w:val="single" w:color="auto" w:sz="4" w:space="0"/>
-        <w:left w:val="single" w:color="auto" w:sz="4" w:space="0"/>
-        <w:bottom w:val="single" w:color="auto" w:sz="4" w:space="0"/>
-        <w:right w:val="single" w:color="auto" w:sz="4" w:space="0"/>
-        <w:insideH w:val="single" w:color="auto" w:sz="4" w:space="0"/>
-        <w:insideV w:val="single" w:color="auto" w:sz="4" w:space="0"/>
+        <w:top w:val="single" w:sz="4" w:space="0" w:color="auto"/>
+        <w:left w:val="single" w:sz="4" w:space="0" w:color="auto"/>
+        <w:bottom w:val="single" w:sz="4" w:space="0" w:color="auto"/>
+        <w:right w:val="single" w:sz="4" w:space="0" w:color="auto"/>
+        <w:insideH w:val="single" w:sz="4" w:space="0" w:color="auto"/>
+        <w:insideV w:val="single" w:sz="4" w:space="0" w:color="auto"/>
       </w:tblBorders>
     </w:tblPr>
   </w:style>
-  <w:style w:type="character" w:styleId="FootnoteTextChar" w:customStyle="1">
+  <w:style w:type="character" w:customStyle="1" w:styleId="FootnoteTextChar">
     <w:name w:val="Footnote Text Char"/>
     <w:basedOn w:val="DefaultParagraphFont"/>
     <w:link w:val="FootnoteText"/>
@@ -4586,14 +4533,14 @@
       <w:spacing w:after="0"/>
     </w:pPr>
   </w:style>
-  <w:style w:type="character" w:styleId="Heading1Char" w:customStyle="1">
+  <w:style w:type="character" w:customStyle="1" w:styleId="Heading1Char">
     <w:name w:val="Heading 1 Char"/>
     <w:basedOn w:val="DefaultParagraphFont"/>
     <w:link w:val="Heading1"/>
     <w:uiPriority w:val="9"/>
     <w:rsid w:val="00C4091C"/>
     <w:rPr>
-      <w:rFonts w:asciiTheme="majorHAnsi" w:hAnsiTheme="majorHAnsi" w:eastAsiaTheme="majorEastAsia" w:cstheme="majorBidi"/>
+      <w:rFonts w:asciiTheme="majorHAnsi" w:eastAsiaTheme="majorEastAsia" w:hAnsiTheme="majorHAnsi" w:cstheme="majorBidi"/>
       <w:b/>
       <w:bCs/>
       <w:color w:val="4F81BD" w:themeColor="accent1"/>
@@ -4618,7 +4565,7 @@
       <w:color w:val="404040" w:themeColor="text1" w:themeTint="BF"/>
     </w:rPr>
   </w:style>
-  <w:style w:type="character" w:styleId="QuoteChar" w:customStyle="1">
+  <w:style w:type="character" w:customStyle="1" w:styleId="QuoteChar">
     <w:name w:val="Quote Char"/>
     <w:basedOn w:val="DefaultParagraphFont"/>
     <w:link w:val="Quote"/>
@@ -4658,19 +4605,19 @@
       <w:spacing w:after="0"/>
     </w:pPr>
     <w:rPr>
-      <w:rFonts w:ascii="Courier New" w:hAnsi="Courier New" w:eastAsia="Times New Roman" w:cs="Courier New"/>
+      <w:rFonts w:ascii="Courier New" w:eastAsia="Times New Roman" w:hAnsi="Courier New" w:cs="Courier New"/>
       <w:sz w:val="20"/>
       <w:szCs w:val="20"/>
     </w:rPr>
   </w:style>
-  <w:style w:type="character" w:styleId="HTMLPreformattedChar" w:customStyle="1">
+  <w:style w:type="character" w:customStyle="1" w:styleId="HTMLPreformattedChar">
     <w:name w:val="HTML Preformatted Char"/>
     <w:basedOn w:val="DefaultParagraphFont"/>
     <w:link w:val="HTMLPreformatted"/>
     <w:uiPriority w:val="99"/>
     <w:rsid w:val="00B94245"/>
     <w:rPr>
-      <w:rFonts w:ascii="Courier New" w:hAnsi="Courier New" w:eastAsia="Times New Roman" w:cs="Courier New"/>
+      <w:rFonts w:ascii="Courier New" w:eastAsia="Times New Roman" w:hAnsi="Courier New" w:cs="Courier New"/>
       <w:sz w:val="20"/>
       <w:szCs w:val="20"/>
     </w:rPr>
@@ -4682,7 +4629,7 @@
     <w:unhideWhenUsed/>
     <w:rsid w:val="00B94245"/>
     <w:rPr>
-      <w:rFonts w:ascii="Courier New" w:hAnsi="Courier New" w:eastAsia="Times New Roman" w:cs="Courier New"/>
+      <w:rFonts w:ascii="Courier New" w:eastAsia="Times New Roman" w:hAnsi="Courier New" w:cs="Courier New"/>
       <w:sz w:val="20"/>
       <w:szCs w:val="20"/>
     </w:rPr>
@@ -4699,14 +4646,14 @@
       <w:shd w:val="clear" w:color="auto" w:fill="E1DFDD"/>
     </w:rPr>
   </w:style>
-  <w:style w:type="character" w:styleId="Heading4Char" w:customStyle="1">
+  <w:style w:type="character" w:customStyle="1" w:styleId="Heading4Char">
     <w:name w:val="Heading 4 Char"/>
     <w:basedOn w:val="DefaultParagraphFont"/>
     <w:link w:val="Heading4"/>
     <w:uiPriority w:val="9"/>
     <w:rsid w:val="00CF6297"/>
     <w:rPr>
-      <w:rFonts w:asciiTheme="majorHAnsi" w:hAnsiTheme="majorHAnsi" w:eastAsiaTheme="majorEastAsia" w:cstheme="majorBidi"/>
+      <w:rFonts w:asciiTheme="majorHAnsi" w:eastAsiaTheme="majorEastAsia" w:hAnsiTheme="majorHAnsi" w:cstheme="majorBidi"/>
       <w:bCs/>
       <w:i/>
       <w:color w:val="4F81BD" w:themeColor="accent1"/>
@@ -4727,7 +4674,7 @@
       <w:szCs w:val="20"/>
     </w:rPr>
   </w:style>
-  <w:style w:type="character" w:styleId="EndnoteTextChar" w:customStyle="1">
+  <w:style w:type="character" w:customStyle="1" w:styleId="EndnoteTextChar">
     <w:name w:val="Endnote Text Char"/>
     <w:basedOn w:val="DefaultParagraphFont"/>
     <w:link w:val="EndnoteText"/>
@@ -4748,7 +4695,7 @@
       <w:vertAlign w:val="superscript"/>
     </w:rPr>
   </w:style>
-  <w:style w:type="paragraph" w:styleId="paragraph" w:customStyle="1">
+  <w:style w:type="paragraph" w:customStyle="1" w:styleId="paragraph">
     <w:name w:val="paragraph"/>
     <w:basedOn w:val="Normal"/>
     <w:rsid w:val="00744324"/>
@@ -4756,15 +4703,15 @@
       <w:spacing w:before="100" w:beforeAutospacing="1" w:after="100" w:afterAutospacing="1"/>
     </w:pPr>
     <w:rPr>
-      <w:rFonts w:ascii="Times New Roman" w:hAnsi="Times New Roman" w:eastAsia="Times New Roman" w:cs="Times New Roman"/>
-    </w:rPr>
-  </w:style>
-  <w:style w:type="character" w:styleId="normaltextrun" w:customStyle="1">
+      <w:rFonts w:ascii="Times New Roman" w:eastAsia="Times New Roman" w:hAnsi="Times New Roman" w:cs="Times New Roman"/>
+    </w:rPr>
+  </w:style>
+  <w:style w:type="character" w:customStyle="1" w:styleId="normaltextrun">
     <w:name w:val="normaltextrun"/>
     <w:basedOn w:val="DefaultParagraphFont"/>
     <w:rsid w:val="00744324"/>
   </w:style>
-  <w:style w:type="character" w:styleId="eop" w:customStyle="1">
+  <w:style w:type="character" w:customStyle="1" w:styleId="eop">
     <w:name w:val="eop"/>
     <w:basedOn w:val="DefaultParagraphFont"/>
     <w:rsid w:val="00744324"/>
@@ -4780,10 +4727,10 @@
       <w:spacing w:before="100" w:beforeAutospacing="1" w:after="100" w:afterAutospacing="1"/>
     </w:pPr>
     <w:rPr>
-      <w:rFonts w:ascii="Times New Roman" w:hAnsi="Times New Roman" w:eastAsia="Times New Roman" w:cs="Times New Roman"/>
-    </w:rPr>
-  </w:style>
-  <w:style w:type="character" w:styleId="s" w:customStyle="1">
+      <w:rFonts w:ascii="Times New Roman" w:eastAsia="Times New Roman" w:hAnsi="Times New Roman" w:cs="Times New Roman"/>
+    </w:rPr>
+  </w:style>
+  <w:style w:type="character" w:customStyle="1" w:styleId="s">
     <w:name w:val="s"/>
     <w:basedOn w:val="DefaultParagraphFont"/>
     <w:rsid w:val="00C278FA"/>

</xml_diff>